<commit_message>
For Sree, also note that DS Loggin is set to false and that documentation notes that Feedback Engine support is not included.
</commit_message>
<xml_diff>
--- a/Documentation/user-manual-LASAD.docx
+++ b/Documentation/user-manual-LASAD.docx
@@ -261,7 +261,7 @@
                 <wp:lineTo x="4881" y="0"/>
               </wp:wrapPolygon>
             </wp:wrapTight>
-            <wp:docPr id="1" name=""/>
+            <wp:docPr id="1" name="Picture 1"/>
             <wp:cNvGraphicFramePr>
               <a:graphicFrameLocks xmlns:a="http://schemas.openxmlformats.org/drawingml/2006/main" noChangeAspect="1"/>
             </wp:cNvGraphicFramePr>
@@ -275,7 +275,7 @@
                     </pic:cNvPicPr>
                   </pic:nvPicPr>
                   <pic:blipFill>
-                    <a:blip r:embed="rId6">
+                    <a:blip r:embed="rId8">
                       <a:extLst>
                         <a:ext uri="{28A0092B-C50C-407E-A947-70E740481C1C}">
                           <a14:useLocalDpi xmlns:a14="http://schemas.microsoft.com/office/drawing/2010/main" val="0"/>
@@ -411,25 +411,7 @@
           <w:sz w:val="24"/>
           <w:szCs w:val="24"/>
         </w:rPr>
-        <w:t xml:space="preserve">Author: Kevin </w:t>
-      </w:r>
-      <w:proofErr w:type="spellStart"/>
-      <w:r>
-        <w:rPr>
-          <w:rFonts w:ascii="Courier New" w:eastAsia="Courier New" w:hAnsi="Courier New" w:cs="Courier New"/>
-          <w:sz w:val="24"/>
-          <w:szCs w:val="24"/>
-        </w:rPr>
-        <w:t>Loughlin</w:t>
-      </w:r>
-      <w:proofErr w:type="spellEnd"/>
-      <w:r>
-        <w:rPr>
-          <w:rFonts w:ascii="Courier New" w:eastAsia="Courier New" w:hAnsi="Courier New" w:cs="Courier New"/>
-          <w:sz w:val="24"/>
-          <w:szCs w:val="24"/>
-        </w:rPr>
-        <w:t>, intern for Dr. Bruce McLaren of</w:t>
+        <w:t>Author: Kevin Loughlin, intern for Dr. Bruce McLaren of</w:t>
       </w:r>
     </w:p>
     <w:p>
@@ -485,7 +467,7 @@
           <w:szCs w:val="24"/>
         </w:rPr>
       </w:pPr>
-      <w:hyperlink r:id="rId7">
+      <w:hyperlink r:id="rId9">
         <w:r>
           <w:rPr>
             <w:rFonts w:ascii="Courier New" w:eastAsia="Courier New" w:hAnsi="Courier New" w:cs="Courier New"/>
@@ -574,33 +556,42 @@
           <w:ilvl w:val="0"/>
           <w:numId w:val="1"/>
         </w:numPr>
-        <w:tabs>
-          <w:tab w:val="left" w:pos="820"/>
-        </w:tabs>
-        <w:spacing w:before="16" w:line="260" w:lineRule="exact"/>
-        <w:ind w:right="746"/>
-        <w:rPr>
-          <w:rFonts w:ascii="Courier New" w:eastAsia="Courier New" w:hAnsi="Courier New" w:cs="Courier New"/>
-          <w:sz w:val="24"/>
-          <w:szCs w:val="24"/>
-        </w:rPr>
-      </w:pPr>
-      <w:r>
-        <w:rPr>
-          <w:rFonts w:ascii="Courier New" w:eastAsia="Courier New" w:hAnsi="Courier New" w:cs="Courier New"/>
-          <w:sz w:val="24"/>
-          <w:szCs w:val="24"/>
-        </w:rPr>
-        <w:t>LASAD can be developed in Eclipse, but I recommend compiling and deploying outside of Eclipse.</w:t>
-      </w:r>
-    </w:p>
-    <w:p>
-      <w:pPr>
-        <w:tabs>
-          <w:tab w:val="left" w:pos="820"/>
-        </w:tabs>
-        <w:spacing w:before="16" w:line="260" w:lineRule="exact"/>
-        <w:ind w:right="746"/>
+        <w:ind w:right="317"/>
+        <w:rPr>
+          <w:rFonts w:ascii="Courier New" w:eastAsia="Courier New" w:hAnsi="Courier New" w:cs="Courier New"/>
+          <w:sz w:val="24"/>
+          <w:szCs w:val="24"/>
+        </w:rPr>
+      </w:pPr>
+      <w:r>
+        <w:rPr>
+          <w:rFonts w:ascii="Courier New" w:eastAsia="Courier New" w:hAnsi="Courier New" w:cs="Courier New"/>
+          <w:sz w:val="24"/>
+          <w:szCs w:val="24"/>
+        </w:rPr>
+        <w:t>T</w:t>
+      </w:r>
+      <w:r>
+        <w:rPr>
+          <w:rFonts w:ascii="Courier New" w:eastAsia="Courier New" w:hAnsi="Courier New" w:cs="Courier New"/>
+          <w:sz w:val="24"/>
+          <w:szCs w:val="24"/>
+        </w:rPr>
+        <w:t>his document does not include instructions for the LASAD feedback eng</w:t>
+      </w:r>
+      <w:r>
+        <w:rPr>
+          <w:rFonts w:ascii="Courier New" w:eastAsia="Courier New" w:hAnsi="Courier New" w:cs="Courier New"/>
+          <w:sz w:val="24"/>
+          <w:szCs w:val="24"/>
+        </w:rPr>
+        <w:t>ine. It is not currently in use by our team.</w:t>
+      </w:r>
+    </w:p>
+    <w:p>
+      <w:pPr>
+        <w:pStyle w:val="ListParagraph"/>
+        <w:ind w:right="317"/>
         <w:rPr>
           <w:rFonts w:ascii="Courier New" w:eastAsia="Courier New" w:hAnsi="Courier New" w:cs="Courier New"/>
           <w:sz w:val="24"/>
@@ -632,6 +623,47 @@
           <w:sz w:val="24"/>
           <w:szCs w:val="24"/>
         </w:rPr>
+        <w:t>LASAD can be developed in Eclipse, but I recommend compiling and deploying outside of Eclipse.</w:t>
+      </w:r>
+    </w:p>
+    <w:p>
+      <w:pPr>
+        <w:tabs>
+          <w:tab w:val="left" w:pos="820"/>
+        </w:tabs>
+        <w:spacing w:before="16" w:line="260" w:lineRule="exact"/>
+        <w:ind w:right="746"/>
+        <w:rPr>
+          <w:rFonts w:ascii="Courier New" w:eastAsia="Courier New" w:hAnsi="Courier New" w:cs="Courier New"/>
+          <w:sz w:val="24"/>
+          <w:szCs w:val="24"/>
+        </w:rPr>
+      </w:pPr>
+    </w:p>
+    <w:p>
+      <w:pPr>
+        <w:pStyle w:val="ListParagraph"/>
+        <w:numPr>
+          <w:ilvl w:val="0"/>
+          <w:numId w:val="1"/>
+        </w:numPr>
+        <w:tabs>
+          <w:tab w:val="left" w:pos="820"/>
+        </w:tabs>
+        <w:spacing w:before="16" w:line="260" w:lineRule="exact"/>
+        <w:ind w:right="746"/>
+        <w:rPr>
+          <w:rFonts w:ascii="Courier New" w:eastAsia="Courier New" w:hAnsi="Courier New" w:cs="Courier New"/>
+          <w:sz w:val="24"/>
+          <w:szCs w:val="24"/>
+        </w:rPr>
+      </w:pPr>
+      <w:r>
+        <w:rPr>
+          <w:rFonts w:ascii="Courier New" w:eastAsia="Courier New" w:hAnsi="Courier New" w:cs="Courier New"/>
+          <w:sz w:val="24"/>
+          <w:szCs w:val="24"/>
+        </w:rPr>
         <w:t>The directory/file names and paths of this pro</w:t>
       </w:r>
       <w:r>
@@ -694,27 +726,7 @@
           <w:sz w:val="24"/>
           <w:szCs w:val="24"/>
         </w:rPr>
-        <w:t xml:space="preserve">e </w:t>
-      </w:r>
-      <w:proofErr w:type="spellStart"/>
-      <w:r>
-        <w:rPr>
-          <w:rFonts w:ascii="Cambria" w:eastAsia="Cambria" w:hAnsi="Cambria" w:cs="Cambria"/>
-          <w:b/>
-          <w:sz w:val="24"/>
-          <w:szCs w:val="24"/>
-        </w:rPr>
-        <w:t>GitHub</w:t>
-      </w:r>
-      <w:proofErr w:type="spellEnd"/>
-      <w:r>
-        <w:rPr>
-          <w:rFonts w:ascii="Cambria" w:eastAsia="Cambria" w:hAnsi="Cambria" w:cs="Cambria"/>
-          <w:b/>
-          <w:sz w:val="24"/>
-          <w:szCs w:val="24"/>
-        </w:rPr>
-        <w:t xml:space="preserve"> repository at</w:t>
+        <w:t>e GitHub repository at</w:t>
       </w:r>
       <w:r>
         <w:rPr>
@@ -814,25 +826,13 @@
           <w:szCs w:val="24"/>
         </w:rPr>
       </w:pPr>
-      <w:proofErr w:type="spellStart"/>
-      <w:proofErr w:type="gramStart"/>
-      <w:r>
-        <w:rPr>
-          <w:rFonts w:ascii="Courier New" w:eastAsia="Courier New" w:hAnsi="Courier New" w:cs="Courier New"/>
-          <w:sz w:val="24"/>
-          <w:szCs w:val="24"/>
-        </w:rPr>
-        <w:t>git</w:t>
-      </w:r>
-      <w:proofErr w:type="spellEnd"/>
-      <w:proofErr w:type="gramEnd"/>
-      <w:r>
-        <w:rPr>
-          <w:rFonts w:ascii="Courier New" w:eastAsia="Courier New" w:hAnsi="Courier New" w:cs="Courier New"/>
-          <w:sz w:val="24"/>
-          <w:szCs w:val="24"/>
-        </w:rPr>
-        <w:t xml:space="preserve"> clone https://github.com/kevinloughlin/LASA</w:t>
+      <w:r>
+        <w:rPr>
+          <w:rFonts w:ascii="Courier New" w:eastAsia="Courier New" w:hAnsi="Courier New" w:cs="Courier New"/>
+          <w:sz w:val="24"/>
+          <w:szCs w:val="24"/>
+        </w:rPr>
+        <w:t>git clone https://github.com/kevinloughlin/LASA</w:t>
       </w:r>
       <w:r>
         <w:rPr>
@@ -927,15 +927,6 @@
         </w:rPr>
         <w:t xml:space="preserve">Once you have a clone of the repository, please follow these instructions for setting up a development environment and deploying LASAD on a server. </w:t>
       </w:r>
-    </w:p>
-    <w:p>
-      <w:pPr>
-        <w:spacing w:before="10" w:line="220" w:lineRule="exact"/>
-        <w:rPr>
-          <w:sz w:val="22"/>
-          <w:szCs w:val="22"/>
-        </w:rPr>
-      </w:pPr>
     </w:p>
     <w:p>
       <w:pPr>
@@ -958,26 +949,7 @@
           <w:sz w:val="24"/>
           <w:szCs w:val="24"/>
         </w:rPr>
-        <w:t xml:space="preserve">                                                      </w:t>
-      </w:r>
-      <w:r>
-        <w:rPr>
-          <w:rFonts w:ascii="Cambria" w:eastAsia="Cambria" w:hAnsi="Cambria" w:cs="Cambria"/>
-          <w:b/>
-          <w:spacing w:val="-24"/>
-          <w:sz w:val="24"/>
-          <w:szCs w:val="24"/>
-        </w:rPr>
-        <w:t xml:space="preserve"> </w:t>
-      </w:r>
-      <w:r>
-        <w:rPr>
-          <w:rFonts w:ascii="Cambria" w:eastAsia="Cambria" w:hAnsi="Cambria" w:cs="Cambria"/>
-          <w:b/>
-          <w:sz w:val="24"/>
-          <w:szCs w:val="24"/>
-        </w:rPr>
-        <w:t xml:space="preserve"> </w:t>
+        <w:t xml:space="preserve">                                              </w:t>
       </w:r>
     </w:p>
     <w:p>
@@ -1166,7 +1138,7 @@
           <w:szCs w:val="24"/>
         </w:rPr>
       </w:pPr>
-      <w:hyperlink r:id="rId8">
+      <w:hyperlink r:id="rId10">
         <w:r>
           <w:rPr>
             <w:rFonts w:ascii="Cambria" w:eastAsia="Cambria" w:hAnsi="Cambria" w:cs="Cambria"/>
@@ -1175,27 +1147,7 @@
             <w:szCs w:val="24"/>
             <w:u w:val="single" w:color="0000FF"/>
           </w:rPr>
-          <w:t>h</w:t>
-        </w:r>
-        <w:r>
-          <w:rPr>
-            <w:rFonts w:ascii="Cambria" w:eastAsia="Cambria" w:hAnsi="Cambria" w:cs="Cambria"/>
-            <w:color w:val="0000FF"/>
-            <w:sz w:val="24"/>
-            <w:szCs w:val="24"/>
-            <w:u w:val="single" w:color="0000FF"/>
-          </w:rPr>
-          <w:t>t</w:t>
-        </w:r>
-        <w:r>
-          <w:rPr>
-            <w:rFonts w:ascii="Cambria" w:eastAsia="Cambria" w:hAnsi="Cambria" w:cs="Cambria"/>
-            <w:color w:val="0000FF"/>
-            <w:sz w:val="24"/>
-            <w:szCs w:val="24"/>
-            <w:u w:val="single" w:color="0000FF"/>
-          </w:rPr>
-          <w:t>tp://www.oracle.com/technetwork/java/javase/downloads/index.html</w:t>
+          <w:t>http://www.oracle.com/technetwork/java/javase/downloads/index.html</w:t>
         </w:r>
       </w:hyperlink>
       <w:r>
@@ -1357,27 +1309,7 @@
           <w:sz w:val="24"/>
           <w:szCs w:val="24"/>
         </w:rPr>
-        <w:t xml:space="preserve">NOTE: Apache Tomcat 8.0.23 and Google Web Toolkit (GWT) 2.5.1 are included in the </w:t>
-      </w:r>
-      <w:proofErr w:type="spellStart"/>
-      <w:r>
-        <w:rPr>
-          <w:rFonts w:ascii="Cambria" w:eastAsia="Cambria" w:hAnsi="Cambria" w:cs="Cambria"/>
-          <w:i/>
-          <w:sz w:val="24"/>
-          <w:szCs w:val="24"/>
-        </w:rPr>
-        <w:t>GitHub</w:t>
-      </w:r>
-      <w:proofErr w:type="spellEnd"/>
-      <w:r>
-        <w:rPr>
-          <w:rFonts w:ascii="Cambria" w:eastAsia="Cambria" w:hAnsi="Cambria" w:cs="Cambria"/>
-          <w:i/>
-          <w:sz w:val="24"/>
-          <w:szCs w:val="24"/>
-        </w:rPr>
-        <w:t xml:space="preserve"> repository of LASAD and thus do not need to be downloaded.</w:t>
+        <w:t>NOTE: Apache Tomcat 8.0.23 and Google Web Toolkit (GWT) 2.5.1 are included in the GitHub repository of LASAD and thus do not need to be downloaded.</w:t>
       </w:r>
       <w:r>
         <w:rPr>
@@ -1441,7 +1373,6 @@
         </w:rPr>
         <w:t xml:space="preserve"> and find the property name "</w:t>
       </w:r>
-      <w:proofErr w:type="spellStart"/>
       <w:r>
         <w:rPr>
           <w:rFonts w:ascii="Courier New" w:eastAsia="Courier New" w:hAnsi="Courier New" w:cs="Courier New"/>
@@ -1450,7 +1381,6 @@
         </w:rPr>
         <w:t>target.java.version</w:t>
       </w:r>
-      <w:proofErr w:type="spellEnd"/>
       <w:r>
         <w:rPr>
           <w:rFonts w:ascii="Cambria" w:eastAsia="Cambria" w:hAnsi="Cambria" w:cs="Cambria"/>
@@ -1910,27 +1840,7 @@
           <w:sz w:val="24"/>
           <w:szCs w:val="24"/>
         </w:rPr>
-        <w:t xml:space="preserve">4.  In the MySQL terminal window as root, create the </w:t>
-      </w:r>
-      <w:proofErr w:type="spellStart"/>
-      <w:r>
-        <w:rPr>
-          <w:rFonts w:ascii="Cambria" w:eastAsia="Cambria" w:hAnsi="Cambria" w:cs="Cambria"/>
-          <w:b/>
-          <w:sz w:val="24"/>
-          <w:szCs w:val="24"/>
-        </w:rPr>
-        <w:t>lasad</w:t>
-      </w:r>
-      <w:proofErr w:type="spellEnd"/>
-      <w:r>
-        <w:rPr>
-          <w:rFonts w:ascii="Cambria" w:eastAsia="Cambria" w:hAnsi="Cambria" w:cs="Cambria"/>
-          <w:b/>
-          <w:sz w:val="24"/>
-          <w:szCs w:val="24"/>
-        </w:rPr>
-        <w:t xml:space="preserve"> user via  </w:t>
+        <w:t xml:space="preserve">4.  In the MySQL terminal window as root, create the lasad user via  </w:t>
       </w:r>
     </w:p>
     <w:p>
@@ -1949,79 +1859,7 @@
           <w:sz w:val="24"/>
           <w:szCs w:val="24"/>
         </w:rPr>
-        <w:t>CREATE USER ‘</w:t>
-      </w:r>
-      <w:proofErr w:type="spellStart"/>
-      <w:r>
-        <w:rPr>
-          <w:rFonts w:ascii="Courier New" w:eastAsia="Courier New" w:hAnsi="Courier New" w:cs="Courier New"/>
-          <w:sz w:val="24"/>
-          <w:szCs w:val="24"/>
-        </w:rPr>
-        <w:t>lasad</w:t>
-      </w:r>
-      <w:proofErr w:type="spellEnd"/>
-      <w:r>
-        <w:rPr>
-          <w:rFonts w:ascii="Courier New" w:eastAsia="Courier New" w:hAnsi="Courier New" w:cs="Courier New"/>
-          <w:sz w:val="24"/>
-          <w:szCs w:val="24"/>
-        </w:rPr>
-        <w:t>’ IDENTIFIED BY ‘</w:t>
-      </w:r>
-      <w:proofErr w:type="spellStart"/>
-      <w:r>
-        <w:rPr>
-          <w:rFonts w:ascii="Courier New" w:eastAsia="Courier New" w:hAnsi="Courier New" w:cs="Courier New"/>
-          <w:sz w:val="24"/>
-          <w:szCs w:val="24"/>
-        </w:rPr>
-        <w:t>lasadpw</w:t>
-      </w:r>
-      <w:proofErr w:type="spellEnd"/>
-      <w:r>
-        <w:rPr>
-          <w:rFonts w:ascii="Courier New" w:eastAsia="Courier New" w:hAnsi="Courier New" w:cs="Courier New"/>
-          <w:sz w:val="24"/>
-          <w:szCs w:val="24"/>
-        </w:rPr>
-        <w:t>’; REVOKE ALL PRIVILEGES ON *</w:t>
-      </w:r>
-      <w:proofErr w:type="gramStart"/>
-      <w:r>
-        <w:rPr>
-          <w:rFonts w:ascii="Courier New" w:eastAsia="Courier New" w:hAnsi="Courier New" w:cs="Courier New"/>
-          <w:sz w:val="24"/>
-          <w:szCs w:val="24"/>
-        </w:rPr>
-        <w:t>.*</w:t>
-      </w:r>
-      <w:proofErr w:type="gramEnd"/>
-      <w:r>
-        <w:rPr>
-          <w:rFonts w:ascii="Courier New" w:eastAsia="Courier New" w:hAnsi="Courier New" w:cs="Courier New"/>
-          <w:sz w:val="24"/>
-          <w:szCs w:val="24"/>
-        </w:rPr>
-        <w:t xml:space="preserve"> FROM </w:t>
-      </w:r>
-      <w:proofErr w:type="spellStart"/>
-      <w:r>
-        <w:rPr>
-          <w:rFonts w:ascii="Courier New" w:eastAsia="Courier New" w:hAnsi="Courier New" w:cs="Courier New"/>
-          <w:sz w:val="24"/>
-          <w:szCs w:val="24"/>
-        </w:rPr>
-        <w:t>lasad</w:t>
-      </w:r>
-      <w:proofErr w:type="spellEnd"/>
-      <w:r>
-        <w:rPr>
-          <w:rFonts w:ascii="Courier New" w:eastAsia="Courier New" w:hAnsi="Courier New" w:cs="Courier New"/>
-          <w:sz w:val="24"/>
-          <w:szCs w:val="24"/>
-        </w:rPr>
-        <w:t>;</w:t>
+        <w:t>CREATE USER ‘lasad’ IDENTIFIED BY ‘lasadpw’; REVOKE ALL PRIVILEGES ON *.* FROM lasad;</w:t>
       </w:r>
       <w:r>
         <w:rPr>
@@ -2089,29 +1927,8 @@
           <w:sz w:val="24"/>
           <w:szCs w:val="24"/>
         </w:rPr>
-        <w:t xml:space="preserve">5.  Still in the MySQL terminal window as root, create the </w:t>
-      </w:r>
-      <w:proofErr w:type="spellStart"/>
-      <w:r>
-        <w:rPr>
-          <w:rFonts w:ascii="Cambria" w:eastAsia="Cambria" w:hAnsi="Cambria" w:cs="Cambria"/>
-          <w:b/>
-          <w:sz w:val="24"/>
-          <w:szCs w:val="24"/>
-        </w:rPr>
-        <w:t>lasad</w:t>
-      </w:r>
-      <w:proofErr w:type="spellEnd"/>
-      <w:r>
-        <w:rPr>
-          <w:rFonts w:ascii="Cambria" w:eastAsia="Cambria" w:hAnsi="Cambria" w:cs="Cambria"/>
-          <w:b/>
-          <w:sz w:val="24"/>
-          <w:szCs w:val="24"/>
-        </w:rPr>
-        <w:t xml:space="preserve"> database (default password is </w:t>
-      </w:r>
-      <w:proofErr w:type="spellStart"/>
+        <w:t xml:space="preserve">5.  Still in the MySQL terminal window as root, create the lasad database (default password is </w:t>
+      </w:r>
       <w:r>
         <w:rPr>
           <w:rFonts w:ascii="Courier New" w:eastAsia="Courier New" w:hAnsi="Courier New" w:cs="Courier New"/>
@@ -2120,7 +1937,6 @@
         </w:rPr>
         <w:t>lasadpw</w:t>
       </w:r>
-      <w:proofErr w:type="spellEnd"/>
       <w:r>
         <w:rPr>
           <w:rFonts w:ascii="Cambria" w:eastAsia="Cambria" w:hAnsi="Cambria" w:cs="Cambria"/>
@@ -2136,18 +1952,8 @@
           <w:sz w:val="24"/>
           <w:szCs w:val="24"/>
         </w:rPr>
-        <w:t>Deploy/</w:t>
-      </w:r>
-      <w:proofErr w:type="spellStart"/>
-      <w:r>
-        <w:rPr>
-          <w:rFonts w:ascii="Courier New" w:eastAsia="Courier New" w:hAnsi="Courier New" w:cs="Courier New"/>
-          <w:sz w:val="24"/>
-          <w:szCs w:val="24"/>
-        </w:rPr>
-        <w:t>server.cfg</w:t>
-      </w:r>
-      <w:proofErr w:type="spellEnd"/>
+        <w:t>Deploy/server.cfg</w:t>
+      </w:r>
       <w:r>
         <w:rPr>
           <w:rFonts w:ascii="Cambria" w:eastAsia="Cambria" w:hAnsi="Cambria" w:cs="Cambria"/>
@@ -2174,9 +1980,18 @@
           <w:sz w:val="24"/>
           <w:szCs w:val="24"/>
         </w:rPr>
-        <w:t xml:space="preserve">CREATE DATABASE </w:t>
-      </w:r>
-      <w:proofErr w:type="spellStart"/>
+        <w:t>CREATE DATABASE lasad;</w:t>
+      </w:r>
+    </w:p>
+    <w:p>
+      <w:pPr>
+        <w:spacing w:line="260" w:lineRule="exact"/>
+        <w:rPr>
+          <w:rFonts w:ascii="Courier New" w:eastAsia="Courier New" w:hAnsi="Courier New" w:cs="Courier New"/>
+          <w:sz w:val="24"/>
+          <w:szCs w:val="24"/>
+        </w:rPr>
+      </w:pPr>
       <w:r>
         <w:rPr>
           <w:rFonts w:ascii="Courier New" w:eastAsia="Courier New" w:hAnsi="Courier New" w:cs="Courier New"/>
@@ -2184,9 +1999,18 @@
           <w:sz w:val="24"/>
           <w:szCs w:val="24"/>
         </w:rPr>
-        <w:t>lasad</w:t>
-      </w:r>
-      <w:proofErr w:type="spellEnd"/>
+        <w:t>GRANT ALL PRIVILEGES ON lasad.* TO ‘lasad’ IDENTIFIED BY</w:t>
+      </w:r>
+    </w:p>
+    <w:p>
+      <w:pPr>
+        <w:spacing w:line="260" w:lineRule="exact"/>
+        <w:rPr>
+          <w:rFonts w:ascii="Courier New" w:eastAsia="Courier New" w:hAnsi="Courier New" w:cs="Courier New"/>
+          <w:sz w:val="24"/>
+          <w:szCs w:val="24"/>
+        </w:rPr>
+      </w:pPr>
       <w:r>
         <w:rPr>
           <w:rFonts w:ascii="Courier New" w:eastAsia="Courier New" w:hAnsi="Courier New" w:cs="Courier New"/>
@@ -2194,7 +2018,7 @@
           <w:sz w:val="24"/>
           <w:szCs w:val="24"/>
         </w:rPr>
-        <w:t>;</w:t>
+        <w:t>‘lasadpw’;</w:t>
       </w:r>
     </w:p>
     <w:p>
@@ -2205,86 +2029,8 @@
           <w:sz w:val="24"/>
           <w:szCs w:val="24"/>
         </w:rPr>
-      </w:pPr>
-      <w:r>
-        <w:rPr>
-          <w:rFonts w:ascii="Courier New" w:eastAsia="Courier New" w:hAnsi="Courier New" w:cs="Courier New"/>
-          <w:position w:val="2"/>
-          <w:sz w:val="24"/>
-          <w:szCs w:val="24"/>
-        </w:rPr>
-        <w:t>GRANT ALL PRIVILEGES ON lasad.* TO ‘</w:t>
-      </w:r>
-      <w:proofErr w:type="spellStart"/>
-      <w:r>
-        <w:rPr>
-          <w:rFonts w:ascii="Courier New" w:eastAsia="Courier New" w:hAnsi="Courier New" w:cs="Courier New"/>
-          <w:position w:val="2"/>
-          <w:sz w:val="24"/>
-          <w:szCs w:val="24"/>
-        </w:rPr>
-        <w:t>lasad</w:t>
-      </w:r>
-      <w:proofErr w:type="spellEnd"/>
-      <w:r>
-        <w:rPr>
-          <w:rFonts w:ascii="Courier New" w:eastAsia="Courier New" w:hAnsi="Courier New" w:cs="Courier New"/>
-          <w:position w:val="2"/>
-          <w:sz w:val="24"/>
-          <w:szCs w:val="24"/>
-        </w:rPr>
-        <w:t>’ IDENTIFIED BY</w:t>
-      </w:r>
-    </w:p>
-    <w:p>
-      <w:pPr>
-        <w:spacing w:line="260" w:lineRule="exact"/>
-        <w:rPr>
-          <w:rFonts w:ascii="Courier New" w:eastAsia="Courier New" w:hAnsi="Courier New" w:cs="Courier New"/>
-          <w:sz w:val="24"/>
-          <w:szCs w:val="24"/>
-        </w:rPr>
-      </w:pPr>
-      <w:r>
-        <w:rPr>
-          <w:rFonts w:ascii="Courier New" w:eastAsia="Courier New" w:hAnsi="Courier New" w:cs="Courier New"/>
-          <w:position w:val="2"/>
-          <w:sz w:val="24"/>
-          <w:szCs w:val="24"/>
-        </w:rPr>
-        <w:t>‘</w:t>
-      </w:r>
-      <w:proofErr w:type="spellStart"/>
-      <w:r>
-        <w:rPr>
-          <w:rFonts w:ascii="Courier New" w:eastAsia="Courier New" w:hAnsi="Courier New" w:cs="Courier New"/>
-          <w:position w:val="2"/>
-          <w:sz w:val="24"/>
-          <w:szCs w:val="24"/>
-        </w:rPr>
-        <w:t>lasadpw</w:t>
-      </w:r>
-      <w:proofErr w:type="spellEnd"/>
-      <w:r>
-        <w:rPr>
-          <w:rFonts w:ascii="Courier New" w:eastAsia="Courier New" w:hAnsi="Courier New" w:cs="Courier New"/>
-          <w:position w:val="2"/>
-          <w:sz w:val="24"/>
-          <w:szCs w:val="24"/>
-        </w:rPr>
-        <w:t>’;</w:t>
-      </w:r>
-    </w:p>
-    <w:p>
-      <w:pPr>
-        <w:spacing w:line="260" w:lineRule="exact"/>
-        <w:rPr>
-          <w:rFonts w:ascii="Courier New" w:eastAsia="Courier New" w:hAnsi="Courier New" w:cs="Courier New"/>
-          <w:sz w:val="24"/>
-          <w:szCs w:val="24"/>
-        </w:rPr>
         <w:sectPr>
-          <w:footerReference w:type="default" r:id="rId9"/>
+          <w:footerReference w:type="default" r:id="rId11"/>
           <w:pgSz w:w="12240" w:h="15840"/>
           <w:pgMar w:top="1440" w:right="1440" w:bottom="1440" w:left="1440" w:header="0" w:footer="1396" w:gutter="0"/>
           <w:cols w:space="720"/>
@@ -2318,10 +2064,8 @@
           <w:sz w:val="24"/>
           <w:szCs w:val="24"/>
         </w:rPr>
-        <w:lastRenderedPageBreak/>
         <w:t xml:space="preserve">6.  Make sure you can log into and out of MySQL as </w:t>
       </w:r>
-      <w:proofErr w:type="spellStart"/>
       <w:r>
         <w:rPr>
           <w:rFonts w:ascii="Courier New" w:eastAsia="Courier New" w:hAnsi="Courier New" w:cs="Courier New"/>
@@ -2330,7 +2074,6 @@
         </w:rPr>
         <w:t>lasad</w:t>
       </w:r>
-      <w:proofErr w:type="spellEnd"/>
       <w:r>
         <w:rPr>
           <w:rFonts w:ascii="Cambria" w:eastAsia="Cambria" w:hAnsi="Cambria" w:cs="Cambria"/>
@@ -2340,7 +2083,6 @@
         </w:rPr>
         <w:t xml:space="preserve"> with your password.  While logged in as </w:t>
       </w:r>
-      <w:proofErr w:type="spellStart"/>
       <w:r>
         <w:rPr>
           <w:rFonts w:ascii="Courier New" w:eastAsia="Courier New" w:hAnsi="Courier New" w:cs="Courier New"/>
@@ -2349,7 +2091,6 @@
         </w:rPr>
         <w:t>lasad</w:t>
       </w:r>
-      <w:proofErr w:type="spellEnd"/>
       <w:r>
         <w:rPr>
           <w:rFonts w:ascii="Cambria" w:eastAsia="Cambria" w:hAnsi="Cambria" w:cs="Cambria"/>
@@ -2359,7 +2100,6 @@
         </w:rPr>
         <w:t xml:space="preserve"> (user), show the tables you have access to, and make sure </w:t>
       </w:r>
-      <w:proofErr w:type="spellStart"/>
       <w:r>
         <w:rPr>
           <w:rFonts w:ascii="Courier New" w:eastAsia="Courier New" w:hAnsi="Courier New" w:cs="Courier New"/>
@@ -2368,7 +2108,6 @@
         </w:rPr>
         <w:t>lasad</w:t>
       </w:r>
-      <w:proofErr w:type="spellEnd"/>
       <w:r>
         <w:rPr>
           <w:rFonts w:ascii="Cambria" w:eastAsia="Cambria" w:hAnsi="Cambria" w:cs="Cambria"/>
@@ -2422,36 +2161,8 @@
           <w:sz w:val="24"/>
           <w:szCs w:val="24"/>
         </w:rPr>
-        <w:t>Deploy/</w:t>
-      </w:r>
-      <w:proofErr w:type="spellStart"/>
-      <w:r>
-        <w:rPr>
-          <w:rFonts w:ascii="Courier New" w:eastAsia="Courier New" w:hAnsi="Courier New" w:cs="Courier New"/>
-          <w:sz w:val="24"/>
-          <w:szCs w:val="24"/>
-        </w:rPr>
-        <w:t>lasad</w:t>
-      </w:r>
-      <w:proofErr w:type="spellEnd"/>
-      <w:r>
-        <w:rPr>
-          <w:rFonts w:ascii="Courier New" w:eastAsia="Courier New" w:hAnsi="Courier New" w:cs="Courier New"/>
-          <w:sz w:val="24"/>
-          <w:szCs w:val="24"/>
-        </w:rPr>
-        <w:t>-server/</w:t>
-      </w:r>
-      <w:proofErr w:type="spellStart"/>
-      <w:r>
-        <w:rPr>
-          <w:rFonts w:ascii="Courier New" w:eastAsia="Courier New" w:hAnsi="Courier New" w:cs="Courier New"/>
-          <w:sz w:val="24"/>
-          <w:szCs w:val="24"/>
-        </w:rPr>
-        <w:t>server.cfg</w:t>
-      </w:r>
-      <w:proofErr w:type="spellEnd"/>
+        <w:t>Deploy/lasad-server/server.cfg</w:t>
+      </w:r>
       <w:r>
         <w:rPr>
           <w:rFonts w:ascii="Cambria" w:eastAsia="Cambria" w:hAnsi="Cambria" w:cs="Cambria"/>
@@ -2499,7 +2210,6 @@
         </w:rPr>
         <w:t xml:space="preserve">8.  Confirm that the database user is set as </w:t>
       </w:r>
-      <w:proofErr w:type="spellStart"/>
       <w:r>
         <w:rPr>
           <w:rFonts w:ascii="Courier New" w:eastAsia="Courier New" w:hAnsi="Courier New" w:cs="Courier New"/>
@@ -2508,7 +2218,6 @@
         </w:rPr>
         <w:t>lasad</w:t>
       </w:r>
-      <w:proofErr w:type="spellEnd"/>
       <w:r>
         <w:rPr>
           <w:rFonts w:ascii="Cambria" w:eastAsia="Cambria" w:hAnsi="Cambria" w:cs="Cambria"/>
@@ -2518,7 +2227,6 @@
         </w:rPr>
         <w:t xml:space="preserve">, the database name is set as </w:t>
       </w:r>
-      <w:proofErr w:type="spellStart"/>
       <w:r>
         <w:rPr>
           <w:rFonts w:ascii="Courier New" w:eastAsia="Courier New" w:hAnsi="Courier New" w:cs="Courier New"/>
@@ -2527,7 +2235,6 @@
         </w:rPr>
         <w:t>lasad</w:t>
       </w:r>
-      <w:proofErr w:type="spellEnd"/>
       <w:r>
         <w:rPr>
           <w:rFonts w:ascii="Cambria" w:eastAsia="Cambria" w:hAnsi="Cambria" w:cs="Cambria"/>
@@ -2563,7 +2270,6 @@
         </w:rPr>
         <w:t xml:space="preserve">If so, the MySQL aspect of LASAD should be good to go, but leave </w:t>
       </w:r>
-      <w:proofErr w:type="spellStart"/>
       <w:r>
         <w:rPr>
           <w:rFonts w:ascii="Courier New" w:eastAsia="Courier New" w:hAnsi="Courier New" w:cs="Courier New"/>
@@ -2572,7 +2278,6 @@
         </w:rPr>
         <w:t>server.cfg</w:t>
       </w:r>
-      <w:proofErr w:type="spellEnd"/>
       <w:r>
         <w:rPr>
           <w:rFonts w:ascii="Cambria" w:eastAsia="Cambria" w:hAnsi="Cambria" w:cs="Cambria"/>
@@ -2633,51 +2338,15 @@
           <w:sz w:val="24"/>
           <w:szCs w:val="24"/>
         </w:rPr>
-        <w:t>Deploy/</w:t>
-      </w:r>
-      <w:proofErr w:type="spellStart"/>
-      <w:r>
-        <w:rPr>
-          <w:rFonts w:ascii="Courier New" w:eastAsia="Courier New" w:hAnsi="Courier New" w:cs="Courier New"/>
-          <w:sz w:val="24"/>
-          <w:szCs w:val="24"/>
-        </w:rPr>
-        <w:t>lasad</w:t>
-      </w:r>
-      <w:proofErr w:type="spellEnd"/>
-      <w:r>
-        <w:rPr>
-          <w:rFonts w:ascii="Courier New" w:eastAsia="Courier New" w:hAnsi="Courier New" w:cs="Courier New"/>
-          <w:sz w:val="24"/>
-          <w:szCs w:val="24"/>
-        </w:rPr>
-        <w:t>-</w:t>
-      </w:r>
-      <w:r>
-        <w:rPr>
-          <w:rFonts w:ascii="Courier New" w:eastAsia="Courier New" w:hAnsi="Courier New" w:cs="Courier New"/>
-          <w:sz w:val="24"/>
-          <w:szCs w:val="24"/>
-        </w:rPr>
-        <w:t>server/</w:t>
-      </w:r>
-      <w:proofErr w:type="spellStart"/>
-      <w:r>
-        <w:rPr>
-          <w:rFonts w:ascii="Courier New" w:eastAsia="Courier New" w:hAnsi="Courier New" w:cs="Courier New"/>
-          <w:sz w:val="24"/>
-          <w:szCs w:val="24"/>
-        </w:rPr>
-        <w:t>conf</w:t>
-      </w:r>
-      <w:proofErr w:type="spellEnd"/>
-      <w:r>
-        <w:rPr>
-          <w:rFonts w:ascii="Courier New" w:eastAsia="Courier New" w:hAnsi="Courier New" w:cs="Courier New"/>
-          <w:sz w:val="24"/>
-          <w:szCs w:val="24"/>
-        </w:rPr>
-        <w:t>/default/</w:t>
+        <w:t>Deploy/lasad-</w:t>
+      </w:r>
+      <w:r>
+        <w:rPr>
+          <w:rFonts w:ascii="Courier New" w:eastAsia="Courier New" w:hAnsi="Courier New" w:cs="Courier New"/>
+          <w:sz w:val="24"/>
+          <w:szCs w:val="24"/>
+        </w:rPr>
+        <w:t>server/conf/default/</w:t>
       </w:r>
       <w:r>
         <w:rPr>
@@ -2936,25 +2605,7 @@
           <w:sz w:val="24"/>
           <w:szCs w:val="24"/>
         </w:rPr>
-        <w:t>Deploy/apache-tomcat-8.0.23/</w:t>
-      </w:r>
-      <w:proofErr w:type="spellStart"/>
-      <w:r>
-        <w:rPr>
-          <w:rFonts w:ascii="Courier New" w:eastAsia="Cambria" w:hAnsi="Courier New" w:cs="Courier New"/>
-          <w:sz w:val="24"/>
-          <w:szCs w:val="24"/>
-        </w:rPr>
-        <w:t>conf</w:t>
-      </w:r>
-      <w:proofErr w:type="spellEnd"/>
-      <w:r>
-        <w:rPr>
-          <w:rFonts w:ascii="Courier New" w:eastAsia="Cambria" w:hAnsi="Courier New" w:cs="Courier New"/>
-          <w:sz w:val="24"/>
-          <w:szCs w:val="24"/>
-        </w:rPr>
-        <w:t>/server.xml</w:t>
+        <w:t>Deploy/apache-tomcat-8.0.23/conf/server.xml</w:t>
       </w:r>
       <w:r>
         <w:rPr>
@@ -3021,7 +2672,6 @@
         </w:rPr>
         <w:t xml:space="preserve">10.  The servlet URL in </w:t>
       </w:r>
-      <w:proofErr w:type="spellStart"/>
       <w:r>
         <w:rPr>
           <w:rFonts w:ascii="Courier New" w:eastAsia="Courier New" w:hAnsi="Courier New" w:cs="Courier New"/>
@@ -3030,7 +2680,6 @@
         </w:rPr>
         <w:t>server.cfg</w:t>
       </w:r>
-      <w:proofErr w:type="spellEnd"/>
       <w:r>
         <w:rPr>
           <w:rFonts w:ascii="Cambria" w:eastAsia="Cambria" w:hAnsi="Cambria" w:cs="Cambria"/>
@@ -3067,7 +2716,7 @@
           <w:szCs w:val="24"/>
         </w:rPr>
       </w:pPr>
-      <w:hyperlink r:id="rId10">
+      <w:hyperlink r:id="rId12">
         <w:r>
           <w:rPr>
             <w:rFonts w:ascii="Courier New" w:eastAsia="Courier New" w:hAnsi="Courier New" w:cs="Courier New"/>
@@ -3173,7 +2822,6 @@
         </w:rPr>
         <w:t xml:space="preserve">.   For the </w:t>
       </w:r>
-      <w:proofErr w:type="spellStart"/>
       <w:r>
         <w:rPr>
           <w:rFonts w:ascii="Courier New" w:eastAsia="Courier New" w:hAnsi="Courier New" w:cs="Courier New"/>
@@ -3182,7 +2830,6 @@
         </w:rPr>
         <w:t>Servername</w:t>
       </w:r>
-      <w:proofErr w:type="spellEnd"/>
       <w:r>
         <w:rPr>
           <w:rFonts w:ascii="Cambria" w:eastAsia="Cambria" w:hAnsi="Cambria" w:cs="Cambria"/>
@@ -3211,7 +2858,6 @@
         </w:rPr>
         <w:t xml:space="preserve">  Save and exit </w:t>
       </w:r>
-      <w:proofErr w:type="spellStart"/>
       <w:r>
         <w:rPr>
           <w:rFonts w:ascii="Courier New" w:eastAsia="Courier New" w:hAnsi="Courier New" w:cs="Courier New"/>
@@ -3220,7 +2866,6 @@
         </w:rPr>
         <w:t>server.cfg</w:t>
       </w:r>
-      <w:proofErr w:type="spellEnd"/>
       <w:r>
         <w:rPr>
           <w:rFonts w:ascii="Cambria" w:eastAsia="Cambria" w:hAnsi="Cambria" w:cs="Cambria"/>
@@ -3286,7 +2931,6 @@
           <w:szCs w:val="24"/>
         </w:rPr>
       </w:pPr>
-      <w:proofErr w:type="spellStart"/>
       <w:r>
         <w:rPr>
           <w:rFonts w:ascii="Courier New" w:eastAsia="Courier New" w:hAnsi="Courier New" w:cs="Courier New"/>
@@ -3294,57 +2938,7 @@
           <w:sz w:val="24"/>
           <w:szCs w:val="24"/>
         </w:rPr>
-        <w:t>src</w:t>
-      </w:r>
-      <w:proofErr w:type="spellEnd"/>
-      <w:r>
-        <w:rPr>
-          <w:rFonts w:ascii="Courier New" w:eastAsia="Courier New" w:hAnsi="Courier New" w:cs="Courier New"/>
-          <w:position w:val="2"/>
-          <w:sz w:val="24"/>
-          <w:szCs w:val="24"/>
-        </w:rPr>
-        <w:t>/</w:t>
-      </w:r>
-      <w:proofErr w:type="spellStart"/>
-      <w:r>
-        <w:rPr>
-          <w:rFonts w:ascii="Courier New" w:eastAsia="Courier New" w:hAnsi="Courier New" w:cs="Courier New"/>
-          <w:position w:val="2"/>
-          <w:sz w:val="24"/>
-          <w:szCs w:val="24"/>
-        </w:rPr>
-        <w:t>lasad</w:t>
-      </w:r>
-      <w:proofErr w:type="spellEnd"/>
-      <w:r>
-        <w:rPr>
-          <w:rFonts w:ascii="Courier New" w:eastAsia="Courier New" w:hAnsi="Courier New" w:cs="Courier New"/>
-          <w:position w:val="2"/>
-          <w:sz w:val="24"/>
-          <w:szCs w:val="24"/>
-        </w:rPr>
-        <w:t>/</w:t>
-      </w:r>
-      <w:proofErr w:type="spellStart"/>
-      <w:r>
-        <w:rPr>
-          <w:rFonts w:ascii="Courier New" w:eastAsia="Courier New" w:hAnsi="Courier New" w:cs="Courier New"/>
-          <w:position w:val="2"/>
-          <w:sz w:val="24"/>
-          <w:szCs w:val="24"/>
-        </w:rPr>
-        <w:t>gwt</w:t>
-      </w:r>
-      <w:proofErr w:type="spellEnd"/>
-      <w:r>
-        <w:rPr>
-          <w:rFonts w:ascii="Courier New" w:eastAsia="Courier New" w:hAnsi="Courier New" w:cs="Courier New"/>
-          <w:position w:val="2"/>
-          <w:sz w:val="24"/>
-          <w:szCs w:val="24"/>
-        </w:rPr>
-        <w:t>/server/LASADGWTServiceBroker.</w:t>
+        <w:t>src/lasad/gwt/server/LASADGWTServiceBroker.</w:t>
       </w:r>
       <w:r>
         <w:rPr>
@@ -3373,25 +2967,14 @@
         </w:rPr>
         <w:t xml:space="preserve"> </w:t>
       </w:r>
-      <w:proofErr w:type="gramStart"/>
-      <w:r>
-        <w:rPr>
-          <w:rFonts w:ascii="Cambria" w:eastAsia="Cambria" w:hAnsi="Cambria" w:cs="Cambria"/>
-          <w:b/>
-          <w:sz w:val="24"/>
-          <w:szCs w:val="24"/>
-        </w:rPr>
-        <w:t>that</w:t>
-      </w:r>
-      <w:proofErr w:type="gramEnd"/>
-      <w:r>
-        <w:rPr>
-          <w:rFonts w:ascii="Cambria" w:eastAsia="Cambria" w:hAnsi="Cambria" w:cs="Cambria"/>
-          <w:b/>
-          <w:sz w:val="24"/>
-          <w:szCs w:val="24"/>
-        </w:rPr>
-        <w:t xml:space="preserve"> looks like this (line 92 for me). </w:t>
+      <w:r>
+        <w:rPr>
+          <w:rFonts w:ascii="Cambria" w:eastAsia="Cambria" w:hAnsi="Cambria" w:cs="Cambria"/>
+          <w:b/>
+          <w:sz w:val="24"/>
+          <w:szCs w:val="24"/>
+        </w:rPr>
+        <w:t xml:space="preserve">that looks like this (line 92 for me). </w:t>
       </w:r>
     </w:p>
     <w:p>
@@ -3435,59 +3018,21 @@
           <w:szCs w:val="24"/>
         </w:rPr>
       </w:pPr>
-      <w:proofErr w:type="gramStart"/>
-      <w:r>
-        <w:rPr>
-          <w:rFonts w:ascii="Courier New" w:eastAsia="Courier New" w:hAnsi="Courier New" w:cs="Courier New"/>
-          <w:sz w:val="24"/>
-          <w:szCs w:val="24"/>
-        </w:rPr>
-        <w:t>server</w:t>
-      </w:r>
-      <w:proofErr w:type="gramEnd"/>
-      <w:r>
-        <w:rPr>
-          <w:rFonts w:ascii="Courier New" w:eastAsia="Courier New" w:hAnsi="Courier New" w:cs="Courier New"/>
-          <w:sz w:val="24"/>
-          <w:szCs w:val="24"/>
-        </w:rPr>
-        <w:t xml:space="preserve"> = (</w:t>
-      </w:r>
-      <w:proofErr w:type="spellStart"/>
-      <w:r>
-        <w:rPr>
-          <w:rFonts w:ascii="Courier New" w:eastAsia="Courier New" w:hAnsi="Courier New" w:cs="Courier New"/>
-          <w:sz w:val="24"/>
-          <w:szCs w:val="24"/>
-        </w:rPr>
-        <w:t>ServerInterface</w:t>
-      </w:r>
-      <w:proofErr w:type="spellEnd"/>
-      <w:r>
-        <w:rPr>
-          <w:rFonts w:ascii="Courier New" w:eastAsia="Courier New" w:hAnsi="Courier New" w:cs="Courier New"/>
-          <w:sz w:val="24"/>
-          <w:szCs w:val="24"/>
-        </w:rPr>
-        <w:t xml:space="preserve">) </w:t>
-      </w:r>
-      <w:proofErr w:type="spellStart"/>
-      <w:r>
-        <w:rPr>
-          <w:rFonts w:ascii="Courier New" w:eastAsia="Courier New" w:hAnsi="Courier New" w:cs="Courier New"/>
-          <w:sz w:val="24"/>
-          <w:szCs w:val="24"/>
-        </w:rPr>
-        <w:t>Naming.lookup</w:t>
-      </w:r>
-      <w:proofErr w:type="spellEnd"/>
-      <w:r>
-        <w:rPr>
-          <w:rFonts w:ascii="Courier New" w:eastAsia="Courier New" w:hAnsi="Courier New" w:cs="Courier New"/>
-          <w:sz w:val="24"/>
-          <w:szCs w:val="24"/>
-        </w:rPr>
-        <w:t>("rmi://localhost:1899/LASA</w:t>
+      <w:r>
+        <w:rPr>
+          <w:rFonts w:ascii="Courier New" w:eastAsia="Courier New" w:hAnsi="Courier New" w:cs="Courier New"/>
+          <w:sz w:val="24"/>
+          <w:szCs w:val="24"/>
+        </w:rPr>
+        <w:t xml:space="preserve">server = (ServerInterface) </w:t>
+      </w:r>
+      <w:r>
+        <w:rPr>
+          <w:rFonts w:ascii="Courier New" w:eastAsia="Courier New" w:hAnsi="Courier New" w:cs="Courier New"/>
+          <w:sz w:val="24"/>
+          <w:szCs w:val="24"/>
+        </w:rPr>
+        <w:t>Naming.lookup("rmi://localhost:1899/LASA</w:t>
       </w:r>
       <w:r>
         <w:rPr>
@@ -3517,8 +3062,6 @@
           <w:szCs w:val="24"/>
         </w:rPr>
       </w:pPr>
-      <w:bookmarkStart w:id="0" w:name="_GoBack"/>
-      <w:bookmarkEnd w:id="0"/>
     </w:p>
     <w:p>
       <w:pPr>
@@ -3536,7 +3079,6 @@
           <w:sz w:val="24"/>
           <w:szCs w:val="24"/>
         </w:rPr>
-        <w:lastRenderedPageBreak/>
         <w:t xml:space="preserve">Change this to our example RMI port, </w:t>
       </w:r>
       <w:r>
@@ -3556,7 +3098,6 @@
         </w:rPr>
         <w:t xml:space="preserve">.  We also need to make sure the </w:t>
       </w:r>
-      <w:proofErr w:type="spellStart"/>
       <w:r>
         <w:rPr>
           <w:rFonts w:ascii="Courier New" w:eastAsia="Cambria" w:hAnsi="Courier New" w:cs="Courier New"/>
@@ -3565,7 +3106,6 @@
         </w:rPr>
         <w:t>Servername</w:t>
       </w:r>
-      <w:proofErr w:type="spellEnd"/>
       <w:r>
         <w:rPr>
           <w:rFonts w:ascii="Cambria" w:eastAsia="Cambria" w:hAnsi="Cambria" w:cs="Cambria"/>
@@ -3575,7 +3115,6 @@
         </w:rPr>
         <w:t xml:space="preserve"> property in </w:t>
       </w:r>
-      <w:proofErr w:type="spellStart"/>
       <w:r>
         <w:rPr>
           <w:rFonts w:ascii="Courier New" w:eastAsia="Cambria" w:hAnsi="Courier New" w:cs="Courier New"/>
@@ -3584,7 +3123,6 @@
         </w:rPr>
         <w:t>server.cfg</w:t>
       </w:r>
-      <w:proofErr w:type="spellEnd"/>
       <w:r>
         <w:rPr>
           <w:rFonts w:ascii="Cambria" w:eastAsia="Cambria" w:hAnsi="Cambria" w:cs="Cambria"/>
@@ -3731,27 +3269,7 @@
           <w:sz w:val="24"/>
           <w:szCs w:val="24"/>
         </w:rPr>
-        <w:t>Deploy/apache-tomcat-8.0.23/</w:t>
-      </w:r>
-      <w:proofErr w:type="spellStart"/>
-      <w:r>
-        <w:rPr>
-          <w:rFonts w:ascii="Courier New" w:eastAsia="Courier New" w:hAnsi="Courier New" w:cs="Courier New"/>
-          <w:position w:val="1"/>
-          <w:sz w:val="24"/>
-          <w:szCs w:val="24"/>
-        </w:rPr>
-        <w:t>conf</w:t>
-      </w:r>
-      <w:proofErr w:type="spellEnd"/>
-      <w:r>
-        <w:rPr>
-          <w:rFonts w:ascii="Courier New" w:eastAsia="Courier New" w:hAnsi="Courier New" w:cs="Courier New"/>
-          <w:position w:val="1"/>
-          <w:sz w:val="24"/>
-          <w:szCs w:val="24"/>
-        </w:rPr>
-        <w:t>/server.xml</w:t>
+        <w:t>Deploy/apache-tomcat-8.0.23/conf/server.xml</w:t>
       </w:r>
       <w:r>
         <w:rPr>
@@ -3819,43 +3337,7 @@
           <w:sz w:val="24"/>
           <w:szCs w:val="24"/>
         </w:rPr>
-        <w:t xml:space="preserve">&lt;Connector port="8099" protocol="HTTP/1.1" </w:t>
-      </w:r>
-      <w:proofErr w:type="spellStart"/>
-      <w:r>
-        <w:rPr>
-          <w:rFonts w:ascii="Courier New" w:eastAsia="Courier New" w:hAnsi="Courier New" w:cs="Courier New"/>
-          <w:sz w:val="24"/>
-          <w:szCs w:val="24"/>
-        </w:rPr>
-        <w:t>connectionTimeout</w:t>
-      </w:r>
-      <w:proofErr w:type="spellEnd"/>
-      <w:r>
-        <w:rPr>
-          <w:rFonts w:ascii="Courier New" w:eastAsia="Courier New" w:hAnsi="Courier New" w:cs="Courier New"/>
-          <w:sz w:val="24"/>
-          <w:szCs w:val="24"/>
-        </w:rPr>
-        <w:t xml:space="preserve">="20000" </w:t>
-      </w:r>
-      <w:proofErr w:type="spellStart"/>
-      <w:r>
-        <w:rPr>
-          <w:rFonts w:ascii="Courier New" w:eastAsia="Courier New" w:hAnsi="Courier New" w:cs="Courier New"/>
-          <w:sz w:val="24"/>
-          <w:szCs w:val="24"/>
-        </w:rPr>
-        <w:t>redirectPort</w:t>
-      </w:r>
-      <w:proofErr w:type="spellEnd"/>
-      <w:r>
-        <w:rPr>
-          <w:rFonts w:ascii="Courier New" w:eastAsia="Courier New" w:hAnsi="Courier New" w:cs="Courier New"/>
-          <w:sz w:val="24"/>
-          <w:szCs w:val="24"/>
-        </w:rPr>
-        <w:t>="8443" /&gt;</w:t>
+        <w:t>&lt;Connector port="8099" protocol="HTTP/1.1" connectionTimeout="20000" redirectPort="8443" /&gt;</w:t>
       </w:r>
     </w:p>
     <w:p>
@@ -3875,25 +3357,14 @@
           <w:szCs w:val="24"/>
         </w:rPr>
       </w:pPr>
-      <w:proofErr w:type="gramStart"/>
-      <w:r>
-        <w:rPr>
-          <w:rFonts w:ascii="Cambria" w:eastAsia="Cambria" w:hAnsi="Cambria" w:cs="Cambria"/>
-          <w:b/>
-          <w:sz w:val="24"/>
-          <w:szCs w:val="24"/>
-        </w:rPr>
-        <w:t>to</w:t>
-      </w:r>
-      <w:proofErr w:type="gramEnd"/>
-      <w:r>
-        <w:rPr>
-          <w:rFonts w:ascii="Cambria" w:eastAsia="Cambria" w:hAnsi="Cambria" w:cs="Cambria"/>
-          <w:b/>
-          <w:sz w:val="24"/>
-          <w:szCs w:val="24"/>
-        </w:rPr>
-        <w:t xml:space="preserve"> the port you’ll be using.  For this example, use </w:t>
+      <w:r>
+        <w:rPr>
+          <w:rFonts w:ascii="Cambria" w:eastAsia="Cambria" w:hAnsi="Cambria" w:cs="Cambria"/>
+          <w:b/>
+          <w:sz w:val="24"/>
+          <w:szCs w:val="24"/>
+        </w:rPr>
+        <w:t xml:space="preserve">to the port you’ll be using.  For this example, use </w:t>
       </w:r>
       <w:r>
         <w:rPr>
@@ -4049,27 +3520,7 @@
           <w:sz w:val="24"/>
           <w:szCs w:val="24"/>
         </w:rPr>
-        <w:t xml:space="preserve">14.  If you would like to log to PSLC </w:t>
-      </w:r>
-      <w:proofErr w:type="spellStart"/>
-      <w:r>
-        <w:rPr>
-          <w:rFonts w:ascii="Cambria" w:eastAsia="Cambria" w:hAnsi="Cambria" w:cs="Cambria"/>
-          <w:b/>
-          <w:sz w:val="24"/>
-          <w:szCs w:val="24"/>
-        </w:rPr>
-        <w:t>DataShop</w:t>
-      </w:r>
-      <w:proofErr w:type="spellEnd"/>
-      <w:r>
-        <w:rPr>
-          <w:rFonts w:ascii="Cambria" w:eastAsia="Cambria" w:hAnsi="Cambria" w:cs="Cambria"/>
-          <w:b/>
-          <w:sz w:val="24"/>
-          <w:szCs w:val="24"/>
-        </w:rPr>
-        <w:t xml:space="preserve">, set the appropriate parameters in </w:t>
+        <w:t xml:space="preserve">14.  If you would like to log to PSLC DataShop, set the appropriate parameters in </w:t>
       </w:r>
       <w:r>
         <w:rPr>
@@ -4077,30 +3528,129 @@
           <w:sz w:val="24"/>
           <w:szCs w:val="24"/>
         </w:rPr>
-        <w:t>Deploy/</w:t>
-      </w:r>
-      <w:proofErr w:type="spellStart"/>
+        <w:t>Deploy/lasad-server/ds</w:t>
+      </w:r>
       <w:r>
         <w:rPr>
           <w:rFonts w:ascii="Courier" w:eastAsia="Cambria" w:hAnsi="Courier" w:cs="Courier New"/>
-          <w:sz w:val="24"/>
-          <w:szCs w:val="24"/>
-        </w:rPr>
-        <w:t>lasad</w:t>
-      </w:r>
-      <w:proofErr w:type="spellEnd"/>
+          <w:b/>
+          <w:sz w:val="24"/>
+          <w:szCs w:val="24"/>
+        </w:rPr>
+        <w:t>_</w:t>
+      </w:r>
       <w:r>
         <w:rPr>
           <w:rFonts w:ascii="Courier" w:eastAsia="Cambria" w:hAnsi="Courier" w:cs="Courier New"/>
           <w:sz w:val="24"/>
           <w:szCs w:val="24"/>
         </w:rPr>
-        <w:t>-server/ds</w:t>
+        <w:t>settings.txt</w:t>
+      </w:r>
+      <w:r>
+        <w:rPr>
+          <w:rFonts w:asciiTheme="minorHAnsi" w:eastAsia="Cambria" w:hAnsiTheme="minorHAnsi" w:cs="Courier New"/>
+          <w:b/>
+          <w:sz w:val="24"/>
+          <w:szCs w:val="24"/>
+        </w:rPr>
+        <w:t xml:space="preserve">, which correspond to lines in </w:t>
+      </w:r>
+      <w:r>
+        <w:rPr>
+          <w:rFonts w:ascii="Courier New" w:eastAsia="Cambria" w:hAnsi="Courier New" w:cs="Courier New"/>
+          <w:sz w:val="24"/>
+          <w:szCs w:val="24"/>
+        </w:rPr>
+        <w:t>MapActionProcessor.java</w:t>
+      </w:r>
+      <w:r>
+        <w:rPr>
+          <w:rFonts w:asciiTheme="minorHAnsi" w:eastAsia="Cambria" w:hAnsiTheme="minorHAnsi" w:cs="Courier New"/>
+          <w:b/>
+          <w:sz w:val="24"/>
+          <w:szCs w:val="24"/>
+        </w:rPr>
+        <w:t xml:space="preserve">.  </w:t>
+      </w:r>
+      <w:r>
+        <w:rPr>
+          <w:rFonts w:asciiTheme="minorHAnsi" w:eastAsia="Cambria" w:hAnsiTheme="minorHAnsi" w:cs="Courier New"/>
+          <w:b/>
+          <w:sz w:val="24"/>
+          <w:szCs w:val="24"/>
+        </w:rPr>
+        <w:t xml:space="preserve">Verify that </w:t>
+      </w:r>
+      <w:r>
+        <w:rPr>
+          <w:rFonts w:asciiTheme="minorHAnsi" w:eastAsia="Cambria" w:hAnsiTheme="minorHAnsi" w:cs="Courier New"/>
+          <w:b/>
+          <w:sz w:val="24"/>
+          <w:szCs w:val="24"/>
+        </w:rPr>
+        <w:t xml:space="preserve">the </w:t>
+      </w:r>
+      <w:r>
+        <w:rPr>
+          <w:rFonts w:asciiTheme="minorHAnsi" w:eastAsia="Cambria" w:hAnsiTheme="minorHAnsi" w:cs="Courier New"/>
+          <w:b/>
+          <w:sz w:val="24"/>
+          <w:szCs w:val="24"/>
+        </w:rPr>
+        <w:t>b</w:t>
+      </w:r>
+      <w:bookmarkStart w:id="0" w:name="_GoBack"/>
+      <w:bookmarkEnd w:id="0"/>
+      <w:r>
+        <w:rPr>
+          <w:rFonts w:asciiTheme="minorHAnsi" w:eastAsia="Cambria" w:hAnsiTheme="minorHAnsi" w:cs="Courier New"/>
+          <w:b/>
+          <w:sz w:val="24"/>
+          <w:szCs w:val="24"/>
+        </w:rPr>
+        <w:t>oolean</w:t>
+      </w:r>
+      <w:r>
+        <w:rPr>
+          <w:rFonts w:asciiTheme="minorHAnsi" w:eastAsia="Cambria" w:hAnsiTheme="minorHAnsi" w:cs="Courier New"/>
+          <w:b/>
+          <w:sz w:val="24"/>
+          <w:szCs w:val="24"/>
+        </w:rPr>
+        <w:t xml:space="preserve"> for </w:t>
+      </w:r>
+      <w:r>
+        <w:rPr>
+          <w:rFonts w:asciiTheme="minorHAnsi" w:eastAsia="Cambria" w:hAnsiTheme="minorHAnsi" w:cs="Courier New"/>
+          <w:b/>
+          <w:sz w:val="24"/>
+          <w:szCs w:val="24"/>
+        </w:rPr>
+        <w:t xml:space="preserve">whether or not to log (the </w:t>
+      </w:r>
+      <w:r>
+        <w:rPr>
+          <w:rFonts w:asciiTheme="minorHAnsi" w:eastAsia="Cambria" w:hAnsiTheme="minorHAnsi" w:cs="Courier New"/>
+          <w:b/>
+          <w:sz w:val="24"/>
+          <w:szCs w:val="24"/>
+        </w:rPr>
+        <w:t xml:space="preserve">first line of </w:t>
       </w:r>
       <w:r>
         <w:rPr>
           <w:rFonts w:ascii="Courier" w:eastAsia="Cambria" w:hAnsi="Courier" w:cs="Courier New"/>
-          <w:b/>
+          <w:sz w:val="24"/>
+          <w:szCs w:val="24"/>
+        </w:rPr>
+        <w:t>ds</w:t>
+      </w:r>
+      <w:r>
+        <w:rPr>
+          <w:rFonts w:ascii="Courier" w:eastAsia="Cambria" w:hAnsi="Courier" w:cs="Courier New"/>
+          <w:b/>
+          <w:color w:val="000000" w:themeColor="text1"/>
           <w:sz w:val="24"/>
           <w:szCs w:val="24"/>
         </w:rPr>
@@ -4121,50 +3671,7 @@
           <w:sz w:val="24"/>
           <w:szCs w:val="24"/>
         </w:rPr>
-        <w:t xml:space="preserve">, which correspond to lines in </w:t>
-      </w:r>
-      <w:r>
-        <w:rPr>
-          <w:rFonts w:ascii="Courier New" w:eastAsia="Cambria" w:hAnsi="Courier New" w:cs="Courier New"/>
-          <w:sz w:val="24"/>
-          <w:szCs w:val="24"/>
-        </w:rPr>
-        <w:t>MapActionProcessor.java</w:t>
-      </w:r>
-      <w:r>
-        <w:rPr>
-          <w:rFonts w:asciiTheme="minorHAnsi" w:eastAsia="Cambria" w:hAnsiTheme="minorHAnsi" w:cs="Courier New"/>
-          <w:b/>
-          <w:sz w:val="24"/>
-          <w:szCs w:val="24"/>
-        </w:rPr>
-        <w:t xml:space="preserve">.  By default, logging should be set to false via the first line of </w:t>
-      </w:r>
-      <w:r>
-        <w:rPr>
-          <w:rFonts w:ascii="Courier" w:eastAsia="Cambria" w:hAnsi="Courier" w:cs="Courier New"/>
-          <w:sz w:val="24"/>
-          <w:szCs w:val="24"/>
-        </w:rPr>
-        <w:t>ds</w:t>
-      </w:r>
-      <w:r>
-        <w:rPr>
-          <w:rFonts w:ascii="Courier" w:eastAsia="Cambria" w:hAnsi="Courier" w:cs="Courier New"/>
-          <w:b/>
-          <w:color w:val="000000" w:themeColor="text1"/>
-          <w:sz w:val="24"/>
-          <w:szCs w:val="24"/>
-        </w:rPr>
-        <w:t>_</w:t>
-      </w:r>
-      <w:r>
-        <w:rPr>
-          <w:rFonts w:ascii="Courier" w:eastAsia="Cambria" w:hAnsi="Courier" w:cs="Courier New"/>
-          <w:sz w:val="24"/>
-          <w:szCs w:val="24"/>
-        </w:rPr>
-        <w:t>settings.txt</w:t>
+        <w:t>) corresponds to your desired setting.</w:t>
       </w:r>
     </w:p>
     <w:p>
@@ -4206,27 +3713,15 @@
           <w:szCs w:val="24"/>
         </w:rPr>
       </w:pPr>
-      <w:proofErr w:type="gramStart"/>
-      <w:r>
-        <w:rPr>
-          <w:rFonts w:ascii="Cambria" w:eastAsia="Cambria" w:hAnsi="Cambria" w:cs="Cambria"/>
-          <w:b/>
-          <w:sz w:val="24"/>
-          <w:szCs w:val="24"/>
-        </w:rPr>
-        <w:t>matches</w:t>
-      </w:r>
-      <w:proofErr w:type="gramEnd"/>
-      <w:r>
-        <w:rPr>
-          <w:rFonts w:ascii="Cambria" w:eastAsia="Cambria" w:hAnsi="Cambria" w:cs="Cambria"/>
-          <w:b/>
-          <w:sz w:val="24"/>
-          <w:szCs w:val="24"/>
-        </w:rPr>
-        <w:t xml:space="preserve"> the </w:t>
-      </w:r>
-      <w:proofErr w:type="spellStart"/>
+      <w:r>
+        <w:rPr>
+          <w:rFonts w:ascii="Cambria" w:eastAsia="Cambria" w:hAnsi="Cambria" w:cs="Cambria"/>
+          <w:b/>
+          <w:sz w:val="24"/>
+          <w:szCs w:val="24"/>
+        </w:rPr>
+        <w:t xml:space="preserve">matches the </w:t>
+      </w:r>
       <w:r>
         <w:rPr>
           <w:rFonts w:ascii="Courier New" w:eastAsia="Courier New" w:hAnsi="Courier New" w:cs="Courier New"/>
@@ -4235,7 +3730,6 @@
         </w:rPr>
         <w:t>target.java.version</w:t>
       </w:r>
-      <w:proofErr w:type="spellEnd"/>
       <w:r>
         <w:rPr>
           <w:rFonts w:ascii="Cambria" w:eastAsia="Cambria" w:hAnsi="Cambria" w:cs="Cambria"/>
@@ -4292,7 +3786,6 @@
           <w:szCs w:val="24"/>
         </w:rPr>
       </w:pPr>
-      <w:proofErr w:type="gramStart"/>
       <w:r>
         <w:rPr>
           <w:rFonts w:ascii="Cambria" w:eastAsia="Cambria" w:hAnsi="Cambria" w:cs="Cambria"/>
@@ -4319,7 +3812,6 @@
         </w:rPr>
         <w:t>.</w:t>
       </w:r>
-      <w:proofErr w:type="gramEnd"/>
       <w:r>
         <w:rPr>
           <w:rFonts w:ascii="Cambria" w:eastAsia="Cambria" w:hAnsi="Cambria" w:cs="Cambria"/>
@@ -4356,27 +3848,7 @@
           <w:sz w:val="24"/>
           <w:szCs w:val="24"/>
         </w:rPr>
-        <w:t xml:space="preserve"> computer before (</w:t>
-      </w:r>
-      <w:proofErr w:type="gramStart"/>
-      <w:r>
-        <w:rPr>
-          <w:rFonts w:ascii="Cambria" w:eastAsia="Cambria" w:hAnsi="Cambria" w:cs="Cambria"/>
-          <w:b/>
-          <w:sz w:val="24"/>
-          <w:szCs w:val="24"/>
-        </w:rPr>
-        <w:t>re)compiling</w:t>
-      </w:r>
-      <w:proofErr w:type="gramEnd"/>
-      <w:r>
-        <w:rPr>
-          <w:rFonts w:ascii="Cambria" w:eastAsia="Cambria" w:hAnsi="Cambria" w:cs="Cambria"/>
-          <w:b/>
-          <w:sz w:val="24"/>
-          <w:szCs w:val="24"/>
-        </w:rPr>
-        <w:t xml:space="preserve"> (see note below item 18 on how to stop LASAD if it’s running).</w:t>
+        <w:t xml:space="preserve"> computer before (re)compiling (see note below item 18 on how to stop LASAD if it’s running).</w:t>
       </w:r>
       <w:r>
         <w:rPr>
@@ -4412,27 +3884,7 @@
           <w:sz w:val="24"/>
           <w:szCs w:val="24"/>
         </w:rPr>
-        <w:t xml:space="preserve"> on the terminal line before (</w:t>
-      </w:r>
-      <w:proofErr w:type="gramStart"/>
-      <w:r>
-        <w:rPr>
-          <w:rFonts w:ascii="Cambria" w:eastAsia="Cambria" w:hAnsi="Cambria" w:cs="Cambria"/>
-          <w:b/>
-          <w:sz w:val="24"/>
-          <w:szCs w:val="24"/>
-        </w:rPr>
-        <w:t>re)compiling</w:t>
-      </w:r>
-      <w:proofErr w:type="gramEnd"/>
-      <w:r>
-        <w:rPr>
-          <w:rFonts w:ascii="Cambria" w:eastAsia="Cambria" w:hAnsi="Cambria" w:cs="Cambria"/>
-          <w:b/>
-          <w:sz w:val="24"/>
-          <w:szCs w:val="24"/>
-        </w:rPr>
-        <w:t>.</w:t>
+        <w:t xml:space="preserve"> on the terminal line before (re)compiling.</w:t>
       </w:r>
       <w:r>
         <w:rPr>
@@ -4582,7 +4034,6 @@
         </w:rPr>
         <w:t xml:space="preserve">Configure the </w:t>
       </w:r>
-      <w:proofErr w:type="spellStart"/>
       <w:r>
         <w:rPr>
           <w:rFonts w:ascii="Courier New" w:eastAsia="Courier New" w:hAnsi="Courier New" w:cs="Courier New"/>
@@ -4591,7 +4042,6 @@
         </w:rPr>
         <w:t>homeDir</w:t>
       </w:r>
-      <w:proofErr w:type="spellEnd"/>
       <w:r>
         <w:rPr>
           <w:rFonts w:ascii="Cambria" w:eastAsia="Cambria" w:hAnsi="Cambria" w:cs="Cambria"/>
@@ -4601,7 +4051,6 @@
         </w:rPr>
         <w:t xml:space="preserve">, </w:t>
       </w:r>
-      <w:proofErr w:type="spellStart"/>
       <w:r>
         <w:rPr>
           <w:rFonts w:ascii="Courier New" w:eastAsia="Courier New" w:hAnsi="Courier New" w:cs="Courier New"/>
@@ -4610,7 +4059,6 @@
         </w:rPr>
         <w:t>tomcatDir</w:t>
       </w:r>
-      <w:proofErr w:type="spellEnd"/>
       <w:r>
         <w:rPr>
           <w:rFonts w:ascii="Cambria" w:eastAsia="Cambria" w:hAnsi="Cambria" w:cs="Cambria"/>
@@ -4620,7 +4068,6 @@
         </w:rPr>
         <w:t xml:space="preserve">, </w:t>
       </w:r>
-      <w:proofErr w:type="spellStart"/>
       <w:r>
         <w:rPr>
           <w:rFonts w:ascii="Courier New" w:eastAsia="Courier New" w:hAnsi="Courier New" w:cs="Courier New"/>
@@ -4629,7 +4076,6 @@
         </w:rPr>
         <w:t>tomcatStartup</w:t>
       </w:r>
-      <w:proofErr w:type="spellEnd"/>
       <w:r>
         <w:rPr>
           <w:rFonts w:ascii="Cambria" w:eastAsia="Cambria" w:hAnsi="Cambria" w:cs="Cambria"/>
@@ -4639,7 +4085,6 @@
         </w:rPr>
         <w:t xml:space="preserve">, and </w:t>
       </w:r>
-      <w:proofErr w:type="spellStart"/>
       <w:r>
         <w:rPr>
           <w:rFonts w:ascii="Courier New" w:eastAsia="Courier New" w:hAnsi="Courier New" w:cs="Courier New"/>
@@ -4648,7 +4093,6 @@
         </w:rPr>
         <w:t>tomcatShutdown</w:t>
       </w:r>
-      <w:proofErr w:type="spellEnd"/>
       <w:r>
         <w:rPr>
           <w:rFonts w:ascii="Cambria" w:eastAsia="Cambria" w:hAnsi="Cambria" w:cs="Cambria"/>
@@ -4833,27 +4277,7 @@
           <w:sz w:val="24"/>
           <w:szCs w:val="24"/>
         </w:rPr>
-        <w:t>Deploy/</w:t>
-      </w:r>
-      <w:proofErr w:type="spellStart"/>
-      <w:r>
-        <w:rPr>
-          <w:rFonts w:ascii="Courier New" w:eastAsia="Courier New" w:hAnsi="Courier New" w:cs="Courier New"/>
-          <w:position w:val="2"/>
-          <w:sz w:val="24"/>
-          <w:szCs w:val="24"/>
-        </w:rPr>
-        <w:t>lasad</w:t>
-      </w:r>
-      <w:proofErr w:type="spellEnd"/>
-      <w:r>
-        <w:rPr>
-          <w:rFonts w:ascii="Courier New" w:eastAsia="Courier New" w:hAnsi="Courier New" w:cs="Courier New"/>
-          <w:position w:val="2"/>
-          <w:sz w:val="24"/>
-          <w:szCs w:val="24"/>
-        </w:rPr>
-        <w:t>-server</w:t>
+        <w:t>Deploy/lasad-server</w:t>
       </w:r>
       <w:r>
         <w:rPr>
@@ -4953,7 +4377,6 @@
           <w:sz w:val="24"/>
           <w:szCs w:val="24"/>
         </w:rPr>
-        <w:lastRenderedPageBreak/>
         <w:t xml:space="preserve">(c) Access the webpage at (assuming you used port </w:t>
       </w:r>
       <w:r>
@@ -5166,7 +4589,6 @@
         </w:rPr>
         <w:t xml:space="preserve"> </w:t>
       </w:r>
-      <w:proofErr w:type="spellStart"/>
       <w:r>
         <w:rPr>
           <w:rFonts w:ascii="Courier New" w:eastAsia="Courier New" w:hAnsi="Courier New" w:cs="Courier New"/>
@@ -5175,7 +4597,6 @@
         </w:rPr>
         <w:t>server.cfg</w:t>
       </w:r>
-      <w:proofErr w:type="spellEnd"/>
       <w:r>
         <w:rPr>
           <w:rFonts w:ascii="Cambria" w:eastAsia="Cambria" w:hAnsi="Cambria" w:cs="Cambria"/>
@@ -5215,7 +4636,7 @@
           <w:szCs w:val="24"/>
         </w:rPr>
         <w:sectPr>
-          <w:footerReference w:type="default" r:id="rId11"/>
+          <w:footerReference w:type="default" r:id="rId13"/>
           <w:pgSz w:w="12240" w:h="15840"/>
           <w:pgMar w:top="1440" w:right="1440" w:bottom="1440" w:left="1440" w:header="0" w:footer="0" w:gutter="0"/>
           <w:cols w:space="720"/>
@@ -5237,27 +4658,7 @@
           <w:sz w:val="24"/>
           <w:szCs w:val="24"/>
         </w:rPr>
-        <w:t xml:space="preserve">ere is an unfixed memory </w:t>
-      </w:r>
-      <w:proofErr w:type="gramStart"/>
-      <w:r>
-        <w:rPr>
-          <w:rFonts w:ascii="Cambria" w:eastAsia="Cambria" w:hAnsi="Cambria" w:cs="Cambria"/>
-          <w:b/>
-          <w:sz w:val="24"/>
-          <w:szCs w:val="24"/>
-        </w:rPr>
-        <w:t>leak</w:t>
-      </w:r>
-      <w:proofErr w:type="gramEnd"/>
-      <w:r>
-        <w:rPr>
-          <w:rFonts w:ascii="Cambria" w:eastAsia="Cambria" w:hAnsi="Cambria" w:cs="Cambria"/>
-          <w:b/>
-          <w:sz w:val="24"/>
-          <w:szCs w:val="24"/>
-        </w:rPr>
-        <w:t xml:space="preserve"> if</w:t>
+        <w:t>ere is an unfixed memory leak if</w:t>
       </w:r>
       <w:r>
         <w:rPr>
@@ -5274,25 +4675,7 @@
           <w:sz w:val="24"/>
           <w:szCs w:val="24"/>
         </w:rPr>
-        <w:t>Deploy/</w:t>
-      </w:r>
-      <w:proofErr w:type="spellStart"/>
-      <w:r>
-        <w:rPr>
-          <w:rFonts w:ascii="Courier New" w:eastAsia="Courier New" w:hAnsi="Courier New" w:cs="Courier New"/>
-          <w:sz w:val="24"/>
-          <w:szCs w:val="24"/>
-        </w:rPr>
-        <w:t>lasad</w:t>
-      </w:r>
-      <w:proofErr w:type="spellEnd"/>
-      <w:r>
-        <w:rPr>
-          <w:rFonts w:ascii="Courier New" w:eastAsia="Courier New" w:hAnsi="Courier New" w:cs="Courier New"/>
-          <w:sz w:val="24"/>
-          <w:szCs w:val="24"/>
-        </w:rPr>
-        <w:t>-server/log/debug.log</w:t>
+        <w:t>Deploy/lasad-server/log/debug.log</w:t>
       </w:r>
       <w:r>
         <w:rPr>
@@ -5339,7 +4722,6 @@
         </w:rPr>
         <w:t xml:space="preserve"> </w:t>
       </w:r>
-      <w:proofErr w:type="spellStart"/>
       <w:r>
         <w:rPr>
           <w:rFonts w:ascii="Courier New" w:eastAsia="Courier New" w:hAnsi="Courier New" w:cs="Courier New"/>
@@ -5348,7 +4730,6 @@
         </w:rPr>
         <w:t>server.cfg</w:t>
       </w:r>
-      <w:proofErr w:type="spellEnd"/>
       <w:r>
         <w:rPr>
           <w:rFonts w:ascii="Cambria" w:eastAsia="Cambria" w:hAnsi="Cambria" w:cs="Cambria"/>
@@ -5512,18 +4893,7 @@
           <w:sz w:val="24"/>
           <w:szCs w:val="24"/>
         </w:rPr>
-        <w:lastRenderedPageBreak/>
-        <w:t>T</w:t>
-      </w:r>
-      <w:r>
-        <w:rPr>
-          <w:rFonts w:ascii="Cambria" w:eastAsia="Cambria" w:hAnsi="Cambria" w:cs="Cambria"/>
-          <w:b/>
-          <w:position w:val="-1"/>
-          <w:sz w:val="24"/>
-          <w:szCs w:val="24"/>
-        </w:rPr>
-        <w:t>ROUBLESHOOTING</w:t>
+        <w:t>TROUBLESHOOTING</w:t>
       </w:r>
     </w:p>
     <w:p>
@@ -5589,7 +4959,6 @@
         </w:rPr>
         <w:t xml:space="preserve"> </w:t>
       </w:r>
-      <w:proofErr w:type="spellStart"/>
       <w:r>
         <w:rPr>
           <w:rFonts w:ascii="Courier New" w:eastAsia="Courier New" w:hAnsi="Courier New" w:cs="Courier New"/>
@@ -5598,7 +4967,6 @@
         </w:rPr>
         <w:t>chown</w:t>
       </w:r>
-      <w:proofErr w:type="spellEnd"/>
       <w:r>
         <w:rPr>
           <w:rFonts w:ascii="Cambria" w:eastAsia="Cambria" w:hAnsi="Cambria" w:cs="Cambria"/>
@@ -5714,20 +5082,8 @@
           <w:sz w:val="24"/>
           <w:szCs w:val="24"/>
         </w:rPr>
-        <w:t xml:space="preserve">I </w:t>
-      </w:r>
-      <w:proofErr w:type="gramStart"/>
-      <w:r>
-        <w:rPr>
-          <w:rFonts w:ascii="Cambria" w:eastAsia="Cambria" w:hAnsi="Cambria" w:cs="Cambria"/>
-          <w:b/>
-          <w:sz w:val="24"/>
-          <w:szCs w:val="24"/>
-        </w:rPr>
-        <w:t xml:space="preserve">did  </w:t>
-      </w:r>
-      <w:proofErr w:type="spellStart"/>
-      <w:proofErr w:type="gramEnd"/>
+        <w:t xml:space="preserve">I did  </w:t>
+      </w:r>
       <w:r>
         <w:rPr>
           <w:rFonts w:ascii="Courier New" w:eastAsia="Courier New" w:hAnsi="Courier New" w:cs="Courier New"/>
@@ -5735,37 +5091,7 @@
           <w:sz w:val="24"/>
           <w:szCs w:val="24"/>
         </w:rPr>
-        <w:t>chown</w:t>
-      </w:r>
-      <w:proofErr w:type="spellEnd"/>
-      <w:r>
-        <w:rPr>
-          <w:rFonts w:ascii="Courier New" w:eastAsia="Courier New" w:hAnsi="Courier New" w:cs="Courier New"/>
-          <w:position w:val="1"/>
-          <w:sz w:val="24"/>
-          <w:szCs w:val="24"/>
-        </w:rPr>
-        <w:t xml:space="preserve"> –R </w:t>
-      </w:r>
-      <w:proofErr w:type="spellStart"/>
-      <w:r>
-        <w:rPr>
-          <w:rFonts w:ascii="Courier New" w:eastAsia="Courier New" w:hAnsi="Courier New" w:cs="Courier New"/>
-          <w:position w:val="1"/>
-          <w:sz w:val="24"/>
-          <w:szCs w:val="24"/>
-        </w:rPr>
-        <w:t>lasad:tomcat</w:t>
-      </w:r>
-      <w:proofErr w:type="spellEnd"/>
-      <w:r>
-        <w:rPr>
-          <w:rFonts w:ascii="Courier New" w:eastAsia="Courier New" w:hAnsi="Courier New" w:cs="Courier New"/>
-          <w:position w:val="1"/>
-          <w:sz w:val="24"/>
-          <w:szCs w:val="24"/>
-        </w:rPr>
-        <w:t xml:space="preserve"> lasad-8082</w:t>
+        <w:t>chown –R lasad:tomcat lasad-8082</w:t>
       </w:r>
       <w:r>
         <w:rPr>
@@ -5846,7 +5172,6 @@
         </w:rPr>
         <w:t xml:space="preserve"> and </w:t>
       </w:r>
-      <w:proofErr w:type="spellStart"/>
       <w:r>
         <w:rPr>
           <w:rFonts w:ascii="Courier New" w:eastAsia="Cambria" w:hAnsi="Courier New" w:cs="Courier New"/>
@@ -5855,7 +5180,6 @@
         </w:rPr>
         <w:t>catalina.out</w:t>
       </w:r>
-      <w:proofErr w:type="spellEnd"/>
       <w:r>
         <w:rPr>
           <w:rFonts w:ascii="Cambria" w:eastAsia="Cambria" w:hAnsi="Cambria" w:cs="Cambria"/>
@@ -6494,7 +5818,7 @@
           <w:szCs w:val="24"/>
         </w:rPr>
       </w:pPr>
-      <w:hyperlink r:id="rId12">
+      <w:hyperlink r:id="rId14">
         <w:r>
           <w:rPr>
             <w:rFonts w:ascii="Cambria" w:eastAsia="Cambria" w:hAnsi="Cambria" w:cs="Cambria"/>
@@ -6587,13 +5911,32 @@
       </w:pPr>
     </w:p>
     <w:sectPr>
-      <w:footerReference w:type="default" r:id="rId13"/>
+      <w:footerReference w:type="default" r:id="rId15"/>
       <w:pgSz w:w="12240" w:h="15840"/>
       <w:pgMar w:top="1440" w:right="1800" w:bottom="1440" w:left="1800" w:header="720" w:footer="720" w:gutter="0"/>
       <w:cols w:space="720"/>
     </w:sectPr>
   </w:body>
 </w:document>
+</file>
+
+<file path=word/endnotes.xml><?xml version="1.0" encoding="utf-8"?>
+<w:endnotes xmlns:wpc="http://schemas.microsoft.com/office/word/2010/wordprocessingCanvas" xmlns:mo="http://schemas.microsoft.com/office/mac/office/2008/main" xmlns:mc="http://schemas.openxmlformats.org/markup-compatibility/2006" xmlns:mv="urn:schemas-microsoft-com:mac:vml" xmlns:o="urn:schemas-microsoft-com:office:office" xmlns:r="http://schemas.openxmlformats.org/officeDocument/2006/relationships" xmlns:m="http://schemas.openxmlformats.org/officeDocument/2006/math" xmlns:v="urn:schemas-microsoft-com:vml" xmlns:wp14="http://schemas.microsoft.com/office/word/2010/wordprocessingDrawing" xmlns:wp="http://schemas.openxmlformats.org/drawingml/2006/wordprocessingDrawing" xmlns:w10="urn:schemas-microsoft-com:office:word" xmlns:w="http://schemas.openxmlformats.org/wordprocessingml/2006/main" xmlns:w14="http://schemas.microsoft.com/office/word/2010/wordml" xmlns:wpg="http://schemas.microsoft.com/office/word/2010/wordprocessingGroup" xmlns:wpi="http://schemas.microsoft.com/office/word/2010/wordprocessingInk" xmlns:wne="http://schemas.microsoft.com/office/word/2006/wordml" xmlns:wps="http://schemas.microsoft.com/office/word/2010/wordprocessingShape" mc:Ignorable="w14 wp14">
+  <w:endnote w:type="separator" w:id="-1">
+    <w:p>
+      <w:r>
+        <w:separator/>
+      </w:r>
+    </w:p>
+  </w:endnote>
+  <w:endnote w:type="continuationSeparator" w:id="0">
+    <w:p>
+      <w:r>
+        <w:continuationSeparator/>
+      </w:r>
+    </w:p>
+  </w:endnote>
+</w:endnotes>
 </file>
 
 <file path=word/footer1.xml><?xml version="1.0" encoding="utf-8"?>
@@ -6608,7 +5951,7 @@
           <v:stroke joinstyle="miter"/>
           <v:path gradientshapeok="t" o:connecttype="rect"/>
         </v:shapetype>
-        <v:shape id="_x0000_s2049" type="#_x0000_t202" style="position:absolute;margin-left:89.55pt;margin-top:702.85pt;width:4.6pt;height:14pt;z-index:-251657216;mso-position-horizontal-relative:page;mso-position-vertical-relative:page" filled="f" stroked="f">
+        <v:shape id="_x0000_s2049" type="#_x0000_t202" style="position:absolute;margin-left:89.55pt;margin-top:702.85pt;width:4.6pt;height:14pt;z-index:-251658752;mso-position-horizontal-relative:page;mso-position-vertical-relative:page" filled="f" stroked="f">
           <v:textbox inset="0,0,0,0">
             <w:txbxContent>
               <w:p>
@@ -6667,6 +6010,25 @@
     </w:pPr>
   </w:p>
 </w:ftr>
+</file>
+
+<file path=word/footnotes.xml><?xml version="1.0" encoding="utf-8"?>
+<w:footnotes xmlns:wpc="http://schemas.microsoft.com/office/word/2010/wordprocessingCanvas" xmlns:mo="http://schemas.microsoft.com/office/mac/office/2008/main" xmlns:mc="http://schemas.openxmlformats.org/markup-compatibility/2006" xmlns:mv="urn:schemas-microsoft-com:mac:vml" xmlns:o="urn:schemas-microsoft-com:office:office" xmlns:r="http://schemas.openxmlformats.org/officeDocument/2006/relationships" xmlns:m="http://schemas.openxmlformats.org/officeDocument/2006/math" xmlns:v="urn:schemas-microsoft-com:vml" xmlns:wp14="http://schemas.microsoft.com/office/word/2010/wordprocessingDrawing" xmlns:wp="http://schemas.openxmlformats.org/drawingml/2006/wordprocessingDrawing" xmlns:w10="urn:schemas-microsoft-com:office:word" xmlns:w="http://schemas.openxmlformats.org/wordprocessingml/2006/main" xmlns:w14="http://schemas.microsoft.com/office/word/2010/wordml" xmlns:wpg="http://schemas.microsoft.com/office/word/2010/wordprocessingGroup" xmlns:wpi="http://schemas.microsoft.com/office/word/2010/wordprocessingInk" xmlns:wne="http://schemas.microsoft.com/office/word/2006/wordml" xmlns:wps="http://schemas.microsoft.com/office/word/2010/wordprocessingShape" mc:Ignorable="w14 wp14">
+  <w:footnote w:type="separator" w:id="-1">
+    <w:p>
+      <w:r>
+        <w:separator/>
+      </w:r>
+    </w:p>
+  </w:footnote>
+  <w:footnote w:type="continuationSeparator" w:id="0">
+    <w:p>
+      <w:r>
+        <w:continuationSeparator/>
+      </w:r>
+    </w:p>
+  </w:footnote>
+</w:footnotes>
 </file>
 
 <file path=word/numbering.xml><?xml version="1.0" encoding="utf-8"?>

</xml_diff>

<commit_message>
Moved build.xml to \Develop
</commit_message>
<xml_diff>
--- a/Documentation/user-manual-LASAD.docx
+++ b/Documentation/user-manual-LASAD.docx
@@ -1,6 +1,6 @@
 
 <file path=word/document.xml><?xml version="1.0" encoding="utf-8"?>
-<w:document xmlns:wpc="http://schemas.microsoft.com/office/word/2010/wordprocessingCanvas" xmlns:mo="http://schemas.microsoft.com/office/mac/office/2008/main" xmlns:mc="http://schemas.openxmlformats.org/markup-compatibility/2006" xmlns:mv="urn:schemas-microsoft-com:mac:vml" xmlns:o="urn:schemas-microsoft-com:office:office" xmlns:r="http://schemas.openxmlformats.org/officeDocument/2006/relationships" xmlns:m="http://schemas.openxmlformats.org/officeDocument/2006/math" xmlns:v="urn:schemas-microsoft-com:vml" xmlns:wp14="http://schemas.microsoft.com/office/word/2010/wordprocessingDrawing" xmlns:wp="http://schemas.openxmlformats.org/drawingml/2006/wordprocessingDrawing" xmlns:w10="urn:schemas-microsoft-com:office:word" xmlns:w="http://schemas.openxmlformats.org/wordprocessingml/2006/main" xmlns:w14="http://schemas.microsoft.com/office/word/2010/wordml" xmlns:wpg="http://schemas.microsoft.com/office/word/2010/wordprocessingGroup" xmlns:wpi="http://schemas.microsoft.com/office/word/2010/wordprocessingInk" xmlns:wne="http://schemas.microsoft.com/office/word/2006/wordml" xmlns:wps="http://schemas.microsoft.com/office/word/2010/wordprocessingShape" mc:Ignorable="w14 wp14">
+<w:document xmlns:wpc="http://schemas.microsoft.com/office/word/2010/wordprocessingCanvas" xmlns:mo="http://schemas.microsoft.com/office/mac/office/2008/main" xmlns:mc="http://schemas.openxmlformats.org/markup-compatibility/2006" xmlns:mv="urn:schemas-microsoft-com:mac:vml" xmlns:o="urn:schemas-microsoft-com:office:office" xmlns:r="http://schemas.openxmlformats.org/officeDocument/2006/relationships" xmlns:m="http://schemas.openxmlformats.org/officeDocument/2006/math" xmlns:v="urn:schemas-microsoft-com:vml" xmlns:wp14="http://schemas.microsoft.com/office/word/2010/wordprocessingDrawing" xmlns:wp="http://schemas.openxmlformats.org/drawingml/2006/wordprocessingDrawing" xmlns:w10="urn:schemas-microsoft-com:office:word" xmlns:w="http://schemas.openxmlformats.org/wordprocessingml/2006/main" xmlns:w14="http://schemas.microsoft.com/office/word/2010/wordml" xmlns:w15="http://schemas.microsoft.com/office/word/2012/wordml" xmlns:wpg="http://schemas.microsoft.com/office/word/2010/wordprocessingGroup" xmlns:wpi="http://schemas.microsoft.com/office/word/2010/wordprocessingInk" xmlns:wne="http://schemas.microsoft.com/office/word/2006/wordml" xmlns:wps="http://schemas.microsoft.com/office/word/2010/wordprocessingShape" mc:Ignorable="w14 w15 wp14">
   <w:body>
     <w:p>
       <w:pPr>
@@ -9,6 +9,7 @@
       <w:r>
         <w:rPr>
           <w:noProof/>
+          <w:lang w:eastAsia="zh-CN"/>
         </w:rPr>
         <mc:AlternateContent>
           <mc:Choice Requires="wps">
@@ -48,14 +49,14 @@
                         </a:ln>
                         <a:extLst>
                           <a:ext uri="{909E8E84-426E-40dd-AFC4-6F175D3DCCD1}">
-                            <a14:hiddenFill xmlns:a14="http://schemas.microsoft.com/office/drawing/2010/main">
+                            <a14:hiddenFill xmlns:a14="http://schemas.microsoft.com/office/drawing/2010/main" xmlns:w="http://schemas.openxmlformats.org/wordprocessingml/2006/main" xmlns:w10="urn:schemas-microsoft-com:office:word" xmlns:v="urn:schemas-microsoft-com:vml" xmlns:o="urn:schemas-microsoft-com:office:office" xmlns="">
                               <a:solidFill>
                                 <a:srgbClr val="FFFFFF"/>
                               </a:solidFill>
                             </a14:hiddenFill>
                           </a:ext>
                           <a:ext uri="{91240B29-F687-4f45-9708-019B960494DF}">
-                            <a14:hiddenLine xmlns:a14="http://schemas.microsoft.com/office/drawing/2010/main" w="9525">
+                            <a14:hiddenLine xmlns:a14="http://schemas.microsoft.com/office/drawing/2010/main" xmlns:w="http://schemas.openxmlformats.org/wordprocessingml/2006/main" xmlns:w10="urn:schemas-microsoft-com:office:word" xmlns:v="urn:schemas-microsoft-com:vml" xmlns:o="urn:schemas-microsoft-com:office:office" xmlns="" w="9525">
                               <a:solidFill>
                                 <a:srgbClr val="000000"/>
                               </a:solidFill>
@@ -231,6 +232,7 @@
       <w:r>
         <w:rPr>
           <w:noProof/>
+          <w:lang w:eastAsia="zh-CN"/>
         </w:rPr>
         <w:drawing>
           <wp:anchor distT="0" distB="0" distL="114300" distR="114300" simplePos="0" relativeHeight="251660288" behindDoc="0" locked="0" layoutInCell="1" allowOverlap="1" wp14:anchorId="478C1227" wp14:editId="1FF2525F">
@@ -275,7 +277,7 @@
                     </pic:cNvPicPr>
                   </pic:nvPicPr>
                   <pic:blipFill>
-                    <a:blip r:embed="rId8">
+                    <a:blip r:embed="rId7">
                       <a:extLst>
                         <a:ext uri="{28A0092B-C50C-407E-A947-70E740481C1C}">
                           <a14:useLocalDpi xmlns:a14="http://schemas.microsoft.com/office/drawing/2010/main" val="0"/>
@@ -467,7 +469,7 @@
           <w:szCs w:val="24"/>
         </w:rPr>
       </w:pPr>
-      <w:hyperlink r:id="rId9">
+      <w:hyperlink r:id="rId8">
         <w:r>
           <w:rPr>
             <w:rFonts w:ascii="Courier New" w:eastAsia="Courier New" w:hAnsi="Courier New" w:cs="Courier New"/>
@@ -1108,7 +1110,16 @@
           <w:sz w:val="24"/>
           <w:szCs w:val="24"/>
         </w:rPr>
-        <w:t>Java SDK (I used 8u45</w:t>
+        <w:t>Java SDK (I used 8u</w:t>
+      </w:r>
+      <w:proofErr w:type="gramStart"/>
+      <w:r>
+        <w:rPr>
+          <w:rFonts w:ascii="Cambria" w:eastAsia="Cambria" w:hAnsi="Cambria" w:cs="Cambria"/>
+          <w:sz w:val="24"/>
+          <w:szCs w:val="24"/>
+        </w:rPr>
+        <w:t>45</w:t>
       </w:r>
       <w:r>
         <w:rPr>
@@ -1125,7 +1136,16 @@
           <w:sz w:val="24"/>
           <w:szCs w:val="24"/>
         </w:rPr>
-        <w:t xml:space="preserve">* </w:t>
+        <w:t>*</w:t>
+      </w:r>
+      <w:proofErr w:type="gramEnd"/>
+      <w:r>
+        <w:rPr>
+          <w:rFonts w:ascii="Cambria" w:eastAsia="Cambria" w:hAnsi="Cambria" w:cs="Cambria"/>
+          <w:sz w:val="24"/>
+          <w:szCs w:val="24"/>
+        </w:rPr>
+        <w:t xml:space="preserve"> </w:t>
       </w:r>
     </w:p>
     <w:p>
@@ -1138,7 +1158,7 @@
           <w:szCs w:val="24"/>
         </w:rPr>
       </w:pPr>
-      <w:hyperlink r:id="rId10">
+      <w:hyperlink r:id="rId9">
         <w:r>
           <w:rPr>
             <w:rFonts w:ascii="Cambria" w:eastAsia="Cambria" w:hAnsi="Cambria" w:cs="Cambria"/>
@@ -1362,7 +1382,7 @@
           <w:sz w:val="24"/>
           <w:szCs w:val="24"/>
         </w:rPr>
-        <w:t>Develop/LASAD-Client/build.xml</w:t>
+        <w:t>Develop/build.xml</w:t>
       </w:r>
       <w:r>
         <w:rPr>
@@ -1373,6 +1393,7 @@
         </w:rPr>
         <w:t xml:space="preserve"> and find the property name "</w:t>
       </w:r>
+      <w:proofErr w:type="gramStart"/>
       <w:r>
         <w:rPr>
           <w:rFonts w:ascii="Courier New" w:eastAsia="Courier New" w:hAnsi="Courier New" w:cs="Courier New"/>
@@ -1381,6 +1402,7 @@
         </w:rPr>
         <w:t>target.java.version</w:t>
       </w:r>
+      <w:proofErr w:type="gramEnd"/>
       <w:r>
         <w:rPr>
           <w:rFonts w:ascii="Cambria" w:eastAsia="Cambria" w:hAnsi="Cambria" w:cs="Cambria"/>
@@ -1496,7 +1518,18 @@
           <w:sz w:val="24"/>
           <w:szCs w:val="24"/>
         </w:rPr>
-        <w:t xml:space="preserve">Check all other file paths (such as Tomcat) for proper configuration as well. </w:t>
+        <w:t>Check all other file paths (such as</w:t>
+      </w:r>
+      <w:bookmarkStart w:id="0" w:name="_GoBack"/>
+      <w:bookmarkEnd w:id="0"/>
+      <w:r>
+        <w:rPr>
+          <w:rFonts w:ascii="Cambria" w:eastAsia="Cambria" w:hAnsi="Cambria" w:cs="Cambria"/>
+          <w:b/>
+          <w:sz w:val="24"/>
+          <w:szCs w:val="24"/>
+        </w:rPr>
+        <w:t xml:space="preserve"> Tomcat) for proper configuration as well. </w:t>
       </w:r>
     </w:p>
     <w:p>
@@ -1859,7 +1892,25 @@
           <w:sz w:val="24"/>
           <w:szCs w:val="24"/>
         </w:rPr>
-        <w:t>CREATE USER ‘lasad’ IDENTIFIED BY ‘lasadpw’; REVOKE ALL PRIVILEGES ON *.* FROM lasad;</w:t>
+        <w:t xml:space="preserve">CREATE USER ‘lasad’ IDENTIFIED BY ‘lasadpw’; REVOKE ALL PRIVILEGES ON </w:t>
+      </w:r>
+      <w:proofErr w:type="gramStart"/>
+      <w:r>
+        <w:rPr>
+          <w:rFonts w:ascii="Courier New" w:eastAsia="Courier New" w:hAnsi="Courier New" w:cs="Courier New"/>
+          <w:sz w:val="24"/>
+          <w:szCs w:val="24"/>
+        </w:rPr>
+        <w:t>*.*</w:t>
+      </w:r>
+      <w:proofErr w:type="gramEnd"/>
+      <w:r>
+        <w:rPr>
+          <w:rFonts w:ascii="Courier New" w:eastAsia="Courier New" w:hAnsi="Courier New" w:cs="Courier New"/>
+          <w:sz w:val="24"/>
+          <w:szCs w:val="24"/>
+        </w:rPr>
+        <w:t xml:space="preserve"> FROM lasad;</w:t>
       </w:r>
       <w:r>
         <w:rPr>
@@ -2030,7 +2081,7 @@
           <w:szCs w:val="24"/>
         </w:rPr>
         <w:sectPr>
-          <w:footerReference w:type="default" r:id="rId11"/>
+          <w:footerReference w:type="default" r:id="rId10"/>
           <w:pgSz w:w="12240" w:h="15840"/>
           <w:pgMar w:top="1440" w:right="1440" w:bottom="1440" w:left="1440" w:header="0" w:footer="1396" w:gutter="0"/>
           <w:cols w:space="720"/>
@@ -2716,7 +2767,7 @@
           <w:szCs w:val="24"/>
         </w:rPr>
       </w:pPr>
-      <w:hyperlink r:id="rId12">
+      <w:hyperlink r:id="rId11">
         <w:r>
           <w:rPr>
             <w:rFonts w:ascii="Courier New" w:eastAsia="Courier New" w:hAnsi="Courier New" w:cs="Courier New"/>
@@ -3598,10 +3649,8 @@
           <w:sz w:val="24"/>
           <w:szCs w:val="24"/>
         </w:rPr>
-        <w:t>b</w:t>
-      </w:r>
-      <w:bookmarkStart w:id="0" w:name="_GoBack"/>
-      <w:bookmarkEnd w:id="0"/>
+        <w:t>boolean</w:t>
+      </w:r>
       <w:r>
         <w:rPr>
           <w:rFonts w:asciiTheme="minorHAnsi" w:eastAsia="Cambria" w:hAnsiTheme="minorHAnsi" w:cs="Courier New"/>
@@ -3609,7 +3658,7 @@
           <w:sz w:val="24"/>
           <w:szCs w:val="24"/>
         </w:rPr>
-        <w:t>oolean</w:t>
+        <w:t xml:space="preserve"> for </w:t>
       </w:r>
       <w:r>
         <w:rPr>
@@ -3618,7 +3667,7 @@
           <w:sz w:val="24"/>
           <w:szCs w:val="24"/>
         </w:rPr>
-        <w:t xml:space="preserve"> for </w:t>
+        <w:t xml:space="preserve">whether or not to log (the </w:t>
       </w:r>
       <w:r>
         <w:rPr>
@@ -3627,7 +3676,33 @@
           <w:sz w:val="24"/>
           <w:szCs w:val="24"/>
         </w:rPr>
-        <w:t xml:space="preserve">whether or not to log (the </w:t>
+        <w:t xml:space="preserve">first line of </w:t>
+      </w:r>
+      <w:r>
+        <w:rPr>
+          <w:rFonts w:ascii="Courier" w:eastAsia="Cambria" w:hAnsi="Courier" w:cs="Courier New"/>
+          <w:sz w:val="24"/>
+          <w:szCs w:val="24"/>
+        </w:rPr>
+        <w:t>ds</w:t>
+      </w:r>
+      <w:r>
+        <w:rPr>
+          <w:rFonts w:ascii="Courier" w:eastAsia="Cambria" w:hAnsi="Courier" w:cs="Courier New"/>
+          <w:b/>
+          <w:color w:val="000000" w:themeColor="text1"/>
+          <w:sz w:val="24"/>
+          <w:szCs w:val="24"/>
+        </w:rPr>
+        <w:t>_</w:t>
+      </w:r>
+      <w:r>
+        <w:rPr>
+          <w:rFonts w:ascii="Courier" w:eastAsia="Cambria" w:hAnsi="Courier" w:cs="Courier New"/>
+          <w:sz w:val="24"/>
+          <w:szCs w:val="24"/>
+        </w:rPr>
+        <w:t>settings.txt</w:t>
       </w:r>
       <w:r>
         <w:rPr>
@@ -3636,41 +3711,6 @@
           <w:sz w:val="24"/>
           <w:szCs w:val="24"/>
         </w:rPr>
-        <w:t xml:space="preserve">first line of </w:t>
-      </w:r>
-      <w:r>
-        <w:rPr>
-          <w:rFonts w:ascii="Courier" w:eastAsia="Cambria" w:hAnsi="Courier" w:cs="Courier New"/>
-          <w:sz w:val="24"/>
-          <w:szCs w:val="24"/>
-        </w:rPr>
-        <w:t>ds</w:t>
-      </w:r>
-      <w:r>
-        <w:rPr>
-          <w:rFonts w:ascii="Courier" w:eastAsia="Cambria" w:hAnsi="Courier" w:cs="Courier New"/>
-          <w:b/>
-          <w:color w:val="000000" w:themeColor="text1"/>
-          <w:sz w:val="24"/>
-          <w:szCs w:val="24"/>
-        </w:rPr>
-        <w:t>_</w:t>
-      </w:r>
-      <w:r>
-        <w:rPr>
-          <w:rFonts w:ascii="Courier" w:eastAsia="Cambria" w:hAnsi="Courier" w:cs="Courier New"/>
-          <w:sz w:val="24"/>
-          <w:szCs w:val="24"/>
-        </w:rPr>
-        <w:t>settings.txt</w:t>
-      </w:r>
-      <w:r>
-        <w:rPr>
-          <w:rFonts w:asciiTheme="minorHAnsi" w:eastAsia="Cambria" w:hAnsiTheme="minorHAnsi" w:cs="Courier New"/>
-          <w:b/>
-          <w:sz w:val="24"/>
-          <w:szCs w:val="24"/>
-        </w:rPr>
         <w:t>) corresponds to your desired setting.</w:t>
       </w:r>
     </w:p>
@@ -3722,6 +3762,7 @@
         </w:rPr>
         <w:t xml:space="preserve">matches the </w:t>
       </w:r>
+      <w:proofErr w:type="gramStart"/>
       <w:r>
         <w:rPr>
           <w:rFonts w:ascii="Courier New" w:eastAsia="Courier New" w:hAnsi="Courier New" w:cs="Courier New"/>
@@ -3730,6 +3771,7 @@
         </w:rPr>
         <w:t>target.java.version</w:t>
       </w:r>
+      <w:proofErr w:type="gramEnd"/>
       <w:r>
         <w:rPr>
           <w:rFonts w:ascii="Cambria" w:eastAsia="Cambria" w:hAnsi="Cambria" w:cs="Cambria"/>
@@ -3958,7 +4000,27 @@
           <w:sz w:val="24"/>
           <w:szCs w:val="24"/>
         </w:rPr>
-        <w:t xml:space="preserve"> on terminal line (3-5 minute process). </w:t>
+        <w:t xml:space="preserve"> on terminal line (3-</w:t>
+      </w:r>
+      <w:proofErr w:type="gramStart"/>
+      <w:r>
+        <w:rPr>
+          <w:rFonts w:ascii="Cambria" w:eastAsia="Cambria" w:hAnsi="Cambria" w:cs="Cambria"/>
+          <w:b/>
+          <w:sz w:val="24"/>
+          <w:szCs w:val="24"/>
+        </w:rPr>
+        <w:t>5 minute</w:t>
+      </w:r>
+      <w:proofErr w:type="gramEnd"/>
+      <w:r>
+        <w:rPr>
+          <w:rFonts w:ascii="Cambria" w:eastAsia="Cambria" w:hAnsi="Cambria" w:cs="Cambria"/>
+          <w:b/>
+          <w:sz w:val="24"/>
+          <w:szCs w:val="24"/>
+        </w:rPr>
+        <w:t xml:space="preserve"> process). </w:t>
       </w:r>
     </w:p>
     <w:p>
@@ -4636,7 +4698,7 @@
           <w:szCs w:val="24"/>
         </w:rPr>
         <w:sectPr>
-          <w:footerReference w:type="default" r:id="rId13"/>
+          <w:footerReference w:type="default" r:id="rId12"/>
           <w:pgSz w:w="12240" w:h="15840"/>
           <w:pgMar w:top="1440" w:right="1440" w:bottom="1440" w:left="1440" w:header="0" w:footer="0" w:gutter="0"/>
           <w:cols w:space="720"/>
@@ -5818,7 +5880,7 @@
           <w:szCs w:val="24"/>
         </w:rPr>
       </w:pPr>
-      <w:hyperlink r:id="rId14">
+      <w:hyperlink r:id="rId13">
         <w:r>
           <w:rPr>
             <w:rFonts w:ascii="Cambria" w:eastAsia="Cambria" w:hAnsi="Cambria" w:cs="Cambria"/>
@@ -5911,7 +5973,7 @@
       </w:pPr>
     </w:p>
     <w:sectPr>
-      <w:footerReference w:type="default" r:id="rId15"/>
+      <w:footerReference w:type="default" r:id="rId14"/>
       <w:pgSz w:w="12240" w:h="15840"/>
       <w:pgMar w:top="1440" w:right="1800" w:bottom="1440" w:left="1800" w:header="720" w:footer="720" w:gutter="0"/>
       <w:cols w:space="720"/>
@@ -5921,7 +5983,7 @@
 </file>
 
 <file path=word/endnotes.xml><?xml version="1.0" encoding="utf-8"?>
-<w:endnotes xmlns:wpc="http://schemas.microsoft.com/office/word/2010/wordprocessingCanvas" xmlns:mo="http://schemas.microsoft.com/office/mac/office/2008/main" xmlns:mc="http://schemas.openxmlformats.org/markup-compatibility/2006" xmlns:mv="urn:schemas-microsoft-com:mac:vml" xmlns:o="urn:schemas-microsoft-com:office:office" xmlns:r="http://schemas.openxmlformats.org/officeDocument/2006/relationships" xmlns:m="http://schemas.openxmlformats.org/officeDocument/2006/math" xmlns:v="urn:schemas-microsoft-com:vml" xmlns:wp14="http://schemas.microsoft.com/office/word/2010/wordprocessingDrawing" xmlns:wp="http://schemas.openxmlformats.org/drawingml/2006/wordprocessingDrawing" xmlns:w10="urn:schemas-microsoft-com:office:word" xmlns:w="http://schemas.openxmlformats.org/wordprocessingml/2006/main" xmlns:w14="http://schemas.microsoft.com/office/word/2010/wordml" xmlns:wpg="http://schemas.microsoft.com/office/word/2010/wordprocessingGroup" xmlns:wpi="http://schemas.microsoft.com/office/word/2010/wordprocessingInk" xmlns:wne="http://schemas.microsoft.com/office/word/2006/wordml" xmlns:wps="http://schemas.microsoft.com/office/word/2010/wordprocessingShape" mc:Ignorable="w14 wp14">
+<w:endnotes xmlns:wpc="http://schemas.microsoft.com/office/word/2010/wordprocessingCanvas" xmlns:mo="http://schemas.microsoft.com/office/mac/office/2008/main" xmlns:mc="http://schemas.openxmlformats.org/markup-compatibility/2006" xmlns:mv="urn:schemas-microsoft-com:mac:vml" xmlns:o="urn:schemas-microsoft-com:office:office" xmlns:r="http://schemas.openxmlformats.org/officeDocument/2006/relationships" xmlns:m="http://schemas.openxmlformats.org/officeDocument/2006/math" xmlns:v="urn:schemas-microsoft-com:vml" xmlns:wp14="http://schemas.microsoft.com/office/word/2010/wordprocessingDrawing" xmlns:wp="http://schemas.openxmlformats.org/drawingml/2006/wordprocessingDrawing" xmlns:w10="urn:schemas-microsoft-com:office:word" xmlns:w="http://schemas.openxmlformats.org/wordprocessingml/2006/main" xmlns:w14="http://schemas.microsoft.com/office/word/2010/wordml" xmlns:w15="http://schemas.microsoft.com/office/word/2012/wordml" xmlns:wpg="http://schemas.microsoft.com/office/word/2010/wordprocessingGroup" xmlns:wpi="http://schemas.microsoft.com/office/word/2010/wordprocessingInk" xmlns:wne="http://schemas.microsoft.com/office/word/2006/wordml" xmlns:wps="http://schemas.microsoft.com/office/word/2010/wordprocessingShape" mc:Ignorable="w14 w15 wp14">
   <w:endnote w:type="separator" w:id="-1">
     <w:p>
       <w:r>
@@ -5940,7 +6002,7 @@
 </file>
 
 <file path=word/footer1.xml><?xml version="1.0" encoding="utf-8"?>
-<w:ftr xmlns:wpc="http://schemas.microsoft.com/office/word/2010/wordprocessingCanvas" xmlns:mo="http://schemas.microsoft.com/office/mac/office/2008/main" xmlns:mc="http://schemas.openxmlformats.org/markup-compatibility/2006" xmlns:mv="urn:schemas-microsoft-com:mac:vml" xmlns:o="urn:schemas-microsoft-com:office:office" xmlns:r="http://schemas.openxmlformats.org/officeDocument/2006/relationships" xmlns:m="http://schemas.openxmlformats.org/officeDocument/2006/math" xmlns:v="urn:schemas-microsoft-com:vml" xmlns:wp14="http://schemas.microsoft.com/office/word/2010/wordprocessingDrawing" xmlns:wp="http://schemas.openxmlformats.org/drawingml/2006/wordprocessingDrawing" xmlns:w10="urn:schemas-microsoft-com:office:word" xmlns:w="http://schemas.openxmlformats.org/wordprocessingml/2006/main" xmlns:w14="http://schemas.microsoft.com/office/word/2010/wordml" xmlns:wpg="http://schemas.microsoft.com/office/word/2010/wordprocessingGroup" xmlns:wpi="http://schemas.microsoft.com/office/word/2010/wordprocessingInk" xmlns:wne="http://schemas.microsoft.com/office/word/2006/wordml" xmlns:wps="http://schemas.microsoft.com/office/word/2010/wordprocessingShape" mc:Ignorable="w14 wp14 mv">
+<w:ftr xmlns:wpc="http://schemas.microsoft.com/office/word/2010/wordprocessingCanvas" xmlns:mo="http://schemas.microsoft.com/office/mac/office/2008/main" xmlns:mc="http://schemas.openxmlformats.org/markup-compatibility/2006" xmlns:mv="urn:schemas-microsoft-com:mac:vml" xmlns:o="urn:schemas-microsoft-com:office:office" xmlns:r="http://schemas.openxmlformats.org/officeDocument/2006/relationships" xmlns:m="http://schemas.openxmlformats.org/officeDocument/2006/math" xmlns:v="urn:schemas-microsoft-com:vml" xmlns:wp14="http://schemas.microsoft.com/office/word/2010/wordprocessingDrawing" xmlns:wp="http://schemas.openxmlformats.org/drawingml/2006/wordprocessingDrawing" xmlns:w10="urn:schemas-microsoft-com:office:word" xmlns:w="http://schemas.openxmlformats.org/wordprocessingml/2006/main" xmlns:w14="http://schemas.microsoft.com/office/word/2010/wordml" xmlns:w15="http://schemas.microsoft.com/office/word/2012/wordml" xmlns:wpg="http://schemas.microsoft.com/office/word/2010/wordprocessingGroup" xmlns:wpi="http://schemas.microsoft.com/office/word/2010/wordprocessingInk" xmlns:wne="http://schemas.microsoft.com/office/word/2006/wordml" xmlns:wps="http://schemas.microsoft.com/office/word/2010/wordprocessingShape" mc:Ignorable="w14 w15 wp14 mv">
   <w:p>
     <w:pPr>
       <w:spacing w:line="200" w:lineRule="exact"/>
@@ -5985,7 +6047,7 @@
 </file>
 
 <file path=word/footer2.xml><?xml version="1.0" encoding="utf-8"?>
-<w:ftr xmlns:wpc="http://schemas.microsoft.com/office/word/2010/wordprocessingCanvas" xmlns:mo="http://schemas.microsoft.com/office/mac/office/2008/main" xmlns:mc="http://schemas.openxmlformats.org/markup-compatibility/2006" xmlns:mv="urn:schemas-microsoft-com:mac:vml" xmlns:o="urn:schemas-microsoft-com:office:office" xmlns:r="http://schemas.openxmlformats.org/officeDocument/2006/relationships" xmlns:m="http://schemas.openxmlformats.org/officeDocument/2006/math" xmlns:v="urn:schemas-microsoft-com:vml" xmlns:wp14="http://schemas.microsoft.com/office/word/2010/wordprocessingDrawing" xmlns:wp="http://schemas.openxmlformats.org/drawingml/2006/wordprocessingDrawing" xmlns:w10="urn:schemas-microsoft-com:office:word" xmlns:w="http://schemas.openxmlformats.org/wordprocessingml/2006/main" xmlns:w14="http://schemas.microsoft.com/office/word/2010/wordml" xmlns:wpg="http://schemas.microsoft.com/office/word/2010/wordprocessingGroup" xmlns:wpi="http://schemas.microsoft.com/office/word/2010/wordprocessingInk" xmlns:wne="http://schemas.microsoft.com/office/word/2006/wordml" xmlns:wps="http://schemas.microsoft.com/office/word/2010/wordprocessingShape" mc:Ignorable="w14 wp14 mv">
+<w:ftr xmlns:wpc="http://schemas.microsoft.com/office/word/2010/wordprocessingCanvas" xmlns:mo="http://schemas.microsoft.com/office/mac/office/2008/main" xmlns:mc="http://schemas.openxmlformats.org/markup-compatibility/2006" xmlns:mv="urn:schemas-microsoft-com:mac:vml" xmlns:o="urn:schemas-microsoft-com:office:office" xmlns:r="http://schemas.openxmlformats.org/officeDocument/2006/relationships" xmlns:m="http://schemas.openxmlformats.org/officeDocument/2006/math" xmlns:v="urn:schemas-microsoft-com:vml" xmlns:wp14="http://schemas.microsoft.com/office/word/2010/wordprocessingDrawing" xmlns:wp="http://schemas.openxmlformats.org/drawingml/2006/wordprocessingDrawing" xmlns:w10="urn:schemas-microsoft-com:office:word" xmlns:w="http://schemas.openxmlformats.org/wordprocessingml/2006/main" xmlns:w14="http://schemas.microsoft.com/office/word/2010/wordml" xmlns:w15="http://schemas.microsoft.com/office/word/2012/wordml" xmlns:wpg="http://schemas.microsoft.com/office/word/2010/wordprocessingGroup" xmlns:wpi="http://schemas.microsoft.com/office/word/2010/wordprocessingInk" xmlns:wne="http://schemas.microsoft.com/office/word/2006/wordml" xmlns:wps="http://schemas.microsoft.com/office/word/2010/wordprocessingShape" mc:Ignorable="w14 w15 wp14 mv">
   <w:p>
     <w:pPr>
       <w:spacing w:line="0" w:lineRule="atLeast"/>
@@ -5999,7 +6061,7 @@
 </file>
 
 <file path=word/footer3.xml><?xml version="1.0" encoding="utf-8"?>
-<w:ftr xmlns:wpc="http://schemas.microsoft.com/office/word/2010/wordprocessingCanvas" xmlns:mo="http://schemas.microsoft.com/office/mac/office/2008/main" xmlns:mc="http://schemas.openxmlformats.org/markup-compatibility/2006" xmlns:mv="urn:schemas-microsoft-com:mac:vml" xmlns:o="urn:schemas-microsoft-com:office:office" xmlns:r="http://schemas.openxmlformats.org/officeDocument/2006/relationships" xmlns:m="http://schemas.openxmlformats.org/officeDocument/2006/math" xmlns:v="urn:schemas-microsoft-com:vml" xmlns:wp14="http://schemas.microsoft.com/office/word/2010/wordprocessingDrawing" xmlns:wp="http://schemas.openxmlformats.org/drawingml/2006/wordprocessingDrawing" xmlns:w10="urn:schemas-microsoft-com:office:word" xmlns:w="http://schemas.openxmlformats.org/wordprocessingml/2006/main" xmlns:w14="http://schemas.microsoft.com/office/word/2010/wordml" xmlns:wpg="http://schemas.microsoft.com/office/word/2010/wordprocessingGroup" xmlns:wpi="http://schemas.microsoft.com/office/word/2010/wordprocessingInk" xmlns:wne="http://schemas.microsoft.com/office/word/2006/wordml" xmlns:wps="http://schemas.microsoft.com/office/word/2010/wordprocessingShape" mc:Ignorable="w14 wp14 mv">
+<w:ftr xmlns:wpc="http://schemas.microsoft.com/office/word/2010/wordprocessingCanvas" xmlns:mo="http://schemas.microsoft.com/office/mac/office/2008/main" xmlns:mc="http://schemas.openxmlformats.org/markup-compatibility/2006" xmlns:mv="urn:schemas-microsoft-com:mac:vml" xmlns:o="urn:schemas-microsoft-com:office:office" xmlns:r="http://schemas.openxmlformats.org/officeDocument/2006/relationships" xmlns:m="http://schemas.openxmlformats.org/officeDocument/2006/math" xmlns:v="urn:schemas-microsoft-com:vml" xmlns:wp14="http://schemas.microsoft.com/office/word/2010/wordprocessingDrawing" xmlns:wp="http://schemas.openxmlformats.org/drawingml/2006/wordprocessingDrawing" xmlns:w10="urn:schemas-microsoft-com:office:word" xmlns:w="http://schemas.openxmlformats.org/wordprocessingml/2006/main" xmlns:w14="http://schemas.microsoft.com/office/word/2010/wordml" xmlns:w15="http://schemas.microsoft.com/office/word/2012/wordml" xmlns:wpg="http://schemas.microsoft.com/office/word/2010/wordprocessingGroup" xmlns:wpi="http://schemas.microsoft.com/office/word/2010/wordprocessingInk" xmlns:wne="http://schemas.microsoft.com/office/word/2006/wordml" xmlns:wps="http://schemas.microsoft.com/office/word/2010/wordprocessingShape" mc:Ignorable="w14 w15 wp14 mv">
   <w:p>
     <w:pPr>
       <w:spacing w:line="0" w:lineRule="atLeast"/>
@@ -6013,7 +6075,7 @@
 </file>
 
 <file path=word/footnotes.xml><?xml version="1.0" encoding="utf-8"?>
-<w:footnotes xmlns:wpc="http://schemas.microsoft.com/office/word/2010/wordprocessingCanvas" xmlns:mo="http://schemas.microsoft.com/office/mac/office/2008/main" xmlns:mc="http://schemas.openxmlformats.org/markup-compatibility/2006" xmlns:mv="urn:schemas-microsoft-com:mac:vml" xmlns:o="urn:schemas-microsoft-com:office:office" xmlns:r="http://schemas.openxmlformats.org/officeDocument/2006/relationships" xmlns:m="http://schemas.openxmlformats.org/officeDocument/2006/math" xmlns:v="urn:schemas-microsoft-com:vml" xmlns:wp14="http://schemas.microsoft.com/office/word/2010/wordprocessingDrawing" xmlns:wp="http://schemas.openxmlformats.org/drawingml/2006/wordprocessingDrawing" xmlns:w10="urn:schemas-microsoft-com:office:word" xmlns:w="http://schemas.openxmlformats.org/wordprocessingml/2006/main" xmlns:w14="http://schemas.microsoft.com/office/word/2010/wordml" xmlns:wpg="http://schemas.microsoft.com/office/word/2010/wordprocessingGroup" xmlns:wpi="http://schemas.microsoft.com/office/word/2010/wordprocessingInk" xmlns:wne="http://schemas.microsoft.com/office/word/2006/wordml" xmlns:wps="http://schemas.microsoft.com/office/word/2010/wordprocessingShape" mc:Ignorable="w14 wp14">
+<w:footnotes xmlns:wpc="http://schemas.microsoft.com/office/word/2010/wordprocessingCanvas" xmlns:mo="http://schemas.microsoft.com/office/mac/office/2008/main" xmlns:mc="http://schemas.openxmlformats.org/markup-compatibility/2006" xmlns:mv="urn:schemas-microsoft-com:mac:vml" xmlns:o="urn:schemas-microsoft-com:office:office" xmlns:r="http://schemas.openxmlformats.org/officeDocument/2006/relationships" xmlns:m="http://schemas.openxmlformats.org/officeDocument/2006/math" xmlns:v="urn:schemas-microsoft-com:vml" xmlns:wp14="http://schemas.microsoft.com/office/word/2010/wordprocessingDrawing" xmlns:wp="http://schemas.openxmlformats.org/drawingml/2006/wordprocessingDrawing" xmlns:w10="urn:schemas-microsoft-com:office:word" xmlns:w="http://schemas.openxmlformats.org/wordprocessingml/2006/main" xmlns:w14="http://schemas.microsoft.com/office/word/2010/wordml" xmlns:w15="http://schemas.microsoft.com/office/word/2012/wordml" xmlns:wpg="http://schemas.microsoft.com/office/word/2010/wordprocessingGroup" xmlns:wpi="http://schemas.microsoft.com/office/word/2010/wordprocessingInk" xmlns:wne="http://schemas.microsoft.com/office/word/2006/wordml" xmlns:wps="http://schemas.microsoft.com/office/word/2010/wordprocessingShape" mc:Ignorable="w14 w15 wp14">
   <w:footnote w:type="separator" w:id="-1">
     <w:p>
       <w:r>
@@ -6032,7 +6094,7 @@
 </file>
 
 <file path=word/numbering.xml><?xml version="1.0" encoding="utf-8"?>
-<w:numbering xmlns:wpc="http://schemas.microsoft.com/office/word/2010/wordprocessingCanvas" xmlns:mo="http://schemas.microsoft.com/office/mac/office/2008/main" xmlns:mc="http://schemas.openxmlformats.org/markup-compatibility/2006" xmlns:mv="urn:schemas-microsoft-com:mac:vml" xmlns:o="urn:schemas-microsoft-com:office:office" xmlns:r="http://schemas.openxmlformats.org/officeDocument/2006/relationships" xmlns:m="http://schemas.openxmlformats.org/officeDocument/2006/math" xmlns:v="urn:schemas-microsoft-com:vml" xmlns:wp14="http://schemas.microsoft.com/office/word/2010/wordprocessingDrawing" xmlns:wp="http://schemas.openxmlformats.org/drawingml/2006/wordprocessingDrawing" xmlns:w10="urn:schemas-microsoft-com:office:word" xmlns:w="http://schemas.openxmlformats.org/wordprocessingml/2006/main" xmlns:w14="http://schemas.microsoft.com/office/word/2010/wordml" xmlns:wpg="http://schemas.microsoft.com/office/word/2010/wordprocessingGroup" xmlns:wpi="http://schemas.microsoft.com/office/word/2010/wordprocessingInk" xmlns:wne="http://schemas.microsoft.com/office/word/2006/wordml" xmlns:wps="http://schemas.microsoft.com/office/word/2010/wordprocessingShape" mc:Ignorable="w14 wp14">
+<w:numbering xmlns:wpc="http://schemas.microsoft.com/office/word/2010/wordprocessingCanvas" xmlns:mo="http://schemas.microsoft.com/office/mac/office/2008/main" xmlns:mc="http://schemas.openxmlformats.org/markup-compatibility/2006" xmlns:mv="urn:schemas-microsoft-com:mac:vml" xmlns:o="urn:schemas-microsoft-com:office:office" xmlns:r="http://schemas.openxmlformats.org/officeDocument/2006/relationships" xmlns:m="http://schemas.openxmlformats.org/officeDocument/2006/math" xmlns:v="urn:schemas-microsoft-com:vml" xmlns:wp14="http://schemas.microsoft.com/office/word/2010/wordprocessingDrawing" xmlns:wp="http://schemas.openxmlformats.org/drawingml/2006/wordprocessingDrawing" xmlns:w10="urn:schemas-microsoft-com:office:word" xmlns:w="http://schemas.openxmlformats.org/wordprocessingml/2006/main" xmlns:w14="http://schemas.microsoft.com/office/word/2010/wordml" xmlns:w15="http://schemas.microsoft.com/office/word/2012/wordml" xmlns:wpg="http://schemas.microsoft.com/office/word/2010/wordprocessingGroup" xmlns:wpi="http://schemas.microsoft.com/office/word/2010/wordprocessingInk" xmlns:wne="http://schemas.microsoft.com/office/word/2006/wordml" xmlns:wps="http://schemas.microsoft.com/office/word/2010/wordprocessingShape" mc:Ignorable="w14 w15 wp14">
   <w:abstractNum w:abstractNumId="0">
     <w:nsid w:val="1CA22B72"/>
     <w:multiLevelType w:val="hybridMultilevel"/>
@@ -6386,7 +6448,7 @@
 </file>
 
 <file path=word/styles.xml><?xml version="1.0" encoding="utf-8"?>
-<w:styles xmlns:mc="http://schemas.openxmlformats.org/markup-compatibility/2006" xmlns:r="http://schemas.openxmlformats.org/officeDocument/2006/relationships" xmlns:w="http://schemas.openxmlformats.org/wordprocessingml/2006/main" xmlns:w14="http://schemas.microsoft.com/office/word/2010/wordml" mc:Ignorable="w14">
+<w:styles xmlns:mc="http://schemas.openxmlformats.org/markup-compatibility/2006" xmlns:r="http://schemas.openxmlformats.org/officeDocument/2006/relationships" xmlns:w="http://schemas.openxmlformats.org/wordprocessingml/2006/main" xmlns:w14="http://schemas.microsoft.com/office/word/2010/wordml" xmlns:w15="http://schemas.microsoft.com/office/word/2012/wordml" mc:Ignorable="w14 w15">
   <w:docDefaults>
     <w:rPrDefault>
       <w:rPr>
@@ -6402,383 +6464,387 @@
       </w:pPr>
     </w:pPrDefault>
   </w:docDefaults>
-  <w:latentStyles w:defLockedState="0" w:defUIPriority="99" w:defSemiHidden="1" w:defUnhideWhenUsed="1" w:defQFormat="0" w:count="276">
-    <w:lsdException w:name="Normal" w:semiHidden="0" w:uiPriority="0" w:unhideWhenUsed="0" w:qFormat="1"/>
-    <w:lsdException w:name="heading 1" w:semiHidden="0" w:uiPriority="9" w:unhideWhenUsed="0" w:qFormat="1"/>
-    <w:lsdException w:name="heading 2" w:uiPriority="9" w:qFormat="1"/>
-    <w:lsdException w:name="heading 3" w:uiPriority="9" w:qFormat="1"/>
-    <w:lsdException w:name="heading 4" w:uiPriority="9" w:qFormat="1"/>
-    <w:lsdException w:name="heading 5" w:uiPriority="9" w:qFormat="1"/>
-    <w:lsdException w:name="heading 6" w:uiPriority="9" w:qFormat="1"/>
-    <w:lsdException w:name="heading 7" w:uiPriority="9" w:qFormat="1"/>
-    <w:lsdException w:name="heading 8" w:uiPriority="9" w:qFormat="1"/>
-    <w:lsdException w:name="heading 9" w:uiPriority="9" w:qFormat="1"/>
-    <w:lsdException w:name="toc 1" w:uiPriority="39"/>
-    <w:lsdException w:name="toc 2" w:uiPriority="39"/>
-    <w:lsdException w:name="toc 3" w:uiPriority="39"/>
-    <w:lsdException w:name="toc 4" w:uiPriority="39"/>
-    <w:lsdException w:name="toc 5" w:uiPriority="39"/>
-    <w:lsdException w:name="toc 6" w:uiPriority="39"/>
-    <w:lsdException w:name="toc 7" w:uiPriority="39"/>
-    <w:lsdException w:name="toc 8" w:uiPriority="39"/>
-    <w:lsdException w:name="toc 9" w:uiPriority="39"/>
-    <w:lsdException w:name="caption" w:uiPriority="35" w:qFormat="1"/>
-    <w:lsdException w:name="Title" w:semiHidden="0" w:uiPriority="10" w:unhideWhenUsed="0" w:qFormat="1"/>
-    <w:lsdException w:name="Default Paragraph Font" w:uiPriority="1"/>
-    <w:lsdException w:name="Subtitle" w:semiHidden="0" w:uiPriority="11" w:unhideWhenUsed="0" w:qFormat="1"/>
-    <w:lsdException w:name="Strong" w:semiHidden="0" w:uiPriority="22" w:unhideWhenUsed="0" w:qFormat="1"/>
-    <w:lsdException w:name="Emphasis" w:semiHidden="0" w:uiPriority="20" w:unhideWhenUsed="0" w:qFormat="1"/>
-    <w:lsdException w:name="Table Grid" w:semiHidden="0" w:uiPriority="59" w:unhideWhenUsed="0"/>
-    <w:lsdException w:name="Placeholder Text" w:unhideWhenUsed="0"/>
-    <w:lsdException w:name="No Spacing" w:semiHidden="0" w:uiPriority="1" w:unhideWhenUsed="0" w:qFormat="1"/>
-    <w:lsdException w:name="Light Shading" w:semiHidden="0" w:uiPriority="60" w:unhideWhenUsed="0"/>
-    <w:lsdException w:name="Light List" w:semiHidden="0" w:uiPriority="61" w:unhideWhenUsed="0"/>
-    <w:lsdException w:name="Light Grid" w:semiHidden="0" w:uiPriority="62" w:unhideWhenUsed="0"/>
-    <w:lsdException w:name="Medium Shading 1" w:semiHidden="0" w:uiPriority="63" w:unhideWhenUsed="0"/>
-    <w:lsdException w:name="Medium Shading 2" w:semiHidden="0" w:uiPriority="64" w:unhideWhenUsed="0"/>
-    <w:lsdException w:name="Medium List 1" w:semiHidden="0" w:uiPriority="65" w:unhideWhenUsed="0"/>
-    <w:lsdException w:name="Medium List 2" w:semiHidden="0" w:uiPriority="66" w:unhideWhenUsed="0"/>
-    <w:lsdException w:name="Medium Grid 1" w:semiHidden="0" w:uiPriority="67" w:unhideWhenUsed="0"/>
-    <w:lsdException w:name="Medium Grid 2" w:semiHidden="0" w:uiPriority="68" w:unhideWhenUsed="0"/>
-    <w:lsdException w:name="Medium Grid 3" w:semiHidden="0" w:uiPriority="69" w:unhideWhenUsed="0"/>
-    <w:lsdException w:name="Dark List" w:semiHidden="0" w:uiPriority="70" w:unhideWhenUsed="0"/>
-    <w:lsdException w:name="Colorful Shading" w:semiHidden="0" w:uiPriority="71" w:unhideWhenUsed="0"/>
-    <w:lsdException w:name="Colorful List" w:semiHidden="0" w:uiPriority="72" w:unhideWhenUsed="0"/>
-    <w:lsdException w:name="Colorful Grid" w:semiHidden="0" w:uiPriority="73" w:unhideWhenUsed="0"/>
-    <w:lsdException w:name="Light Shading Accent 1" w:semiHidden="0" w:uiPriority="60" w:unhideWhenUsed="0"/>
-    <w:lsdException w:name="Light List Accent 1" w:semiHidden="0" w:uiPriority="61" w:unhideWhenUsed="0"/>
-    <w:lsdException w:name="Light Grid Accent 1" w:semiHidden="0" w:uiPriority="62" w:unhideWhenUsed="0"/>
-    <w:lsdException w:name="Medium Shading 1 Accent 1" w:semiHidden="0" w:uiPriority="63" w:unhideWhenUsed="0"/>
-    <w:lsdException w:name="Medium Shading 2 Accent 1" w:semiHidden="0" w:uiPriority="64" w:unhideWhenUsed="0"/>
-    <w:lsdException w:name="Medium List 1 Accent 1" w:semiHidden="0" w:uiPriority="65" w:unhideWhenUsed="0"/>
-    <w:lsdException w:name="Revision" w:unhideWhenUsed="0"/>
-    <w:lsdException w:name="List Paragraph" w:semiHidden="0" w:uiPriority="34" w:unhideWhenUsed="0" w:qFormat="1"/>
-    <w:lsdException w:name="Quote" w:semiHidden="0" w:uiPriority="29" w:unhideWhenUsed="0" w:qFormat="1"/>
-    <w:lsdException w:name="Intense Quote" w:semiHidden="0" w:uiPriority="30" w:unhideWhenUsed="0" w:qFormat="1"/>
-    <w:lsdException w:name="Medium List 2 Accent 1" w:semiHidden="0" w:uiPriority="66" w:unhideWhenUsed="0"/>
-    <w:lsdException w:name="Medium Grid 1 Accent 1" w:semiHidden="0" w:uiPriority="67" w:unhideWhenUsed="0"/>
-    <w:lsdException w:name="Medium Grid 2 Accent 1" w:semiHidden="0" w:uiPriority="68" w:unhideWhenUsed="0"/>
-    <w:lsdException w:name="Medium Grid 3 Accent 1" w:semiHidden="0" w:uiPriority="69" w:unhideWhenUsed="0"/>
-    <w:lsdException w:name="Dark List Accent 1" w:semiHidden="0" w:uiPriority="70" w:unhideWhenUsed="0"/>
-    <w:lsdException w:name="Colorful Shading Accent 1" w:semiHidden="0" w:uiPriority="71" w:unhideWhenUsed="0"/>
-    <w:lsdException w:name="Colorful List Accent 1" w:semiHidden="0" w:uiPriority="72" w:unhideWhenUsed="0"/>
-    <w:lsdException w:name="Colorful Grid Accent 1" w:semiHidden="0" w:uiPriority="73" w:unhideWhenUsed="0"/>
-    <w:lsdException w:name="Light Shading Accent 2" w:semiHidden="0" w:uiPriority="60" w:unhideWhenUsed="0"/>
-    <w:lsdException w:name="Light List Accent 2" w:semiHidden="0" w:uiPriority="61" w:unhideWhenUsed="0"/>
-    <w:lsdException w:name="Light Grid Accent 2" w:semiHidden="0" w:uiPriority="62" w:unhideWhenUsed="0"/>
-    <w:lsdException w:name="Medium Shading 1 Accent 2" w:semiHidden="0" w:uiPriority="63" w:unhideWhenUsed="0"/>
-    <w:lsdException w:name="Medium Shading 2 Accent 2" w:semiHidden="0" w:uiPriority="64" w:unhideWhenUsed="0"/>
-    <w:lsdException w:name="Medium List 1 Accent 2" w:semiHidden="0" w:uiPriority="65" w:unhideWhenUsed="0"/>
-    <w:lsdException w:name="Medium List 2 Accent 2" w:semiHidden="0" w:uiPriority="66" w:unhideWhenUsed="0"/>
-    <w:lsdException w:name="Medium Grid 1 Accent 2" w:semiHidden="0" w:uiPriority="67" w:unhideWhenUsed="0"/>
-    <w:lsdException w:name="Medium Grid 2 Accent 2" w:semiHidden="0" w:uiPriority="68" w:unhideWhenUsed="0"/>
-    <w:lsdException w:name="Medium Grid 3 Accent 2" w:semiHidden="0" w:uiPriority="69" w:unhideWhenUsed="0"/>
-    <w:lsdException w:name="Dark List Accent 2" w:semiHidden="0" w:uiPriority="70" w:unhideWhenUsed="0"/>
-    <w:lsdException w:name="Colorful Shading Accent 2" w:semiHidden="0" w:uiPriority="71" w:unhideWhenUsed="0"/>
-    <w:lsdException w:name="Colorful List Accent 2" w:semiHidden="0" w:uiPriority="72" w:unhideWhenUsed="0"/>
-    <w:lsdException w:name="Colorful Grid Accent 2" w:semiHidden="0" w:uiPriority="73" w:unhideWhenUsed="0"/>
-    <w:lsdException w:name="Light Shading Accent 3" w:semiHidden="0" w:uiPriority="60" w:unhideWhenUsed="0"/>
-    <w:lsdException w:name="Light List Accent 3" w:semiHidden="0" w:uiPriority="61" w:unhideWhenUsed="0"/>
-    <w:lsdException w:name="Light Grid Accent 3" w:semiHidden="0" w:uiPriority="62" w:unhideWhenUsed="0"/>
-    <w:lsdException w:name="Medium Shading 1 Accent 3" w:semiHidden="0" w:uiPriority="63" w:unhideWhenUsed="0"/>
-    <w:lsdException w:name="Medium Shading 2 Accent 3" w:semiHidden="0" w:uiPriority="64" w:unhideWhenUsed="0"/>
-    <w:lsdException w:name="Medium List 1 Accent 3" w:semiHidden="0" w:uiPriority="65" w:unhideWhenUsed="0"/>
-    <w:lsdException w:name="Medium List 2 Accent 3" w:semiHidden="0" w:uiPriority="66" w:unhideWhenUsed="0"/>
-    <w:lsdException w:name="Medium Grid 1 Accent 3" w:semiHidden="0" w:uiPriority="67" w:unhideWhenUsed="0"/>
-    <w:lsdException w:name="Medium Grid 2 Accent 3" w:semiHidden="0" w:uiPriority="68" w:unhideWhenUsed="0"/>
-    <w:lsdException w:name="Medium Grid 3 Accent 3" w:semiHidden="0" w:uiPriority="69" w:unhideWhenUsed="0"/>
-    <w:lsdException w:name="Dark List Accent 3" w:semiHidden="0" w:uiPriority="70" w:unhideWhenUsed="0"/>
-    <w:lsdException w:name="Colorful Shading Accent 3" w:semiHidden="0" w:uiPriority="71" w:unhideWhenUsed="0"/>
-    <w:lsdException w:name="Colorful List Accent 3" w:semiHidden="0" w:uiPriority="72" w:unhideWhenUsed="0"/>
-    <w:lsdException w:name="Colorful Grid Accent 3" w:semiHidden="0" w:uiPriority="73" w:unhideWhenUsed="0"/>
-    <w:lsdException w:name="Light Shading Accent 4" w:semiHidden="0" w:uiPriority="60" w:unhideWhenUsed="0"/>
-    <w:lsdException w:name="Light List Accent 4" w:semiHidden="0" w:uiPriority="61" w:unhideWhenUsed="0"/>
-    <w:lsdException w:name="Light Grid Accent 4" w:semiHidden="0" w:uiPriority="62" w:unhideWhenUsed="0"/>
-    <w:lsdException w:name="Medium Shading 1 Accent 4" w:semiHidden="0" w:uiPriority="63" w:unhideWhenUsed="0"/>
-    <w:lsdException w:name="Medium Shading 2 Accent 4" w:semiHidden="0" w:uiPriority="64" w:unhideWhenUsed="0"/>
-    <w:lsdException w:name="Medium List 1 Accent 4" w:semiHidden="0" w:uiPriority="65" w:unhideWhenUsed="0"/>
-    <w:lsdException w:name="Medium List 2 Accent 4" w:semiHidden="0" w:uiPriority="66" w:unhideWhenUsed="0"/>
-    <w:lsdException w:name="Medium Grid 1 Accent 4" w:semiHidden="0" w:uiPriority="67" w:unhideWhenUsed="0"/>
-    <w:lsdException w:name="Medium Grid 2 Accent 4" w:semiHidden="0" w:uiPriority="68" w:unhideWhenUsed="0"/>
-    <w:lsdException w:name="Medium Grid 3 Accent 4" w:semiHidden="0" w:uiPriority="69" w:unhideWhenUsed="0"/>
-    <w:lsdException w:name="Dark List Accent 4" w:semiHidden="0" w:uiPriority="70" w:unhideWhenUsed="0"/>
-    <w:lsdException w:name="Colorful Shading Accent 4" w:semiHidden="0" w:uiPriority="71" w:unhideWhenUsed="0"/>
-    <w:lsdException w:name="Colorful List Accent 4" w:semiHidden="0" w:uiPriority="72" w:unhideWhenUsed="0"/>
-    <w:lsdException w:name="Colorful Grid Accent 4" w:semiHidden="0" w:uiPriority="73" w:unhideWhenUsed="0"/>
-    <w:lsdException w:name="Light Shading Accent 5" w:semiHidden="0" w:uiPriority="60" w:unhideWhenUsed="0"/>
-    <w:lsdException w:name="Light List Accent 5" w:semiHidden="0" w:uiPriority="61" w:unhideWhenUsed="0"/>
-    <w:lsdException w:name="Light Grid Accent 5" w:semiHidden="0" w:uiPriority="62" w:unhideWhenUsed="0"/>
-    <w:lsdException w:name="Medium Shading 1 Accent 5" w:semiHidden="0" w:uiPriority="63" w:unhideWhenUsed="0"/>
-    <w:lsdException w:name="Medium Shading 2 Accent 5" w:semiHidden="0" w:uiPriority="64" w:unhideWhenUsed="0"/>
-    <w:lsdException w:name="Medium List 1 Accent 5" w:semiHidden="0" w:uiPriority="65" w:unhideWhenUsed="0"/>
-    <w:lsdException w:name="Medium List 2 Accent 5" w:semiHidden="0" w:uiPriority="66" w:unhideWhenUsed="0"/>
-    <w:lsdException w:name="Medium Grid 1 Accent 5" w:semiHidden="0" w:uiPriority="67" w:unhideWhenUsed="0"/>
-    <w:lsdException w:name="Medium Grid 2 Accent 5" w:semiHidden="0" w:uiPriority="68" w:unhideWhenUsed="0"/>
-    <w:lsdException w:name="Medium Grid 3 Accent 5" w:semiHidden="0" w:uiPriority="69" w:unhideWhenUsed="0"/>
-    <w:lsdException w:name="Dark List Accent 5" w:semiHidden="0" w:uiPriority="70" w:unhideWhenUsed="0"/>
-    <w:lsdException w:name="Colorful Shading Accent 5" w:semiHidden="0" w:uiPriority="71" w:unhideWhenUsed="0"/>
-    <w:lsdException w:name="Colorful List Accent 5" w:semiHidden="0" w:uiPriority="72" w:unhideWhenUsed="0"/>
-    <w:lsdException w:name="Colorful Grid Accent 5" w:semiHidden="0" w:uiPriority="73" w:unhideWhenUsed="0"/>
-    <w:lsdException w:name="Light Shading Accent 6" w:semiHidden="0" w:uiPriority="60" w:unhideWhenUsed="0"/>
-    <w:lsdException w:name="Light List Accent 6" w:semiHidden="0" w:uiPriority="61" w:unhideWhenUsed="0"/>
-    <w:lsdException w:name="Light Grid Accent 6" w:semiHidden="0" w:uiPriority="62" w:unhideWhenUsed="0"/>
-    <w:lsdException w:name="Medium Shading 1 Accent 6" w:semiHidden="0" w:uiPriority="63" w:unhideWhenUsed="0"/>
-    <w:lsdException w:name="Medium Shading 2 Accent 6" w:semiHidden="0" w:uiPriority="64" w:unhideWhenUsed="0"/>
-    <w:lsdException w:name="Medium List 1 Accent 6" w:semiHidden="0" w:uiPriority="65" w:unhideWhenUsed="0"/>
-    <w:lsdException w:name="Medium List 2 Accent 6" w:semiHidden="0" w:uiPriority="66" w:unhideWhenUsed="0"/>
-    <w:lsdException w:name="Medium Grid 1 Accent 6" w:semiHidden="0" w:uiPriority="67" w:unhideWhenUsed="0"/>
-    <w:lsdException w:name="Medium Grid 2 Accent 6" w:semiHidden="0" w:uiPriority="68" w:unhideWhenUsed="0"/>
-    <w:lsdException w:name="Medium Grid 3 Accent 6" w:semiHidden="0" w:uiPriority="69" w:unhideWhenUsed="0"/>
-    <w:lsdException w:name="Dark List Accent 6" w:semiHidden="0" w:uiPriority="70" w:unhideWhenUsed="0"/>
-    <w:lsdException w:name="Colorful Shading Accent 6" w:semiHidden="0" w:uiPriority="71" w:unhideWhenUsed="0"/>
-    <w:lsdException w:name="Colorful List Accent 6" w:semiHidden="0" w:uiPriority="72" w:unhideWhenUsed="0"/>
-    <w:lsdException w:name="Colorful Grid Accent 6" w:semiHidden="0" w:uiPriority="73" w:unhideWhenUsed="0"/>
-    <w:lsdException w:name="Subtle Emphasis" w:semiHidden="0" w:uiPriority="19" w:unhideWhenUsed="0" w:qFormat="1"/>
-    <w:lsdException w:name="Intense Emphasis" w:semiHidden="0" w:uiPriority="21" w:unhideWhenUsed="0" w:qFormat="1"/>
-    <w:lsdException w:name="Subtle Reference" w:semiHidden="0" w:uiPriority="31" w:unhideWhenUsed="0" w:qFormat="1"/>
-    <w:lsdException w:name="Intense Reference" w:semiHidden="0" w:uiPriority="32" w:unhideWhenUsed="0" w:qFormat="1"/>
-    <w:lsdException w:name="Book Title" w:semiHidden="0" w:uiPriority="33" w:unhideWhenUsed="0" w:qFormat="1"/>
-    <w:lsdException w:name="Bibliography" w:uiPriority="37"/>
-    <w:lsdException w:name="TOC Heading" w:uiPriority="39" w:qFormat="1"/>
-  </w:latentStyles>
-  <w:style w:type="paragraph" w:default="1" w:styleId="Normal">
-    <w:name w:val="Normal"/>
-    <w:qFormat/>
-    <w:rsid w:val="00115571"/>
-    <w:pPr>
-      <w:spacing w:after="0"/>
-    </w:pPr>
-    <w:rPr>
-      <w:rFonts w:ascii="Times New Roman" w:eastAsia="Times New Roman" w:hAnsi="Times New Roman" w:cs="Times New Roman"/>
-      <w:sz w:val="20"/>
-      <w:szCs w:val="20"/>
-      <w:lang w:eastAsia="en-US"/>
-    </w:rPr>
-  </w:style>
-  <w:style w:type="character" w:default="1" w:styleId="DefaultParagraphFont">
-    <w:name w:val="Default Paragraph Font"/>
-    <w:uiPriority w:val="1"/>
-    <w:semiHidden/>
-    <w:unhideWhenUsed/>
-  </w:style>
-  <w:style w:type="table" w:default="1" w:styleId="TableNormal">
-    <w:name w:val="Normal Table"/>
-    <w:uiPriority w:val="99"/>
-    <w:semiHidden/>
-    <w:unhideWhenUsed/>
-    <w:tblPr>
-      <w:tblInd w:w="0" w:type="dxa"/>
-      <w:tblCellMar>
-        <w:top w:w="0" w:type="dxa"/>
-        <w:left w:w="108" w:type="dxa"/>
-        <w:bottom w:w="0" w:type="dxa"/>
-        <w:right w:w="108" w:type="dxa"/>
-      </w:tblCellMar>
-    </w:tblPr>
-  </w:style>
-  <w:style w:type="numbering" w:default="1" w:styleId="NoList">
-    <w:name w:val="No List"/>
-    <w:uiPriority w:val="99"/>
-    <w:semiHidden/>
-    <w:unhideWhenUsed/>
-  </w:style>
-  <w:style w:type="paragraph" w:styleId="ListParagraph">
-    <w:name w:val="List Paragraph"/>
-    <w:basedOn w:val="Normal"/>
-    <w:uiPriority w:val="34"/>
-    <w:qFormat/>
-    <w:rsid w:val="00115571"/>
-    <w:pPr>
-      <w:ind w:left="720"/>
-      <w:contextualSpacing/>
-    </w:pPr>
-  </w:style>
-  <w:style w:type="paragraph" w:styleId="BalloonText">
-    <w:name w:val="Balloon Text"/>
-    <w:basedOn w:val="Normal"/>
-    <w:link w:val="BalloonTextChar"/>
-    <w:uiPriority w:val="99"/>
-    <w:semiHidden/>
-    <w:unhideWhenUsed/>
-    <w:rsid w:val="00115571"/>
-    <w:rPr>
-      <w:rFonts w:ascii="Lucida Grande" w:hAnsi="Lucida Grande" w:cs="Lucida Grande"/>
-      <w:sz w:val="18"/>
-      <w:szCs w:val="18"/>
-    </w:rPr>
-  </w:style>
-  <w:style w:type="character" w:customStyle="1" w:styleId="BalloonTextChar">
-    <w:name w:val="Balloon Text Char"/>
-    <w:basedOn w:val="DefaultParagraphFont"/>
-    <w:link w:val="BalloonText"/>
-    <w:uiPriority w:val="99"/>
-    <w:semiHidden/>
-    <w:rsid w:val="00115571"/>
-    <w:rPr>
-      <w:rFonts w:ascii="Lucida Grande" w:eastAsia="Times New Roman" w:hAnsi="Lucida Grande" w:cs="Lucida Grande"/>
-      <w:sz w:val="18"/>
-      <w:szCs w:val="18"/>
-      <w:lang w:eastAsia="en-US"/>
-    </w:rPr>
-  </w:style>
-</w:styles>
-</file>
-
-<file path=word/stylesWithEffects.xml><?xml version="1.0" encoding="utf-8"?>
-<w:styles xmlns:wpc="http://schemas.microsoft.com/office/word/2010/wordprocessingCanvas" xmlns:mo="http://schemas.microsoft.com/office/mac/office/2008/main" xmlns:mc="http://schemas.openxmlformats.org/markup-compatibility/2006" xmlns:mv="urn:schemas-microsoft-com:mac:vml" xmlns:o="urn:schemas-microsoft-com:office:office" xmlns:r="http://schemas.openxmlformats.org/officeDocument/2006/relationships" xmlns:m="http://schemas.openxmlformats.org/officeDocument/2006/math" xmlns:v="urn:schemas-microsoft-com:vml" xmlns:wp14="http://schemas.microsoft.com/office/word/2010/wordprocessingDrawing" xmlns:wp="http://schemas.openxmlformats.org/drawingml/2006/wordprocessingDrawing" xmlns:w10="urn:schemas-microsoft-com:office:word" xmlns:w="http://schemas.openxmlformats.org/wordprocessingml/2006/main" xmlns:w14="http://schemas.microsoft.com/office/word/2010/wordml" xmlns:wpg="http://schemas.microsoft.com/office/word/2010/wordprocessingGroup" xmlns:wpi="http://schemas.microsoft.com/office/word/2010/wordprocessingInk" xmlns:wne="http://schemas.microsoft.com/office/word/2006/wordml" xmlns:wps="http://schemas.microsoft.com/office/word/2010/wordprocessingShape" mc:Ignorable="w14 wp14">
-  <w:docDefaults>
-    <w:rPrDefault>
-      <w:rPr>
-        <w:rFonts w:asciiTheme="minorHAnsi" w:eastAsiaTheme="minorEastAsia" w:hAnsiTheme="minorHAnsi" w:cstheme="minorBidi"/>
-        <w:sz w:val="24"/>
-        <w:szCs w:val="24"/>
-        <w:lang w:val="en-US" w:eastAsia="ja-JP" w:bidi="ar-SA"/>
-      </w:rPr>
-    </w:rPrDefault>
-    <w:pPrDefault>
-      <w:pPr>
-        <w:spacing w:after="200"/>
-      </w:pPr>
-    </w:pPrDefault>
-  </w:docDefaults>
-  <w:latentStyles w:defLockedState="0" w:defUIPriority="99" w:defSemiHidden="1" w:defUnhideWhenUsed="1" w:defQFormat="0" w:count="276">
-    <w:lsdException w:name="Normal" w:semiHidden="0" w:uiPriority="0" w:unhideWhenUsed="0" w:qFormat="1"/>
-    <w:lsdException w:name="heading 1" w:semiHidden="0" w:uiPriority="9" w:unhideWhenUsed="0" w:qFormat="1"/>
-    <w:lsdException w:name="heading 2" w:uiPriority="9" w:qFormat="1"/>
-    <w:lsdException w:name="heading 3" w:uiPriority="9" w:qFormat="1"/>
-    <w:lsdException w:name="heading 4" w:uiPriority="9" w:qFormat="1"/>
-    <w:lsdException w:name="heading 5" w:uiPriority="9" w:qFormat="1"/>
-    <w:lsdException w:name="heading 6" w:uiPriority="9" w:qFormat="1"/>
-    <w:lsdException w:name="heading 7" w:uiPriority="9" w:qFormat="1"/>
-    <w:lsdException w:name="heading 8" w:uiPriority="9" w:qFormat="1"/>
-    <w:lsdException w:name="heading 9" w:uiPriority="9" w:qFormat="1"/>
-    <w:lsdException w:name="toc 1" w:uiPriority="39"/>
-    <w:lsdException w:name="toc 2" w:uiPriority="39"/>
-    <w:lsdException w:name="toc 3" w:uiPriority="39"/>
-    <w:lsdException w:name="toc 4" w:uiPriority="39"/>
-    <w:lsdException w:name="toc 5" w:uiPriority="39"/>
-    <w:lsdException w:name="toc 6" w:uiPriority="39"/>
-    <w:lsdException w:name="toc 7" w:uiPriority="39"/>
-    <w:lsdException w:name="toc 8" w:uiPriority="39"/>
-    <w:lsdException w:name="toc 9" w:uiPriority="39"/>
-    <w:lsdException w:name="caption" w:uiPriority="35" w:qFormat="1"/>
-    <w:lsdException w:name="Title" w:semiHidden="0" w:uiPriority="10" w:unhideWhenUsed="0" w:qFormat="1"/>
-    <w:lsdException w:name="Default Paragraph Font" w:uiPriority="1"/>
-    <w:lsdException w:name="Subtitle" w:semiHidden="0" w:uiPriority="11" w:unhideWhenUsed="0" w:qFormat="1"/>
-    <w:lsdException w:name="Strong" w:semiHidden="0" w:uiPriority="22" w:unhideWhenUsed="0" w:qFormat="1"/>
-    <w:lsdException w:name="Emphasis" w:semiHidden="0" w:uiPriority="20" w:unhideWhenUsed="0" w:qFormat="1"/>
-    <w:lsdException w:name="Table Grid" w:semiHidden="0" w:uiPriority="59" w:unhideWhenUsed="0"/>
-    <w:lsdException w:name="Placeholder Text" w:unhideWhenUsed="0"/>
-    <w:lsdException w:name="No Spacing" w:semiHidden="0" w:uiPriority="1" w:unhideWhenUsed="0" w:qFormat="1"/>
-    <w:lsdException w:name="Light Shading" w:semiHidden="0" w:uiPriority="60" w:unhideWhenUsed="0"/>
-    <w:lsdException w:name="Light List" w:semiHidden="0" w:uiPriority="61" w:unhideWhenUsed="0"/>
-    <w:lsdException w:name="Light Grid" w:semiHidden="0" w:uiPriority="62" w:unhideWhenUsed="0"/>
-    <w:lsdException w:name="Medium Shading 1" w:semiHidden="0" w:uiPriority="63" w:unhideWhenUsed="0"/>
-    <w:lsdException w:name="Medium Shading 2" w:semiHidden="0" w:uiPriority="64" w:unhideWhenUsed="0"/>
-    <w:lsdException w:name="Medium List 1" w:semiHidden="0" w:uiPriority="65" w:unhideWhenUsed="0"/>
-    <w:lsdException w:name="Medium List 2" w:semiHidden="0" w:uiPriority="66" w:unhideWhenUsed="0"/>
-    <w:lsdException w:name="Medium Grid 1" w:semiHidden="0" w:uiPriority="67" w:unhideWhenUsed="0"/>
-    <w:lsdException w:name="Medium Grid 2" w:semiHidden="0" w:uiPriority="68" w:unhideWhenUsed="0"/>
-    <w:lsdException w:name="Medium Grid 3" w:semiHidden="0" w:uiPriority="69" w:unhideWhenUsed="0"/>
-    <w:lsdException w:name="Dark List" w:semiHidden="0" w:uiPriority="70" w:unhideWhenUsed="0"/>
-    <w:lsdException w:name="Colorful Shading" w:semiHidden="0" w:uiPriority="71" w:unhideWhenUsed="0"/>
-    <w:lsdException w:name="Colorful List" w:semiHidden="0" w:uiPriority="72" w:unhideWhenUsed="0"/>
-    <w:lsdException w:name="Colorful Grid" w:semiHidden="0" w:uiPriority="73" w:unhideWhenUsed="0"/>
-    <w:lsdException w:name="Light Shading Accent 1" w:semiHidden="0" w:uiPriority="60" w:unhideWhenUsed="0"/>
-    <w:lsdException w:name="Light List Accent 1" w:semiHidden="0" w:uiPriority="61" w:unhideWhenUsed="0"/>
-    <w:lsdException w:name="Light Grid Accent 1" w:semiHidden="0" w:uiPriority="62" w:unhideWhenUsed="0"/>
-    <w:lsdException w:name="Medium Shading 1 Accent 1" w:semiHidden="0" w:uiPriority="63" w:unhideWhenUsed="0"/>
-    <w:lsdException w:name="Medium Shading 2 Accent 1" w:semiHidden="0" w:uiPriority="64" w:unhideWhenUsed="0"/>
-    <w:lsdException w:name="Medium List 1 Accent 1" w:semiHidden="0" w:uiPriority="65" w:unhideWhenUsed="0"/>
-    <w:lsdException w:name="Revision" w:unhideWhenUsed="0"/>
-    <w:lsdException w:name="List Paragraph" w:semiHidden="0" w:uiPriority="34" w:unhideWhenUsed="0" w:qFormat="1"/>
-    <w:lsdException w:name="Quote" w:semiHidden="0" w:uiPriority="29" w:unhideWhenUsed="0" w:qFormat="1"/>
-    <w:lsdException w:name="Intense Quote" w:semiHidden="0" w:uiPriority="30" w:unhideWhenUsed="0" w:qFormat="1"/>
-    <w:lsdException w:name="Medium List 2 Accent 1" w:semiHidden="0" w:uiPriority="66" w:unhideWhenUsed="0"/>
-    <w:lsdException w:name="Medium Grid 1 Accent 1" w:semiHidden="0" w:uiPriority="67" w:unhideWhenUsed="0"/>
-    <w:lsdException w:name="Medium Grid 2 Accent 1" w:semiHidden="0" w:uiPriority="68" w:unhideWhenUsed="0"/>
-    <w:lsdException w:name="Medium Grid 3 Accent 1" w:semiHidden="0" w:uiPriority="69" w:unhideWhenUsed="0"/>
-    <w:lsdException w:name="Dark List Accent 1" w:semiHidden="0" w:uiPriority="70" w:unhideWhenUsed="0"/>
-    <w:lsdException w:name="Colorful Shading Accent 1" w:semiHidden="0" w:uiPriority="71" w:unhideWhenUsed="0"/>
-    <w:lsdException w:name="Colorful List Accent 1" w:semiHidden="0" w:uiPriority="72" w:unhideWhenUsed="0"/>
-    <w:lsdException w:name="Colorful Grid Accent 1" w:semiHidden="0" w:uiPriority="73" w:unhideWhenUsed="0"/>
-    <w:lsdException w:name="Light Shading Accent 2" w:semiHidden="0" w:uiPriority="60" w:unhideWhenUsed="0"/>
-    <w:lsdException w:name="Light List Accent 2" w:semiHidden="0" w:uiPriority="61" w:unhideWhenUsed="0"/>
-    <w:lsdException w:name="Light Grid Accent 2" w:semiHidden="0" w:uiPriority="62" w:unhideWhenUsed="0"/>
-    <w:lsdException w:name="Medium Shading 1 Accent 2" w:semiHidden="0" w:uiPriority="63" w:unhideWhenUsed="0"/>
-    <w:lsdException w:name="Medium Shading 2 Accent 2" w:semiHidden="0" w:uiPriority="64" w:unhideWhenUsed="0"/>
-    <w:lsdException w:name="Medium List 1 Accent 2" w:semiHidden="0" w:uiPriority="65" w:unhideWhenUsed="0"/>
-    <w:lsdException w:name="Medium List 2 Accent 2" w:semiHidden="0" w:uiPriority="66" w:unhideWhenUsed="0"/>
-    <w:lsdException w:name="Medium Grid 1 Accent 2" w:semiHidden="0" w:uiPriority="67" w:unhideWhenUsed="0"/>
-    <w:lsdException w:name="Medium Grid 2 Accent 2" w:semiHidden="0" w:uiPriority="68" w:unhideWhenUsed="0"/>
-    <w:lsdException w:name="Medium Grid 3 Accent 2" w:semiHidden="0" w:uiPriority="69" w:unhideWhenUsed="0"/>
-    <w:lsdException w:name="Dark List Accent 2" w:semiHidden="0" w:uiPriority="70" w:unhideWhenUsed="0"/>
-    <w:lsdException w:name="Colorful Shading Accent 2" w:semiHidden="0" w:uiPriority="71" w:unhideWhenUsed="0"/>
-    <w:lsdException w:name="Colorful List Accent 2" w:semiHidden="0" w:uiPriority="72" w:unhideWhenUsed="0"/>
-    <w:lsdException w:name="Colorful Grid Accent 2" w:semiHidden="0" w:uiPriority="73" w:unhideWhenUsed="0"/>
-    <w:lsdException w:name="Light Shading Accent 3" w:semiHidden="0" w:uiPriority="60" w:unhideWhenUsed="0"/>
-    <w:lsdException w:name="Light List Accent 3" w:semiHidden="0" w:uiPriority="61" w:unhideWhenUsed="0"/>
-    <w:lsdException w:name="Light Grid Accent 3" w:semiHidden="0" w:uiPriority="62" w:unhideWhenUsed="0"/>
-    <w:lsdException w:name="Medium Shading 1 Accent 3" w:semiHidden="0" w:uiPriority="63" w:unhideWhenUsed="0"/>
-    <w:lsdException w:name="Medium Shading 2 Accent 3" w:semiHidden="0" w:uiPriority="64" w:unhideWhenUsed="0"/>
-    <w:lsdException w:name="Medium List 1 Accent 3" w:semiHidden="0" w:uiPriority="65" w:unhideWhenUsed="0"/>
-    <w:lsdException w:name="Medium List 2 Accent 3" w:semiHidden="0" w:uiPriority="66" w:unhideWhenUsed="0"/>
-    <w:lsdException w:name="Medium Grid 1 Accent 3" w:semiHidden="0" w:uiPriority="67" w:unhideWhenUsed="0"/>
-    <w:lsdException w:name="Medium Grid 2 Accent 3" w:semiHidden="0" w:uiPriority="68" w:unhideWhenUsed="0"/>
-    <w:lsdException w:name="Medium Grid 3 Accent 3" w:semiHidden="0" w:uiPriority="69" w:unhideWhenUsed="0"/>
-    <w:lsdException w:name="Dark List Accent 3" w:semiHidden="0" w:uiPriority="70" w:unhideWhenUsed="0"/>
-    <w:lsdException w:name="Colorful Shading Accent 3" w:semiHidden="0" w:uiPriority="71" w:unhideWhenUsed="0"/>
-    <w:lsdException w:name="Colorful List Accent 3" w:semiHidden="0" w:uiPriority="72" w:unhideWhenUsed="0"/>
-    <w:lsdException w:name="Colorful Grid Accent 3" w:semiHidden="0" w:uiPriority="73" w:unhideWhenUsed="0"/>
-    <w:lsdException w:name="Light Shading Accent 4" w:semiHidden="0" w:uiPriority="60" w:unhideWhenUsed="0"/>
-    <w:lsdException w:name="Light List Accent 4" w:semiHidden="0" w:uiPriority="61" w:unhideWhenUsed="0"/>
-    <w:lsdException w:name="Light Grid Accent 4" w:semiHidden="0" w:uiPriority="62" w:unhideWhenUsed="0"/>
-    <w:lsdException w:name="Medium Shading 1 Accent 4" w:semiHidden="0" w:uiPriority="63" w:unhideWhenUsed="0"/>
-    <w:lsdException w:name="Medium Shading 2 Accent 4" w:semiHidden="0" w:uiPriority="64" w:unhideWhenUsed="0"/>
-    <w:lsdException w:name="Medium List 1 Accent 4" w:semiHidden="0" w:uiPriority="65" w:unhideWhenUsed="0"/>
-    <w:lsdException w:name="Medium List 2 Accent 4" w:semiHidden="0" w:uiPriority="66" w:unhideWhenUsed="0"/>
-    <w:lsdException w:name="Medium Grid 1 Accent 4" w:semiHidden="0" w:uiPriority="67" w:unhideWhenUsed="0"/>
-    <w:lsdException w:name="Medium Grid 2 Accent 4" w:semiHidden="0" w:uiPriority="68" w:unhideWhenUsed="0"/>
-    <w:lsdException w:name="Medium Grid 3 Accent 4" w:semiHidden="0" w:uiPriority="69" w:unhideWhenUsed="0"/>
-    <w:lsdException w:name="Dark List Accent 4" w:semiHidden="0" w:uiPriority="70" w:unhideWhenUsed="0"/>
-    <w:lsdException w:name="Colorful Shading Accent 4" w:semiHidden="0" w:uiPriority="71" w:unhideWhenUsed="0"/>
-    <w:lsdException w:name="Colorful List Accent 4" w:semiHidden="0" w:uiPriority="72" w:unhideWhenUsed="0"/>
-    <w:lsdException w:name="Colorful Grid Accent 4" w:semiHidden="0" w:uiPriority="73" w:unhideWhenUsed="0"/>
-    <w:lsdException w:name="Light Shading Accent 5" w:semiHidden="0" w:uiPriority="60" w:unhideWhenUsed="0"/>
-    <w:lsdException w:name="Light List Accent 5" w:semiHidden="0" w:uiPriority="61" w:unhideWhenUsed="0"/>
-    <w:lsdException w:name="Light Grid Accent 5" w:semiHidden="0" w:uiPriority="62" w:unhideWhenUsed="0"/>
-    <w:lsdException w:name="Medium Shading 1 Accent 5" w:semiHidden="0" w:uiPriority="63" w:unhideWhenUsed="0"/>
-    <w:lsdException w:name="Medium Shading 2 Accent 5" w:semiHidden="0" w:uiPriority="64" w:unhideWhenUsed="0"/>
-    <w:lsdException w:name="Medium List 1 Accent 5" w:semiHidden="0" w:uiPriority="65" w:unhideWhenUsed="0"/>
-    <w:lsdException w:name="Medium List 2 Accent 5" w:semiHidden="0" w:uiPriority="66" w:unhideWhenUsed="0"/>
-    <w:lsdException w:name="Medium Grid 1 Accent 5" w:semiHidden="0" w:uiPriority="67" w:unhideWhenUsed="0"/>
-    <w:lsdException w:name="Medium Grid 2 Accent 5" w:semiHidden="0" w:uiPriority="68" w:unhideWhenUsed="0"/>
-    <w:lsdException w:name="Medium Grid 3 Accent 5" w:semiHidden="0" w:uiPriority="69" w:unhideWhenUsed="0"/>
-    <w:lsdException w:name="Dark List Accent 5" w:semiHidden="0" w:uiPriority="70" w:unhideWhenUsed="0"/>
-    <w:lsdException w:name="Colorful Shading Accent 5" w:semiHidden="0" w:uiPriority="71" w:unhideWhenUsed="0"/>
-    <w:lsdException w:name="Colorful List Accent 5" w:semiHidden="0" w:uiPriority="72" w:unhideWhenUsed="0"/>
-    <w:lsdException w:name="Colorful Grid Accent 5" w:semiHidden="0" w:uiPriority="73" w:unhideWhenUsed="0"/>
-    <w:lsdException w:name="Light Shading Accent 6" w:semiHidden="0" w:uiPriority="60" w:unhideWhenUsed="0"/>
-    <w:lsdException w:name="Light List Accent 6" w:semiHidden="0" w:uiPriority="61" w:unhideWhenUsed="0"/>
-    <w:lsdException w:name="Light Grid Accent 6" w:semiHidden="0" w:uiPriority="62" w:unhideWhenUsed="0"/>
-    <w:lsdException w:name="Medium Shading 1 Accent 6" w:semiHidden="0" w:uiPriority="63" w:unhideWhenUsed="0"/>
-    <w:lsdException w:name="Medium Shading 2 Accent 6" w:semiHidden="0" w:uiPriority="64" w:unhideWhenUsed="0"/>
-    <w:lsdException w:name="Medium List 1 Accent 6" w:semiHidden="0" w:uiPriority="65" w:unhideWhenUsed="0"/>
-    <w:lsdException w:name="Medium List 2 Accent 6" w:semiHidden="0" w:uiPriority="66" w:unhideWhenUsed="0"/>
-    <w:lsdException w:name="Medium Grid 1 Accent 6" w:semiHidden="0" w:uiPriority="67" w:unhideWhenUsed="0"/>
-    <w:lsdException w:name="Medium Grid 2 Accent 6" w:semiHidden="0" w:uiPriority="68" w:unhideWhenUsed="0"/>
-    <w:lsdException w:name="Medium Grid 3 Accent 6" w:semiHidden="0" w:uiPriority="69" w:unhideWhenUsed="0"/>
-    <w:lsdException w:name="Dark List Accent 6" w:semiHidden="0" w:uiPriority="70" w:unhideWhenUsed="0"/>
-    <w:lsdException w:name="Colorful Shading Accent 6" w:semiHidden="0" w:uiPriority="71" w:unhideWhenUsed="0"/>
-    <w:lsdException w:name="Colorful List Accent 6" w:semiHidden="0" w:uiPriority="72" w:unhideWhenUsed="0"/>
-    <w:lsdException w:name="Colorful Grid Accent 6" w:semiHidden="0" w:uiPriority="73" w:unhideWhenUsed="0"/>
-    <w:lsdException w:name="Subtle Emphasis" w:semiHidden="0" w:uiPriority="19" w:unhideWhenUsed="0" w:qFormat="1"/>
-    <w:lsdException w:name="Intense Emphasis" w:semiHidden="0" w:uiPriority="21" w:unhideWhenUsed="0" w:qFormat="1"/>
-    <w:lsdException w:name="Subtle Reference" w:semiHidden="0" w:uiPriority="31" w:unhideWhenUsed="0" w:qFormat="1"/>
-    <w:lsdException w:name="Intense Reference" w:semiHidden="0" w:uiPriority="32" w:unhideWhenUsed="0" w:qFormat="1"/>
-    <w:lsdException w:name="Book Title" w:semiHidden="0" w:uiPriority="33" w:unhideWhenUsed="0" w:qFormat="1"/>
-    <w:lsdException w:name="Bibliography" w:uiPriority="37"/>
-    <w:lsdException w:name="TOC Heading" w:uiPriority="39" w:qFormat="1"/>
+  <w:latentStyles w:defLockedState="0" w:defUIPriority="99" w:defSemiHidden="0" w:defUnhideWhenUsed="0" w:defQFormat="0" w:count="380">
+    <w:lsdException w:name="Normal" w:uiPriority="0" w:qFormat="1"/>
+    <w:lsdException w:name="heading 1" w:uiPriority="9" w:qFormat="1"/>
+    <w:lsdException w:name="heading 2" w:semiHidden="1" w:uiPriority="9" w:unhideWhenUsed="1" w:qFormat="1"/>
+    <w:lsdException w:name="heading 3" w:semiHidden="1" w:uiPriority="9" w:unhideWhenUsed="1" w:qFormat="1"/>
+    <w:lsdException w:name="heading 4" w:semiHidden="1" w:uiPriority="9" w:unhideWhenUsed="1" w:qFormat="1"/>
+    <w:lsdException w:name="heading 5" w:semiHidden="1" w:uiPriority="9" w:unhideWhenUsed="1" w:qFormat="1"/>
+    <w:lsdException w:name="heading 6" w:semiHidden="1" w:uiPriority="9" w:unhideWhenUsed="1" w:qFormat="1"/>
+    <w:lsdException w:name="heading 7" w:semiHidden="1" w:uiPriority="9" w:unhideWhenUsed="1" w:qFormat="1"/>
+    <w:lsdException w:name="heading 8" w:semiHidden="1" w:uiPriority="9" w:unhideWhenUsed="1" w:qFormat="1"/>
+    <w:lsdException w:name="heading 9" w:semiHidden="1" w:uiPriority="9" w:unhideWhenUsed="1" w:qFormat="1"/>
+    <w:lsdException w:name="index 1" w:semiHidden="1" w:unhideWhenUsed="1"/>
+    <w:lsdException w:name="index 2" w:semiHidden="1" w:unhideWhenUsed="1"/>
+    <w:lsdException w:name="index 3" w:semiHidden="1" w:unhideWhenUsed="1"/>
+    <w:lsdException w:name="index 4" w:semiHidden="1" w:unhideWhenUsed="1"/>
+    <w:lsdException w:name="index 5" w:semiHidden="1" w:unhideWhenUsed="1"/>
+    <w:lsdException w:name="index 6" w:semiHidden="1" w:unhideWhenUsed="1"/>
+    <w:lsdException w:name="index 7" w:semiHidden="1" w:unhideWhenUsed="1"/>
+    <w:lsdException w:name="index 8" w:semiHidden="1" w:unhideWhenUsed="1"/>
+    <w:lsdException w:name="index 9" w:semiHidden="1" w:unhideWhenUsed="1"/>
+    <w:lsdException w:name="toc 1" w:semiHidden="1" w:uiPriority="39" w:unhideWhenUsed="1"/>
+    <w:lsdException w:name="toc 2" w:semiHidden="1" w:uiPriority="39" w:unhideWhenUsed="1"/>
+    <w:lsdException w:name="toc 3" w:semiHidden="1" w:uiPriority="39" w:unhideWhenUsed="1"/>
+    <w:lsdException w:name="toc 4" w:semiHidden="1" w:uiPriority="39" w:unhideWhenUsed="1"/>
+    <w:lsdException w:name="toc 5" w:semiHidden="1" w:uiPriority="39" w:unhideWhenUsed="1"/>
+    <w:lsdException w:name="toc 6" w:semiHidden="1" w:uiPriority="39" w:unhideWhenUsed="1"/>
+    <w:lsdException w:name="toc 7" w:semiHidden="1" w:uiPriority="39" w:unhideWhenUsed="1"/>
+    <w:lsdException w:name="toc 8" w:semiHidden="1" w:uiPriority="39" w:unhideWhenUsed="1"/>
+    <w:lsdException w:name="toc 9" w:semiHidden="1" w:uiPriority="39" w:unhideWhenUsed="1"/>
+    <w:lsdException w:name="Normal Indent" w:semiHidden="1" w:unhideWhenUsed="1"/>
+    <w:lsdException w:name="footnote text" w:semiHidden="1" w:unhideWhenUsed="1"/>
+    <w:lsdException w:name="annotation text" w:semiHidden="1" w:unhideWhenUsed="1"/>
+    <w:lsdException w:name="header" w:semiHidden="1" w:unhideWhenUsed="1"/>
+    <w:lsdException w:name="footer" w:semiHidden="1" w:unhideWhenUsed="1"/>
+    <w:lsdException w:name="index heading" w:semiHidden="1" w:unhideWhenUsed="1"/>
+    <w:lsdException w:name="caption" w:semiHidden="1" w:uiPriority="35" w:unhideWhenUsed="1" w:qFormat="1"/>
+    <w:lsdException w:name="table of figures" w:semiHidden="1" w:unhideWhenUsed="1"/>
+    <w:lsdException w:name="envelope address" w:semiHidden="1" w:unhideWhenUsed="1"/>
+    <w:lsdException w:name="envelope return" w:semiHidden="1" w:unhideWhenUsed="1"/>
+    <w:lsdException w:name="footnote reference" w:semiHidden="1" w:unhideWhenUsed="1"/>
+    <w:lsdException w:name="annotation reference" w:semiHidden="1" w:unhideWhenUsed="1"/>
+    <w:lsdException w:name="line number" w:semiHidden="1" w:unhideWhenUsed="1"/>
+    <w:lsdException w:name="page number" w:semiHidden="1" w:unhideWhenUsed="1"/>
+    <w:lsdException w:name="endnote reference" w:semiHidden="1" w:unhideWhenUsed="1"/>
+    <w:lsdException w:name="endnote text" w:semiHidden="1" w:unhideWhenUsed="1"/>
+    <w:lsdException w:name="table of authorities" w:semiHidden="1" w:unhideWhenUsed="1"/>
+    <w:lsdException w:name="macro" w:semiHidden="1" w:unhideWhenUsed="1"/>
+    <w:lsdException w:name="toa heading" w:semiHidden="1" w:unhideWhenUsed="1"/>
+    <w:lsdException w:name="List" w:semiHidden="1" w:unhideWhenUsed="1"/>
+    <w:lsdException w:name="List Bullet" w:semiHidden="1" w:unhideWhenUsed="1"/>
+    <w:lsdException w:name="List Number" w:semiHidden="1" w:unhideWhenUsed="1"/>
+    <w:lsdException w:name="List 2" w:semiHidden="1" w:unhideWhenUsed="1"/>
+    <w:lsdException w:name="List 3" w:semiHidden="1" w:unhideWhenUsed="1"/>
+    <w:lsdException w:name="List 4" w:semiHidden="1" w:unhideWhenUsed="1"/>
+    <w:lsdException w:name="List 5" w:semiHidden="1" w:unhideWhenUsed="1"/>
+    <w:lsdException w:name="List Bullet 2" w:semiHidden="1" w:unhideWhenUsed="1"/>
+    <w:lsdException w:name="List Bullet 3" w:semiHidden="1" w:unhideWhenUsed="1"/>
+    <w:lsdException w:name="List Bullet 4" w:semiHidden="1" w:unhideWhenUsed="1"/>
+    <w:lsdException w:name="List Bullet 5" w:semiHidden="1" w:unhideWhenUsed="1"/>
+    <w:lsdException w:name="List Number 2" w:semiHidden="1" w:unhideWhenUsed="1"/>
+    <w:lsdException w:name="List Number 3" w:semiHidden="1" w:unhideWhenUsed="1"/>
+    <w:lsdException w:name="List Number 4" w:semiHidden="1" w:unhideWhenUsed="1"/>
+    <w:lsdException w:name="List Number 5" w:semiHidden="1" w:unhideWhenUsed="1"/>
+    <w:lsdException w:name="Title" w:uiPriority="10" w:qFormat="1"/>
+    <w:lsdException w:name="Closing" w:semiHidden="1" w:unhideWhenUsed="1"/>
+    <w:lsdException w:name="Signature" w:semiHidden="1" w:unhideWhenUsed="1"/>
+    <w:lsdException w:name="Default Paragraph Font" w:semiHidden="1" w:uiPriority="1" w:unhideWhenUsed="1"/>
+    <w:lsdException w:name="Body Text" w:semiHidden="1" w:unhideWhenUsed="1"/>
+    <w:lsdException w:name="Body Text Indent" w:semiHidden="1" w:unhideWhenUsed="1"/>
+    <w:lsdException w:name="List Continue" w:semiHidden="1" w:unhideWhenUsed="1"/>
+    <w:lsdException w:name="List Continue 2" w:semiHidden="1" w:unhideWhenUsed="1"/>
+    <w:lsdException w:name="List Continue 3" w:semiHidden="1" w:unhideWhenUsed="1"/>
+    <w:lsdException w:name="List Continue 4" w:semiHidden="1" w:unhideWhenUsed="1"/>
+    <w:lsdException w:name="List Continue 5" w:semiHidden="1" w:unhideWhenUsed="1"/>
+    <w:lsdException w:name="Message Header" w:semiHidden="1" w:unhideWhenUsed="1"/>
+    <w:lsdException w:name="Subtitle" w:uiPriority="11" w:qFormat="1"/>
+    <w:lsdException w:name="Salutation" w:semiHidden="1" w:unhideWhenUsed="1"/>
+    <w:lsdException w:name="Date" w:semiHidden="1" w:unhideWhenUsed="1"/>
+    <w:lsdException w:name="Body Text First Indent" w:semiHidden="1" w:unhideWhenUsed="1"/>
+    <w:lsdException w:name="Body Text First Indent 2" w:semiHidden="1" w:unhideWhenUsed="1"/>
+    <w:lsdException w:name="Note Heading" w:semiHidden="1" w:unhideWhenUsed="1"/>
+    <w:lsdException w:name="Body Text 2" w:semiHidden="1" w:unhideWhenUsed="1"/>
+    <w:lsdException w:name="Body Text 3" w:semiHidden="1" w:unhideWhenUsed="1"/>
+    <w:lsdException w:name="Body Text Indent 2" w:semiHidden="1" w:unhideWhenUsed="1"/>
+    <w:lsdException w:name="Body Text Indent 3" w:semiHidden="1" w:unhideWhenUsed="1"/>
+    <w:lsdException w:name="Block Text" w:semiHidden="1" w:unhideWhenUsed="1"/>
+    <w:lsdException w:name="Hyperlink" w:semiHidden="1" w:unhideWhenUsed="1"/>
+    <w:lsdException w:name="FollowedHyperlink" w:semiHidden="1" w:unhideWhenUsed="1"/>
+    <w:lsdException w:name="Strong" w:uiPriority="22" w:qFormat="1"/>
+    <w:lsdException w:name="Emphasis" w:uiPriority="20" w:qFormat="1"/>
+    <w:lsdException w:name="Document Map" w:semiHidden="1" w:unhideWhenUsed="1"/>
+    <w:lsdException w:name="Plain Text" w:semiHidden="1" w:unhideWhenUsed="1"/>
+    <w:lsdException w:name="E-mail Signature" w:semiHidden="1" w:unhideWhenUsed="1"/>
+    <w:lsdException w:name="HTML Top of Form" w:semiHidden="1" w:unhideWhenUsed="1"/>
+    <w:lsdException w:name="HTML Bottom of Form" w:semiHidden="1" w:unhideWhenUsed="1"/>
+    <w:lsdException w:name="Normal (Web)" w:semiHidden="1" w:unhideWhenUsed="1"/>
+    <w:lsdException w:name="HTML Acronym" w:semiHidden="1" w:unhideWhenUsed="1"/>
+    <w:lsdException w:name="HTML Address" w:semiHidden="1" w:unhideWhenUsed="1"/>
+    <w:lsdException w:name="HTML Cite" w:semiHidden="1" w:unhideWhenUsed="1"/>
+    <w:lsdException w:name="HTML Code" w:semiHidden="1" w:unhideWhenUsed="1"/>
+    <w:lsdException w:name="HTML Definition" w:semiHidden="1" w:unhideWhenUsed="1"/>
+    <w:lsdException w:name="HTML Keyboard" w:semiHidden="1" w:unhideWhenUsed="1"/>
+    <w:lsdException w:name="HTML Preformatted" w:semiHidden="1" w:unhideWhenUsed="1"/>
+    <w:lsdException w:name="HTML Sample" w:semiHidden="1" w:unhideWhenUsed="1"/>
+    <w:lsdException w:name="HTML Typewriter" w:semiHidden="1" w:unhideWhenUsed="1"/>
+    <w:lsdException w:name="HTML Variable" w:semiHidden="1" w:unhideWhenUsed="1"/>
+    <w:lsdException w:name="Normal Table" w:semiHidden="1" w:unhideWhenUsed="1"/>
+    <w:lsdException w:name="annotation subject" w:semiHidden="1" w:unhideWhenUsed="1"/>
+    <w:lsdException w:name="No List" w:semiHidden="1" w:unhideWhenUsed="1"/>
+    <w:lsdException w:name="Outline List 1" w:semiHidden="1" w:unhideWhenUsed="1"/>
+    <w:lsdException w:name="Outline List 2" w:semiHidden="1" w:unhideWhenUsed="1"/>
+    <w:lsdException w:name="Outline List 3" w:semiHidden="1" w:unhideWhenUsed="1"/>
+    <w:lsdException w:name="Table Simple 1" w:semiHidden="1" w:unhideWhenUsed="1"/>
+    <w:lsdException w:name="Table Simple 2" w:semiHidden="1" w:unhideWhenUsed="1"/>
+    <w:lsdException w:name="Table Simple 3" w:semiHidden="1" w:unhideWhenUsed="1"/>
+    <w:lsdException w:name="Table Classic 1" w:semiHidden="1" w:unhideWhenUsed="1"/>
+    <w:lsdException w:name="Table Classic 2" w:semiHidden="1" w:unhideWhenUsed="1"/>
+    <w:lsdException w:name="Table Classic 3" w:semiHidden="1" w:unhideWhenUsed="1"/>
+    <w:lsdException w:name="Table Classic 4" w:semiHidden="1" w:unhideWhenUsed="1"/>
+    <w:lsdException w:name="Table Colorful 1" w:semiHidden="1" w:unhideWhenUsed="1"/>
+    <w:lsdException w:name="Table Colorful 2" w:semiHidden="1" w:unhideWhenUsed="1"/>
+    <w:lsdException w:name="Table Colorful 3" w:semiHidden="1" w:unhideWhenUsed="1"/>
+    <w:lsdException w:name="Table Columns 1" w:semiHidden="1" w:unhideWhenUsed="1"/>
+    <w:lsdException w:name="Table Columns 2" w:semiHidden="1" w:unhideWhenUsed="1"/>
+    <w:lsdException w:name="Table Columns 3" w:semiHidden="1" w:unhideWhenUsed="1"/>
+    <w:lsdException w:name="Table Columns 4" w:semiHidden="1" w:unhideWhenUsed="1"/>
+    <w:lsdException w:name="Table Columns 5" w:semiHidden="1" w:unhideWhenUsed="1"/>
+    <w:lsdException w:name="Table Grid 1" w:semiHidden="1" w:unhideWhenUsed="1"/>
+    <w:lsdException w:name="Table Grid 2" w:semiHidden="1" w:unhideWhenUsed="1"/>
+    <w:lsdException w:name="Table Grid 3" w:semiHidden="1" w:unhideWhenUsed="1"/>
+    <w:lsdException w:name="Table Grid 4" w:semiHidden="1" w:unhideWhenUsed="1"/>
+    <w:lsdException w:name="Table Grid 5" w:semiHidden="1" w:unhideWhenUsed="1"/>
+    <w:lsdException w:name="Table Grid 6" w:semiHidden="1" w:unhideWhenUsed="1"/>
+    <w:lsdException w:name="Table Grid 7" w:semiHidden="1" w:unhideWhenUsed="1"/>
+    <w:lsdException w:name="Table Grid 8" w:semiHidden="1" w:unhideWhenUsed="1"/>
+    <w:lsdException w:name="Table List 1" w:semiHidden="1" w:unhideWhenUsed="1"/>
+    <w:lsdException w:name="Table List 2" w:semiHidden="1" w:unhideWhenUsed="1"/>
+    <w:lsdException w:name="Table List 3" w:semiHidden="1" w:unhideWhenUsed="1"/>
+    <w:lsdException w:name="Table List 4" w:semiHidden="1" w:unhideWhenUsed="1"/>
+    <w:lsdException w:name="Table List 5" w:semiHidden="1" w:unhideWhenUsed="1"/>
+    <w:lsdException w:name="Table List 6" w:semiHidden="1" w:unhideWhenUsed="1"/>
+    <w:lsdException w:name="Table List 7" w:semiHidden="1" w:unhideWhenUsed="1"/>
+    <w:lsdException w:name="Table List 8" w:semiHidden="1" w:unhideWhenUsed="1"/>
+    <w:lsdException w:name="Table 3D effects 1" w:semiHidden="1" w:unhideWhenUsed="1"/>
+    <w:lsdException w:name="Table 3D effects 2" w:semiHidden="1" w:unhideWhenUsed="1"/>
+    <w:lsdException w:name="Table 3D effects 3" w:semiHidden="1" w:unhideWhenUsed="1"/>
+    <w:lsdException w:name="Table Contemporary" w:semiHidden="1" w:unhideWhenUsed="1"/>
+    <w:lsdException w:name="Table Elegant" w:semiHidden="1" w:unhideWhenUsed="1"/>
+    <w:lsdException w:name="Table Professional" w:semiHidden="1" w:unhideWhenUsed="1"/>
+    <w:lsdException w:name="Table Subtle 1" w:semiHidden="1" w:unhideWhenUsed="1"/>
+    <w:lsdException w:name="Table Subtle 2" w:semiHidden="1" w:unhideWhenUsed="1"/>
+    <w:lsdException w:name="Table Web 1" w:semiHidden="1" w:unhideWhenUsed="1"/>
+    <w:lsdException w:name="Table Web 2" w:semiHidden="1" w:unhideWhenUsed="1"/>
+    <w:lsdException w:name="Table Web 3" w:semiHidden="1" w:unhideWhenUsed="1"/>
+    <w:lsdException w:name="Balloon Text" w:semiHidden="1" w:unhideWhenUsed="1"/>
+    <w:lsdException w:name="Table Grid" w:uiPriority="59"/>
+    <w:lsdException w:name="Table Theme" w:semiHidden="1" w:unhideWhenUsed="1"/>
+    <w:lsdException w:name="Note Level 1" w:semiHidden="1" w:unhideWhenUsed="1"/>
+    <w:lsdException w:name="Note Level 2" w:semiHidden="1" w:unhideWhenUsed="1"/>
+    <w:lsdException w:name="Note Level 3" w:semiHidden="1" w:unhideWhenUsed="1"/>
+    <w:lsdException w:name="Note Level 4" w:semiHidden="1" w:unhideWhenUsed="1"/>
+    <w:lsdException w:name="Note Level 5" w:semiHidden="1" w:unhideWhenUsed="1"/>
+    <w:lsdException w:name="Note Level 6" w:semiHidden="1" w:unhideWhenUsed="1"/>
+    <w:lsdException w:name="Note Level 7" w:semiHidden="1" w:unhideWhenUsed="1"/>
+    <w:lsdException w:name="Note Level 8" w:semiHidden="1" w:unhideWhenUsed="1"/>
+    <w:lsdException w:name="Note Level 9" w:semiHidden="1" w:unhideWhenUsed="1"/>
+    <w:lsdException w:name="Placeholder Text" w:semiHidden="1"/>
+    <w:lsdException w:name="No Spacing" w:uiPriority="1" w:qFormat="1"/>
+    <w:lsdException w:name="Light Shading" w:uiPriority="60"/>
+    <w:lsdException w:name="Light List" w:uiPriority="61"/>
+    <w:lsdException w:name="Light Grid" w:uiPriority="62"/>
+    <w:lsdException w:name="Medium Shading 1" w:uiPriority="63"/>
+    <w:lsdException w:name="Medium Shading 2" w:uiPriority="64"/>
+    <w:lsdException w:name="Medium List 1" w:uiPriority="65"/>
+    <w:lsdException w:name="Medium List 2" w:uiPriority="66"/>
+    <w:lsdException w:name="Medium Grid 1" w:uiPriority="67"/>
+    <w:lsdException w:name="Medium Grid 2" w:uiPriority="68"/>
+    <w:lsdException w:name="Medium Grid 3" w:uiPriority="69"/>
+    <w:lsdException w:name="Dark List" w:uiPriority="70"/>
+    <w:lsdException w:name="Colorful Shading" w:uiPriority="71"/>
+    <w:lsdException w:name="Colorful List" w:uiPriority="72"/>
+    <w:lsdException w:name="Colorful Grid" w:uiPriority="73"/>
+    <w:lsdException w:name="Light Shading Accent 1" w:uiPriority="60"/>
+    <w:lsdException w:name="Light List Accent 1" w:uiPriority="61"/>
+    <w:lsdException w:name="Light Grid Accent 1" w:uiPriority="62"/>
+    <w:lsdException w:name="Medium Shading 1 Accent 1" w:uiPriority="63"/>
+    <w:lsdException w:name="Medium Shading 2 Accent 1" w:uiPriority="64"/>
+    <w:lsdException w:name="Medium List 1 Accent 1" w:uiPriority="65"/>
+    <w:lsdException w:name="Revision" w:semiHidden="1"/>
+    <w:lsdException w:name="List Paragraph" w:uiPriority="34" w:qFormat="1"/>
+    <w:lsdException w:name="Quote" w:uiPriority="29" w:qFormat="1"/>
+    <w:lsdException w:name="Intense Quote" w:uiPriority="30" w:qFormat="1"/>
+    <w:lsdException w:name="Medium List 2 Accent 1" w:uiPriority="66"/>
+    <w:lsdException w:name="Medium Grid 1 Accent 1" w:uiPriority="67"/>
+    <w:lsdException w:name="Medium Grid 2 Accent 1" w:uiPriority="68"/>
+    <w:lsdException w:name="Medium Grid 3 Accent 1" w:uiPriority="69"/>
+    <w:lsdException w:name="Dark List Accent 1" w:uiPriority="70"/>
+    <w:lsdException w:name="Colorful Shading Accent 1" w:uiPriority="71"/>
+    <w:lsdException w:name="Colorful List Accent 1" w:uiPriority="72"/>
+    <w:lsdException w:name="Colorful Grid Accent 1" w:uiPriority="73"/>
+    <w:lsdException w:name="Light Shading Accent 2" w:uiPriority="60"/>
+    <w:lsdException w:name="Light List Accent 2" w:uiPriority="61"/>
+    <w:lsdException w:name="Light Grid Accent 2" w:uiPriority="62"/>
+    <w:lsdException w:name="Medium Shading 1 Accent 2" w:uiPriority="63"/>
+    <w:lsdException w:name="Medium Shading 2 Accent 2" w:uiPriority="64"/>
+    <w:lsdException w:name="Medium List 1 Accent 2" w:uiPriority="65"/>
+    <w:lsdException w:name="Medium List 2 Accent 2" w:uiPriority="66"/>
+    <w:lsdException w:name="Medium Grid 1 Accent 2" w:uiPriority="67"/>
+    <w:lsdException w:name="Medium Grid 2 Accent 2" w:uiPriority="68"/>
+    <w:lsdException w:name="Medium Grid 3 Accent 2" w:uiPriority="69"/>
+    <w:lsdException w:name="Dark List Accent 2" w:uiPriority="70"/>
+    <w:lsdException w:name="Colorful Shading Accent 2" w:uiPriority="71"/>
+    <w:lsdException w:name="Colorful List Accent 2" w:uiPriority="72"/>
+    <w:lsdException w:name="Colorful Grid Accent 2" w:uiPriority="73"/>
+    <w:lsdException w:name="Light Shading Accent 3" w:uiPriority="60"/>
+    <w:lsdException w:name="Light List Accent 3" w:uiPriority="61"/>
+    <w:lsdException w:name="Light Grid Accent 3" w:uiPriority="62"/>
+    <w:lsdException w:name="Medium Shading 1 Accent 3" w:uiPriority="63"/>
+    <w:lsdException w:name="Medium Shading 2 Accent 3" w:uiPriority="64"/>
+    <w:lsdException w:name="Medium List 1 Accent 3" w:uiPriority="65"/>
+    <w:lsdException w:name="Medium List 2 Accent 3" w:uiPriority="66"/>
+    <w:lsdException w:name="Medium Grid 1 Accent 3" w:uiPriority="67"/>
+    <w:lsdException w:name="Medium Grid 2 Accent 3" w:uiPriority="68"/>
+    <w:lsdException w:name="Medium Grid 3 Accent 3" w:uiPriority="69"/>
+    <w:lsdException w:name="Dark List Accent 3" w:uiPriority="70"/>
+    <w:lsdException w:name="Colorful Shading Accent 3" w:uiPriority="71"/>
+    <w:lsdException w:name="Colorful List Accent 3" w:uiPriority="72"/>
+    <w:lsdException w:name="Colorful Grid Accent 3" w:uiPriority="73"/>
+    <w:lsdException w:name="Light Shading Accent 4" w:uiPriority="60"/>
+    <w:lsdException w:name="Light List Accent 4" w:uiPriority="61"/>
+    <w:lsdException w:name="Light Grid Accent 4" w:uiPriority="62"/>
+    <w:lsdException w:name="Medium Shading 1 Accent 4" w:uiPriority="63"/>
+    <w:lsdException w:name="Medium Shading 2 Accent 4" w:uiPriority="64"/>
+    <w:lsdException w:name="Medium List 1 Accent 4" w:uiPriority="65"/>
+    <w:lsdException w:name="Medium List 2 Accent 4" w:uiPriority="66"/>
+    <w:lsdException w:name="Medium Grid 1 Accent 4" w:uiPriority="67"/>
+    <w:lsdException w:name="Medium Grid 2 Accent 4" w:uiPriority="68"/>
+    <w:lsdException w:name="Medium Grid 3 Accent 4" w:uiPriority="69"/>
+    <w:lsdException w:name="Dark List Accent 4" w:uiPriority="70"/>
+    <w:lsdException w:name="Colorful Shading Accent 4" w:uiPriority="71"/>
+    <w:lsdException w:name="Colorful List Accent 4" w:uiPriority="72"/>
+    <w:lsdException w:name="Colorful Grid Accent 4" w:uiPriority="73"/>
+    <w:lsdException w:name="Light Shading Accent 5" w:uiPriority="60"/>
+    <w:lsdException w:name="Light List Accent 5" w:uiPriority="61"/>
+    <w:lsdException w:name="Light Grid Accent 5" w:uiPriority="62"/>
+    <w:lsdException w:name="Medium Shading 1 Accent 5" w:uiPriority="63"/>
+    <w:lsdException w:name="Medium Shading 2 Accent 5" w:uiPriority="64"/>
+    <w:lsdException w:name="Medium List 1 Accent 5" w:uiPriority="65"/>
+    <w:lsdException w:name="Medium List 2 Accent 5" w:uiPriority="66"/>
+    <w:lsdException w:name="Medium Grid 1 Accent 5" w:uiPriority="67"/>
+    <w:lsdException w:name="Medium Grid 2 Accent 5" w:uiPriority="68"/>
+    <w:lsdException w:name="Medium Grid 3 Accent 5" w:uiPriority="69"/>
+    <w:lsdException w:name="Dark List Accent 5" w:uiPriority="70"/>
+    <w:lsdException w:name="Colorful Shading Accent 5" w:uiPriority="71"/>
+    <w:lsdException w:name="Colorful List Accent 5" w:uiPriority="72"/>
+    <w:lsdException w:name="Colorful Grid Accent 5" w:uiPriority="73"/>
+    <w:lsdException w:name="Light Shading Accent 6" w:uiPriority="60"/>
+    <w:lsdException w:name="Light List Accent 6" w:uiPriority="61"/>
+    <w:lsdException w:name="Light Grid Accent 6" w:uiPriority="62"/>
+    <w:lsdException w:name="Medium Shading 1 Accent 6" w:uiPriority="63"/>
+    <w:lsdException w:name="Medium Shading 2 Accent 6" w:uiPriority="64"/>
+    <w:lsdException w:name="Medium List 1 Accent 6" w:uiPriority="65"/>
+    <w:lsdException w:name="Medium List 2 Accent 6" w:uiPriority="66"/>
+    <w:lsdException w:name="Medium Grid 1 Accent 6" w:uiPriority="67"/>
+    <w:lsdException w:name="Medium Grid 2 Accent 6" w:uiPriority="68"/>
+    <w:lsdException w:name="Medium Grid 3 Accent 6" w:uiPriority="69"/>
+    <w:lsdException w:name="Dark List Accent 6" w:uiPriority="70"/>
+    <w:lsdException w:name="Colorful Shading Accent 6" w:uiPriority="71"/>
+    <w:lsdException w:name="Colorful List Accent 6" w:uiPriority="72"/>
+    <w:lsdException w:name="Colorful Grid Accent 6" w:uiPriority="73"/>
+    <w:lsdException w:name="Subtle Emphasis" w:uiPriority="19" w:qFormat="1"/>
+    <w:lsdException w:name="Intense Emphasis" w:uiPriority="21" w:qFormat="1"/>
+    <w:lsdException w:name="Subtle Reference" w:uiPriority="31" w:qFormat="1"/>
+    <w:lsdException w:name="Intense Reference" w:uiPriority="32" w:qFormat="1"/>
+    <w:lsdException w:name="Book Title" w:uiPriority="33" w:qFormat="1"/>
+    <w:lsdException w:name="Bibliography" w:semiHidden="1" w:uiPriority="37" w:unhideWhenUsed="1"/>
+    <w:lsdException w:name="TOC Heading" w:semiHidden="1" w:uiPriority="39" w:unhideWhenUsed="1" w:qFormat="1"/>
+    <w:lsdException w:name="Plain Table 1" w:uiPriority="41"/>
+    <w:lsdException w:name="Plain Table 2" w:uiPriority="42"/>
+    <w:lsdException w:name="Plain Table 3" w:uiPriority="43"/>
+    <w:lsdException w:name="Plain Table 4" w:uiPriority="44"/>
+    <w:lsdException w:name="Plain Table 5" w:uiPriority="45"/>
+    <w:lsdException w:name="Grid Table Light" w:uiPriority="40"/>
+    <w:lsdException w:name="Grid Table 1 Light" w:uiPriority="46"/>
+    <w:lsdException w:name="Grid Table 2" w:uiPriority="47"/>
+    <w:lsdException w:name="Grid Table 3" w:uiPriority="48"/>
+    <w:lsdException w:name="Grid Table 4" w:uiPriority="49"/>
+    <w:lsdException w:name="Grid Table 5 Dark" w:uiPriority="50"/>
+    <w:lsdException w:name="Grid Table 6 Colorful" w:uiPriority="51"/>
+    <w:lsdException w:name="Grid Table 7 Colorful" w:uiPriority="52"/>
+    <w:lsdException w:name="Grid Table 1 Light Accent 1" w:uiPriority="46"/>
+    <w:lsdException w:name="Grid Table 2 Accent 1" w:uiPriority="47"/>
+    <w:lsdException w:name="Grid Table 3 Accent 1" w:uiPriority="48"/>
+    <w:lsdException w:name="Grid Table 4 Accent 1" w:uiPriority="49"/>
+    <w:lsdException w:name="Grid Table 5 Dark Accent 1" w:uiPriority="50"/>
+    <w:lsdException w:name="Grid Table 6 Colorful Accent 1" w:uiPriority="51"/>
+    <w:lsdException w:name="Grid Table 7 Colorful Accent 1" w:uiPriority="52"/>
+    <w:lsdException w:name="Grid Table 1 Light Accent 2" w:uiPriority="46"/>
+    <w:lsdException w:name="Grid Table 2 Accent 2" w:uiPriority="47"/>
+    <w:lsdException w:name="Grid Table 3 Accent 2" w:uiPriority="48"/>
+    <w:lsdException w:name="Grid Table 4 Accent 2" w:uiPriority="49"/>
+    <w:lsdException w:name="Grid Table 5 Dark Accent 2" w:uiPriority="50"/>
+    <w:lsdException w:name="Grid Table 6 Colorful Accent 2" w:uiPriority="51"/>
+    <w:lsdException w:name="Grid Table 7 Colorful Accent 2" w:uiPriority="52"/>
+    <w:lsdException w:name="Grid Table 1 Light Accent 3" w:uiPriority="46"/>
+    <w:lsdException w:name="Grid Table 2 Accent 3" w:uiPriority="47"/>
+    <w:lsdException w:name="Grid Table 3 Accent 3" w:uiPriority="48"/>
+    <w:lsdException w:name="Grid Table 4 Accent 3" w:uiPriority="49"/>
+    <w:lsdException w:name="Grid Table 5 Dark Accent 3" w:uiPriority="50"/>
+    <w:lsdException w:name="Grid Table 6 Colorful Accent 3" w:uiPriority="51"/>
+    <w:lsdException w:name="Grid Table 7 Colorful Accent 3" w:uiPriority="52"/>
+    <w:lsdException w:name="Grid Table 1 Light Accent 4" w:uiPriority="46"/>
+    <w:lsdException w:name="Grid Table 2 Accent 4" w:uiPriority="47"/>
+    <w:lsdException w:name="Grid Table 3 Accent 4" w:uiPriority="48"/>
+    <w:lsdException w:name="Grid Table 4 Accent 4" w:uiPriority="49"/>
+    <w:lsdException w:name="Grid Table 5 Dark Accent 4" w:uiPriority="50"/>
+    <w:lsdException w:name="Grid Table 6 Colorful Accent 4" w:uiPriority="51"/>
+    <w:lsdException w:name="Grid Table 7 Colorful Accent 4" w:uiPriority="52"/>
+    <w:lsdException w:name="Grid Table 1 Light Accent 5" w:uiPriority="46"/>
+    <w:lsdException w:name="Grid Table 2 Accent 5" w:uiPriority="47"/>
+    <w:lsdException w:name="Grid Table 3 Accent 5" w:uiPriority="48"/>
+    <w:lsdException w:name="Grid Table 4 Accent 5" w:uiPriority="49"/>
+    <w:lsdException w:name="Grid Table 5 Dark Accent 5" w:uiPriority="50"/>
+    <w:lsdException w:name="Grid Table 6 Colorful Accent 5" w:uiPriority="51"/>
+    <w:lsdException w:name="Grid Table 7 Colorful Accent 5" w:uiPriority="52"/>
+    <w:lsdException w:name="Grid Table 1 Light Accent 6" w:uiPriority="46"/>
+    <w:lsdException w:name="Grid Table 2 Accent 6" w:uiPriority="47"/>
+    <w:lsdException w:name="Grid Table 3 Accent 6" w:uiPriority="48"/>
+    <w:lsdException w:name="Grid Table 4 Accent 6" w:uiPriority="49"/>
+    <w:lsdException w:name="Grid Table 5 Dark Accent 6" w:uiPriority="50"/>
+    <w:lsdException w:name="Grid Table 6 Colorful Accent 6" w:uiPriority="51"/>
+    <w:lsdException w:name="Grid Table 7 Colorful Accent 6" w:uiPriority="52"/>
+    <w:lsdException w:name="List Table 1 Light" w:uiPriority="46"/>
+    <w:lsdException w:name="List Table 2" w:uiPriority="47"/>
+    <w:lsdException w:name="List Table 3" w:uiPriority="48"/>
+    <w:lsdException w:name="List Table 4" w:uiPriority="49"/>
+    <w:lsdException w:name="List Table 5 Dark" w:uiPriority="50"/>
+    <w:lsdException w:name="List Table 6 Colorful" w:uiPriority="51"/>
+    <w:lsdException w:name="List Table 7 Colorful" w:uiPriority="52"/>
+    <w:lsdException w:name="List Table 1 Light Accent 1" w:uiPriority="46"/>
+    <w:lsdException w:name="List Table 2 Accent 1" w:uiPriority="47"/>
+    <w:lsdException w:name="List Table 3 Accent 1" w:uiPriority="48"/>
+    <w:lsdException w:name="List Table 4 Accent 1" w:uiPriority="49"/>
+    <w:lsdException w:name="List Table 5 Dark Accent 1" w:uiPriority="50"/>
+    <w:lsdException w:name="List Table 6 Colorful Accent 1" w:uiPriority="51"/>
+    <w:lsdException w:name="List Table 7 Colorful Accent 1" w:uiPriority="52"/>
+    <w:lsdException w:name="List Table 1 Light Accent 2" w:uiPriority="46"/>
+    <w:lsdException w:name="List Table 2 Accent 2" w:uiPriority="47"/>
+    <w:lsdException w:name="List Table 3 Accent 2" w:uiPriority="48"/>
+    <w:lsdException w:name="List Table 4 Accent 2" w:uiPriority="49"/>
+    <w:lsdException w:name="List Table 5 Dark Accent 2" w:uiPriority="50"/>
+    <w:lsdException w:name="List Table 6 Colorful Accent 2" w:uiPriority="51"/>
+    <w:lsdException w:name="List Table 7 Colorful Accent 2" w:uiPriority="52"/>
+    <w:lsdException w:name="List Table 1 Light Accent 3" w:uiPriority="46"/>
+    <w:lsdException w:name="List Table 2 Accent 3" w:uiPriority="47"/>
+    <w:lsdException w:name="List Table 3 Accent 3" w:uiPriority="48"/>
+    <w:lsdException w:name="List Table 4 Accent 3" w:uiPriority="49"/>
+    <w:lsdException w:name="List Table 5 Dark Accent 3" w:uiPriority="50"/>
+    <w:lsdException w:name="List Table 6 Colorful Accent 3" w:uiPriority="51"/>
+    <w:lsdException w:name="List Table 7 Colorful Accent 3" w:uiPriority="52"/>
+    <w:lsdException w:name="List Table 1 Light Accent 4" w:uiPriority="46"/>
+    <w:lsdException w:name="List Table 2 Accent 4" w:uiPriority="47"/>
+    <w:lsdException w:name="List Table 3 Accent 4" w:uiPriority="48"/>
+    <w:lsdException w:name="List Table 4 Accent 4" w:uiPriority="49"/>
+    <w:lsdException w:name="List Table 5 Dark Accent 4" w:uiPriority="50"/>
+    <w:lsdException w:name="List Table 6 Colorful Accent 4" w:uiPriority="51"/>
+    <w:lsdException w:name="List Table 7 Colorful Accent 4" w:uiPriority="52"/>
+    <w:lsdException w:name="List Table 1 Light Accent 5" w:uiPriority="46"/>
+    <w:lsdException w:name="List Table 2 Accent 5" w:uiPriority="47"/>
+    <w:lsdException w:name="List Table 3 Accent 5" w:uiPriority="48"/>
+    <w:lsdException w:name="List Table 4 Accent 5" w:uiPriority="49"/>
+    <w:lsdException w:name="List Table 5 Dark Accent 5" w:uiPriority="50"/>
+    <w:lsdException w:name="List Table 6 Colorful Accent 5" w:uiPriority="51"/>
+    <w:lsdException w:name="List Table 7 Colorful Accent 5" w:uiPriority="52"/>
+    <w:lsdException w:name="List Table 1 Light Accent 6" w:uiPriority="46"/>
+    <w:lsdException w:name="List Table 2 Accent 6" w:uiPriority="47"/>
+    <w:lsdException w:name="List Table 3 Accent 6" w:uiPriority="48"/>
+    <w:lsdException w:name="List Table 4 Accent 6" w:uiPriority="49"/>
+    <w:lsdException w:name="List Table 5 Dark Accent 6" w:uiPriority="50"/>
+    <w:lsdException w:name="List Table 6 Colorful Accent 6" w:uiPriority="51"/>
+    <w:lsdException w:name="List Table 7 Colorful Accent 6" w:uiPriority="52"/>
   </w:latentStyles>
   <w:style w:type="paragraph" w:default="1" w:styleId="Normal">
     <w:name w:val="Normal"/>

</xml_diff>

<commit_message>
Updated documentation for build.xml path and Java installation, removed unnecessary and nonfunctioning feedback tab, and reconfigured shell scripts to allow generalized use (no file path configurations)
</commit_message>
<xml_diff>
--- a/Documentation/user-manual-LASAD.docx
+++ b/Documentation/user-manual-LASAD.docx
@@ -1,6 +1,6 @@
 
 <file path=word/document.xml><?xml version="1.0" encoding="utf-8"?>
-<w:document xmlns:wpc="http://schemas.microsoft.com/office/word/2010/wordprocessingCanvas" xmlns:mo="http://schemas.microsoft.com/office/mac/office/2008/main" xmlns:mc="http://schemas.openxmlformats.org/markup-compatibility/2006" xmlns:mv="urn:schemas-microsoft-com:mac:vml" xmlns:o="urn:schemas-microsoft-com:office:office" xmlns:r="http://schemas.openxmlformats.org/officeDocument/2006/relationships" xmlns:m="http://schemas.openxmlformats.org/officeDocument/2006/math" xmlns:v="urn:schemas-microsoft-com:vml" xmlns:wp14="http://schemas.microsoft.com/office/word/2010/wordprocessingDrawing" xmlns:wp="http://schemas.openxmlformats.org/drawingml/2006/wordprocessingDrawing" xmlns:w10="urn:schemas-microsoft-com:office:word" xmlns:w="http://schemas.openxmlformats.org/wordprocessingml/2006/main" xmlns:w14="http://schemas.microsoft.com/office/word/2010/wordml" xmlns:w15="http://schemas.microsoft.com/office/word/2012/wordml" xmlns:wpg="http://schemas.microsoft.com/office/word/2010/wordprocessingGroup" xmlns:wpi="http://schemas.microsoft.com/office/word/2010/wordprocessingInk" xmlns:wne="http://schemas.microsoft.com/office/word/2006/wordml" xmlns:wps="http://schemas.microsoft.com/office/word/2010/wordprocessingShape" mc:Ignorable="w14 w15 wp14">
+<w:document xmlns:wpc="http://schemas.microsoft.com/office/word/2010/wordprocessingCanvas" xmlns:mo="http://schemas.microsoft.com/office/mac/office/2008/main" xmlns:mc="http://schemas.openxmlformats.org/markup-compatibility/2006" xmlns:mv="urn:schemas-microsoft-com:mac:vml" xmlns:o="urn:schemas-microsoft-com:office:office" xmlns:r="http://schemas.openxmlformats.org/officeDocument/2006/relationships" xmlns:m="http://schemas.openxmlformats.org/officeDocument/2006/math" xmlns:v="urn:schemas-microsoft-com:vml" xmlns:wp14="http://schemas.microsoft.com/office/word/2010/wordprocessingDrawing" xmlns:wp="http://schemas.openxmlformats.org/drawingml/2006/wordprocessingDrawing" xmlns:w10="urn:schemas-microsoft-com:office:word" xmlns:w="http://schemas.openxmlformats.org/wordprocessingml/2006/main" xmlns:w14="http://schemas.microsoft.com/office/word/2010/wordml" xmlns:wpg="http://schemas.microsoft.com/office/word/2010/wordprocessingGroup" xmlns:wpi="http://schemas.microsoft.com/office/word/2010/wordprocessingInk" xmlns:wne="http://schemas.microsoft.com/office/word/2006/wordml" xmlns:wps="http://schemas.microsoft.com/office/word/2010/wordprocessingShape" mc:Ignorable="w14 wp14">
   <w:body>
     <w:p>
       <w:pPr>
@@ -9,7 +9,6 @@
       <w:r>
         <w:rPr>
           <w:noProof/>
-          <w:lang w:eastAsia="zh-CN"/>
         </w:rPr>
         <mc:AlternateContent>
           <mc:Choice Requires="wps">
@@ -49,14 +48,14 @@
                         </a:ln>
                         <a:extLst>
                           <a:ext uri="{909E8E84-426E-40dd-AFC4-6F175D3DCCD1}">
-                            <a14:hiddenFill xmlns:a14="http://schemas.microsoft.com/office/drawing/2010/main" xmlns:w="http://schemas.openxmlformats.org/wordprocessingml/2006/main" xmlns:w10="urn:schemas-microsoft-com:office:word" xmlns:v="urn:schemas-microsoft-com:vml" xmlns:o="urn:schemas-microsoft-com:office:office" xmlns="">
+                            <a14:hiddenFill xmlns:a14="http://schemas.microsoft.com/office/drawing/2010/main">
                               <a:solidFill>
                                 <a:srgbClr val="FFFFFF"/>
                               </a:solidFill>
                             </a14:hiddenFill>
                           </a:ext>
                           <a:ext uri="{91240B29-F687-4f45-9708-019B960494DF}">
-                            <a14:hiddenLine xmlns:a14="http://schemas.microsoft.com/office/drawing/2010/main" xmlns:w="http://schemas.openxmlformats.org/wordprocessingml/2006/main" xmlns:w10="urn:schemas-microsoft-com:office:word" xmlns:v="urn:schemas-microsoft-com:vml" xmlns:o="urn:schemas-microsoft-com:office:office" xmlns="" w="9525">
+                            <a14:hiddenLine xmlns:a14="http://schemas.microsoft.com/office/drawing/2010/main" w="9525">
                               <a:solidFill>
                                 <a:srgbClr val="000000"/>
                               </a:solidFill>
@@ -232,7 +231,6 @@
       <w:r>
         <w:rPr>
           <w:noProof/>
-          <w:lang w:eastAsia="zh-CN"/>
         </w:rPr>
         <w:drawing>
           <wp:anchor distT="0" distB="0" distL="114300" distR="114300" simplePos="0" relativeHeight="251660288" behindDoc="0" locked="0" layoutInCell="1" allowOverlap="1" wp14:anchorId="478C1227" wp14:editId="1FF2525F">
@@ -277,7 +275,7 @@
                     </pic:cNvPicPr>
                   </pic:nvPicPr>
                   <pic:blipFill>
-                    <a:blip r:embed="rId7">
+                    <a:blip r:embed="rId8">
                       <a:extLst>
                         <a:ext uri="{28A0092B-C50C-407E-A947-70E740481C1C}">
                           <a14:useLocalDpi xmlns:a14="http://schemas.microsoft.com/office/drawing/2010/main" val="0"/>
@@ -383,7 +381,31 @@
           <w:sz w:val="48"/>
           <w:szCs w:val="48"/>
         </w:rPr>
-        <w:t>Last Updated 7 February 2016</w:t>
+        <w:t>Last Updated 23</w:t>
+      </w:r>
+      <w:r>
+        <w:rPr>
+          <w:rFonts w:ascii="Courier New" w:eastAsia="Courier New" w:hAnsi="Courier New" w:cs="Courier New"/>
+          <w:sz w:val="48"/>
+          <w:szCs w:val="48"/>
+        </w:rPr>
+        <w:t xml:space="preserve"> </w:t>
+      </w:r>
+      <w:r>
+        <w:rPr>
+          <w:rFonts w:ascii="Courier New" w:eastAsia="Courier New" w:hAnsi="Courier New" w:cs="Courier New"/>
+          <w:sz w:val="48"/>
+          <w:szCs w:val="48"/>
+        </w:rPr>
+        <w:t>May</w:t>
+      </w:r>
+      <w:r>
+        <w:rPr>
+          <w:rFonts w:ascii="Courier New" w:eastAsia="Courier New" w:hAnsi="Courier New" w:cs="Courier New"/>
+          <w:sz w:val="48"/>
+          <w:szCs w:val="48"/>
+        </w:rPr>
+        <w:t xml:space="preserve"> 2016</w:t>
       </w:r>
     </w:p>
     <w:p>
@@ -413,7 +435,25 @@
           <w:sz w:val="24"/>
           <w:szCs w:val="24"/>
         </w:rPr>
-        <w:t>Author: Kevin Loughlin, intern for Dr. Bruce McLaren of</w:t>
+        <w:t xml:space="preserve">Author: Kevin </w:t>
+      </w:r>
+      <w:proofErr w:type="spellStart"/>
+      <w:r>
+        <w:rPr>
+          <w:rFonts w:ascii="Courier New" w:eastAsia="Courier New" w:hAnsi="Courier New" w:cs="Courier New"/>
+          <w:sz w:val="24"/>
+          <w:szCs w:val="24"/>
+        </w:rPr>
+        <w:t>Loughlin</w:t>
+      </w:r>
+      <w:proofErr w:type="spellEnd"/>
+      <w:r>
+        <w:rPr>
+          <w:rFonts w:ascii="Courier New" w:eastAsia="Courier New" w:hAnsi="Courier New" w:cs="Courier New"/>
+          <w:sz w:val="24"/>
+          <w:szCs w:val="24"/>
+        </w:rPr>
+        <w:t>, intern for Dr. Bruce McLaren of</w:t>
       </w:r>
     </w:p>
     <w:p>
@@ -469,7 +509,7 @@
           <w:szCs w:val="24"/>
         </w:rPr>
       </w:pPr>
-      <w:hyperlink r:id="rId8">
+      <w:hyperlink r:id="rId9">
         <w:r>
           <w:rPr>
             <w:rFonts w:ascii="Courier New" w:eastAsia="Courier New" w:hAnsi="Courier New" w:cs="Courier New"/>
@@ -728,7 +768,27 @@
           <w:sz w:val="24"/>
           <w:szCs w:val="24"/>
         </w:rPr>
-        <w:t>e GitHub repository at</w:t>
+        <w:t xml:space="preserve">e </w:t>
+      </w:r>
+      <w:proofErr w:type="spellStart"/>
+      <w:r>
+        <w:rPr>
+          <w:rFonts w:ascii="Cambria" w:eastAsia="Cambria" w:hAnsi="Cambria" w:cs="Cambria"/>
+          <w:b/>
+          <w:sz w:val="24"/>
+          <w:szCs w:val="24"/>
+        </w:rPr>
+        <w:t>GitHub</w:t>
+      </w:r>
+      <w:proofErr w:type="spellEnd"/>
+      <w:r>
+        <w:rPr>
+          <w:rFonts w:ascii="Cambria" w:eastAsia="Cambria" w:hAnsi="Cambria" w:cs="Cambria"/>
+          <w:b/>
+          <w:sz w:val="24"/>
+          <w:szCs w:val="24"/>
+        </w:rPr>
+        <w:t xml:space="preserve"> repository at</w:t>
       </w:r>
       <w:r>
         <w:rPr>
@@ -828,13 +888,23 @@
           <w:szCs w:val="24"/>
         </w:rPr>
       </w:pPr>
-      <w:r>
-        <w:rPr>
-          <w:rFonts w:ascii="Courier New" w:eastAsia="Courier New" w:hAnsi="Courier New" w:cs="Courier New"/>
-          <w:sz w:val="24"/>
-          <w:szCs w:val="24"/>
-        </w:rPr>
-        <w:t>git clone https://github.com/kevinloughlin/LASA</w:t>
+      <w:proofErr w:type="spellStart"/>
+      <w:r>
+        <w:rPr>
+          <w:rFonts w:ascii="Courier New" w:eastAsia="Courier New" w:hAnsi="Courier New" w:cs="Courier New"/>
+          <w:sz w:val="24"/>
+          <w:szCs w:val="24"/>
+        </w:rPr>
+        <w:t>git</w:t>
+      </w:r>
+      <w:proofErr w:type="spellEnd"/>
+      <w:r>
+        <w:rPr>
+          <w:rFonts w:ascii="Courier New" w:eastAsia="Courier New" w:hAnsi="Courier New" w:cs="Courier New"/>
+          <w:sz w:val="24"/>
+          <w:szCs w:val="24"/>
+        </w:rPr>
+        <w:t xml:space="preserve"> clone https://github.com/kevinloughlin/LASA</w:t>
       </w:r>
       <w:r>
         <w:rPr>
@@ -1001,66 +1071,111 @@
     </w:p>
     <w:p>
       <w:pPr>
-        <w:ind w:left="472"/>
-        <w:rPr>
-          <w:rFonts w:ascii="Cambria" w:eastAsia="Cambria" w:hAnsi="Cambria" w:cs="Cambria"/>
-          <w:sz w:val="24"/>
-          <w:szCs w:val="24"/>
-        </w:rPr>
-      </w:pPr>
-      <w:r>
-        <w:rPr>
-          <w:w w:val="131"/>
-          <w:sz w:val="24"/>
-          <w:szCs w:val="24"/>
-        </w:rPr>
-        <w:t>•</w:t>
-      </w:r>
-      <w:r>
-        <w:rPr>
-          <w:sz w:val="24"/>
-          <w:szCs w:val="24"/>
-        </w:rPr>
-        <w:t xml:space="preserve">   </w:t>
-      </w:r>
-      <w:r>
-        <w:rPr>
-          <w:spacing w:val="10"/>
-          <w:sz w:val="24"/>
-          <w:szCs w:val="24"/>
-        </w:rPr>
-        <w:t xml:space="preserve"> </w:t>
-      </w:r>
-      <w:r>
-        <w:rPr>
-          <w:rFonts w:ascii="Cambria" w:eastAsia="Cambria" w:hAnsi="Cambria" w:cs="Cambria"/>
-          <w:sz w:val="24"/>
-          <w:szCs w:val="24"/>
-        </w:rPr>
-        <w:t xml:space="preserve">Apache Ant (I used 1.9.4) </w:t>
-      </w:r>
-    </w:p>
-    <w:p>
-      <w:pPr>
+        <w:pStyle w:val="ListParagraph"/>
+        <w:numPr>
+          <w:ilvl w:val="0"/>
+          <w:numId w:val="5"/>
+        </w:numPr>
+        <w:rPr>
+          <w:rFonts w:ascii="Cambria" w:eastAsia="Cambria" w:hAnsi="Cambria" w:cs="Cambria"/>
+          <w:sz w:val="24"/>
+          <w:szCs w:val="24"/>
+        </w:rPr>
+      </w:pPr>
+      <w:r>
+        <w:rPr>
+          <w:rFonts w:ascii="Cambria" w:eastAsia="Cambria" w:hAnsi="Cambria" w:cs="Cambria"/>
+          <w:sz w:val="24"/>
+          <w:szCs w:val="24"/>
+        </w:rPr>
+        <w:t>(I</w:t>
+      </w:r>
+      <w:r>
+        <w:rPr>
+          <w:rFonts w:ascii="Cambria" w:eastAsia="Cambria" w:hAnsi="Cambria" w:cs="Cambria"/>
+          <w:sz w:val="24"/>
+          <w:szCs w:val="24"/>
+        </w:rPr>
+        <w:t xml:space="preserve">f using mac) Homebrew </w:t>
+      </w:r>
+      <w:hyperlink r:id="rId10" w:history="1">
+        <w:r>
+          <w:rPr>
+            <w:rStyle w:val="Hyperlink"/>
+            <w:rFonts w:ascii="Cambria" w:eastAsia="Cambria" w:hAnsi="Cambria" w:cs="Cambria"/>
+            <w:sz w:val="24"/>
+            <w:szCs w:val="24"/>
+          </w:rPr>
+          <w:t>http://brew.sh/</w:t>
+        </w:r>
+      </w:hyperlink>
+      <w:r>
+        <w:rPr>
+          <w:rFonts w:ascii="Cambria" w:eastAsia="Cambria" w:hAnsi="Cambria" w:cs="Cambria"/>
+          <w:sz w:val="24"/>
+          <w:szCs w:val="24"/>
+        </w:rPr>
+        <w:t xml:space="preserve"> (</w:t>
+      </w:r>
+      <w:proofErr w:type="gramStart"/>
+      <w:r>
+        <w:rPr>
+          <w:rFonts w:ascii="Cambria" w:eastAsia="Cambria" w:hAnsi="Cambria" w:cs="Cambria"/>
+          <w:sz w:val="24"/>
+          <w:szCs w:val="24"/>
+        </w:rPr>
+        <w:t>run</w:t>
+      </w:r>
+      <w:r>
+        <w:rPr>
+          <w:rFonts w:ascii="Cambria" w:eastAsia="Cambria" w:hAnsi="Cambria" w:cs="Cambria"/>
+          <w:sz w:val="24"/>
+          <w:szCs w:val="24"/>
+        </w:rPr>
+        <w:t xml:space="preserve"> </w:t>
+      </w:r>
+      <w:r>
+        <w:rPr>
+          <w:rFonts w:ascii="Cambria" w:eastAsia="Cambria" w:hAnsi="Cambria" w:cs="Cambria"/>
+          <w:sz w:val="24"/>
+          <w:szCs w:val="24"/>
+        </w:rPr>
+        <w:t xml:space="preserve"> </w:t>
+      </w:r>
+      <w:r>
+        <w:rPr>
+          <w:rFonts w:ascii="Andale Mono" w:eastAsia="Cambria" w:hAnsi="Andale Mono" w:cs="Cambria"/>
+          <w:sz w:val="24"/>
+          <w:szCs w:val="24"/>
+        </w:rPr>
+        <w:t>brew</w:t>
+      </w:r>
+      <w:proofErr w:type="gramEnd"/>
+      <w:r>
+        <w:rPr>
+          <w:rFonts w:ascii="Andale Mono" w:eastAsia="Cambria" w:hAnsi="Andale Mono" w:cs="Cambria"/>
+          <w:sz w:val="24"/>
+          <w:szCs w:val="24"/>
+        </w:rPr>
+        <w:t xml:space="preserve"> update </w:t>
+      </w:r>
+      <w:r>
+        <w:rPr>
+          <w:rFonts w:asciiTheme="minorHAnsi" w:eastAsia="Cambria" w:hAnsiTheme="minorHAnsi" w:cs="Cambria"/>
+          <w:sz w:val="24"/>
+          <w:szCs w:val="24"/>
+        </w:rPr>
+        <w:t>if brew is already installed, in order to be sure that you are using the most current version)</w:t>
+      </w:r>
+    </w:p>
+    <w:p>
+      <w:pPr>
+        <w:pStyle w:val="ListParagraph"/>
+        <w:numPr>
+          <w:ilvl w:val="0"/>
+          <w:numId w:val="5"/>
+        </w:numPr>
         <w:spacing w:before="2"/>
-        <w:ind w:left="832"/>
-        <w:rPr>
-          <w:rFonts w:ascii="Cambria" w:eastAsia="Cambria" w:hAnsi="Cambria" w:cs="Cambria"/>
-          <w:sz w:val="24"/>
-          <w:szCs w:val="24"/>
-        </w:rPr>
-      </w:pPr>
-      <w:r>
-        <w:rPr>
-          <w:rFonts w:ascii="Cambria" w:eastAsia="Cambria" w:hAnsi="Cambria" w:cs="Cambria"/>
-          <w:color w:val="0000FF"/>
-          <w:sz w:val="24"/>
-          <w:szCs w:val="24"/>
-          <w:u w:val="single" w:color="0000FF"/>
-        </w:rPr>
-        <w:t>https://ant.apache.org/bindownload.cgi</w:t>
-      </w:r>
-      <w:r>
         <w:rPr>
           <w:rFonts w:ascii="Cambria" w:eastAsia="Cambria" w:hAnsi="Cambria" w:cs="Cambria"/>
           <w:b/>
@@ -1068,58 +1183,14 @@
           <w:sz w:val="24"/>
           <w:szCs w:val="24"/>
         </w:rPr>
-        <w:t xml:space="preserve"> </w:t>
-      </w:r>
-    </w:p>
-    <w:p>
-      <w:pPr>
-        <w:spacing w:before="11"/>
-        <w:ind w:left="472"/>
-        <w:rPr>
-          <w:rFonts w:ascii="Cambria" w:eastAsia="Cambria" w:hAnsi="Cambria" w:cs="Cambria"/>
-          <w:sz w:val="24"/>
-          <w:szCs w:val="24"/>
-        </w:rPr>
-      </w:pPr>
-      <w:r>
-        <w:rPr>
-          <w:w w:val="131"/>
-          <w:sz w:val="24"/>
-          <w:szCs w:val="24"/>
-        </w:rPr>
-        <w:t>•</w:t>
-      </w:r>
-      <w:r>
-        <w:rPr>
-          <w:sz w:val="24"/>
-          <w:szCs w:val="24"/>
-        </w:rPr>
-        <w:t xml:space="preserve">   </w:t>
-      </w:r>
-      <w:r>
-        <w:rPr>
-          <w:spacing w:val="10"/>
-          <w:sz w:val="24"/>
-          <w:szCs w:val="24"/>
-        </w:rPr>
-        <w:t xml:space="preserve"> </w:t>
-      </w:r>
-      <w:r>
-        <w:rPr>
-          <w:rFonts w:ascii="Cambria" w:eastAsia="Cambria" w:hAnsi="Cambria" w:cs="Cambria"/>
-          <w:sz w:val="24"/>
-          <w:szCs w:val="24"/>
-        </w:rPr>
-        <w:t>Java SDK (I used 8u</w:t>
-      </w:r>
-      <w:proofErr w:type="gramStart"/>
-      <w:r>
-        <w:rPr>
-          <w:rFonts w:ascii="Cambria" w:eastAsia="Cambria" w:hAnsi="Cambria" w:cs="Cambria"/>
-          <w:sz w:val="24"/>
-          <w:szCs w:val="24"/>
-        </w:rPr>
-        <w:t>45</w:t>
+      </w:pPr>
+      <w:r>
+        <w:rPr>
+          <w:rFonts w:ascii="Cambria" w:eastAsia="Cambria" w:hAnsi="Cambria" w:cs="Cambria"/>
+          <w:sz w:val="24"/>
+          <w:szCs w:val="24"/>
+        </w:rPr>
+        <w:t>Java SDK (I used 8u45</w:t>
       </w:r>
       <w:r>
         <w:rPr>
@@ -1136,29 +1207,9 @@
           <w:sz w:val="24"/>
           <w:szCs w:val="24"/>
         </w:rPr>
-        <w:t>*</w:t>
-      </w:r>
-      <w:proofErr w:type="gramEnd"/>
-      <w:r>
-        <w:rPr>
-          <w:rFonts w:ascii="Cambria" w:eastAsia="Cambria" w:hAnsi="Cambria" w:cs="Cambria"/>
-          <w:sz w:val="24"/>
-          <w:szCs w:val="24"/>
-        </w:rPr>
-        <w:t xml:space="preserve"> </w:t>
-      </w:r>
-    </w:p>
-    <w:p>
-      <w:pPr>
-        <w:spacing w:before="2"/>
-        <w:ind w:left="832"/>
-        <w:rPr>
-          <w:rFonts w:ascii="Cambria" w:eastAsia="Cambria" w:hAnsi="Cambria" w:cs="Cambria"/>
-          <w:sz w:val="24"/>
-          <w:szCs w:val="24"/>
-        </w:rPr>
-      </w:pPr>
-      <w:hyperlink r:id="rId9">
+        <w:t xml:space="preserve">* </w:t>
+      </w:r>
+      <w:hyperlink r:id="rId11">
         <w:r>
           <w:rPr>
             <w:rFonts w:ascii="Cambria" w:eastAsia="Cambria" w:hAnsi="Cambria" w:cs="Cambria"/>
@@ -1170,7 +1221,15 @@
           <w:t>http://www.oracle.com/technetwork/java/javase/downloads/index.html</w:t>
         </w:r>
       </w:hyperlink>
-      <w:r>
+    </w:p>
+    <w:p>
+      <w:pPr>
+        <w:pStyle w:val="ListParagraph"/>
+        <w:numPr>
+          <w:ilvl w:val="0"/>
+          <w:numId w:val="5"/>
+        </w:numPr>
+        <w:spacing w:before="2"/>
         <w:rPr>
           <w:rFonts w:ascii="Cambria" w:eastAsia="Cambria" w:hAnsi="Cambria" w:cs="Cambria"/>
           <w:b/>
@@ -1178,61 +1237,106 @@
           <w:sz w:val="24"/>
           <w:szCs w:val="24"/>
         </w:rPr>
-        <w:t xml:space="preserve"> </w:t>
-      </w:r>
-    </w:p>
-    <w:p>
-      <w:pPr>
-        <w:spacing w:before="11"/>
-        <w:ind w:left="472"/>
-        <w:rPr>
-          <w:rFonts w:ascii="Cambria" w:eastAsia="Cambria" w:hAnsi="Cambria" w:cs="Cambria"/>
-          <w:sz w:val="24"/>
-          <w:szCs w:val="24"/>
-        </w:rPr>
-      </w:pPr>
-      <w:r>
-        <w:rPr>
-          <w:w w:val="131"/>
-          <w:sz w:val="24"/>
-          <w:szCs w:val="24"/>
-        </w:rPr>
-        <w:t>•</w:t>
-      </w:r>
-      <w:r>
-        <w:rPr>
-          <w:sz w:val="24"/>
-          <w:szCs w:val="24"/>
-        </w:rPr>
-        <w:t xml:space="preserve">   </w:t>
-      </w:r>
-      <w:r>
-        <w:rPr>
-          <w:spacing w:val="10"/>
-          <w:sz w:val="24"/>
-          <w:szCs w:val="24"/>
-        </w:rPr>
-        <w:t xml:space="preserve"> </w:t>
-      </w:r>
-      <w:r>
-        <w:rPr>
-          <w:rFonts w:ascii="Cambria" w:eastAsia="Cambria" w:hAnsi="Cambria" w:cs="Cambria"/>
-          <w:sz w:val="24"/>
-          <w:szCs w:val="24"/>
-        </w:rPr>
-        <w:t xml:space="preserve">MySQL Community Server (I used 5.6.24) </w:t>
-      </w:r>
-    </w:p>
-    <w:p>
-      <w:pPr>
+      </w:pPr>
+      <w:r>
+        <w:rPr>
+          <w:rFonts w:ascii="Cambria" w:eastAsia="Cambria" w:hAnsi="Cambria" w:cs="Cambria"/>
+          <w:sz w:val="24"/>
+          <w:szCs w:val="24"/>
+        </w:rPr>
+        <w:t xml:space="preserve">Apache Ant (I used 1.9.4) </w:t>
+      </w:r>
+      <w:hyperlink r:id="rId12" w:history="1">
+        <w:r>
+          <w:rPr>
+            <w:rStyle w:val="Hyperlink"/>
+            <w:rFonts w:ascii="Cambria" w:eastAsia="Cambria" w:hAnsi="Cambria" w:cs="Cambria"/>
+            <w:sz w:val="24"/>
+            <w:szCs w:val="24"/>
+            <w:u w:color="0000FF"/>
+          </w:rPr>
+          <w:t>https://ant.apache.org/bindownload.cgi</w:t>
+        </w:r>
+      </w:hyperlink>
+      <w:r>
+        <w:rPr>
+          <w:rFonts w:ascii="Cambria" w:eastAsia="Cambria" w:hAnsi="Cambria" w:cs="Cambria"/>
+          <w:sz w:val="24"/>
+          <w:szCs w:val="24"/>
+        </w:rPr>
+        <w:t xml:space="preserve"> or via</w:t>
+      </w:r>
+      <w:r>
+        <w:rPr>
+          <w:rFonts w:ascii="Cambria" w:eastAsia="Cambria" w:hAnsi="Cambria" w:cs="Cambria"/>
+          <w:sz w:val="24"/>
+          <w:szCs w:val="24"/>
+        </w:rPr>
+        <w:br/>
+      </w:r>
+      <w:r>
+        <w:rPr>
+          <w:rFonts w:ascii="Andale Mono" w:eastAsia="Cambria" w:hAnsi="Andale Mono" w:cs="Cambria"/>
+          <w:sz w:val="24"/>
+          <w:szCs w:val="24"/>
+        </w:rPr>
+        <w:t xml:space="preserve">brew install ant </w:t>
+      </w:r>
+      <w:r>
+        <w:rPr>
+          <w:rFonts w:asciiTheme="minorHAnsi" w:eastAsia="Cambria" w:hAnsiTheme="minorHAnsi" w:cs="Cambria"/>
+          <w:sz w:val="24"/>
+          <w:szCs w:val="24"/>
+        </w:rPr>
+        <w:t>(if homebrew is installed</w:t>
+      </w:r>
+      <w:r>
+        <w:rPr>
+          <w:rFonts w:asciiTheme="minorHAnsi" w:eastAsia="Cambria" w:hAnsiTheme="minorHAnsi" w:cs="Cambria"/>
+          <w:sz w:val="24"/>
+          <w:szCs w:val="24"/>
+        </w:rPr>
+        <w:t xml:space="preserve"> --- easier</w:t>
+      </w:r>
+      <w:r>
+        <w:rPr>
+          <w:rFonts w:asciiTheme="minorHAnsi" w:eastAsia="Cambria" w:hAnsiTheme="minorHAnsi" w:cs="Cambria"/>
+          <w:sz w:val="24"/>
+          <w:szCs w:val="24"/>
+        </w:rPr>
+        <w:t>)</w:t>
+      </w:r>
+    </w:p>
+    <w:p>
+      <w:pPr>
+        <w:pStyle w:val="ListParagraph"/>
+        <w:numPr>
+          <w:ilvl w:val="0"/>
+          <w:numId w:val="5"/>
+        </w:numPr>
         <w:spacing w:before="2"/>
-        <w:ind w:left="832"/>
-        <w:rPr>
-          <w:rFonts w:ascii="Cambria" w:eastAsia="Cambria" w:hAnsi="Cambria" w:cs="Cambria"/>
-          <w:sz w:val="24"/>
-          <w:szCs w:val="24"/>
-        </w:rPr>
-      </w:pPr>
+        <w:rPr>
+          <w:rFonts w:ascii="Cambria" w:eastAsia="Cambria" w:hAnsi="Cambria" w:cs="Cambria"/>
+          <w:sz w:val="24"/>
+          <w:szCs w:val="24"/>
+        </w:rPr>
+      </w:pPr>
+      <w:r>
+        <w:rPr>
+          <w:rFonts w:ascii="Cambria" w:eastAsia="Cambria" w:hAnsi="Cambria" w:cs="Cambria"/>
+          <w:sz w:val="24"/>
+          <w:szCs w:val="24"/>
+        </w:rPr>
+        <w:t>MySQL C</w:t>
+      </w:r>
+      <w:r>
+        <w:rPr>
+          <w:rFonts w:ascii="Cambria" w:eastAsia="Cambria" w:hAnsi="Cambria" w:cs="Cambria"/>
+          <w:sz w:val="24"/>
+          <w:szCs w:val="24"/>
+        </w:rPr>
+        <w:t xml:space="preserve">ommunity Server (I used 5.6.24) </w:t>
+      </w:r>
       <w:r>
         <w:rPr>
           <w:rFonts w:ascii="Cambria" w:eastAsia="Cambria" w:hAnsi="Cambria" w:cs="Cambria"/>
@@ -1253,6 +1357,81 @@
         </w:rPr>
         <w:t xml:space="preserve"> </w:t>
       </w:r>
+    </w:p>
+    <w:p>
+      <w:pPr>
+        <w:pStyle w:val="ListParagraph"/>
+        <w:numPr>
+          <w:ilvl w:val="0"/>
+          <w:numId w:val="5"/>
+        </w:numPr>
+        <w:spacing w:before="2"/>
+        <w:rPr>
+          <w:rFonts w:ascii="Cambria" w:eastAsia="Cambria" w:hAnsi="Cambria" w:cs="Cambria"/>
+          <w:sz w:val="24"/>
+          <w:szCs w:val="24"/>
+        </w:rPr>
+      </w:pPr>
+      <w:r>
+        <w:rPr>
+          <w:rFonts w:ascii="Cambria" w:eastAsia="Cambria" w:hAnsi="Cambria" w:cs="Cambria"/>
+          <w:sz w:val="24"/>
+          <w:szCs w:val="24"/>
+        </w:rPr>
+        <w:t xml:space="preserve">MySQL Command Line Prompt (Mac) </w:t>
+      </w:r>
+      <w:proofErr w:type="gramStart"/>
+      <w:r>
+        <w:rPr>
+          <w:rFonts w:ascii="Cambria" w:eastAsia="Cambria" w:hAnsi="Cambria" w:cs="Cambria"/>
+          <w:sz w:val="24"/>
+          <w:szCs w:val="24"/>
+        </w:rPr>
+        <w:t>via</w:t>
+      </w:r>
+      <w:r>
+        <w:rPr>
+          <w:rFonts w:ascii="Cambria" w:eastAsia="Cambria" w:hAnsi="Cambria" w:cs="Cambria"/>
+          <w:sz w:val="24"/>
+          <w:szCs w:val="24"/>
+        </w:rPr>
+        <w:t xml:space="preserve"> </w:t>
+      </w:r>
+      <w:r>
+        <w:rPr>
+          <w:rFonts w:ascii="Cambria" w:eastAsia="Cambria" w:hAnsi="Cambria" w:cs="Cambria"/>
+          <w:sz w:val="24"/>
+          <w:szCs w:val="24"/>
+        </w:rPr>
+        <w:t xml:space="preserve"> </w:t>
+      </w:r>
+      <w:r>
+        <w:rPr>
+          <w:rFonts w:ascii="Andale Mono" w:eastAsia="Cambria" w:hAnsi="Andale Mono" w:cs="Cambria"/>
+          <w:sz w:val="24"/>
+          <w:szCs w:val="24"/>
+        </w:rPr>
+        <w:t>brew</w:t>
+      </w:r>
+      <w:proofErr w:type="gramEnd"/>
+      <w:r>
+        <w:rPr>
+          <w:rFonts w:ascii="Andale Mono" w:eastAsia="Cambria" w:hAnsi="Andale Mono" w:cs="Cambria"/>
+          <w:sz w:val="24"/>
+          <w:szCs w:val="24"/>
+        </w:rPr>
+        <w:t xml:space="preserve"> install </w:t>
+      </w:r>
+      <w:proofErr w:type="spellStart"/>
+      <w:r>
+        <w:rPr>
+          <w:rFonts w:ascii="Andale Mono" w:eastAsia="Cambria" w:hAnsi="Andale Mono" w:cs="Cambria"/>
+          <w:sz w:val="24"/>
+          <w:szCs w:val="24"/>
+        </w:rPr>
+        <w:t>mysql</w:t>
+      </w:r>
+      <w:proofErr w:type="spellEnd"/>
     </w:p>
     <w:p>
       <w:pPr>
@@ -1299,7 +1478,34 @@
           <w:sz w:val="24"/>
           <w:szCs w:val="24"/>
         </w:rPr>
-        <w:t xml:space="preserve">LASAD is confirmed to work for both Java 7 and Java 8 with proper compilation. </w:t>
+        <w:t>LASAD is confirmed to work for both Java 7 and Java 8 with proper compilation.</w:t>
+      </w:r>
+      <w:r>
+        <w:rPr>
+          <w:rFonts w:ascii="Cambria" w:eastAsia="Cambria" w:hAnsi="Cambria" w:cs="Cambria"/>
+          <w:i/>
+          <w:sz w:val="24"/>
+          <w:szCs w:val="24"/>
+        </w:rPr>
+        <w:t xml:space="preserve">  However, certain Java 8 functionality (such as lambdas) is not supported in GWT 2.5.1</w:t>
+      </w:r>
+      <w:r>
+        <w:rPr>
+          <w:rFonts w:ascii="Cambria" w:eastAsia="Cambria" w:hAnsi="Cambria" w:cs="Cambria"/>
+          <w:i/>
+          <w:sz w:val="24"/>
+          <w:szCs w:val="24"/>
+        </w:rPr>
+        <w:t>, which is what is used for LASAD</w:t>
+      </w:r>
+      <w:r>
+        <w:rPr>
+          <w:rFonts w:ascii="Cambria" w:eastAsia="Cambria" w:hAnsi="Cambria" w:cs="Cambria"/>
+          <w:i/>
+          <w:sz w:val="24"/>
+          <w:szCs w:val="24"/>
+        </w:rPr>
+        <w:t>.  We hope to update the GWT version in the version to allow support for these.</w:t>
       </w:r>
     </w:p>
     <w:p>
@@ -1329,7 +1535,27 @@
           <w:sz w:val="24"/>
           <w:szCs w:val="24"/>
         </w:rPr>
-        <w:t>NOTE: Apache Tomcat 8.0.23 and Google Web Toolkit (GWT) 2.5.1 are included in the GitHub repository of LASAD and thus do not need to be downloaded.</w:t>
+        <w:t xml:space="preserve">NOTE: Apache Tomcat 8.0.23 and Google Web Toolkit (GWT) 2.5.1 are included in the </w:t>
+      </w:r>
+      <w:proofErr w:type="spellStart"/>
+      <w:r>
+        <w:rPr>
+          <w:rFonts w:ascii="Cambria" w:eastAsia="Cambria" w:hAnsi="Cambria" w:cs="Cambria"/>
+          <w:i/>
+          <w:sz w:val="24"/>
+          <w:szCs w:val="24"/>
+        </w:rPr>
+        <w:t>GitHub</w:t>
+      </w:r>
+      <w:proofErr w:type="spellEnd"/>
+      <w:r>
+        <w:rPr>
+          <w:rFonts w:ascii="Cambria" w:eastAsia="Cambria" w:hAnsi="Cambria" w:cs="Cambria"/>
+          <w:i/>
+          <w:sz w:val="24"/>
+          <w:szCs w:val="24"/>
+        </w:rPr>
+        <w:t xml:space="preserve"> repository of LASAD and thus do not need to be downloaded.</w:t>
       </w:r>
       <w:r>
         <w:rPr>
@@ -1393,7 +1619,7 @@
         </w:rPr>
         <w:t xml:space="preserve"> and find the property name "</w:t>
       </w:r>
-      <w:proofErr w:type="gramStart"/>
+      <w:proofErr w:type="spellStart"/>
       <w:r>
         <w:rPr>
           <w:rFonts w:ascii="Courier New" w:eastAsia="Courier New" w:hAnsi="Courier New" w:cs="Courier New"/>
@@ -1402,7 +1628,7 @@
         </w:rPr>
         <w:t>target.java.version</w:t>
       </w:r>
-      <w:proofErr w:type="gramEnd"/>
+      <w:proofErr w:type="spellEnd"/>
       <w:r>
         <w:rPr>
           <w:rFonts w:ascii="Cambria" w:eastAsia="Cambria" w:hAnsi="Cambria" w:cs="Cambria"/>
@@ -1518,18 +1744,7 @@
           <w:sz w:val="24"/>
           <w:szCs w:val="24"/>
         </w:rPr>
-        <w:t>Check all other file paths (such as</w:t>
-      </w:r>
-      <w:bookmarkStart w:id="0" w:name="_GoBack"/>
-      <w:bookmarkEnd w:id="0"/>
-      <w:r>
-        <w:rPr>
-          <w:rFonts w:ascii="Cambria" w:eastAsia="Cambria" w:hAnsi="Cambria" w:cs="Cambria"/>
-          <w:b/>
-          <w:sz w:val="24"/>
-          <w:szCs w:val="24"/>
-        </w:rPr>
-        <w:t xml:space="preserve"> Tomcat) for proper configuration as well. </w:t>
+        <w:t xml:space="preserve">Check all other file paths (such as Tomcat) for proper configuration as well. </w:t>
       </w:r>
     </w:p>
     <w:p>
@@ -1862,64 +2077,151 @@
         <w:spacing w:before="2"/>
         <w:rPr>
           <w:rFonts w:ascii="Cambria" w:eastAsia="Cambria" w:hAnsi="Cambria" w:cs="Cambria"/>
-          <w:sz w:val="24"/>
-          <w:szCs w:val="24"/>
-        </w:rPr>
-      </w:pPr>
-      <w:r>
-        <w:rPr>
-          <w:rFonts w:ascii="Cambria" w:eastAsia="Cambria" w:hAnsi="Cambria" w:cs="Cambria"/>
-          <w:b/>
-          <w:sz w:val="24"/>
-          <w:szCs w:val="24"/>
-        </w:rPr>
-        <w:t xml:space="preserve">4.  In the MySQL terminal window as root, create the lasad user via  </w:t>
-      </w:r>
-    </w:p>
-    <w:p>
-      <w:pPr>
-        <w:spacing w:before="12" w:line="233" w:lineRule="auto"/>
-        <w:ind w:right="2530"/>
-        <w:rPr>
-          <w:rFonts w:ascii="Cambria" w:eastAsia="Cambria" w:hAnsi="Cambria" w:cs="Cambria"/>
-          <w:sz w:val="24"/>
-          <w:szCs w:val="24"/>
-        </w:rPr>
-      </w:pPr>
-      <w:r>
-        <w:rPr>
-          <w:rFonts w:ascii="Courier New" w:eastAsia="Courier New" w:hAnsi="Courier New" w:cs="Courier New"/>
-          <w:sz w:val="24"/>
-          <w:szCs w:val="24"/>
-        </w:rPr>
-        <w:t xml:space="preserve">CREATE USER ‘lasad’ IDENTIFIED BY ‘lasadpw’; REVOKE ALL PRIVILEGES ON </w:t>
+          <w:b/>
+          <w:sz w:val="24"/>
+          <w:szCs w:val="24"/>
+        </w:rPr>
+      </w:pPr>
+      <w:r>
+        <w:rPr>
+          <w:rFonts w:ascii="Cambria" w:eastAsia="Cambria" w:hAnsi="Cambria" w:cs="Cambria"/>
+          <w:b/>
+          <w:sz w:val="24"/>
+          <w:szCs w:val="24"/>
+        </w:rPr>
+        <w:t xml:space="preserve">4.  In the MySQL terminal window as root, create the </w:t>
+      </w:r>
+      <w:proofErr w:type="spellStart"/>
+      <w:r>
+        <w:rPr>
+          <w:rFonts w:ascii="Cambria" w:eastAsia="Cambria" w:hAnsi="Cambria" w:cs="Cambria"/>
+          <w:b/>
+          <w:sz w:val="24"/>
+          <w:szCs w:val="24"/>
+        </w:rPr>
+        <w:t>lasad</w:t>
+      </w:r>
+      <w:proofErr w:type="spellEnd"/>
+      <w:r>
+        <w:rPr>
+          <w:rFonts w:ascii="Cambria" w:eastAsia="Cambria" w:hAnsi="Cambria" w:cs="Cambria"/>
+          <w:b/>
+          <w:sz w:val="24"/>
+          <w:szCs w:val="24"/>
+        </w:rPr>
+        <w:t xml:space="preserve"> user via  </w:t>
+      </w:r>
+    </w:p>
+    <w:p>
+      <w:pPr>
+        <w:tabs>
+          <w:tab w:val="left" w:pos="3820"/>
+        </w:tabs>
+        <w:rPr>
+          <w:rFonts w:ascii="Andale Mono" w:eastAsia="Courier New" w:hAnsi="Andale Mono" w:cs="Courier New"/>
+          <w:sz w:val="24"/>
+          <w:szCs w:val="24"/>
+        </w:rPr>
+      </w:pPr>
+      <w:r>
+        <w:rPr>
+          <w:rFonts w:ascii="Andale Mono" w:eastAsia="Courier New" w:hAnsi="Andale Mono" w:cs="Courier New"/>
+          <w:sz w:val="24"/>
+          <w:szCs w:val="24"/>
+        </w:rPr>
+        <w:t>CREATE USER ‘</w:t>
+      </w:r>
+      <w:proofErr w:type="spellStart"/>
+      <w:r>
+        <w:rPr>
+          <w:rFonts w:ascii="Andale Mono" w:eastAsia="Courier New" w:hAnsi="Andale Mono" w:cs="Courier New"/>
+          <w:sz w:val="24"/>
+          <w:szCs w:val="24"/>
+        </w:rPr>
+        <w:t>lasad</w:t>
+      </w:r>
+      <w:proofErr w:type="spellEnd"/>
+      <w:r>
+        <w:rPr>
+          <w:rFonts w:ascii="Andale Mono" w:eastAsia="Courier New" w:hAnsi="Andale Mono" w:cs="Courier New"/>
+          <w:sz w:val="24"/>
+          <w:szCs w:val="24"/>
+        </w:rPr>
+        <w:t>’ IDENTIFIED BY ‘</w:t>
+      </w:r>
+      <w:proofErr w:type="spellStart"/>
+      <w:r>
+        <w:rPr>
+          <w:rFonts w:ascii="Andale Mono" w:eastAsia="Courier New" w:hAnsi="Andale Mono" w:cs="Courier New"/>
+          <w:sz w:val="24"/>
+          <w:szCs w:val="24"/>
+        </w:rPr>
+        <w:t>lasadpw</w:t>
+      </w:r>
+      <w:proofErr w:type="spellEnd"/>
+      <w:r>
+        <w:rPr>
+          <w:rFonts w:ascii="Andale Mono" w:eastAsia="Courier New" w:hAnsi="Andale Mono" w:cs="Courier New"/>
+          <w:sz w:val="24"/>
+          <w:szCs w:val="24"/>
+        </w:rPr>
+        <w:t>’;</w:t>
+      </w:r>
+    </w:p>
+    <w:p>
+      <w:pPr>
+        <w:tabs>
+          <w:tab w:val="left" w:pos="3820"/>
+        </w:tabs>
+        <w:rPr>
+          <w:rFonts w:ascii="Andale Mono" w:eastAsia="Courier New" w:hAnsi="Andale Mono" w:cs="Courier New"/>
+          <w:sz w:val="24"/>
+          <w:szCs w:val="24"/>
+        </w:rPr>
+      </w:pPr>
+      <w:r>
+        <w:rPr>
+          <w:rFonts w:ascii="Andale Mono" w:eastAsia="Courier New" w:hAnsi="Andale Mono" w:cs="Courier New"/>
+          <w:sz w:val="24"/>
+          <w:szCs w:val="24"/>
+        </w:rPr>
+        <w:t>REVOKE ALL PRIVILEES ON *</w:t>
       </w:r>
       <w:proofErr w:type="gramStart"/>
       <w:r>
         <w:rPr>
-          <w:rFonts w:ascii="Courier New" w:eastAsia="Courier New" w:hAnsi="Courier New" w:cs="Courier New"/>
-          <w:sz w:val="24"/>
-          <w:szCs w:val="24"/>
-        </w:rPr>
-        <w:t>*.*</w:t>
+          <w:rFonts w:ascii="Andale Mono" w:eastAsia="Courier New" w:hAnsi="Andale Mono" w:cs="Courier New"/>
+          <w:sz w:val="24"/>
+          <w:szCs w:val="24"/>
+        </w:rPr>
+        <w:t>.*</w:t>
       </w:r>
       <w:proofErr w:type="gramEnd"/>
       <w:r>
         <w:rPr>
-          <w:rFonts w:ascii="Courier New" w:eastAsia="Courier New" w:hAnsi="Courier New" w:cs="Courier New"/>
-          <w:sz w:val="24"/>
-          <w:szCs w:val="24"/>
-        </w:rPr>
-        <w:t xml:space="preserve"> FROM lasad;</w:t>
-      </w:r>
-      <w:r>
-        <w:rPr>
-          <w:rFonts w:ascii="Cambria" w:eastAsia="Cambria" w:hAnsi="Cambria" w:cs="Cambria"/>
-          <w:b/>
-          <w:sz w:val="24"/>
-          <w:szCs w:val="24"/>
-        </w:rPr>
-        <w:t xml:space="preserve"> </w:t>
+          <w:rFonts w:ascii="Andale Mono" w:eastAsia="Courier New" w:hAnsi="Andale Mono" w:cs="Courier New"/>
+          <w:sz w:val="24"/>
+          <w:szCs w:val="24"/>
+        </w:rPr>
+        <w:t xml:space="preserve"> FROM </w:t>
+      </w:r>
+      <w:proofErr w:type="spellStart"/>
+      <w:r>
+        <w:rPr>
+          <w:rFonts w:ascii="Andale Mono" w:eastAsia="Courier New" w:hAnsi="Andale Mono" w:cs="Courier New"/>
+          <w:sz w:val="24"/>
+          <w:szCs w:val="24"/>
+        </w:rPr>
+        <w:t>lasad</w:t>
+      </w:r>
+      <w:proofErr w:type="spellEnd"/>
+      <w:r>
+        <w:rPr>
+          <w:rFonts w:ascii="Andale Mono" w:eastAsia="Courier New" w:hAnsi="Andale Mono" w:cs="Courier New"/>
+          <w:sz w:val="24"/>
+          <w:szCs w:val="24"/>
+        </w:rPr>
+        <w:t>;</w:t>
       </w:r>
     </w:p>
     <w:p>
@@ -1967,19 +2269,50 @@
         <w:ind w:right="395"/>
         <w:rPr>
           <w:rFonts w:ascii="Cambria" w:eastAsia="Cambria" w:hAnsi="Cambria" w:cs="Cambria"/>
-          <w:sz w:val="24"/>
-          <w:szCs w:val="24"/>
-        </w:rPr>
-      </w:pPr>
-      <w:r>
-        <w:rPr>
-          <w:rFonts w:ascii="Cambria" w:eastAsia="Cambria" w:hAnsi="Cambria" w:cs="Cambria"/>
-          <w:b/>
-          <w:sz w:val="24"/>
-          <w:szCs w:val="24"/>
-        </w:rPr>
-        <w:t xml:space="preserve">5.  Still in the MySQL terminal window as root, create the lasad database (default password is </w:t>
-      </w:r>
+          <w:b/>
+          <w:sz w:val="24"/>
+          <w:szCs w:val="24"/>
+        </w:rPr>
+      </w:pPr>
+      <w:r>
+        <w:rPr>
+          <w:rFonts w:ascii="Cambria" w:eastAsia="Cambria" w:hAnsi="Cambria" w:cs="Cambria"/>
+          <w:b/>
+          <w:sz w:val="24"/>
+          <w:szCs w:val="24"/>
+        </w:rPr>
+        <w:t xml:space="preserve">5.  </w:t>
+      </w:r>
+      <w:r>
+        <w:rPr>
+          <w:rFonts w:ascii="Cambria" w:eastAsia="Cambria" w:hAnsi="Cambria" w:cs="Cambria"/>
+          <w:b/>
+          <w:sz w:val="24"/>
+          <w:szCs w:val="24"/>
+        </w:rPr>
+        <w:t xml:space="preserve"> Still in the MySQL terminal window as root, create the </w:t>
+      </w:r>
+      <w:proofErr w:type="spellStart"/>
+      <w:r>
+        <w:rPr>
+          <w:rFonts w:ascii="Cambria" w:eastAsia="Cambria" w:hAnsi="Cambria" w:cs="Cambria"/>
+          <w:b/>
+          <w:sz w:val="24"/>
+          <w:szCs w:val="24"/>
+        </w:rPr>
+        <w:t>lasad</w:t>
+      </w:r>
+      <w:proofErr w:type="spellEnd"/>
+      <w:r>
+        <w:rPr>
+          <w:rFonts w:ascii="Cambria" w:eastAsia="Cambria" w:hAnsi="Cambria" w:cs="Cambria"/>
+          <w:b/>
+          <w:sz w:val="24"/>
+          <w:szCs w:val="24"/>
+        </w:rPr>
+        <w:t xml:space="preserve"> database (default password is </w:t>
+      </w:r>
+      <w:proofErr w:type="spellStart"/>
       <w:r>
         <w:rPr>
           <w:rFonts w:ascii="Courier New" w:eastAsia="Courier New" w:hAnsi="Courier New" w:cs="Courier New"/>
@@ -1988,6 +2321,7 @@
         </w:rPr>
         <w:t>lasadpw</w:t>
       </w:r>
+      <w:proofErr w:type="spellEnd"/>
       <w:r>
         <w:rPr>
           <w:rFonts w:ascii="Cambria" w:eastAsia="Cambria" w:hAnsi="Cambria" w:cs="Cambria"/>
@@ -2003,99 +2337,177 @@
           <w:sz w:val="24"/>
           <w:szCs w:val="24"/>
         </w:rPr>
-        <w:t>Deploy/server.cfg</w:t>
-      </w:r>
-      <w:r>
-        <w:rPr>
-          <w:rFonts w:ascii="Cambria" w:eastAsia="Cambria" w:hAnsi="Cambria" w:cs="Cambria"/>
-          <w:b/>
-          <w:sz w:val="24"/>
-          <w:szCs w:val="24"/>
-        </w:rPr>
-        <w:t xml:space="preserve">) via </w:t>
-      </w:r>
+        <w:t>Deploy/</w:t>
+      </w:r>
+      <w:proofErr w:type="spellStart"/>
+      <w:r>
+        <w:rPr>
+          <w:rFonts w:ascii="Courier New" w:eastAsia="Courier New" w:hAnsi="Courier New" w:cs="Courier New"/>
+          <w:sz w:val="24"/>
+          <w:szCs w:val="24"/>
+        </w:rPr>
+        <w:t>server.cfg</w:t>
+      </w:r>
+      <w:proofErr w:type="spellEnd"/>
+      <w:r>
+        <w:rPr>
+          <w:rFonts w:ascii="Cambria" w:eastAsia="Cambria" w:hAnsi="Cambria" w:cs="Cambria"/>
+          <w:b/>
+          <w:sz w:val="24"/>
+          <w:szCs w:val="24"/>
+        </w:rPr>
+        <w:t>) via</w:t>
+      </w:r>
+    </w:p>
+    <w:p>
+      <w:pPr>
+        <w:spacing w:before="7" w:line="234" w:lineRule="auto"/>
+        <w:ind w:right="395"/>
+        <w:rPr>
+          <w:rFonts w:ascii="Cambria" w:eastAsia="Cambria" w:hAnsi="Cambria" w:cs="Cambria"/>
+          <w:b/>
+          <w:sz w:val="24"/>
+          <w:szCs w:val="24"/>
+        </w:rPr>
+      </w:pPr>
     </w:p>
     <w:p>
       <w:pPr>
         <w:spacing w:line="260" w:lineRule="exact"/>
         <w:rPr>
-          <w:rFonts w:ascii="Courier New" w:eastAsia="Courier New" w:hAnsi="Courier New" w:cs="Courier New"/>
-          <w:sz w:val="24"/>
-          <w:szCs w:val="24"/>
-        </w:rPr>
-      </w:pPr>
-      <w:r>
-        <w:rPr>
-          <w:rFonts w:ascii="Courier New" w:eastAsia="Courier New" w:hAnsi="Courier New" w:cs="Courier New"/>
-          <w:position w:val="2"/>
-          <w:sz w:val="24"/>
-          <w:szCs w:val="24"/>
-        </w:rPr>
-        <w:t>CREATE DATABASE lasad;</w:t>
+          <w:rFonts w:ascii="Andale Mono" w:eastAsia="Courier New" w:hAnsi="Andale Mono" w:cs="Courier New"/>
+          <w:sz w:val="24"/>
+          <w:szCs w:val="24"/>
+        </w:rPr>
+      </w:pPr>
+      <w:r>
+        <w:rPr>
+          <w:rFonts w:ascii="Andale Mono" w:eastAsia="Courier New" w:hAnsi="Andale Mono" w:cs="Courier New"/>
+          <w:sz w:val="24"/>
+          <w:szCs w:val="24"/>
+        </w:rPr>
+        <w:t xml:space="preserve">CREATE DATABASE </w:t>
+      </w:r>
+      <w:proofErr w:type="spellStart"/>
+      <w:r>
+        <w:rPr>
+          <w:rFonts w:ascii="Andale Mono" w:eastAsia="Courier New" w:hAnsi="Andale Mono" w:cs="Courier New"/>
+          <w:sz w:val="24"/>
+          <w:szCs w:val="24"/>
+        </w:rPr>
+        <w:t>lasad</w:t>
+      </w:r>
+      <w:proofErr w:type="spellEnd"/>
+      <w:r>
+        <w:rPr>
+          <w:rFonts w:ascii="Andale Mono" w:eastAsia="Courier New" w:hAnsi="Andale Mono" w:cs="Courier New"/>
+          <w:sz w:val="24"/>
+          <w:szCs w:val="24"/>
+        </w:rPr>
+        <w:t>;</w:t>
       </w:r>
     </w:p>
     <w:p>
       <w:pPr>
         <w:spacing w:line="260" w:lineRule="exact"/>
         <w:rPr>
-          <w:rFonts w:ascii="Courier New" w:eastAsia="Courier New" w:hAnsi="Courier New" w:cs="Courier New"/>
-          <w:sz w:val="24"/>
-          <w:szCs w:val="24"/>
-        </w:rPr>
-      </w:pPr>
-      <w:r>
-        <w:rPr>
-          <w:rFonts w:ascii="Courier New" w:eastAsia="Courier New" w:hAnsi="Courier New" w:cs="Courier New"/>
-          <w:position w:val="2"/>
-          <w:sz w:val="24"/>
-          <w:szCs w:val="24"/>
-        </w:rPr>
-        <w:t>GRANT ALL PRIVILEGES ON lasad.* TO ‘lasad’ IDENTIFIED BY</w:t>
-      </w:r>
-    </w:p>
-    <w:p>
-      <w:pPr>
-        <w:spacing w:line="260" w:lineRule="exact"/>
-        <w:rPr>
-          <w:rFonts w:ascii="Courier New" w:eastAsia="Courier New" w:hAnsi="Courier New" w:cs="Courier New"/>
-          <w:sz w:val="24"/>
-          <w:szCs w:val="24"/>
-        </w:rPr>
-      </w:pPr>
-      <w:r>
-        <w:rPr>
-          <w:rFonts w:ascii="Courier New" w:eastAsia="Courier New" w:hAnsi="Courier New" w:cs="Courier New"/>
-          <w:position w:val="2"/>
-          <w:sz w:val="24"/>
-          <w:szCs w:val="24"/>
-        </w:rPr>
-        <w:t>‘lasadpw’;</w:t>
-      </w:r>
-    </w:p>
-    <w:p>
-      <w:pPr>
-        <w:spacing w:line="260" w:lineRule="exact"/>
-        <w:rPr>
-          <w:rFonts w:ascii="Courier New" w:eastAsia="Courier New" w:hAnsi="Courier New" w:cs="Courier New"/>
-          <w:sz w:val="24"/>
-          <w:szCs w:val="24"/>
-        </w:rPr>
-        <w:sectPr>
-          <w:footerReference w:type="default" r:id="rId10"/>
-          <w:pgSz w:w="12240" w:h="15840"/>
-          <w:pgMar w:top="1440" w:right="1440" w:bottom="1440" w:left="1440" w:header="0" w:footer="1396" w:gutter="0"/>
-          <w:cols w:space="720"/>
-        </w:sectPr>
-      </w:pPr>
-      <w:r>
-        <w:rPr>
-          <w:rFonts w:ascii="Courier New" w:eastAsia="Courier New" w:hAnsi="Courier New" w:cs="Courier New"/>
-          <w:position w:val="2"/>
+          <w:rFonts w:ascii="Andale Mono" w:eastAsia="Courier New" w:hAnsi="Andale Mono" w:cs="Courier New"/>
+          <w:sz w:val="24"/>
+          <w:szCs w:val="24"/>
+        </w:rPr>
+      </w:pPr>
+      <w:r>
+        <w:rPr>
+          <w:rFonts w:ascii="Andale Mono" w:eastAsia="Courier New" w:hAnsi="Andale Mono" w:cs="Courier New"/>
+          <w:sz w:val="24"/>
+          <w:szCs w:val="24"/>
+        </w:rPr>
+        <w:t>GRANT ALL PRIVELEGES ON lasad</w:t>
+      </w:r>
+      <w:proofErr w:type="gramStart"/>
+      <w:r>
+        <w:rPr>
+          <w:rFonts w:ascii="Andale Mono" w:eastAsia="Courier New" w:hAnsi="Andale Mono" w:cs="Courier New"/>
+          <w:sz w:val="24"/>
+          <w:szCs w:val="24"/>
+        </w:rPr>
+        <w:t>.*</w:t>
+      </w:r>
+      <w:proofErr w:type="gramEnd"/>
+      <w:r>
+        <w:rPr>
+          <w:rFonts w:ascii="Andale Mono" w:eastAsia="Courier New" w:hAnsi="Andale Mono" w:cs="Courier New"/>
+          <w:sz w:val="24"/>
+          <w:szCs w:val="24"/>
+        </w:rPr>
+        <w:t xml:space="preserve"> TO ‘</w:t>
+      </w:r>
+      <w:proofErr w:type="spellStart"/>
+      <w:r>
+        <w:rPr>
+          <w:rFonts w:ascii="Andale Mono" w:eastAsia="Courier New" w:hAnsi="Andale Mono" w:cs="Courier New"/>
+          <w:sz w:val="24"/>
+          <w:szCs w:val="24"/>
+        </w:rPr>
+        <w:t>lasad</w:t>
+      </w:r>
+      <w:proofErr w:type="spellEnd"/>
+      <w:r>
+        <w:rPr>
+          <w:rFonts w:ascii="Andale Mono" w:eastAsia="Courier New" w:hAnsi="Andale Mono" w:cs="Courier New"/>
+          <w:sz w:val="24"/>
+          <w:szCs w:val="24"/>
+        </w:rPr>
+        <w:t>’ IDENTIFIED BY ‘</w:t>
+      </w:r>
+      <w:proofErr w:type="spellStart"/>
+      <w:r>
+        <w:rPr>
+          <w:rFonts w:ascii="Andale Mono" w:eastAsia="Courier New" w:hAnsi="Andale Mono" w:cs="Courier New"/>
+          <w:sz w:val="24"/>
+          <w:szCs w:val="24"/>
+        </w:rPr>
+        <w:t>lasadpw</w:t>
+      </w:r>
+      <w:proofErr w:type="spellEnd"/>
+      <w:r>
+        <w:rPr>
+          <w:rFonts w:ascii="Andale Mono" w:eastAsia="Courier New" w:hAnsi="Andale Mono" w:cs="Courier New"/>
+          <w:sz w:val="24"/>
+          <w:szCs w:val="24"/>
+        </w:rPr>
+        <w:t>’;</w:t>
+      </w:r>
+    </w:p>
+    <w:p>
+      <w:pPr>
+        <w:spacing w:before="7" w:line="234" w:lineRule="auto"/>
+        <w:ind w:right="395"/>
+        <w:rPr>
+          <w:rFonts w:ascii="Andale Mono" w:eastAsia="Courier New" w:hAnsi="Andale Mono" w:cs="Courier New"/>
+          <w:sz w:val="24"/>
+          <w:szCs w:val="24"/>
+        </w:rPr>
+      </w:pPr>
+      <w:r>
+        <w:rPr>
+          <w:rFonts w:ascii="Andale Mono" w:eastAsia="Courier New" w:hAnsi="Andale Mono" w:cs="Courier New"/>
           <w:sz w:val="24"/>
           <w:szCs w:val="24"/>
         </w:rPr>
         <w:t>FLUSH PRIVILEGES;</w:t>
       </w:r>
+    </w:p>
+    <w:p>
+      <w:pPr>
+        <w:spacing w:before="7" w:line="234" w:lineRule="auto"/>
+        <w:ind w:right="395"/>
+        <w:rPr>
+          <w:rFonts w:ascii="Cambria" w:eastAsia="Cambria" w:hAnsi="Cambria" w:cs="Cambria"/>
+          <w:sz w:val="24"/>
+          <w:szCs w:val="24"/>
+        </w:rPr>
+      </w:pPr>
     </w:p>
     <w:p>
       <w:pPr>
@@ -2117,6 +2529,7 @@
         </w:rPr>
         <w:t xml:space="preserve">6.  Make sure you can log into and out of MySQL as </w:t>
       </w:r>
+      <w:proofErr w:type="spellStart"/>
       <w:r>
         <w:rPr>
           <w:rFonts w:ascii="Courier New" w:eastAsia="Courier New" w:hAnsi="Courier New" w:cs="Courier New"/>
@@ -2125,6 +2538,7 @@
         </w:rPr>
         <w:t>lasad</w:t>
       </w:r>
+      <w:proofErr w:type="spellEnd"/>
       <w:r>
         <w:rPr>
           <w:rFonts w:ascii="Cambria" w:eastAsia="Cambria" w:hAnsi="Cambria" w:cs="Cambria"/>
@@ -2134,6 +2548,7 @@
         </w:rPr>
         <w:t xml:space="preserve"> with your password.  While logged in as </w:t>
       </w:r>
+      <w:proofErr w:type="spellStart"/>
       <w:r>
         <w:rPr>
           <w:rFonts w:ascii="Courier New" w:eastAsia="Courier New" w:hAnsi="Courier New" w:cs="Courier New"/>
@@ -2142,6 +2557,7 @@
         </w:rPr>
         <w:t>lasad</w:t>
       </w:r>
+      <w:proofErr w:type="spellEnd"/>
       <w:r>
         <w:rPr>
           <w:rFonts w:ascii="Cambria" w:eastAsia="Cambria" w:hAnsi="Cambria" w:cs="Cambria"/>
@@ -2151,6 +2567,7 @@
         </w:rPr>
         <w:t xml:space="preserve"> (user), show the tables you have access to, and make sure </w:t>
       </w:r>
+      <w:proofErr w:type="spellStart"/>
       <w:r>
         <w:rPr>
           <w:rFonts w:ascii="Courier New" w:eastAsia="Courier New" w:hAnsi="Courier New" w:cs="Courier New"/>
@@ -2159,6 +2576,7 @@
         </w:rPr>
         <w:t>lasad</w:t>
       </w:r>
+      <w:proofErr w:type="spellEnd"/>
       <w:r>
         <w:rPr>
           <w:rFonts w:ascii="Cambria" w:eastAsia="Cambria" w:hAnsi="Cambria" w:cs="Cambria"/>
@@ -2212,8 +2630,36 @@
           <w:sz w:val="24"/>
           <w:szCs w:val="24"/>
         </w:rPr>
-        <w:t>Deploy/lasad-server/server.cfg</w:t>
-      </w:r>
+        <w:t>Deploy/</w:t>
+      </w:r>
+      <w:proofErr w:type="spellStart"/>
+      <w:r>
+        <w:rPr>
+          <w:rFonts w:ascii="Courier New" w:eastAsia="Courier New" w:hAnsi="Courier New" w:cs="Courier New"/>
+          <w:sz w:val="24"/>
+          <w:szCs w:val="24"/>
+        </w:rPr>
+        <w:t>lasad</w:t>
+      </w:r>
+      <w:proofErr w:type="spellEnd"/>
+      <w:r>
+        <w:rPr>
+          <w:rFonts w:ascii="Courier New" w:eastAsia="Courier New" w:hAnsi="Courier New" w:cs="Courier New"/>
+          <w:sz w:val="24"/>
+          <w:szCs w:val="24"/>
+        </w:rPr>
+        <w:t>-server/</w:t>
+      </w:r>
+      <w:proofErr w:type="spellStart"/>
+      <w:r>
+        <w:rPr>
+          <w:rFonts w:ascii="Courier New" w:eastAsia="Courier New" w:hAnsi="Courier New" w:cs="Courier New"/>
+          <w:sz w:val="24"/>
+          <w:szCs w:val="24"/>
+        </w:rPr>
+        <w:t>server.cfg</w:t>
+      </w:r>
+      <w:proofErr w:type="spellEnd"/>
       <w:r>
         <w:rPr>
           <w:rFonts w:ascii="Cambria" w:eastAsia="Cambria" w:hAnsi="Cambria" w:cs="Cambria"/>
@@ -2261,6 +2707,7 @@
         </w:rPr>
         <w:t xml:space="preserve">8.  Confirm that the database user is set as </w:t>
       </w:r>
+      <w:proofErr w:type="spellStart"/>
       <w:r>
         <w:rPr>
           <w:rFonts w:ascii="Courier New" w:eastAsia="Courier New" w:hAnsi="Courier New" w:cs="Courier New"/>
@@ -2269,6 +2716,7 @@
         </w:rPr>
         <w:t>lasad</w:t>
       </w:r>
+      <w:proofErr w:type="spellEnd"/>
       <w:r>
         <w:rPr>
           <w:rFonts w:ascii="Cambria" w:eastAsia="Cambria" w:hAnsi="Cambria" w:cs="Cambria"/>
@@ -2278,6 +2726,7 @@
         </w:rPr>
         <w:t xml:space="preserve">, the database name is set as </w:t>
       </w:r>
+      <w:proofErr w:type="spellStart"/>
       <w:r>
         <w:rPr>
           <w:rFonts w:ascii="Courier New" w:eastAsia="Courier New" w:hAnsi="Courier New" w:cs="Courier New"/>
@@ -2286,6 +2735,7 @@
         </w:rPr>
         <w:t>lasad</w:t>
       </w:r>
+      <w:proofErr w:type="spellEnd"/>
       <w:r>
         <w:rPr>
           <w:rFonts w:ascii="Cambria" w:eastAsia="Cambria" w:hAnsi="Cambria" w:cs="Cambria"/>
@@ -2321,6 +2771,7 @@
         </w:rPr>
         <w:t xml:space="preserve">If so, the MySQL aspect of LASAD should be good to go, but leave </w:t>
       </w:r>
+      <w:proofErr w:type="spellStart"/>
       <w:r>
         <w:rPr>
           <w:rFonts w:ascii="Courier New" w:eastAsia="Courier New" w:hAnsi="Courier New" w:cs="Courier New"/>
@@ -2329,6 +2780,7 @@
         </w:rPr>
         <w:t>server.cfg</w:t>
       </w:r>
+      <w:proofErr w:type="spellEnd"/>
       <w:r>
         <w:rPr>
           <w:rFonts w:ascii="Cambria" w:eastAsia="Cambria" w:hAnsi="Cambria" w:cs="Cambria"/>
@@ -2389,15 +2841,51 @@
           <w:sz w:val="24"/>
           <w:szCs w:val="24"/>
         </w:rPr>
-        <w:t>Deploy/lasad-</w:t>
-      </w:r>
-      <w:r>
-        <w:rPr>
-          <w:rFonts w:ascii="Courier New" w:eastAsia="Courier New" w:hAnsi="Courier New" w:cs="Courier New"/>
-          <w:sz w:val="24"/>
-          <w:szCs w:val="24"/>
-        </w:rPr>
-        <w:t>server/conf/default/</w:t>
+        <w:t>Deploy/</w:t>
+      </w:r>
+      <w:proofErr w:type="spellStart"/>
+      <w:r>
+        <w:rPr>
+          <w:rFonts w:ascii="Courier New" w:eastAsia="Courier New" w:hAnsi="Courier New" w:cs="Courier New"/>
+          <w:sz w:val="24"/>
+          <w:szCs w:val="24"/>
+        </w:rPr>
+        <w:t>lasad</w:t>
+      </w:r>
+      <w:proofErr w:type="spellEnd"/>
+      <w:r>
+        <w:rPr>
+          <w:rFonts w:ascii="Courier New" w:eastAsia="Courier New" w:hAnsi="Courier New" w:cs="Courier New"/>
+          <w:sz w:val="24"/>
+          <w:szCs w:val="24"/>
+        </w:rPr>
+        <w:t>-</w:t>
+      </w:r>
+      <w:r>
+        <w:rPr>
+          <w:rFonts w:ascii="Courier New" w:eastAsia="Courier New" w:hAnsi="Courier New" w:cs="Courier New"/>
+          <w:sz w:val="24"/>
+          <w:szCs w:val="24"/>
+        </w:rPr>
+        <w:t>server/</w:t>
+      </w:r>
+      <w:proofErr w:type="spellStart"/>
+      <w:r>
+        <w:rPr>
+          <w:rFonts w:ascii="Courier New" w:eastAsia="Courier New" w:hAnsi="Courier New" w:cs="Courier New"/>
+          <w:sz w:val="24"/>
+          <w:szCs w:val="24"/>
+        </w:rPr>
+        <w:t>conf</w:t>
+      </w:r>
+      <w:proofErr w:type="spellEnd"/>
+      <w:r>
+        <w:rPr>
+          <w:rFonts w:ascii="Courier New" w:eastAsia="Courier New" w:hAnsi="Courier New" w:cs="Courier New"/>
+          <w:sz w:val="24"/>
+          <w:szCs w:val="24"/>
+        </w:rPr>
+        <w:t>/default/</w:t>
       </w:r>
       <w:r>
         <w:rPr>
@@ -2656,7 +3144,25 @@
           <w:sz w:val="24"/>
           <w:szCs w:val="24"/>
         </w:rPr>
-        <w:t>Deploy/apache-tomcat-8.0.23/conf/server.xml</w:t>
+        <w:t>Deploy/apache-tomcat-8.0.23/</w:t>
+      </w:r>
+      <w:proofErr w:type="spellStart"/>
+      <w:r>
+        <w:rPr>
+          <w:rFonts w:ascii="Courier New" w:eastAsia="Cambria" w:hAnsi="Courier New" w:cs="Courier New"/>
+          <w:sz w:val="24"/>
+          <w:szCs w:val="24"/>
+        </w:rPr>
+        <w:t>conf</w:t>
+      </w:r>
+      <w:proofErr w:type="spellEnd"/>
+      <w:r>
+        <w:rPr>
+          <w:rFonts w:ascii="Courier New" w:eastAsia="Cambria" w:hAnsi="Courier New" w:cs="Courier New"/>
+          <w:sz w:val="24"/>
+          <w:szCs w:val="24"/>
+        </w:rPr>
+        <w:t>/server.xml</w:t>
       </w:r>
       <w:r>
         <w:rPr>
@@ -2723,6 +3229,7 @@
         </w:rPr>
         <w:t xml:space="preserve">10.  The servlet URL in </w:t>
       </w:r>
+      <w:proofErr w:type="spellStart"/>
       <w:r>
         <w:rPr>
           <w:rFonts w:ascii="Courier New" w:eastAsia="Courier New" w:hAnsi="Courier New" w:cs="Courier New"/>
@@ -2731,6 +3238,7 @@
         </w:rPr>
         <w:t>server.cfg</w:t>
       </w:r>
+      <w:proofErr w:type="spellEnd"/>
       <w:r>
         <w:rPr>
           <w:rFonts w:ascii="Cambria" w:eastAsia="Cambria" w:hAnsi="Cambria" w:cs="Cambria"/>
@@ -2767,7 +3275,7 @@
           <w:szCs w:val="24"/>
         </w:rPr>
       </w:pPr>
-      <w:hyperlink r:id="rId11">
+      <w:hyperlink r:id="rId13">
         <w:r>
           <w:rPr>
             <w:rFonts w:ascii="Courier New" w:eastAsia="Courier New" w:hAnsi="Courier New" w:cs="Courier New"/>
@@ -2873,6 +3381,7 @@
         </w:rPr>
         <w:t xml:space="preserve">.   For the </w:t>
       </w:r>
+      <w:proofErr w:type="spellStart"/>
       <w:r>
         <w:rPr>
           <w:rFonts w:ascii="Courier New" w:eastAsia="Courier New" w:hAnsi="Courier New" w:cs="Courier New"/>
@@ -2881,6 +3390,7 @@
         </w:rPr>
         <w:t>Servername</w:t>
       </w:r>
+      <w:proofErr w:type="spellEnd"/>
       <w:r>
         <w:rPr>
           <w:rFonts w:ascii="Cambria" w:eastAsia="Cambria" w:hAnsi="Cambria" w:cs="Cambria"/>
@@ -2909,6 +3419,7 @@
         </w:rPr>
         <w:t xml:space="preserve">  Save and exit </w:t>
       </w:r>
+      <w:proofErr w:type="spellStart"/>
       <w:r>
         <w:rPr>
           <w:rFonts w:ascii="Courier New" w:eastAsia="Courier New" w:hAnsi="Courier New" w:cs="Courier New"/>
@@ -2917,6 +3428,7 @@
         </w:rPr>
         <w:t>server.cfg</w:t>
       </w:r>
+      <w:proofErr w:type="spellEnd"/>
       <w:r>
         <w:rPr>
           <w:rFonts w:ascii="Cambria" w:eastAsia="Cambria" w:hAnsi="Cambria" w:cs="Cambria"/>
@@ -2982,6 +3494,7 @@
           <w:szCs w:val="24"/>
         </w:rPr>
       </w:pPr>
+      <w:proofErr w:type="spellStart"/>
       <w:r>
         <w:rPr>
           <w:rFonts w:ascii="Courier New" w:eastAsia="Courier New" w:hAnsi="Courier New" w:cs="Courier New"/>
@@ -2989,7 +3502,57 @@
           <w:sz w:val="24"/>
           <w:szCs w:val="24"/>
         </w:rPr>
-        <w:t>src/lasad/gwt/server/LASADGWTServiceBroker.</w:t>
+        <w:t>src</w:t>
+      </w:r>
+      <w:proofErr w:type="spellEnd"/>
+      <w:r>
+        <w:rPr>
+          <w:rFonts w:ascii="Courier New" w:eastAsia="Courier New" w:hAnsi="Courier New" w:cs="Courier New"/>
+          <w:position w:val="2"/>
+          <w:sz w:val="24"/>
+          <w:szCs w:val="24"/>
+        </w:rPr>
+        <w:t>/</w:t>
+      </w:r>
+      <w:proofErr w:type="spellStart"/>
+      <w:r>
+        <w:rPr>
+          <w:rFonts w:ascii="Courier New" w:eastAsia="Courier New" w:hAnsi="Courier New" w:cs="Courier New"/>
+          <w:position w:val="2"/>
+          <w:sz w:val="24"/>
+          <w:szCs w:val="24"/>
+        </w:rPr>
+        <w:t>lasad</w:t>
+      </w:r>
+      <w:proofErr w:type="spellEnd"/>
+      <w:r>
+        <w:rPr>
+          <w:rFonts w:ascii="Courier New" w:eastAsia="Courier New" w:hAnsi="Courier New" w:cs="Courier New"/>
+          <w:position w:val="2"/>
+          <w:sz w:val="24"/>
+          <w:szCs w:val="24"/>
+        </w:rPr>
+        <w:t>/</w:t>
+      </w:r>
+      <w:proofErr w:type="spellStart"/>
+      <w:r>
+        <w:rPr>
+          <w:rFonts w:ascii="Courier New" w:eastAsia="Courier New" w:hAnsi="Courier New" w:cs="Courier New"/>
+          <w:position w:val="2"/>
+          <w:sz w:val="24"/>
+          <w:szCs w:val="24"/>
+        </w:rPr>
+        <w:t>gwt</w:t>
+      </w:r>
+      <w:proofErr w:type="spellEnd"/>
+      <w:r>
+        <w:rPr>
+          <w:rFonts w:ascii="Courier New" w:eastAsia="Courier New" w:hAnsi="Courier New" w:cs="Courier New"/>
+          <w:position w:val="2"/>
+          <w:sz w:val="24"/>
+          <w:szCs w:val="24"/>
+        </w:rPr>
+        <w:t>/server/LASADGWTServiceBroker.</w:t>
       </w:r>
       <w:r>
         <w:rPr>
@@ -3043,20 +3606,64 @@
         <w:spacing w:before="14" w:line="260" w:lineRule="exact"/>
         <w:ind w:right="1690"/>
         <w:rPr>
-          <w:rFonts w:ascii="Cambria" w:eastAsia="Cambria" w:hAnsi="Cambria" w:cs="Cambria"/>
-          <w:i/>
-          <w:sz w:val="24"/>
-          <w:szCs w:val="24"/>
-        </w:rPr>
-      </w:pPr>
-      <w:r>
-        <w:rPr>
-          <w:rFonts w:ascii="Cambria" w:eastAsia="Cambria" w:hAnsi="Cambria" w:cs="Cambria"/>
-          <w:i/>
-          <w:sz w:val="24"/>
-          <w:szCs w:val="24"/>
-        </w:rPr>
-        <w:t>NOTE: the following is one line of code…</w:t>
+          <w:rFonts w:ascii="Courier New" w:eastAsia="Courier New" w:hAnsi="Courier New" w:cs="Courier New"/>
+          <w:sz w:val="24"/>
+          <w:szCs w:val="24"/>
+        </w:rPr>
+      </w:pPr>
+      <w:proofErr w:type="gramStart"/>
+      <w:r>
+        <w:rPr>
+          <w:rFonts w:ascii="Courier New" w:eastAsia="Courier New" w:hAnsi="Courier New" w:cs="Courier New"/>
+          <w:sz w:val="24"/>
+          <w:szCs w:val="24"/>
+        </w:rPr>
+        <w:t>server</w:t>
+      </w:r>
+      <w:proofErr w:type="gramEnd"/>
+      <w:r>
+        <w:rPr>
+          <w:rFonts w:ascii="Courier New" w:eastAsia="Courier New" w:hAnsi="Courier New" w:cs="Courier New"/>
+          <w:sz w:val="24"/>
+          <w:szCs w:val="24"/>
+        </w:rPr>
+        <w:t xml:space="preserve"> = (</w:t>
+      </w:r>
+      <w:proofErr w:type="spellStart"/>
+      <w:r>
+        <w:rPr>
+          <w:rFonts w:ascii="Courier New" w:eastAsia="Courier New" w:hAnsi="Courier New" w:cs="Courier New"/>
+          <w:sz w:val="24"/>
+          <w:szCs w:val="24"/>
+        </w:rPr>
+        <w:t>ServerInter</w:t>
+      </w:r>
+      <w:bookmarkStart w:id="0" w:name="_GoBack"/>
+      <w:bookmarkEnd w:id="0"/>
+      <w:r>
+        <w:rPr>
+          <w:rFonts w:ascii="Courier New" w:eastAsia="Courier New" w:hAnsi="Courier New" w:cs="Courier New"/>
+          <w:sz w:val="24"/>
+          <w:szCs w:val="24"/>
+        </w:rPr>
+        <w:t>face</w:t>
+      </w:r>
+      <w:proofErr w:type="spellEnd"/>
+      <w:r>
+        <w:rPr>
+          <w:rFonts w:ascii="Courier New" w:eastAsia="Courier New" w:hAnsi="Courier New" w:cs="Courier New"/>
+          <w:sz w:val="24"/>
+          <w:szCs w:val="24"/>
+        </w:rPr>
+        <w:t xml:space="preserve">) </w:t>
+      </w:r>
+      <w:r>
+        <w:rPr>
+          <w:rFonts w:ascii="Courier New" w:eastAsia="Courier New" w:hAnsi="Courier New" w:cs="Courier New"/>
+          <w:sz w:val="24"/>
+          <w:szCs w:val="24"/>
+        </w:rPr>
+        <w:t>\</w:t>
       </w:r>
     </w:p>
     <w:p>
@@ -3069,21 +3676,33 @@
           <w:szCs w:val="24"/>
         </w:rPr>
       </w:pPr>
-      <w:r>
-        <w:rPr>
-          <w:rFonts w:ascii="Courier New" w:eastAsia="Courier New" w:hAnsi="Courier New" w:cs="Courier New"/>
-          <w:sz w:val="24"/>
-          <w:szCs w:val="24"/>
-        </w:rPr>
-        <w:t xml:space="preserve">server = (ServerInterface) </w:t>
-      </w:r>
-      <w:r>
-        <w:rPr>
-          <w:rFonts w:ascii="Courier New" w:eastAsia="Courier New" w:hAnsi="Courier New" w:cs="Courier New"/>
-          <w:sz w:val="24"/>
-          <w:szCs w:val="24"/>
-        </w:rPr>
-        <w:t>Naming.lookup("rmi://localhost:1899/LASA</w:t>
+      <w:proofErr w:type="spellStart"/>
+      <w:proofErr w:type="gramStart"/>
+      <w:r>
+        <w:rPr>
+          <w:rFonts w:ascii="Courier New" w:eastAsia="Courier New" w:hAnsi="Courier New" w:cs="Courier New"/>
+          <w:sz w:val="24"/>
+          <w:szCs w:val="24"/>
+        </w:rPr>
+        <w:t>Naming.lookup</w:t>
+      </w:r>
+      <w:proofErr w:type="spellEnd"/>
+      <w:r>
+        <w:rPr>
+          <w:rFonts w:ascii="Courier New" w:eastAsia="Courier New" w:hAnsi="Courier New" w:cs="Courier New"/>
+          <w:sz w:val="24"/>
+          <w:szCs w:val="24"/>
+        </w:rPr>
+        <w:t>(</w:t>
+      </w:r>
+      <w:proofErr w:type="gramEnd"/>
+      <w:r>
+        <w:rPr>
+          <w:rFonts w:ascii="Courier New" w:eastAsia="Courier New" w:hAnsi="Courier New" w:cs="Courier New"/>
+          <w:sz w:val="24"/>
+          <w:szCs w:val="24"/>
+        </w:rPr>
+        <w:t>"rmi://localhost:1899/LASA</w:t>
       </w:r>
       <w:r>
         <w:rPr>
@@ -3149,6 +3768,7 @@
         </w:rPr>
         <w:t xml:space="preserve">.  We also need to make sure the </w:t>
       </w:r>
+      <w:proofErr w:type="spellStart"/>
       <w:r>
         <w:rPr>
           <w:rFonts w:ascii="Courier New" w:eastAsia="Cambria" w:hAnsi="Courier New" w:cs="Courier New"/>
@@ -3157,6 +3777,7 @@
         </w:rPr>
         <w:t>Servername</w:t>
       </w:r>
+      <w:proofErr w:type="spellEnd"/>
       <w:r>
         <w:rPr>
           <w:rFonts w:ascii="Cambria" w:eastAsia="Cambria" w:hAnsi="Cambria" w:cs="Cambria"/>
@@ -3166,6 +3787,7 @@
         </w:rPr>
         <w:t xml:space="preserve"> property in </w:t>
       </w:r>
+      <w:proofErr w:type="spellStart"/>
       <w:r>
         <w:rPr>
           <w:rFonts w:ascii="Courier New" w:eastAsia="Cambria" w:hAnsi="Courier New" w:cs="Courier New"/>
@@ -3174,6 +3796,7 @@
         </w:rPr>
         <w:t>server.cfg</w:t>
       </w:r>
+      <w:proofErr w:type="spellEnd"/>
       <w:r>
         <w:rPr>
           <w:rFonts w:ascii="Cambria" w:eastAsia="Cambria" w:hAnsi="Cambria" w:cs="Cambria"/>
@@ -3320,7 +3943,27 @@
           <w:sz w:val="24"/>
           <w:szCs w:val="24"/>
         </w:rPr>
-        <w:t>Deploy/apache-tomcat-8.0.23/conf/server.xml</w:t>
+        <w:t>Deploy/apache-tomcat-8.0.23/</w:t>
+      </w:r>
+      <w:proofErr w:type="spellStart"/>
+      <w:r>
+        <w:rPr>
+          <w:rFonts w:ascii="Courier New" w:eastAsia="Courier New" w:hAnsi="Courier New" w:cs="Courier New"/>
+          <w:position w:val="1"/>
+          <w:sz w:val="24"/>
+          <w:szCs w:val="24"/>
+        </w:rPr>
+        <w:t>conf</w:t>
+      </w:r>
+      <w:proofErr w:type="spellEnd"/>
+      <w:r>
+        <w:rPr>
+          <w:rFonts w:ascii="Courier New" w:eastAsia="Courier New" w:hAnsi="Courier New" w:cs="Courier New"/>
+          <w:position w:val="1"/>
+          <w:sz w:val="24"/>
+          <w:szCs w:val="24"/>
+        </w:rPr>
+        <w:t>/server.xml</w:t>
       </w:r>
       <w:r>
         <w:rPr>
@@ -3388,7 +4031,43 @@
           <w:sz w:val="24"/>
           <w:szCs w:val="24"/>
         </w:rPr>
-        <w:t>&lt;Connector port="8099" protocol="HTTP/1.1" connectionTimeout="20000" redirectPort="8443" /&gt;</w:t>
+        <w:t xml:space="preserve">&lt;Connector port="8099" protocol="HTTP/1.1" </w:t>
+      </w:r>
+      <w:proofErr w:type="spellStart"/>
+      <w:r>
+        <w:rPr>
+          <w:rFonts w:ascii="Courier New" w:eastAsia="Courier New" w:hAnsi="Courier New" w:cs="Courier New"/>
+          <w:sz w:val="24"/>
+          <w:szCs w:val="24"/>
+        </w:rPr>
+        <w:t>connectionTimeout</w:t>
+      </w:r>
+      <w:proofErr w:type="spellEnd"/>
+      <w:r>
+        <w:rPr>
+          <w:rFonts w:ascii="Courier New" w:eastAsia="Courier New" w:hAnsi="Courier New" w:cs="Courier New"/>
+          <w:sz w:val="24"/>
+          <w:szCs w:val="24"/>
+        </w:rPr>
+        <w:t xml:space="preserve">="20000" </w:t>
+      </w:r>
+      <w:proofErr w:type="spellStart"/>
+      <w:r>
+        <w:rPr>
+          <w:rFonts w:ascii="Courier New" w:eastAsia="Courier New" w:hAnsi="Courier New" w:cs="Courier New"/>
+          <w:sz w:val="24"/>
+          <w:szCs w:val="24"/>
+        </w:rPr>
+        <w:t>redirectPort</w:t>
+      </w:r>
+      <w:proofErr w:type="spellEnd"/>
+      <w:r>
+        <w:rPr>
+          <w:rFonts w:ascii="Courier New" w:eastAsia="Courier New" w:hAnsi="Courier New" w:cs="Courier New"/>
+          <w:sz w:val="24"/>
+          <w:szCs w:val="24"/>
+        </w:rPr>
+        <w:t>="8443" /&gt;</w:t>
       </w:r>
     </w:p>
     <w:p>
@@ -3571,7 +4250,27 @@
           <w:sz w:val="24"/>
           <w:szCs w:val="24"/>
         </w:rPr>
-        <w:t xml:space="preserve">14.  If you would like to log to PSLC DataShop, set the appropriate parameters in </w:t>
+        <w:t xml:space="preserve">14.  If you would like to log to PSLC </w:t>
+      </w:r>
+      <w:proofErr w:type="spellStart"/>
+      <w:r>
+        <w:rPr>
+          <w:rFonts w:ascii="Cambria" w:eastAsia="Cambria" w:hAnsi="Cambria" w:cs="Cambria"/>
+          <w:b/>
+          <w:sz w:val="24"/>
+          <w:szCs w:val="24"/>
+        </w:rPr>
+        <w:t>DataShop</w:t>
+      </w:r>
+      <w:proofErr w:type="spellEnd"/>
+      <w:r>
+        <w:rPr>
+          <w:rFonts w:ascii="Cambria" w:eastAsia="Cambria" w:hAnsi="Cambria" w:cs="Cambria"/>
+          <w:b/>
+          <w:sz w:val="24"/>
+          <w:szCs w:val="24"/>
+        </w:rPr>
+        <w:t xml:space="preserve">, set the appropriate parameters in </w:t>
       </w:r>
       <w:r>
         <w:rPr>
@@ -3579,11 +4278,29 @@
           <w:sz w:val="24"/>
           <w:szCs w:val="24"/>
         </w:rPr>
-        <w:t>Deploy/lasad-server/ds</w:t>
-      </w:r>
+        <w:t>Deploy/</w:t>
+      </w:r>
+      <w:proofErr w:type="spellStart"/>
       <w:r>
         <w:rPr>
           <w:rFonts w:ascii="Courier" w:eastAsia="Cambria" w:hAnsi="Courier" w:cs="Courier New"/>
+          <w:sz w:val="24"/>
+          <w:szCs w:val="24"/>
+        </w:rPr>
+        <w:t>lasad</w:t>
+      </w:r>
+      <w:proofErr w:type="spellEnd"/>
+      <w:r>
+        <w:rPr>
+          <w:rFonts w:ascii="Courier" w:eastAsia="Cambria" w:hAnsi="Courier" w:cs="Courier New"/>
+          <w:sz w:val="24"/>
+          <w:szCs w:val="24"/>
+        </w:rPr>
+        <w:t>-server/ds</w:t>
+      </w:r>
+      <w:r>
+        <w:rPr>
+          <w:rFonts w:ascii="Courier" w:eastAsia="Cambria" w:hAnsi="Courier" w:cs="Courier New"/>
           <w:b/>
           <w:sz w:val="24"/>
           <w:szCs w:val="24"/>
@@ -3642,6 +4359,7 @@
         </w:rPr>
         <w:t xml:space="preserve">the </w:t>
       </w:r>
+      <w:proofErr w:type="spellStart"/>
       <w:r>
         <w:rPr>
           <w:rFonts w:asciiTheme="minorHAnsi" w:eastAsia="Cambria" w:hAnsiTheme="minorHAnsi" w:cs="Courier New"/>
@@ -3651,6 +4369,7 @@
         </w:rPr>
         <w:t>boolean</w:t>
       </w:r>
+      <w:proofErr w:type="spellEnd"/>
       <w:r>
         <w:rPr>
           <w:rFonts w:asciiTheme="minorHAnsi" w:eastAsia="Cambria" w:hAnsiTheme="minorHAnsi" w:cs="Courier New"/>
@@ -3753,25 +4472,36 @@
           <w:szCs w:val="24"/>
         </w:rPr>
       </w:pPr>
-      <w:r>
-        <w:rPr>
-          <w:rFonts w:ascii="Cambria" w:eastAsia="Cambria" w:hAnsi="Cambria" w:cs="Cambria"/>
-          <w:b/>
-          <w:sz w:val="24"/>
-          <w:szCs w:val="24"/>
-        </w:rPr>
-        <w:t xml:space="preserve">matches the </w:t>
-      </w:r>
       <w:proofErr w:type="gramStart"/>
       <w:r>
         <w:rPr>
+          <w:rFonts w:ascii="Cambria" w:eastAsia="Cambria" w:hAnsi="Cambria" w:cs="Cambria"/>
+          <w:b/>
+          <w:sz w:val="24"/>
+          <w:szCs w:val="24"/>
+        </w:rPr>
+        <w:t>matches</w:t>
+      </w:r>
+      <w:proofErr w:type="gramEnd"/>
+      <w:r>
+        <w:rPr>
+          <w:rFonts w:ascii="Cambria" w:eastAsia="Cambria" w:hAnsi="Cambria" w:cs="Cambria"/>
+          <w:b/>
+          <w:sz w:val="24"/>
+          <w:szCs w:val="24"/>
+        </w:rPr>
+        <w:t xml:space="preserve"> the </w:t>
+      </w:r>
+      <w:proofErr w:type="spellStart"/>
+      <w:r>
+        <w:rPr>
           <w:rFonts w:ascii="Courier New" w:eastAsia="Courier New" w:hAnsi="Courier New" w:cs="Courier New"/>
           <w:sz w:val="24"/>
           <w:szCs w:val="24"/>
         </w:rPr>
         <w:t>target.java.version</w:t>
       </w:r>
-      <w:proofErr w:type="gramEnd"/>
+      <w:proofErr w:type="spellEnd"/>
       <w:r>
         <w:rPr>
           <w:rFonts w:ascii="Cambria" w:eastAsia="Cambria" w:hAnsi="Cambria" w:cs="Cambria"/>
@@ -3835,7 +4565,63 @@
           <w:sz w:val="24"/>
           <w:szCs w:val="24"/>
         </w:rPr>
-        <w:t xml:space="preserve">16. Navigate to </w:t>
+        <w:t xml:space="preserve">16. </w:t>
+      </w:r>
+      <w:r>
+        <w:rPr>
+          <w:rFonts w:ascii="Cambria" w:eastAsia="Cambria" w:hAnsi="Cambria" w:cs="Cambria"/>
+          <w:b/>
+          <w:sz w:val="24"/>
+          <w:szCs w:val="24"/>
+        </w:rPr>
+        <w:t xml:space="preserve">Before compiling, </w:t>
+      </w:r>
+      <w:r>
+        <w:rPr>
+          <w:rFonts w:ascii="Cambria" w:eastAsia="Cambria" w:hAnsi="Cambria" w:cs="Cambria"/>
+          <w:b/>
+          <w:sz w:val="24"/>
+          <w:szCs w:val="24"/>
+        </w:rPr>
+        <w:t>ALWAYS be sure to shut down any LASAD processes running on your compilatio</w:t>
+      </w:r>
+      <w:r>
+        <w:rPr>
+          <w:rFonts w:ascii="Cambria" w:eastAsia="Cambria" w:hAnsi="Cambria" w:cs="Cambria"/>
+          <w:b/>
+          <w:spacing w:val="-1"/>
+          <w:sz w:val="24"/>
+          <w:szCs w:val="24"/>
+        </w:rPr>
+        <w:t>n</w:t>
+      </w:r>
+      <w:r>
+        <w:rPr>
+          <w:rFonts w:ascii="Cambria" w:eastAsia="Cambria" w:hAnsi="Cambria" w:cs="Cambria"/>
+          <w:b/>
+          <w:sz w:val="24"/>
+          <w:szCs w:val="24"/>
+        </w:rPr>
+        <w:t xml:space="preserve"> computer (see note below item 18 on how to stop LASAD if it’s running).</w:t>
+      </w:r>
+      <w:r>
+        <w:rPr>
+          <w:rFonts w:ascii="Cambria" w:eastAsia="Cambria" w:hAnsi="Cambria" w:cs="Cambria"/>
+          <w:b/>
+          <w:spacing w:val="53"/>
+          <w:sz w:val="24"/>
+          <w:szCs w:val="24"/>
+        </w:rPr>
+        <w:t xml:space="preserve"> </w:t>
+      </w:r>
+      <w:r>
+        <w:rPr>
+          <w:rFonts w:ascii="Cambria" w:eastAsia="Cambria" w:hAnsi="Cambria" w:cs="Cambria"/>
+          <w:b/>
+          <w:sz w:val="24"/>
+          <w:szCs w:val="24"/>
+        </w:rPr>
+        <w:t xml:space="preserve">Navigate to </w:t>
       </w:r>
       <w:r>
         <w:rPr>
@@ -3871,26 +4657,24 @@
           <w:sz w:val="24"/>
           <w:szCs w:val="24"/>
         </w:rPr>
-        <w:t>ALWAYS be sure to shut down any LASAD processes running on your compilatio</w:t>
-      </w:r>
-      <w:r>
-        <w:rPr>
-          <w:rFonts w:ascii="Cambria" w:eastAsia="Cambria" w:hAnsi="Cambria" w:cs="Cambria"/>
-          <w:b/>
-          <w:spacing w:val="-1"/>
-          <w:sz w:val="24"/>
-          <w:szCs w:val="24"/>
-        </w:rPr>
-        <w:t>n</w:t>
-      </w:r>
-      <w:r>
-        <w:rPr>
-          <w:rFonts w:ascii="Cambria" w:eastAsia="Cambria" w:hAnsi="Cambria" w:cs="Cambria"/>
-          <w:b/>
-          <w:sz w:val="24"/>
-          <w:szCs w:val="24"/>
-        </w:rPr>
-        <w:t xml:space="preserve"> computer before (re)compiling (see note below item 18 on how to stop LASAD if it’s running).</w:t>
+        <w:t xml:space="preserve">Then, ALWAYS enter </w:t>
+      </w:r>
+      <w:r>
+        <w:rPr>
+          <w:rFonts w:ascii="Courier New" w:eastAsia="Courier New" w:hAnsi="Courier New" w:cs="Courier New"/>
+          <w:sz w:val="24"/>
+          <w:szCs w:val="24"/>
+        </w:rPr>
+        <w:t>ant clean</w:t>
+      </w:r>
+      <w:r>
+        <w:rPr>
+          <w:rFonts w:ascii="Cambria" w:eastAsia="Cambria" w:hAnsi="Cambria" w:cs="Cambria"/>
+          <w:b/>
+          <w:sz w:val="24"/>
+          <w:szCs w:val="24"/>
+        </w:rPr>
+        <w:t xml:space="preserve"> on the terminal line before (re)compiling.</w:t>
       </w:r>
       <w:r>
         <w:rPr>
@@ -3909,42 +4693,6 @@
           <w:sz w:val="24"/>
           <w:szCs w:val="24"/>
         </w:rPr>
-        <w:t xml:space="preserve">Then, ALWAYS enter </w:t>
-      </w:r>
-      <w:r>
-        <w:rPr>
-          <w:rFonts w:ascii="Courier New" w:eastAsia="Courier New" w:hAnsi="Courier New" w:cs="Courier New"/>
-          <w:sz w:val="24"/>
-          <w:szCs w:val="24"/>
-        </w:rPr>
-        <w:t>ant clean</w:t>
-      </w:r>
-      <w:r>
-        <w:rPr>
-          <w:rFonts w:ascii="Cambria" w:eastAsia="Cambria" w:hAnsi="Cambria" w:cs="Cambria"/>
-          <w:b/>
-          <w:sz w:val="24"/>
-          <w:szCs w:val="24"/>
-        </w:rPr>
-        <w:t xml:space="preserve"> on the terminal line before (re)compiling.</w:t>
-      </w:r>
-      <w:r>
-        <w:rPr>
-          <w:rFonts w:ascii="Cambria" w:eastAsia="Cambria" w:hAnsi="Cambria" w:cs="Cambria"/>
-          <w:b/>
-          <w:spacing w:val="53"/>
-          <w:sz w:val="24"/>
-          <w:szCs w:val="24"/>
-        </w:rPr>
-        <w:t xml:space="preserve"> </w:t>
-      </w:r>
-      <w:r>
-        <w:rPr>
-          <w:rFonts w:ascii="Cambria" w:eastAsia="Cambria" w:hAnsi="Cambria" w:cs="Cambria"/>
-          <w:b/>
-          <w:sz w:val="24"/>
-          <w:szCs w:val="24"/>
-        </w:rPr>
         <w:t xml:space="preserve">You should also perform these actions before pushing LASAD code to a repository in order to avoid sharing unnecessary files. </w:t>
       </w:r>
     </w:p>
@@ -4000,27 +4748,7 @@
           <w:sz w:val="24"/>
           <w:szCs w:val="24"/>
         </w:rPr>
-        <w:t xml:space="preserve"> on terminal line (3-</w:t>
-      </w:r>
-      <w:proofErr w:type="gramStart"/>
-      <w:r>
-        <w:rPr>
-          <w:rFonts w:ascii="Cambria" w:eastAsia="Cambria" w:hAnsi="Cambria" w:cs="Cambria"/>
-          <w:b/>
-          <w:sz w:val="24"/>
-          <w:szCs w:val="24"/>
-        </w:rPr>
-        <w:t>5 minute</w:t>
-      </w:r>
-      <w:proofErr w:type="gramEnd"/>
-      <w:r>
-        <w:rPr>
-          <w:rFonts w:ascii="Cambria" w:eastAsia="Cambria" w:hAnsi="Cambria" w:cs="Cambria"/>
-          <w:b/>
-          <w:sz w:val="24"/>
-          <w:szCs w:val="24"/>
-        </w:rPr>
-        <w:t xml:space="preserve"> process). </w:t>
+        <w:t xml:space="preserve"> on terminal line (3-5 minute process). </w:t>
       </w:r>
     </w:p>
     <w:p>
@@ -4096,6 +4824,7 @@
         </w:rPr>
         <w:t xml:space="preserve">Configure the </w:t>
       </w:r>
+      <w:proofErr w:type="spellStart"/>
       <w:r>
         <w:rPr>
           <w:rFonts w:ascii="Courier New" w:eastAsia="Courier New" w:hAnsi="Courier New" w:cs="Courier New"/>
@@ -4104,6 +4833,7 @@
         </w:rPr>
         <w:t>homeDir</w:t>
       </w:r>
+      <w:proofErr w:type="spellEnd"/>
       <w:r>
         <w:rPr>
           <w:rFonts w:ascii="Cambria" w:eastAsia="Cambria" w:hAnsi="Cambria" w:cs="Cambria"/>
@@ -4113,6 +4843,7 @@
         </w:rPr>
         <w:t xml:space="preserve">, </w:t>
       </w:r>
+      <w:proofErr w:type="spellStart"/>
       <w:r>
         <w:rPr>
           <w:rFonts w:ascii="Courier New" w:eastAsia="Courier New" w:hAnsi="Courier New" w:cs="Courier New"/>
@@ -4121,6 +4852,7 @@
         </w:rPr>
         <w:t>tomcatDir</w:t>
       </w:r>
+      <w:proofErr w:type="spellEnd"/>
       <w:r>
         <w:rPr>
           <w:rFonts w:ascii="Cambria" w:eastAsia="Cambria" w:hAnsi="Cambria" w:cs="Cambria"/>
@@ -4130,6 +4862,7 @@
         </w:rPr>
         <w:t xml:space="preserve">, </w:t>
       </w:r>
+      <w:proofErr w:type="spellStart"/>
       <w:r>
         <w:rPr>
           <w:rFonts w:ascii="Courier New" w:eastAsia="Courier New" w:hAnsi="Courier New" w:cs="Courier New"/>
@@ -4138,6 +4871,7 @@
         </w:rPr>
         <w:t>tomcatStartup</w:t>
       </w:r>
+      <w:proofErr w:type="spellEnd"/>
       <w:r>
         <w:rPr>
           <w:rFonts w:ascii="Cambria" w:eastAsia="Cambria" w:hAnsi="Cambria" w:cs="Cambria"/>
@@ -4147,6 +4881,7 @@
         </w:rPr>
         <w:t xml:space="preserve">, and </w:t>
       </w:r>
+      <w:proofErr w:type="spellStart"/>
       <w:r>
         <w:rPr>
           <w:rFonts w:ascii="Courier New" w:eastAsia="Courier New" w:hAnsi="Courier New" w:cs="Courier New"/>
@@ -4155,6 +4890,7 @@
         </w:rPr>
         <w:t>tomcatShutdown</w:t>
       </w:r>
+      <w:proofErr w:type="spellEnd"/>
       <w:r>
         <w:rPr>
           <w:rFonts w:ascii="Cambria" w:eastAsia="Cambria" w:hAnsi="Cambria" w:cs="Cambria"/>
@@ -4339,7 +5075,27 @@
           <w:sz w:val="24"/>
           <w:szCs w:val="24"/>
         </w:rPr>
-        <w:t>Deploy/lasad-server</w:t>
+        <w:t>Deploy/</w:t>
+      </w:r>
+      <w:proofErr w:type="spellStart"/>
+      <w:r>
+        <w:rPr>
+          <w:rFonts w:ascii="Courier New" w:eastAsia="Courier New" w:hAnsi="Courier New" w:cs="Courier New"/>
+          <w:position w:val="2"/>
+          <w:sz w:val="24"/>
+          <w:szCs w:val="24"/>
+        </w:rPr>
+        <w:t>lasad</w:t>
+      </w:r>
+      <w:proofErr w:type="spellEnd"/>
+      <w:r>
+        <w:rPr>
+          <w:rFonts w:ascii="Courier New" w:eastAsia="Courier New" w:hAnsi="Courier New" w:cs="Courier New"/>
+          <w:position w:val="2"/>
+          <w:sz w:val="24"/>
+          <w:szCs w:val="24"/>
+        </w:rPr>
+        <w:t>-server</w:t>
       </w:r>
       <w:r>
         <w:rPr>
@@ -4651,6 +5407,7 @@
         </w:rPr>
         <w:t xml:space="preserve"> </w:t>
       </w:r>
+      <w:proofErr w:type="spellStart"/>
       <w:r>
         <w:rPr>
           <w:rFonts w:ascii="Courier New" w:eastAsia="Courier New" w:hAnsi="Courier New" w:cs="Courier New"/>
@@ -4659,6 +5416,7 @@
         </w:rPr>
         <w:t>server.cfg</w:t>
       </w:r>
+      <w:proofErr w:type="spellEnd"/>
       <w:r>
         <w:rPr>
           <w:rFonts w:ascii="Cambria" w:eastAsia="Cambria" w:hAnsi="Cambria" w:cs="Cambria"/>
@@ -4698,7 +5456,7 @@
           <w:szCs w:val="24"/>
         </w:rPr>
         <w:sectPr>
-          <w:footerReference w:type="default" r:id="rId12"/>
+          <w:footerReference w:type="default" r:id="rId14"/>
           <w:pgSz w:w="12240" w:h="15840"/>
           <w:pgMar w:top="1440" w:right="1440" w:bottom="1440" w:left="1440" w:header="0" w:footer="0" w:gutter="0"/>
           <w:cols w:space="720"/>
@@ -4737,7 +5495,25 @@
           <w:sz w:val="24"/>
           <w:szCs w:val="24"/>
         </w:rPr>
-        <w:t>Deploy/lasad-server/log/debug.log</w:t>
+        <w:t>Deploy/</w:t>
+      </w:r>
+      <w:proofErr w:type="spellStart"/>
+      <w:r>
+        <w:rPr>
+          <w:rFonts w:ascii="Courier New" w:eastAsia="Courier New" w:hAnsi="Courier New" w:cs="Courier New"/>
+          <w:sz w:val="24"/>
+          <w:szCs w:val="24"/>
+        </w:rPr>
+        <w:t>lasad</w:t>
+      </w:r>
+      <w:proofErr w:type="spellEnd"/>
+      <w:r>
+        <w:rPr>
+          <w:rFonts w:ascii="Courier New" w:eastAsia="Courier New" w:hAnsi="Courier New" w:cs="Courier New"/>
+          <w:sz w:val="24"/>
+          <w:szCs w:val="24"/>
+        </w:rPr>
+        <w:t>-server/log/debug.log</w:t>
       </w:r>
       <w:r>
         <w:rPr>
@@ -4784,6 +5560,7 @@
         </w:rPr>
         <w:t xml:space="preserve"> </w:t>
       </w:r>
+      <w:proofErr w:type="spellStart"/>
       <w:r>
         <w:rPr>
           <w:rFonts w:ascii="Courier New" w:eastAsia="Courier New" w:hAnsi="Courier New" w:cs="Courier New"/>
@@ -4792,6 +5569,7 @@
         </w:rPr>
         <w:t>server.cfg</w:t>
       </w:r>
+      <w:proofErr w:type="spellEnd"/>
       <w:r>
         <w:rPr>
           <w:rFonts w:ascii="Cambria" w:eastAsia="Cambria" w:hAnsi="Cambria" w:cs="Cambria"/>
@@ -5021,6 +5799,7 @@
         </w:rPr>
         <w:t xml:space="preserve"> </w:t>
       </w:r>
+      <w:proofErr w:type="spellStart"/>
       <w:r>
         <w:rPr>
           <w:rFonts w:ascii="Courier New" w:eastAsia="Courier New" w:hAnsi="Courier New" w:cs="Courier New"/>
@@ -5029,6 +5808,7 @@
         </w:rPr>
         <w:t>chown</w:t>
       </w:r>
+      <w:proofErr w:type="spellEnd"/>
       <w:r>
         <w:rPr>
           <w:rFonts w:ascii="Cambria" w:eastAsia="Cambria" w:hAnsi="Cambria" w:cs="Cambria"/>
@@ -5146,6 +5926,7 @@
         </w:rPr>
         <w:t xml:space="preserve">I did  </w:t>
       </w:r>
+      <w:proofErr w:type="spellStart"/>
       <w:r>
         <w:rPr>
           <w:rFonts w:ascii="Courier New" w:eastAsia="Courier New" w:hAnsi="Courier New" w:cs="Courier New"/>
@@ -5153,7 +5934,37 @@
           <w:sz w:val="24"/>
           <w:szCs w:val="24"/>
         </w:rPr>
-        <w:t>chown –R lasad:tomcat lasad-8082</w:t>
+        <w:t>chown</w:t>
+      </w:r>
+      <w:proofErr w:type="spellEnd"/>
+      <w:r>
+        <w:rPr>
+          <w:rFonts w:ascii="Courier New" w:eastAsia="Courier New" w:hAnsi="Courier New" w:cs="Courier New"/>
+          <w:position w:val="1"/>
+          <w:sz w:val="24"/>
+          <w:szCs w:val="24"/>
+        </w:rPr>
+        <w:t xml:space="preserve"> –R </w:t>
+      </w:r>
+      <w:proofErr w:type="spellStart"/>
+      <w:r>
+        <w:rPr>
+          <w:rFonts w:ascii="Courier New" w:eastAsia="Courier New" w:hAnsi="Courier New" w:cs="Courier New"/>
+          <w:position w:val="1"/>
+          <w:sz w:val="24"/>
+          <w:szCs w:val="24"/>
+        </w:rPr>
+        <w:t>lasad:tomcat</w:t>
+      </w:r>
+      <w:proofErr w:type="spellEnd"/>
+      <w:r>
+        <w:rPr>
+          <w:rFonts w:ascii="Courier New" w:eastAsia="Courier New" w:hAnsi="Courier New" w:cs="Courier New"/>
+          <w:position w:val="1"/>
+          <w:sz w:val="24"/>
+          <w:szCs w:val="24"/>
+        </w:rPr>
+        <w:t xml:space="preserve"> lasad-8082</w:t>
       </w:r>
       <w:r>
         <w:rPr>
@@ -5234,6 +6045,7 @@
         </w:rPr>
         <w:t xml:space="preserve"> and </w:t>
       </w:r>
+      <w:proofErr w:type="spellStart"/>
       <w:r>
         <w:rPr>
           <w:rFonts w:ascii="Courier New" w:eastAsia="Cambria" w:hAnsi="Courier New" w:cs="Courier New"/>
@@ -5242,6 +6054,7 @@
         </w:rPr>
         <w:t>catalina.out</w:t>
       </w:r>
+      <w:proofErr w:type="spellEnd"/>
       <w:r>
         <w:rPr>
           <w:rFonts w:ascii="Cambria" w:eastAsia="Cambria" w:hAnsi="Cambria" w:cs="Cambria"/>
@@ -5880,7 +6693,7 @@
           <w:szCs w:val="24"/>
         </w:rPr>
       </w:pPr>
-      <w:hyperlink r:id="rId13">
+      <w:hyperlink r:id="rId15">
         <w:r>
           <w:rPr>
             <w:rFonts w:ascii="Cambria" w:eastAsia="Cambria" w:hAnsi="Cambria" w:cs="Cambria"/>
@@ -5973,7 +6786,7 @@
       </w:pPr>
     </w:p>
     <w:sectPr>
-      <w:footerReference w:type="default" r:id="rId14"/>
+      <w:footerReference w:type="default" r:id="rId16"/>
       <w:pgSz w:w="12240" w:h="15840"/>
       <w:pgMar w:top="1440" w:right="1800" w:bottom="1440" w:left="1800" w:header="720" w:footer="720" w:gutter="0"/>
       <w:cols w:space="720"/>
@@ -5983,7 +6796,7 @@
 </file>
 
 <file path=word/endnotes.xml><?xml version="1.0" encoding="utf-8"?>
-<w:endnotes xmlns:wpc="http://schemas.microsoft.com/office/word/2010/wordprocessingCanvas" xmlns:mo="http://schemas.microsoft.com/office/mac/office/2008/main" xmlns:mc="http://schemas.openxmlformats.org/markup-compatibility/2006" xmlns:mv="urn:schemas-microsoft-com:mac:vml" xmlns:o="urn:schemas-microsoft-com:office:office" xmlns:r="http://schemas.openxmlformats.org/officeDocument/2006/relationships" xmlns:m="http://schemas.openxmlformats.org/officeDocument/2006/math" xmlns:v="urn:schemas-microsoft-com:vml" xmlns:wp14="http://schemas.microsoft.com/office/word/2010/wordprocessingDrawing" xmlns:wp="http://schemas.openxmlformats.org/drawingml/2006/wordprocessingDrawing" xmlns:w10="urn:schemas-microsoft-com:office:word" xmlns:w="http://schemas.openxmlformats.org/wordprocessingml/2006/main" xmlns:w14="http://schemas.microsoft.com/office/word/2010/wordml" xmlns:w15="http://schemas.microsoft.com/office/word/2012/wordml" xmlns:wpg="http://schemas.microsoft.com/office/word/2010/wordprocessingGroup" xmlns:wpi="http://schemas.microsoft.com/office/word/2010/wordprocessingInk" xmlns:wne="http://schemas.microsoft.com/office/word/2006/wordml" xmlns:wps="http://schemas.microsoft.com/office/word/2010/wordprocessingShape" mc:Ignorable="w14 w15 wp14">
+<w:endnotes xmlns:wpc="http://schemas.microsoft.com/office/word/2010/wordprocessingCanvas" xmlns:mo="http://schemas.microsoft.com/office/mac/office/2008/main" xmlns:mc="http://schemas.openxmlformats.org/markup-compatibility/2006" xmlns:mv="urn:schemas-microsoft-com:mac:vml" xmlns:o="urn:schemas-microsoft-com:office:office" xmlns:r="http://schemas.openxmlformats.org/officeDocument/2006/relationships" xmlns:m="http://schemas.openxmlformats.org/officeDocument/2006/math" xmlns:v="urn:schemas-microsoft-com:vml" xmlns:wp14="http://schemas.microsoft.com/office/word/2010/wordprocessingDrawing" xmlns:wp="http://schemas.openxmlformats.org/drawingml/2006/wordprocessingDrawing" xmlns:w10="urn:schemas-microsoft-com:office:word" xmlns:w="http://schemas.openxmlformats.org/wordprocessingml/2006/main" xmlns:w14="http://schemas.microsoft.com/office/word/2010/wordml" xmlns:wpg="http://schemas.microsoft.com/office/word/2010/wordprocessingGroup" xmlns:wpi="http://schemas.microsoft.com/office/word/2010/wordprocessingInk" xmlns:wne="http://schemas.microsoft.com/office/word/2006/wordml" xmlns:wps="http://schemas.microsoft.com/office/word/2010/wordprocessingShape" mc:Ignorable="w14 wp14">
   <w:endnote w:type="separator" w:id="-1">
     <w:p>
       <w:r>
@@ -6002,52 +6815,7 @@
 </file>
 
 <file path=word/footer1.xml><?xml version="1.0" encoding="utf-8"?>
-<w:ftr xmlns:wpc="http://schemas.microsoft.com/office/word/2010/wordprocessingCanvas" xmlns:mo="http://schemas.microsoft.com/office/mac/office/2008/main" xmlns:mc="http://schemas.openxmlformats.org/markup-compatibility/2006" xmlns:mv="urn:schemas-microsoft-com:mac:vml" xmlns:o="urn:schemas-microsoft-com:office:office" xmlns:r="http://schemas.openxmlformats.org/officeDocument/2006/relationships" xmlns:m="http://schemas.openxmlformats.org/officeDocument/2006/math" xmlns:v="urn:schemas-microsoft-com:vml" xmlns:wp14="http://schemas.microsoft.com/office/word/2010/wordprocessingDrawing" xmlns:wp="http://schemas.openxmlformats.org/drawingml/2006/wordprocessingDrawing" xmlns:w10="urn:schemas-microsoft-com:office:word" xmlns:w="http://schemas.openxmlformats.org/wordprocessingml/2006/main" xmlns:w14="http://schemas.microsoft.com/office/word/2010/wordml" xmlns:w15="http://schemas.microsoft.com/office/word/2012/wordml" xmlns:wpg="http://schemas.microsoft.com/office/word/2010/wordprocessingGroup" xmlns:wpi="http://schemas.microsoft.com/office/word/2010/wordprocessingInk" xmlns:wne="http://schemas.microsoft.com/office/word/2006/wordml" xmlns:wps="http://schemas.microsoft.com/office/word/2010/wordprocessingShape" mc:Ignorable="w14 w15 wp14 mv">
-  <w:p>
-    <w:pPr>
-      <w:spacing w:line="200" w:lineRule="exact"/>
-    </w:pPr>
-    <w:r>
-      <w:pict w14:anchorId="48F3BC0F">
-        <v:shapetype id="_x0000_t202" coordsize="21600,21600" o:spt="202" path="m0,0l0,21600,21600,21600,21600,0xe">
-          <v:stroke joinstyle="miter"/>
-          <v:path gradientshapeok="t" o:connecttype="rect"/>
-        </v:shapetype>
-        <v:shape id="_x0000_s2049" type="#_x0000_t202" style="position:absolute;margin-left:89.55pt;margin-top:702.85pt;width:4.6pt;height:14pt;z-index:-251658752;mso-position-horizontal-relative:page;mso-position-vertical-relative:page" filled="f" stroked="f">
-          <v:textbox inset="0,0,0,0">
-            <w:txbxContent>
-              <w:p>
-                <w:pPr>
-                  <w:spacing w:line="260" w:lineRule="exact"/>
-                  <w:ind w:left="20" w:right="-36"/>
-                  <w:rPr>
-                    <w:rFonts w:ascii="Cambria" w:eastAsia="Cambria" w:hAnsi="Cambria" w:cs="Cambria"/>
-                    <w:sz w:val="24"/>
-                    <w:szCs w:val="24"/>
-                  </w:rPr>
-                </w:pPr>
-                <w:r>
-                  <w:rPr>
-                    <w:rFonts w:ascii="Cambria" w:eastAsia="Cambria" w:hAnsi="Cambria" w:cs="Cambria"/>
-                    <w:b/>
-                    <w:sz w:val="24"/>
-                    <w:szCs w:val="24"/>
-                  </w:rPr>
-                  <w:t xml:space="preserve"> </w:t>
-                </w:r>
-              </w:p>
-            </w:txbxContent>
-          </v:textbox>
-          <w10:wrap anchorx="page" anchory="page"/>
-        </v:shape>
-      </w:pict>
-    </w:r>
-  </w:p>
-</w:ftr>
-</file>
-
-<file path=word/footer2.xml><?xml version="1.0" encoding="utf-8"?>
-<w:ftr xmlns:wpc="http://schemas.microsoft.com/office/word/2010/wordprocessingCanvas" xmlns:mo="http://schemas.microsoft.com/office/mac/office/2008/main" xmlns:mc="http://schemas.openxmlformats.org/markup-compatibility/2006" xmlns:mv="urn:schemas-microsoft-com:mac:vml" xmlns:o="urn:schemas-microsoft-com:office:office" xmlns:r="http://schemas.openxmlformats.org/officeDocument/2006/relationships" xmlns:m="http://schemas.openxmlformats.org/officeDocument/2006/math" xmlns:v="urn:schemas-microsoft-com:vml" xmlns:wp14="http://schemas.microsoft.com/office/word/2010/wordprocessingDrawing" xmlns:wp="http://schemas.openxmlformats.org/drawingml/2006/wordprocessingDrawing" xmlns:w10="urn:schemas-microsoft-com:office:word" xmlns:w="http://schemas.openxmlformats.org/wordprocessingml/2006/main" xmlns:w14="http://schemas.microsoft.com/office/word/2010/wordml" xmlns:w15="http://schemas.microsoft.com/office/word/2012/wordml" xmlns:wpg="http://schemas.microsoft.com/office/word/2010/wordprocessingGroup" xmlns:wpi="http://schemas.microsoft.com/office/word/2010/wordprocessingInk" xmlns:wne="http://schemas.microsoft.com/office/word/2006/wordml" xmlns:wps="http://schemas.microsoft.com/office/word/2010/wordprocessingShape" mc:Ignorable="w14 w15 wp14 mv">
+<w:ftr xmlns:wpc="http://schemas.microsoft.com/office/word/2010/wordprocessingCanvas" xmlns:mo="http://schemas.microsoft.com/office/mac/office/2008/main" xmlns:mc="http://schemas.openxmlformats.org/markup-compatibility/2006" xmlns:mv="urn:schemas-microsoft-com:mac:vml" xmlns:o="urn:schemas-microsoft-com:office:office" xmlns:r="http://schemas.openxmlformats.org/officeDocument/2006/relationships" xmlns:m="http://schemas.openxmlformats.org/officeDocument/2006/math" xmlns:v="urn:schemas-microsoft-com:vml" xmlns:wp14="http://schemas.microsoft.com/office/word/2010/wordprocessingDrawing" xmlns:wp="http://schemas.openxmlformats.org/drawingml/2006/wordprocessingDrawing" xmlns:w10="urn:schemas-microsoft-com:office:word" xmlns:w="http://schemas.openxmlformats.org/wordprocessingml/2006/main" xmlns:w14="http://schemas.microsoft.com/office/word/2010/wordml" xmlns:wpg="http://schemas.microsoft.com/office/word/2010/wordprocessingGroup" xmlns:wpi="http://schemas.microsoft.com/office/word/2010/wordprocessingInk" xmlns:wne="http://schemas.microsoft.com/office/word/2006/wordml" xmlns:wps="http://schemas.microsoft.com/office/word/2010/wordprocessingShape" mc:Ignorable="w14 wp14">
   <w:p>
     <w:pPr>
       <w:spacing w:line="0" w:lineRule="atLeast"/>
@@ -6060,8 +6828,8 @@
 </w:ftr>
 </file>
 
-<file path=word/footer3.xml><?xml version="1.0" encoding="utf-8"?>
-<w:ftr xmlns:wpc="http://schemas.microsoft.com/office/word/2010/wordprocessingCanvas" xmlns:mo="http://schemas.microsoft.com/office/mac/office/2008/main" xmlns:mc="http://schemas.openxmlformats.org/markup-compatibility/2006" xmlns:mv="urn:schemas-microsoft-com:mac:vml" xmlns:o="urn:schemas-microsoft-com:office:office" xmlns:r="http://schemas.openxmlformats.org/officeDocument/2006/relationships" xmlns:m="http://schemas.openxmlformats.org/officeDocument/2006/math" xmlns:v="urn:schemas-microsoft-com:vml" xmlns:wp14="http://schemas.microsoft.com/office/word/2010/wordprocessingDrawing" xmlns:wp="http://schemas.openxmlformats.org/drawingml/2006/wordprocessingDrawing" xmlns:w10="urn:schemas-microsoft-com:office:word" xmlns:w="http://schemas.openxmlformats.org/wordprocessingml/2006/main" xmlns:w14="http://schemas.microsoft.com/office/word/2010/wordml" xmlns:w15="http://schemas.microsoft.com/office/word/2012/wordml" xmlns:wpg="http://schemas.microsoft.com/office/word/2010/wordprocessingGroup" xmlns:wpi="http://schemas.microsoft.com/office/word/2010/wordprocessingInk" xmlns:wne="http://schemas.microsoft.com/office/word/2006/wordml" xmlns:wps="http://schemas.microsoft.com/office/word/2010/wordprocessingShape" mc:Ignorable="w14 w15 wp14 mv">
+<file path=word/footer2.xml><?xml version="1.0" encoding="utf-8"?>
+<w:ftr xmlns:wpc="http://schemas.microsoft.com/office/word/2010/wordprocessingCanvas" xmlns:mo="http://schemas.microsoft.com/office/mac/office/2008/main" xmlns:mc="http://schemas.openxmlformats.org/markup-compatibility/2006" xmlns:mv="urn:schemas-microsoft-com:mac:vml" xmlns:o="urn:schemas-microsoft-com:office:office" xmlns:r="http://schemas.openxmlformats.org/officeDocument/2006/relationships" xmlns:m="http://schemas.openxmlformats.org/officeDocument/2006/math" xmlns:v="urn:schemas-microsoft-com:vml" xmlns:wp14="http://schemas.microsoft.com/office/word/2010/wordprocessingDrawing" xmlns:wp="http://schemas.openxmlformats.org/drawingml/2006/wordprocessingDrawing" xmlns:w10="urn:schemas-microsoft-com:office:word" xmlns:w="http://schemas.openxmlformats.org/wordprocessingml/2006/main" xmlns:w14="http://schemas.microsoft.com/office/word/2010/wordml" xmlns:wpg="http://schemas.microsoft.com/office/word/2010/wordprocessingGroup" xmlns:wpi="http://schemas.microsoft.com/office/word/2010/wordprocessingInk" xmlns:wne="http://schemas.microsoft.com/office/word/2006/wordml" xmlns:wps="http://schemas.microsoft.com/office/word/2010/wordprocessingShape" mc:Ignorable="w14 wp14">
   <w:p>
     <w:pPr>
       <w:spacing w:line="0" w:lineRule="atLeast"/>
@@ -6075,7 +6843,7 @@
 </file>
 
 <file path=word/footnotes.xml><?xml version="1.0" encoding="utf-8"?>
-<w:footnotes xmlns:wpc="http://schemas.microsoft.com/office/word/2010/wordprocessingCanvas" xmlns:mo="http://schemas.microsoft.com/office/mac/office/2008/main" xmlns:mc="http://schemas.openxmlformats.org/markup-compatibility/2006" xmlns:mv="urn:schemas-microsoft-com:mac:vml" xmlns:o="urn:schemas-microsoft-com:office:office" xmlns:r="http://schemas.openxmlformats.org/officeDocument/2006/relationships" xmlns:m="http://schemas.openxmlformats.org/officeDocument/2006/math" xmlns:v="urn:schemas-microsoft-com:vml" xmlns:wp14="http://schemas.microsoft.com/office/word/2010/wordprocessingDrawing" xmlns:wp="http://schemas.openxmlformats.org/drawingml/2006/wordprocessingDrawing" xmlns:w10="urn:schemas-microsoft-com:office:word" xmlns:w="http://schemas.openxmlformats.org/wordprocessingml/2006/main" xmlns:w14="http://schemas.microsoft.com/office/word/2010/wordml" xmlns:w15="http://schemas.microsoft.com/office/word/2012/wordml" xmlns:wpg="http://schemas.microsoft.com/office/word/2010/wordprocessingGroup" xmlns:wpi="http://schemas.microsoft.com/office/word/2010/wordprocessingInk" xmlns:wne="http://schemas.microsoft.com/office/word/2006/wordml" xmlns:wps="http://schemas.microsoft.com/office/word/2010/wordprocessingShape" mc:Ignorable="w14 w15 wp14">
+<w:footnotes xmlns:wpc="http://schemas.microsoft.com/office/word/2010/wordprocessingCanvas" xmlns:mo="http://schemas.microsoft.com/office/mac/office/2008/main" xmlns:mc="http://schemas.openxmlformats.org/markup-compatibility/2006" xmlns:mv="urn:schemas-microsoft-com:mac:vml" xmlns:o="urn:schemas-microsoft-com:office:office" xmlns:r="http://schemas.openxmlformats.org/officeDocument/2006/relationships" xmlns:m="http://schemas.openxmlformats.org/officeDocument/2006/math" xmlns:v="urn:schemas-microsoft-com:vml" xmlns:wp14="http://schemas.microsoft.com/office/word/2010/wordprocessingDrawing" xmlns:wp="http://schemas.openxmlformats.org/drawingml/2006/wordprocessingDrawing" xmlns:w10="urn:schemas-microsoft-com:office:word" xmlns:w="http://schemas.openxmlformats.org/wordprocessingml/2006/main" xmlns:w14="http://schemas.microsoft.com/office/word/2010/wordml" xmlns:wpg="http://schemas.microsoft.com/office/word/2010/wordprocessingGroup" xmlns:wpi="http://schemas.microsoft.com/office/word/2010/wordprocessingInk" xmlns:wne="http://schemas.microsoft.com/office/word/2006/wordml" xmlns:wps="http://schemas.microsoft.com/office/word/2010/wordprocessingShape" mc:Ignorable="w14 wp14">
   <w:footnote w:type="separator" w:id="-1">
     <w:p>
       <w:r>
@@ -6094,7 +6862,7 @@
 </file>
 
 <file path=word/numbering.xml><?xml version="1.0" encoding="utf-8"?>
-<w:numbering xmlns:wpc="http://schemas.microsoft.com/office/word/2010/wordprocessingCanvas" xmlns:mo="http://schemas.microsoft.com/office/mac/office/2008/main" xmlns:mc="http://schemas.openxmlformats.org/markup-compatibility/2006" xmlns:mv="urn:schemas-microsoft-com:mac:vml" xmlns:o="urn:schemas-microsoft-com:office:office" xmlns:r="http://schemas.openxmlformats.org/officeDocument/2006/relationships" xmlns:m="http://schemas.openxmlformats.org/officeDocument/2006/math" xmlns:v="urn:schemas-microsoft-com:vml" xmlns:wp14="http://schemas.microsoft.com/office/word/2010/wordprocessingDrawing" xmlns:wp="http://schemas.openxmlformats.org/drawingml/2006/wordprocessingDrawing" xmlns:w10="urn:schemas-microsoft-com:office:word" xmlns:w="http://schemas.openxmlformats.org/wordprocessingml/2006/main" xmlns:w14="http://schemas.microsoft.com/office/word/2010/wordml" xmlns:w15="http://schemas.microsoft.com/office/word/2012/wordml" xmlns:wpg="http://schemas.microsoft.com/office/word/2010/wordprocessingGroup" xmlns:wpi="http://schemas.microsoft.com/office/word/2010/wordprocessingInk" xmlns:wne="http://schemas.microsoft.com/office/word/2006/wordml" xmlns:wps="http://schemas.microsoft.com/office/word/2010/wordprocessingShape" mc:Ignorable="w14 w15 wp14">
+<w:numbering xmlns:wpc="http://schemas.microsoft.com/office/word/2010/wordprocessingCanvas" xmlns:mo="http://schemas.microsoft.com/office/mac/office/2008/main" xmlns:mc="http://schemas.openxmlformats.org/markup-compatibility/2006" xmlns:mv="urn:schemas-microsoft-com:mac:vml" xmlns:o="urn:schemas-microsoft-com:office:office" xmlns:r="http://schemas.openxmlformats.org/officeDocument/2006/relationships" xmlns:m="http://schemas.openxmlformats.org/officeDocument/2006/math" xmlns:v="urn:schemas-microsoft-com:vml" xmlns:wp14="http://schemas.microsoft.com/office/word/2010/wordprocessingDrawing" xmlns:wp="http://schemas.openxmlformats.org/drawingml/2006/wordprocessingDrawing" xmlns:w10="urn:schemas-microsoft-com:office:word" xmlns:w="http://schemas.openxmlformats.org/wordprocessingml/2006/main" xmlns:w14="http://schemas.microsoft.com/office/word/2010/wordml" xmlns:wpg="http://schemas.microsoft.com/office/word/2010/wordprocessingGroup" xmlns:wpi="http://schemas.microsoft.com/office/word/2010/wordprocessingInk" xmlns:wne="http://schemas.microsoft.com/office/word/2006/wordml" xmlns:wps="http://schemas.microsoft.com/office/word/2010/wordprocessingShape" mc:Ignorable="w14 wp14">
   <w:abstractNum w:abstractNumId="0">
     <w:nsid w:val="1CA22B72"/>
     <w:multiLevelType w:val="hybridMultilevel"/>
@@ -6435,6 +7203,233 @@
       </w:rPr>
     </w:lvl>
   </w:abstractNum>
+  <w:abstractNum w:abstractNumId="3">
+    <w:nsid w:val="4ED634F1"/>
+    <w:multiLevelType w:val="hybridMultilevel"/>
+    <w:tmpl w:val="5E88E496"/>
+    <w:lvl w:ilvl="0" w:tplc="E3585430">
+      <w:start w:val="1"/>
+      <w:numFmt w:val="decimal"/>
+      <w:lvlText w:val="%1."/>
+      <w:lvlJc w:val="left"/>
+      <w:pPr>
+        <w:ind w:left="720" w:hanging="360"/>
+      </w:pPr>
+      <w:rPr>
+        <w:rFonts w:hint="default"/>
+        <w:b w:val="0"/>
+      </w:rPr>
+    </w:lvl>
+    <w:lvl w:ilvl="1" w:tplc="04090003" w:tentative="1">
+      <w:start w:val="1"/>
+      <w:numFmt w:val="bullet"/>
+      <w:lvlText w:val="o"/>
+      <w:lvlJc w:val="left"/>
+      <w:pPr>
+        <w:ind w:left="1440" w:hanging="360"/>
+      </w:pPr>
+      <w:rPr>
+        <w:rFonts w:ascii="Courier New" w:hAnsi="Courier New" w:hint="default"/>
+      </w:rPr>
+    </w:lvl>
+    <w:lvl w:ilvl="2" w:tplc="04090005" w:tentative="1">
+      <w:start w:val="1"/>
+      <w:numFmt w:val="bullet"/>
+      <w:lvlText w:val=""/>
+      <w:lvlJc w:val="left"/>
+      <w:pPr>
+        <w:ind w:left="2160" w:hanging="360"/>
+      </w:pPr>
+      <w:rPr>
+        <w:rFonts w:ascii="Wingdings" w:hAnsi="Wingdings" w:hint="default"/>
+      </w:rPr>
+    </w:lvl>
+    <w:lvl w:ilvl="3" w:tplc="04090001" w:tentative="1">
+      <w:start w:val="1"/>
+      <w:numFmt w:val="bullet"/>
+      <w:lvlText w:val=""/>
+      <w:lvlJc w:val="left"/>
+      <w:pPr>
+        <w:ind w:left="2880" w:hanging="360"/>
+      </w:pPr>
+      <w:rPr>
+        <w:rFonts w:ascii="Symbol" w:hAnsi="Symbol" w:hint="default"/>
+      </w:rPr>
+    </w:lvl>
+    <w:lvl w:ilvl="4" w:tplc="04090003" w:tentative="1">
+      <w:start w:val="1"/>
+      <w:numFmt w:val="bullet"/>
+      <w:lvlText w:val="o"/>
+      <w:lvlJc w:val="left"/>
+      <w:pPr>
+        <w:ind w:left="3600" w:hanging="360"/>
+      </w:pPr>
+      <w:rPr>
+        <w:rFonts w:ascii="Courier New" w:hAnsi="Courier New" w:hint="default"/>
+      </w:rPr>
+    </w:lvl>
+    <w:lvl w:ilvl="5" w:tplc="04090005" w:tentative="1">
+      <w:start w:val="1"/>
+      <w:numFmt w:val="bullet"/>
+      <w:lvlText w:val=""/>
+      <w:lvlJc w:val="left"/>
+      <w:pPr>
+        <w:ind w:left="4320" w:hanging="360"/>
+      </w:pPr>
+      <w:rPr>
+        <w:rFonts w:ascii="Wingdings" w:hAnsi="Wingdings" w:hint="default"/>
+      </w:rPr>
+    </w:lvl>
+    <w:lvl w:ilvl="6" w:tplc="04090001" w:tentative="1">
+      <w:start w:val="1"/>
+      <w:numFmt w:val="bullet"/>
+      <w:lvlText w:val=""/>
+      <w:lvlJc w:val="left"/>
+      <w:pPr>
+        <w:ind w:left="5040" w:hanging="360"/>
+      </w:pPr>
+      <w:rPr>
+        <w:rFonts w:ascii="Symbol" w:hAnsi="Symbol" w:hint="default"/>
+      </w:rPr>
+    </w:lvl>
+    <w:lvl w:ilvl="7" w:tplc="04090003" w:tentative="1">
+      <w:start w:val="1"/>
+      <w:numFmt w:val="bullet"/>
+      <w:lvlText w:val="o"/>
+      <w:lvlJc w:val="left"/>
+      <w:pPr>
+        <w:ind w:left="5760" w:hanging="360"/>
+      </w:pPr>
+      <w:rPr>
+        <w:rFonts w:ascii="Courier New" w:hAnsi="Courier New" w:hint="default"/>
+      </w:rPr>
+    </w:lvl>
+    <w:lvl w:ilvl="8" w:tplc="04090005" w:tentative="1">
+      <w:start w:val="1"/>
+      <w:numFmt w:val="bullet"/>
+      <w:lvlText w:val=""/>
+      <w:lvlJc w:val="left"/>
+      <w:pPr>
+        <w:ind w:left="6480" w:hanging="360"/>
+      </w:pPr>
+      <w:rPr>
+        <w:rFonts w:ascii="Wingdings" w:hAnsi="Wingdings" w:hint="default"/>
+      </w:rPr>
+    </w:lvl>
+  </w:abstractNum>
+  <w:abstractNum w:abstractNumId="4">
+    <w:nsid w:val="6E3D6D4E"/>
+    <w:multiLevelType w:val="hybridMultilevel"/>
+    <w:tmpl w:val="369ED5D6"/>
+    <w:lvl w:ilvl="0" w:tplc="04090001">
+      <w:start w:val="1"/>
+      <w:numFmt w:val="bullet"/>
+      <w:lvlText w:val=""/>
+      <w:lvlJc w:val="left"/>
+      <w:pPr>
+        <w:ind w:left="720" w:hanging="360"/>
+      </w:pPr>
+      <w:rPr>
+        <w:rFonts w:ascii="Symbol" w:hAnsi="Symbol" w:hint="default"/>
+      </w:rPr>
+    </w:lvl>
+    <w:lvl w:ilvl="1" w:tplc="04090003" w:tentative="1">
+      <w:start w:val="1"/>
+      <w:numFmt w:val="bullet"/>
+      <w:lvlText w:val="o"/>
+      <w:lvlJc w:val="left"/>
+      <w:pPr>
+        <w:ind w:left="1440" w:hanging="360"/>
+      </w:pPr>
+      <w:rPr>
+        <w:rFonts w:ascii="Courier New" w:hAnsi="Courier New" w:hint="default"/>
+      </w:rPr>
+    </w:lvl>
+    <w:lvl w:ilvl="2" w:tplc="04090005" w:tentative="1">
+      <w:start w:val="1"/>
+      <w:numFmt w:val="bullet"/>
+      <w:lvlText w:val=""/>
+      <w:lvlJc w:val="left"/>
+      <w:pPr>
+        <w:ind w:left="2160" w:hanging="360"/>
+      </w:pPr>
+      <w:rPr>
+        <w:rFonts w:ascii="Wingdings" w:hAnsi="Wingdings" w:hint="default"/>
+      </w:rPr>
+    </w:lvl>
+    <w:lvl w:ilvl="3" w:tplc="04090001" w:tentative="1">
+      <w:start w:val="1"/>
+      <w:numFmt w:val="bullet"/>
+      <w:lvlText w:val=""/>
+      <w:lvlJc w:val="left"/>
+      <w:pPr>
+        <w:ind w:left="2880" w:hanging="360"/>
+      </w:pPr>
+      <w:rPr>
+        <w:rFonts w:ascii="Symbol" w:hAnsi="Symbol" w:hint="default"/>
+      </w:rPr>
+    </w:lvl>
+    <w:lvl w:ilvl="4" w:tplc="04090003" w:tentative="1">
+      <w:start w:val="1"/>
+      <w:numFmt w:val="bullet"/>
+      <w:lvlText w:val="o"/>
+      <w:lvlJc w:val="left"/>
+      <w:pPr>
+        <w:ind w:left="3600" w:hanging="360"/>
+      </w:pPr>
+      <w:rPr>
+        <w:rFonts w:ascii="Courier New" w:hAnsi="Courier New" w:hint="default"/>
+      </w:rPr>
+    </w:lvl>
+    <w:lvl w:ilvl="5" w:tplc="04090005" w:tentative="1">
+      <w:start w:val="1"/>
+      <w:numFmt w:val="bullet"/>
+      <w:lvlText w:val=""/>
+      <w:lvlJc w:val="left"/>
+      <w:pPr>
+        <w:ind w:left="4320" w:hanging="360"/>
+      </w:pPr>
+      <w:rPr>
+        <w:rFonts w:ascii="Wingdings" w:hAnsi="Wingdings" w:hint="default"/>
+      </w:rPr>
+    </w:lvl>
+    <w:lvl w:ilvl="6" w:tplc="04090001" w:tentative="1">
+      <w:start w:val="1"/>
+      <w:numFmt w:val="bullet"/>
+      <w:lvlText w:val=""/>
+      <w:lvlJc w:val="left"/>
+      <w:pPr>
+        <w:ind w:left="5040" w:hanging="360"/>
+      </w:pPr>
+      <w:rPr>
+        <w:rFonts w:ascii="Symbol" w:hAnsi="Symbol" w:hint="default"/>
+      </w:rPr>
+    </w:lvl>
+    <w:lvl w:ilvl="7" w:tplc="04090003" w:tentative="1">
+      <w:start w:val="1"/>
+      <w:numFmt w:val="bullet"/>
+      <w:lvlText w:val="o"/>
+      <w:lvlJc w:val="left"/>
+      <w:pPr>
+        <w:ind w:left="5760" w:hanging="360"/>
+      </w:pPr>
+      <w:rPr>
+        <w:rFonts w:ascii="Courier New" w:hAnsi="Courier New" w:hint="default"/>
+      </w:rPr>
+    </w:lvl>
+    <w:lvl w:ilvl="8" w:tplc="04090005" w:tentative="1">
+      <w:start w:val="1"/>
+      <w:numFmt w:val="bullet"/>
+      <w:lvlText w:val=""/>
+      <w:lvlJc w:val="left"/>
+      <w:pPr>
+        <w:ind w:left="6480" w:hanging="360"/>
+      </w:pPr>
+      <w:rPr>
+        <w:rFonts w:ascii="Wingdings" w:hAnsi="Wingdings" w:hint="default"/>
+      </w:rPr>
+    </w:lvl>
+  </w:abstractNum>
   <w:num w:numId="1">
     <w:abstractNumId w:val="2"/>
   </w:num>
@@ -6444,11 +7439,17 @@
   <w:num w:numId="3">
     <w:abstractNumId w:val="1"/>
   </w:num>
+  <w:num w:numId="4">
+    <w:abstractNumId w:val="4"/>
+  </w:num>
+  <w:num w:numId="5">
+    <w:abstractNumId w:val="3"/>
+  </w:num>
 </w:numbering>
 </file>
 
 <file path=word/styles.xml><?xml version="1.0" encoding="utf-8"?>
-<w:styles xmlns:mc="http://schemas.openxmlformats.org/markup-compatibility/2006" xmlns:r="http://schemas.openxmlformats.org/officeDocument/2006/relationships" xmlns:w="http://schemas.openxmlformats.org/wordprocessingml/2006/main" xmlns:w14="http://schemas.microsoft.com/office/word/2010/wordml" xmlns:w15="http://schemas.microsoft.com/office/word/2012/wordml" mc:Ignorable="w14 w15">
+<w:styles xmlns:mc="http://schemas.openxmlformats.org/markup-compatibility/2006" xmlns:r="http://schemas.openxmlformats.org/officeDocument/2006/relationships" xmlns:w="http://schemas.openxmlformats.org/wordprocessingml/2006/main" xmlns:w14="http://schemas.microsoft.com/office/word/2010/wordml" mc:Ignorable="w14">
   <w:docDefaults>
     <w:rPrDefault>
       <w:rPr>
@@ -6464,387 +7465,144 @@
       </w:pPr>
     </w:pPrDefault>
   </w:docDefaults>
-  <w:latentStyles w:defLockedState="0" w:defUIPriority="99" w:defSemiHidden="0" w:defUnhideWhenUsed="0" w:defQFormat="0" w:count="380">
-    <w:lsdException w:name="Normal" w:uiPriority="0" w:qFormat="1"/>
-    <w:lsdException w:name="heading 1" w:uiPriority="9" w:qFormat="1"/>
-    <w:lsdException w:name="heading 2" w:semiHidden="1" w:uiPriority="9" w:unhideWhenUsed="1" w:qFormat="1"/>
-    <w:lsdException w:name="heading 3" w:semiHidden="1" w:uiPriority="9" w:unhideWhenUsed="1" w:qFormat="1"/>
-    <w:lsdException w:name="heading 4" w:semiHidden="1" w:uiPriority="9" w:unhideWhenUsed="1" w:qFormat="1"/>
-    <w:lsdException w:name="heading 5" w:semiHidden="1" w:uiPriority="9" w:unhideWhenUsed="1" w:qFormat="1"/>
-    <w:lsdException w:name="heading 6" w:semiHidden="1" w:uiPriority="9" w:unhideWhenUsed="1" w:qFormat="1"/>
-    <w:lsdException w:name="heading 7" w:semiHidden="1" w:uiPriority="9" w:unhideWhenUsed="1" w:qFormat="1"/>
-    <w:lsdException w:name="heading 8" w:semiHidden="1" w:uiPriority="9" w:unhideWhenUsed="1" w:qFormat="1"/>
-    <w:lsdException w:name="heading 9" w:semiHidden="1" w:uiPriority="9" w:unhideWhenUsed="1" w:qFormat="1"/>
-    <w:lsdException w:name="index 1" w:semiHidden="1" w:unhideWhenUsed="1"/>
-    <w:lsdException w:name="index 2" w:semiHidden="1" w:unhideWhenUsed="1"/>
-    <w:lsdException w:name="index 3" w:semiHidden="1" w:unhideWhenUsed="1"/>
-    <w:lsdException w:name="index 4" w:semiHidden="1" w:unhideWhenUsed="1"/>
-    <w:lsdException w:name="index 5" w:semiHidden="1" w:unhideWhenUsed="1"/>
-    <w:lsdException w:name="index 6" w:semiHidden="1" w:unhideWhenUsed="1"/>
-    <w:lsdException w:name="index 7" w:semiHidden="1" w:unhideWhenUsed="1"/>
-    <w:lsdException w:name="index 8" w:semiHidden="1" w:unhideWhenUsed="1"/>
-    <w:lsdException w:name="index 9" w:semiHidden="1" w:unhideWhenUsed="1"/>
-    <w:lsdException w:name="toc 1" w:semiHidden="1" w:uiPriority="39" w:unhideWhenUsed="1"/>
-    <w:lsdException w:name="toc 2" w:semiHidden="1" w:uiPriority="39" w:unhideWhenUsed="1"/>
-    <w:lsdException w:name="toc 3" w:semiHidden="1" w:uiPriority="39" w:unhideWhenUsed="1"/>
-    <w:lsdException w:name="toc 4" w:semiHidden="1" w:uiPriority="39" w:unhideWhenUsed="1"/>
-    <w:lsdException w:name="toc 5" w:semiHidden="1" w:uiPriority="39" w:unhideWhenUsed="1"/>
-    <w:lsdException w:name="toc 6" w:semiHidden="1" w:uiPriority="39" w:unhideWhenUsed="1"/>
-    <w:lsdException w:name="toc 7" w:semiHidden="1" w:uiPriority="39" w:unhideWhenUsed="1"/>
-    <w:lsdException w:name="toc 8" w:semiHidden="1" w:uiPriority="39" w:unhideWhenUsed="1"/>
-    <w:lsdException w:name="toc 9" w:semiHidden="1" w:uiPriority="39" w:unhideWhenUsed="1"/>
-    <w:lsdException w:name="Normal Indent" w:semiHidden="1" w:unhideWhenUsed="1"/>
-    <w:lsdException w:name="footnote text" w:semiHidden="1" w:unhideWhenUsed="1"/>
-    <w:lsdException w:name="annotation text" w:semiHidden="1" w:unhideWhenUsed="1"/>
-    <w:lsdException w:name="header" w:semiHidden="1" w:unhideWhenUsed="1"/>
-    <w:lsdException w:name="footer" w:semiHidden="1" w:unhideWhenUsed="1"/>
-    <w:lsdException w:name="index heading" w:semiHidden="1" w:unhideWhenUsed="1"/>
-    <w:lsdException w:name="caption" w:semiHidden="1" w:uiPriority="35" w:unhideWhenUsed="1" w:qFormat="1"/>
-    <w:lsdException w:name="table of figures" w:semiHidden="1" w:unhideWhenUsed="1"/>
-    <w:lsdException w:name="envelope address" w:semiHidden="1" w:unhideWhenUsed="1"/>
-    <w:lsdException w:name="envelope return" w:semiHidden="1" w:unhideWhenUsed="1"/>
-    <w:lsdException w:name="footnote reference" w:semiHidden="1" w:unhideWhenUsed="1"/>
-    <w:lsdException w:name="annotation reference" w:semiHidden="1" w:unhideWhenUsed="1"/>
-    <w:lsdException w:name="line number" w:semiHidden="1" w:unhideWhenUsed="1"/>
-    <w:lsdException w:name="page number" w:semiHidden="1" w:unhideWhenUsed="1"/>
-    <w:lsdException w:name="endnote reference" w:semiHidden="1" w:unhideWhenUsed="1"/>
-    <w:lsdException w:name="endnote text" w:semiHidden="1" w:unhideWhenUsed="1"/>
-    <w:lsdException w:name="table of authorities" w:semiHidden="1" w:unhideWhenUsed="1"/>
-    <w:lsdException w:name="macro" w:semiHidden="1" w:unhideWhenUsed="1"/>
-    <w:lsdException w:name="toa heading" w:semiHidden="1" w:unhideWhenUsed="1"/>
-    <w:lsdException w:name="List" w:semiHidden="1" w:unhideWhenUsed="1"/>
-    <w:lsdException w:name="List Bullet" w:semiHidden="1" w:unhideWhenUsed="1"/>
-    <w:lsdException w:name="List Number" w:semiHidden="1" w:unhideWhenUsed="1"/>
-    <w:lsdException w:name="List 2" w:semiHidden="1" w:unhideWhenUsed="1"/>
-    <w:lsdException w:name="List 3" w:semiHidden="1" w:unhideWhenUsed="1"/>
-    <w:lsdException w:name="List 4" w:semiHidden="1" w:unhideWhenUsed="1"/>
-    <w:lsdException w:name="List 5" w:semiHidden="1" w:unhideWhenUsed="1"/>
-    <w:lsdException w:name="List Bullet 2" w:semiHidden="1" w:unhideWhenUsed="1"/>
-    <w:lsdException w:name="List Bullet 3" w:semiHidden="1" w:unhideWhenUsed="1"/>
-    <w:lsdException w:name="List Bullet 4" w:semiHidden="1" w:unhideWhenUsed="1"/>
-    <w:lsdException w:name="List Bullet 5" w:semiHidden="1" w:unhideWhenUsed="1"/>
-    <w:lsdException w:name="List Number 2" w:semiHidden="1" w:unhideWhenUsed="1"/>
-    <w:lsdException w:name="List Number 3" w:semiHidden="1" w:unhideWhenUsed="1"/>
-    <w:lsdException w:name="List Number 4" w:semiHidden="1" w:unhideWhenUsed="1"/>
-    <w:lsdException w:name="List Number 5" w:semiHidden="1" w:unhideWhenUsed="1"/>
-    <w:lsdException w:name="Title" w:uiPriority="10" w:qFormat="1"/>
-    <w:lsdException w:name="Closing" w:semiHidden="1" w:unhideWhenUsed="1"/>
-    <w:lsdException w:name="Signature" w:semiHidden="1" w:unhideWhenUsed="1"/>
-    <w:lsdException w:name="Default Paragraph Font" w:semiHidden="1" w:uiPriority="1" w:unhideWhenUsed="1"/>
-    <w:lsdException w:name="Body Text" w:semiHidden="1" w:unhideWhenUsed="1"/>
-    <w:lsdException w:name="Body Text Indent" w:semiHidden="1" w:unhideWhenUsed="1"/>
-    <w:lsdException w:name="List Continue" w:semiHidden="1" w:unhideWhenUsed="1"/>
-    <w:lsdException w:name="List Continue 2" w:semiHidden="1" w:unhideWhenUsed="1"/>
-    <w:lsdException w:name="List Continue 3" w:semiHidden="1" w:unhideWhenUsed="1"/>
-    <w:lsdException w:name="List Continue 4" w:semiHidden="1" w:unhideWhenUsed="1"/>
-    <w:lsdException w:name="List Continue 5" w:semiHidden="1" w:unhideWhenUsed="1"/>
-    <w:lsdException w:name="Message Header" w:semiHidden="1" w:unhideWhenUsed="1"/>
-    <w:lsdException w:name="Subtitle" w:uiPriority="11" w:qFormat="1"/>
-    <w:lsdException w:name="Salutation" w:semiHidden="1" w:unhideWhenUsed="1"/>
-    <w:lsdException w:name="Date" w:semiHidden="1" w:unhideWhenUsed="1"/>
-    <w:lsdException w:name="Body Text First Indent" w:semiHidden="1" w:unhideWhenUsed="1"/>
-    <w:lsdException w:name="Body Text First Indent 2" w:semiHidden="1" w:unhideWhenUsed="1"/>
-    <w:lsdException w:name="Note Heading" w:semiHidden="1" w:unhideWhenUsed="1"/>
-    <w:lsdException w:name="Body Text 2" w:semiHidden="1" w:unhideWhenUsed="1"/>
-    <w:lsdException w:name="Body Text 3" w:semiHidden="1" w:unhideWhenUsed="1"/>
-    <w:lsdException w:name="Body Text Indent 2" w:semiHidden="1" w:unhideWhenUsed="1"/>
-    <w:lsdException w:name="Body Text Indent 3" w:semiHidden="1" w:unhideWhenUsed="1"/>
-    <w:lsdException w:name="Block Text" w:semiHidden="1" w:unhideWhenUsed="1"/>
-    <w:lsdException w:name="Hyperlink" w:semiHidden="1" w:unhideWhenUsed="1"/>
-    <w:lsdException w:name="FollowedHyperlink" w:semiHidden="1" w:unhideWhenUsed="1"/>
-    <w:lsdException w:name="Strong" w:uiPriority="22" w:qFormat="1"/>
-    <w:lsdException w:name="Emphasis" w:uiPriority="20" w:qFormat="1"/>
-    <w:lsdException w:name="Document Map" w:semiHidden="1" w:unhideWhenUsed="1"/>
-    <w:lsdException w:name="Plain Text" w:semiHidden="1" w:unhideWhenUsed="1"/>
-    <w:lsdException w:name="E-mail Signature" w:semiHidden="1" w:unhideWhenUsed="1"/>
-    <w:lsdException w:name="HTML Top of Form" w:semiHidden="1" w:unhideWhenUsed="1"/>
-    <w:lsdException w:name="HTML Bottom of Form" w:semiHidden="1" w:unhideWhenUsed="1"/>
-    <w:lsdException w:name="Normal (Web)" w:semiHidden="1" w:unhideWhenUsed="1"/>
-    <w:lsdException w:name="HTML Acronym" w:semiHidden="1" w:unhideWhenUsed="1"/>
-    <w:lsdException w:name="HTML Address" w:semiHidden="1" w:unhideWhenUsed="1"/>
-    <w:lsdException w:name="HTML Cite" w:semiHidden="1" w:unhideWhenUsed="1"/>
-    <w:lsdException w:name="HTML Code" w:semiHidden="1" w:unhideWhenUsed="1"/>
-    <w:lsdException w:name="HTML Definition" w:semiHidden="1" w:unhideWhenUsed="1"/>
-    <w:lsdException w:name="HTML Keyboard" w:semiHidden="1" w:unhideWhenUsed="1"/>
-    <w:lsdException w:name="HTML Preformatted" w:semiHidden="1" w:unhideWhenUsed="1"/>
-    <w:lsdException w:name="HTML Sample" w:semiHidden="1" w:unhideWhenUsed="1"/>
-    <w:lsdException w:name="HTML Typewriter" w:semiHidden="1" w:unhideWhenUsed="1"/>
-    <w:lsdException w:name="HTML Variable" w:semiHidden="1" w:unhideWhenUsed="1"/>
-    <w:lsdException w:name="Normal Table" w:semiHidden="1" w:unhideWhenUsed="1"/>
-    <w:lsdException w:name="annotation subject" w:semiHidden="1" w:unhideWhenUsed="1"/>
-    <w:lsdException w:name="No List" w:semiHidden="1" w:unhideWhenUsed="1"/>
-    <w:lsdException w:name="Outline List 1" w:semiHidden="1" w:unhideWhenUsed="1"/>
-    <w:lsdException w:name="Outline List 2" w:semiHidden="1" w:unhideWhenUsed="1"/>
-    <w:lsdException w:name="Outline List 3" w:semiHidden="1" w:unhideWhenUsed="1"/>
-    <w:lsdException w:name="Table Simple 1" w:semiHidden="1" w:unhideWhenUsed="1"/>
-    <w:lsdException w:name="Table Simple 2" w:semiHidden="1" w:unhideWhenUsed="1"/>
-    <w:lsdException w:name="Table Simple 3" w:semiHidden="1" w:unhideWhenUsed="1"/>
-    <w:lsdException w:name="Table Classic 1" w:semiHidden="1" w:unhideWhenUsed="1"/>
-    <w:lsdException w:name="Table Classic 2" w:semiHidden="1" w:unhideWhenUsed="1"/>
-    <w:lsdException w:name="Table Classic 3" w:semiHidden="1" w:unhideWhenUsed="1"/>
-    <w:lsdException w:name="Table Classic 4" w:semiHidden="1" w:unhideWhenUsed="1"/>
-    <w:lsdException w:name="Table Colorful 1" w:semiHidden="1" w:unhideWhenUsed="1"/>
-    <w:lsdException w:name="Table Colorful 2" w:semiHidden="1" w:unhideWhenUsed="1"/>
-    <w:lsdException w:name="Table Colorful 3" w:semiHidden="1" w:unhideWhenUsed="1"/>
-    <w:lsdException w:name="Table Columns 1" w:semiHidden="1" w:unhideWhenUsed="1"/>
-    <w:lsdException w:name="Table Columns 2" w:semiHidden="1" w:unhideWhenUsed="1"/>
-    <w:lsdException w:name="Table Columns 3" w:semiHidden="1" w:unhideWhenUsed="1"/>
-    <w:lsdException w:name="Table Columns 4" w:semiHidden="1" w:unhideWhenUsed="1"/>
-    <w:lsdException w:name="Table Columns 5" w:semiHidden="1" w:unhideWhenUsed="1"/>
-    <w:lsdException w:name="Table Grid 1" w:semiHidden="1" w:unhideWhenUsed="1"/>
-    <w:lsdException w:name="Table Grid 2" w:semiHidden="1" w:unhideWhenUsed="1"/>
-    <w:lsdException w:name="Table Grid 3" w:semiHidden="1" w:unhideWhenUsed="1"/>
-    <w:lsdException w:name="Table Grid 4" w:semiHidden="1" w:unhideWhenUsed="1"/>
-    <w:lsdException w:name="Table Grid 5" w:semiHidden="1" w:unhideWhenUsed="1"/>
-    <w:lsdException w:name="Table Grid 6" w:semiHidden="1" w:unhideWhenUsed="1"/>
-    <w:lsdException w:name="Table Grid 7" w:semiHidden="1" w:unhideWhenUsed="1"/>
-    <w:lsdException w:name="Table Grid 8" w:semiHidden="1" w:unhideWhenUsed="1"/>
-    <w:lsdException w:name="Table List 1" w:semiHidden="1" w:unhideWhenUsed="1"/>
-    <w:lsdException w:name="Table List 2" w:semiHidden="1" w:unhideWhenUsed="1"/>
-    <w:lsdException w:name="Table List 3" w:semiHidden="1" w:unhideWhenUsed="1"/>
-    <w:lsdException w:name="Table List 4" w:semiHidden="1" w:unhideWhenUsed="1"/>
-    <w:lsdException w:name="Table List 5" w:semiHidden="1" w:unhideWhenUsed="1"/>
-    <w:lsdException w:name="Table List 6" w:semiHidden="1" w:unhideWhenUsed="1"/>
-    <w:lsdException w:name="Table List 7" w:semiHidden="1" w:unhideWhenUsed="1"/>
-    <w:lsdException w:name="Table List 8" w:semiHidden="1" w:unhideWhenUsed="1"/>
-    <w:lsdException w:name="Table 3D effects 1" w:semiHidden="1" w:unhideWhenUsed="1"/>
-    <w:lsdException w:name="Table 3D effects 2" w:semiHidden="1" w:unhideWhenUsed="1"/>
-    <w:lsdException w:name="Table 3D effects 3" w:semiHidden="1" w:unhideWhenUsed="1"/>
-    <w:lsdException w:name="Table Contemporary" w:semiHidden="1" w:unhideWhenUsed="1"/>
-    <w:lsdException w:name="Table Elegant" w:semiHidden="1" w:unhideWhenUsed="1"/>
-    <w:lsdException w:name="Table Professional" w:semiHidden="1" w:unhideWhenUsed="1"/>
-    <w:lsdException w:name="Table Subtle 1" w:semiHidden="1" w:unhideWhenUsed="1"/>
-    <w:lsdException w:name="Table Subtle 2" w:semiHidden="1" w:unhideWhenUsed="1"/>
-    <w:lsdException w:name="Table Web 1" w:semiHidden="1" w:unhideWhenUsed="1"/>
-    <w:lsdException w:name="Table Web 2" w:semiHidden="1" w:unhideWhenUsed="1"/>
-    <w:lsdException w:name="Table Web 3" w:semiHidden="1" w:unhideWhenUsed="1"/>
-    <w:lsdException w:name="Balloon Text" w:semiHidden="1" w:unhideWhenUsed="1"/>
-    <w:lsdException w:name="Table Grid" w:uiPriority="59"/>
-    <w:lsdException w:name="Table Theme" w:semiHidden="1" w:unhideWhenUsed="1"/>
-    <w:lsdException w:name="Note Level 1" w:semiHidden="1" w:unhideWhenUsed="1"/>
-    <w:lsdException w:name="Note Level 2" w:semiHidden="1" w:unhideWhenUsed="1"/>
-    <w:lsdException w:name="Note Level 3" w:semiHidden="1" w:unhideWhenUsed="1"/>
-    <w:lsdException w:name="Note Level 4" w:semiHidden="1" w:unhideWhenUsed="1"/>
-    <w:lsdException w:name="Note Level 5" w:semiHidden="1" w:unhideWhenUsed="1"/>
-    <w:lsdException w:name="Note Level 6" w:semiHidden="1" w:unhideWhenUsed="1"/>
-    <w:lsdException w:name="Note Level 7" w:semiHidden="1" w:unhideWhenUsed="1"/>
-    <w:lsdException w:name="Note Level 8" w:semiHidden="1" w:unhideWhenUsed="1"/>
-    <w:lsdException w:name="Note Level 9" w:semiHidden="1" w:unhideWhenUsed="1"/>
-    <w:lsdException w:name="Placeholder Text" w:semiHidden="1"/>
-    <w:lsdException w:name="No Spacing" w:uiPriority="1" w:qFormat="1"/>
-    <w:lsdException w:name="Light Shading" w:uiPriority="60"/>
-    <w:lsdException w:name="Light List" w:uiPriority="61"/>
-    <w:lsdException w:name="Light Grid" w:uiPriority="62"/>
-    <w:lsdException w:name="Medium Shading 1" w:uiPriority="63"/>
-    <w:lsdException w:name="Medium Shading 2" w:uiPriority="64"/>
-    <w:lsdException w:name="Medium List 1" w:uiPriority="65"/>
-    <w:lsdException w:name="Medium List 2" w:uiPriority="66"/>
-    <w:lsdException w:name="Medium Grid 1" w:uiPriority="67"/>
-    <w:lsdException w:name="Medium Grid 2" w:uiPriority="68"/>
-    <w:lsdException w:name="Medium Grid 3" w:uiPriority="69"/>
-    <w:lsdException w:name="Dark List" w:uiPriority="70"/>
-    <w:lsdException w:name="Colorful Shading" w:uiPriority="71"/>
-    <w:lsdException w:name="Colorful List" w:uiPriority="72"/>
-    <w:lsdException w:name="Colorful Grid" w:uiPriority="73"/>
-    <w:lsdException w:name="Light Shading Accent 1" w:uiPriority="60"/>
-    <w:lsdException w:name="Light List Accent 1" w:uiPriority="61"/>
-    <w:lsdException w:name="Light Grid Accent 1" w:uiPriority="62"/>
-    <w:lsdException w:name="Medium Shading 1 Accent 1" w:uiPriority="63"/>
-    <w:lsdException w:name="Medium Shading 2 Accent 1" w:uiPriority="64"/>
-    <w:lsdException w:name="Medium List 1 Accent 1" w:uiPriority="65"/>
-    <w:lsdException w:name="Revision" w:semiHidden="1"/>
-    <w:lsdException w:name="List Paragraph" w:uiPriority="34" w:qFormat="1"/>
-    <w:lsdException w:name="Quote" w:uiPriority="29" w:qFormat="1"/>
-    <w:lsdException w:name="Intense Quote" w:uiPriority="30" w:qFormat="1"/>
-    <w:lsdException w:name="Medium List 2 Accent 1" w:uiPriority="66"/>
-    <w:lsdException w:name="Medium Grid 1 Accent 1" w:uiPriority="67"/>
-    <w:lsdException w:name="Medium Grid 2 Accent 1" w:uiPriority="68"/>
-    <w:lsdException w:name="Medium Grid 3 Accent 1" w:uiPriority="69"/>
-    <w:lsdException w:name="Dark List Accent 1" w:uiPriority="70"/>
-    <w:lsdException w:name="Colorful Shading Accent 1" w:uiPriority="71"/>
-    <w:lsdException w:name="Colorful List Accent 1" w:uiPriority="72"/>
-    <w:lsdException w:name="Colorful Grid Accent 1" w:uiPriority="73"/>
-    <w:lsdException w:name="Light Shading Accent 2" w:uiPriority="60"/>
-    <w:lsdException w:name="Light List Accent 2" w:uiPriority="61"/>
-    <w:lsdException w:name="Light Grid Accent 2" w:uiPriority="62"/>
-    <w:lsdException w:name="Medium Shading 1 Accent 2" w:uiPriority="63"/>
-    <w:lsdException w:name="Medium Shading 2 Accent 2" w:uiPriority="64"/>
-    <w:lsdException w:name="Medium List 1 Accent 2" w:uiPriority="65"/>
-    <w:lsdException w:name="Medium List 2 Accent 2" w:uiPriority="66"/>
-    <w:lsdException w:name="Medium Grid 1 Accent 2" w:uiPriority="67"/>
-    <w:lsdException w:name="Medium Grid 2 Accent 2" w:uiPriority="68"/>
-    <w:lsdException w:name="Medium Grid 3 Accent 2" w:uiPriority="69"/>
-    <w:lsdException w:name="Dark List Accent 2" w:uiPriority="70"/>
-    <w:lsdException w:name="Colorful Shading Accent 2" w:uiPriority="71"/>
-    <w:lsdException w:name="Colorful List Accent 2" w:uiPriority="72"/>
-    <w:lsdException w:name="Colorful Grid Accent 2" w:uiPriority="73"/>
-    <w:lsdException w:name="Light Shading Accent 3" w:uiPriority="60"/>
-    <w:lsdException w:name="Light List Accent 3" w:uiPriority="61"/>
-    <w:lsdException w:name="Light Grid Accent 3" w:uiPriority="62"/>
-    <w:lsdException w:name="Medium Shading 1 Accent 3" w:uiPriority="63"/>
-    <w:lsdException w:name="Medium Shading 2 Accent 3" w:uiPriority="64"/>
-    <w:lsdException w:name="Medium List 1 Accent 3" w:uiPriority="65"/>
-    <w:lsdException w:name="Medium List 2 Accent 3" w:uiPriority="66"/>
-    <w:lsdException w:name="Medium Grid 1 Accent 3" w:uiPriority="67"/>
-    <w:lsdException w:name="Medium Grid 2 Accent 3" w:uiPriority="68"/>
-    <w:lsdException w:name="Medium Grid 3 Accent 3" w:uiPriority="69"/>
-    <w:lsdException w:name="Dark List Accent 3" w:uiPriority="70"/>
-    <w:lsdException w:name="Colorful Shading Accent 3" w:uiPriority="71"/>
-    <w:lsdException w:name="Colorful List Accent 3" w:uiPriority="72"/>
-    <w:lsdException w:name="Colorful Grid Accent 3" w:uiPriority="73"/>
-    <w:lsdException w:name="Light Shading Accent 4" w:uiPriority="60"/>
-    <w:lsdException w:name="Light List Accent 4" w:uiPriority="61"/>
-    <w:lsdException w:name="Light Grid Accent 4" w:uiPriority="62"/>
-    <w:lsdException w:name="Medium Shading 1 Accent 4" w:uiPriority="63"/>
-    <w:lsdException w:name="Medium Shading 2 Accent 4" w:uiPriority="64"/>
-    <w:lsdException w:name="Medium List 1 Accent 4" w:uiPriority="65"/>
-    <w:lsdException w:name="Medium List 2 Accent 4" w:uiPriority="66"/>
-    <w:lsdException w:name="Medium Grid 1 Accent 4" w:uiPriority="67"/>
-    <w:lsdException w:name="Medium Grid 2 Accent 4" w:uiPriority="68"/>
-    <w:lsdException w:name="Medium Grid 3 Accent 4" w:uiPriority="69"/>
-    <w:lsdException w:name="Dark List Accent 4" w:uiPriority="70"/>
-    <w:lsdException w:name="Colorful Shading Accent 4" w:uiPriority="71"/>
-    <w:lsdException w:name="Colorful List Accent 4" w:uiPriority="72"/>
-    <w:lsdException w:name="Colorful Grid Accent 4" w:uiPriority="73"/>
-    <w:lsdException w:name="Light Shading Accent 5" w:uiPriority="60"/>
-    <w:lsdException w:name="Light List Accent 5" w:uiPriority="61"/>
-    <w:lsdException w:name="Light Grid Accent 5" w:uiPriority="62"/>
-    <w:lsdException w:name="Medium Shading 1 Accent 5" w:uiPriority="63"/>
-    <w:lsdException w:name="Medium Shading 2 Accent 5" w:uiPriority="64"/>
-    <w:lsdException w:name="Medium List 1 Accent 5" w:uiPriority="65"/>
-    <w:lsdException w:name="Medium List 2 Accent 5" w:uiPriority="66"/>
-    <w:lsdException w:name="Medium Grid 1 Accent 5" w:uiPriority="67"/>
-    <w:lsdException w:name="Medium Grid 2 Accent 5" w:uiPriority="68"/>
-    <w:lsdException w:name="Medium Grid 3 Accent 5" w:uiPriority="69"/>
-    <w:lsdException w:name="Dark List Accent 5" w:uiPriority="70"/>
-    <w:lsdException w:name="Colorful Shading Accent 5" w:uiPriority="71"/>
-    <w:lsdException w:name="Colorful List Accent 5" w:uiPriority="72"/>
-    <w:lsdException w:name="Colorful Grid Accent 5" w:uiPriority="73"/>
-    <w:lsdException w:name="Light Shading Accent 6" w:uiPriority="60"/>
-    <w:lsdException w:name="Light List Accent 6" w:uiPriority="61"/>
-    <w:lsdException w:name="Light Grid Accent 6" w:uiPriority="62"/>
-    <w:lsdException w:name="Medium Shading 1 Accent 6" w:uiPriority="63"/>
-    <w:lsdException w:name="Medium Shading 2 Accent 6" w:uiPriority="64"/>
-    <w:lsdException w:name="Medium List 1 Accent 6" w:uiPriority="65"/>
-    <w:lsdException w:name="Medium List 2 Accent 6" w:uiPriority="66"/>
-    <w:lsdException w:name="Medium Grid 1 Accent 6" w:uiPriority="67"/>
-    <w:lsdException w:name="Medium Grid 2 Accent 6" w:uiPriority="68"/>
-    <w:lsdException w:name="Medium Grid 3 Accent 6" w:uiPriority="69"/>
-    <w:lsdException w:name="Dark List Accent 6" w:uiPriority="70"/>
-    <w:lsdException w:name="Colorful Shading Accent 6" w:uiPriority="71"/>
-    <w:lsdException w:name="Colorful List Accent 6" w:uiPriority="72"/>
-    <w:lsdException w:name="Colorful Grid Accent 6" w:uiPriority="73"/>
-    <w:lsdException w:name="Subtle Emphasis" w:uiPriority="19" w:qFormat="1"/>
-    <w:lsdException w:name="Intense Emphasis" w:uiPriority="21" w:qFormat="1"/>
-    <w:lsdException w:name="Subtle Reference" w:uiPriority="31" w:qFormat="1"/>
-    <w:lsdException w:name="Intense Reference" w:uiPriority="32" w:qFormat="1"/>
-    <w:lsdException w:name="Book Title" w:uiPriority="33" w:qFormat="1"/>
-    <w:lsdException w:name="Bibliography" w:semiHidden="1" w:uiPriority="37" w:unhideWhenUsed="1"/>
-    <w:lsdException w:name="TOC Heading" w:semiHidden="1" w:uiPriority="39" w:unhideWhenUsed="1" w:qFormat="1"/>
-    <w:lsdException w:name="Plain Table 1" w:uiPriority="41"/>
-    <w:lsdException w:name="Plain Table 2" w:uiPriority="42"/>
-    <w:lsdException w:name="Plain Table 3" w:uiPriority="43"/>
-    <w:lsdException w:name="Plain Table 4" w:uiPriority="44"/>
-    <w:lsdException w:name="Plain Table 5" w:uiPriority="45"/>
-    <w:lsdException w:name="Grid Table Light" w:uiPriority="40"/>
-    <w:lsdException w:name="Grid Table 1 Light" w:uiPriority="46"/>
-    <w:lsdException w:name="Grid Table 2" w:uiPriority="47"/>
-    <w:lsdException w:name="Grid Table 3" w:uiPriority="48"/>
-    <w:lsdException w:name="Grid Table 4" w:uiPriority="49"/>
-    <w:lsdException w:name="Grid Table 5 Dark" w:uiPriority="50"/>
-    <w:lsdException w:name="Grid Table 6 Colorful" w:uiPriority="51"/>
-    <w:lsdException w:name="Grid Table 7 Colorful" w:uiPriority="52"/>
-    <w:lsdException w:name="Grid Table 1 Light Accent 1" w:uiPriority="46"/>
-    <w:lsdException w:name="Grid Table 2 Accent 1" w:uiPriority="47"/>
-    <w:lsdException w:name="Grid Table 3 Accent 1" w:uiPriority="48"/>
-    <w:lsdException w:name="Grid Table 4 Accent 1" w:uiPriority="49"/>
-    <w:lsdException w:name="Grid Table 5 Dark Accent 1" w:uiPriority="50"/>
-    <w:lsdException w:name="Grid Table 6 Colorful Accent 1" w:uiPriority="51"/>
-    <w:lsdException w:name="Grid Table 7 Colorful Accent 1" w:uiPriority="52"/>
-    <w:lsdException w:name="Grid Table 1 Light Accent 2" w:uiPriority="46"/>
-    <w:lsdException w:name="Grid Table 2 Accent 2" w:uiPriority="47"/>
-    <w:lsdException w:name="Grid Table 3 Accent 2" w:uiPriority="48"/>
-    <w:lsdException w:name="Grid Table 4 Accent 2" w:uiPriority="49"/>
-    <w:lsdException w:name="Grid Table 5 Dark Accent 2" w:uiPriority="50"/>
-    <w:lsdException w:name="Grid Table 6 Colorful Accent 2" w:uiPriority="51"/>
-    <w:lsdException w:name="Grid Table 7 Colorful Accent 2" w:uiPriority="52"/>
-    <w:lsdException w:name="Grid Table 1 Light Accent 3" w:uiPriority="46"/>
-    <w:lsdException w:name="Grid Table 2 Accent 3" w:uiPriority="47"/>
-    <w:lsdException w:name="Grid Table 3 Accent 3" w:uiPriority="48"/>
-    <w:lsdException w:name="Grid Table 4 Accent 3" w:uiPriority="49"/>
-    <w:lsdException w:name="Grid Table 5 Dark Accent 3" w:uiPriority="50"/>
-    <w:lsdException w:name="Grid Table 6 Colorful Accent 3" w:uiPriority="51"/>
-    <w:lsdException w:name="Grid Table 7 Colorful Accent 3" w:uiPriority="52"/>
-    <w:lsdException w:name="Grid Table 1 Light Accent 4" w:uiPriority="46"/>
-    <w:lsdException w:name="Grid Table 2 Accent 4" w:uiPriority="47"/>
-    <w:lsdException w:name="Grid Table 3 Accent 4" w:uiPriority="48"/>
-    <w:lsdException w:name="Grid Table 4 Accent 4" w:uiPriority="49"/>
-    <w:lsdException w:name="Grid Table 5 Dark Accent 4" w:uiPriority="50"/>
-    <w:lsdException w:name="Grid Table 6 Colorful Accent 4" w:uiPriority="51"/>
-    <w:lsdException w:name="Grid Table 7 Colorful Accent 4" w:uiPriority="52"/>
-    <w:lsdException w:name="Grid Table 1 Light Accent 5" w:uiPriority="46"/>
-    <w:lsdException w:name="Grid Table 2 Accent 5" w:uiPriority="47"/>
-    <w:lsdException w:name="Grid Table 3 Accent 5" w:uiPriority="48"/>
-    <w:lsdException w:name="Grid Table 4 Accent 5" w:uiPriority="49"/>
-    <w:lsdException w:name="Grid Table 5 Dark Accent 5" w:uiPriority="50"/>
-    <w:lsdException w:name="Grid Table 6 Colorful Accent 5" w:uiPriority="51"/>
-    <w:lsdException w:name="Grid Table 7 Colorful Accent 5" w:uiPriority="52"/>
-    <w:lsdException w:name="Grid Table 1 Light Accent 6" w:uiPriority="46"/>
-    <w:lsdException w:name="Grid Table 2 Accent 6" w:uiPriority="47"/>
-    <w:lsdException w:name="Grid Table 3 Accent 6" w:uiPriority="48"/>
-    <w:lsdException w:name="Grid Table 4 Accent 6" w:uiPriority="49"/>
-    <w:lsdException w:name="Grid Table 5 Dark Accent 6" w:uiPriority="50"/>
-    <w:lsdException w:name="Grid Table 6 Colorful Accent 6" w:uiPriority="51"/>
-    <w:lsdException w:name="Grid Table 7 Colorful Accent 6" w:uiPriority="52"/>
-    <w:lsdException w:name="List Table 1 Light" w:uiPriority="46"/>
-    <w:lsdException w:name="List Table 2" w:uiPriority="47"/>
-    <w:lsdException w:name="List Table 3" w:uiPriority="48"/>
-    <w:lsdException w:name="List Table 4" w:uiPriority="49"/>
-    <w:lsdException w:name="List Table 5 Dark" w:uiPriority="50"/>
-    <w:lsdException w:name="List Table 6 Colorful" w:uiPriority="51"/>
-    <w:lsdException w:name="List Table 7 Colorful" w:uiPriority="52"/>
-    <w:lsdException w:name="List Table 1 Light Accent 1" w:uiPriority="46"/>
-    <w:lsdException w:name="List Table 2 Accent 1" w:uiPriority="47"/>
-    <w:lsdException w:name="List Table 3 Accent 1" w:uiPriority="48"/>
-    <w:lsdException w:name="List Table 4 Accent 1" w:uiPriority="49"/>
-    <w:lsdException w:name="List Table 5 Dark Accent 1" w:uiPriority="50"/>
-    <w:lsdException w:name="List Table 6 Colorful Accent 1" w:uiPriority="51"/>
-    <w:lsdException w:name="List Table 7 Colorful Accent 1" w:uiPriority="52"/>
-    <w:lsdException w:name="List Table 1 Light Accent 2" w:uiPriority="46"/>
-    <w:lsdException w:name="List Table 2 Accent 2" w:uiPriority="47"/>
-    <w:lsdException w:name="List Table 3 Accent 2" w:uiPriority="48"/>
-    <w:lsdException w:name="List Table 4 Accent 2" w:uiPriority="49"/>
-    <w:lsdException w:name="List Table 5 Dark Accent 2" w:uiPriority="50"/>
-    <w:lsdException w:name="List Table 6 Colorful Accent 2" w:uiPriority="51"/>
-    <w:lsdException w:name="List Table 7 Colorful Accent 2" w:uiPriority="52"/>
-    <w:lsdException w:name="List Table 1 Light Accent 3" w:uiPriority="46"/>
-    <w:lsdException w:name="List Table 2 Accent 3" w:uiPriority="47"/>
-    <w:lsdException w:name="List Table 3 Accent 3" w:uiPriority="48"/>
-    <w:lsdException w:name="List Table 4 Accent 3" w:uiPriority="49"/>
-    <w:lsdException w:name="List Table 5 Dark Accent 3" w:uiPriority="50"/>
-    <w:lsdException w:name="List Table 6 Colorful Accent 3" w:uiPriority="51"/>
-    <w:lsdException w:name="List Table 7 Colorful Accent 3" w:uiPriority="52"/>
-    <w:lsdException w:name="List Table 1 Light Accent 4" w:uiPriority="46"/>
-    <w:lsdException w:name="List Table 2 Accent 4" w:uiPriority="47"/>
-    <w:lsdException w:name="List Table 3 Accent 4" w:uiPriority="48"/>
-    <w:lsdException w:name="List Table 4 Accent 4" w:uiPriority="49"/>
-    <w:lsdException w:name="List Table 5 Dark Accent 4" w:uiPriority="50"/>
-    <w:lsdException w:name="List Table 6 Colorful Accent 4" w:uiPriority="51"/>
-    <w:lsdException w:name="List Table 7 Colorful Accent 4" w:uiPriority="52"/>
-    <w:lsdException w:name="List Table 1 Light Accent 5" w:uiPriority="46"/>
-    <w:lsdException w:name="List Table 2 Accent 5" w:uiPriority="47"/>
-    <w:lsdException w:name="List Table 3 Accent 5" w:uiPriority="48"/>
-    <w:lsdException w:name="List Table 4 Accent 5" w:uiPriority="49"/>
-    <w:lsdException w:name="List Table 5 Dark Accent 5" w:uiPriority="50"/>
-    <w:lsdException w:name="List Table 6 Colorful Accent 5" w:uiPriority="51"/>
-    <w:lsdException w:name="List Table 7 Colorful Accent 5" w:uiPriority="52"/>
-    <w:lsdException w:name="List Table 1 Light Accent 6" w:uiPriority="46"/>
-    <w:lsdException w:name="List Table 2 Accent 6" w:uiPriority="47"/>
-    <w:lsdException w:name="List Table 3 Accent 6" w:uiPriority="48"/>
-    <w:lsdException w:name="List Table 4 Accent 6" w:uiPriority="49"/>
-    <w:lsdException w:name="List Table 5 Dark Accent 6" w:uiPriority="50"/>
-    <w:lsdException w:name="List Table 6 Colorful Accent 6" w:uiPriority="51"/>
-    <w:lsdException w:name="List Table 7 Colorful Accent 6" w:uiPriority="52"/>
+  <w:latentStyles w:defLockedState="0" w:defUIPriority="99" w:defSemiHidden="1" w:defUnhideWhenUsed="1" w:defQFormat="0" w:count="276">
+    <w:lsdException w:name="Normal" w:semiHidden="0" w:uiPriority="0" w:unhideWhenUsed="0" w:qFormat="1"/>
+    <w:lsdException w:name="heading 1" w:semiHidden="0" w:uiPriority="9" w:unhideWhenUsed="0" w:qFormat="1"/>
+    <w:lsdException w:name="heading 2" w:uiPriority="9" w:qFormat="1"/>
+    <w:lsdException w:name="heading 3" w:uiPriority="9" w:qFormat="1"/>
+    <w:lsdException w:name="heading 4" w:uiPriority="9" w:qFormat="1"/>
+    <w:lsdException w:name="heading 5" w:uiPriority="9" w:qFormat="1"/>
+    <w:lsdException w:name="heading 6" w:uiPriority="9" w:qFormat="1"/>
+    <w:lsdException w:name="heading 7" w:uiPriority="9" w:qFormat="1"/>
+    <w:lsdException w:name="heading 8" w:uiPriority="9" w:qFormat="1"/>
+    <w:lsdException w:name="heading 9" w:uiPriority="9" w:qFormat="1"/>
+    <w:lsdException w:name="toc 1" w:uiPriority="39"/>
+    <w:lsdException w:name="toc 2" w:uiPriority="39"/>
+    <w:lsdException w:name="toc 3" w:uiPriority="39"/>
+    <w:lsdException w:name="toc 4" w:uiPriority="39"/>
+    <w:lsdException w:name="toc 5" w:uiPriority="39"/>
+    <w:lsdException w:name="toc 6" w:uiPriority="39"/>
+    <w:lsdException w:name="toc 7" w:uiPriority="39"/>
+    <w:lsdException w:name="toc 8" w:uiPriority="39"/>
+    <w:lsdException w:name="toc 9" w:uiPriority="39"/>
+    <w:lsdException w:name="caption" w:uiPriority="35" w:qFormat="1"/>
+    <w:lsdException w:name="Title" w:semiHidden="0" w:uiPriority="10" w:unhideWhenUsed="0" w:qFormat="1"/>
+    <w:lsdException w:name="Default Paragraph Font" w:uiPriority="1"/>
+    <w:lsdException w:name="Subtitle" w:semiHidden="0" w:uiPriority="11" w:unhideWhenUsed="0" w:qFormat="1"/>
+    <w:lsdException w:name="Strong" w:semiHidden="0" w:uiPriority="22" w:unhideWhenUsed="0" w:qFormat="1"/>
+    <w:lsdException w:name="Emphasis" w:semiHidden="0" w:uiPriority="20" w:unhideWhenUsed="0" w:qFormat="1"/>
+    <w:lsdException w:name="Table Grid" w:semiHidden="0" w:uiPriority="59" w:unhideWhenUsed="0"/>
+    <w:lsdException w:name="Placeholder Text" w:unhideWhenUsed="0"/>
+    <w:lsdException w:name="No Spacing" w:semiHidden="0" w:uiPriority="1" w:unhideWhenUsed="0" w:qFormat="1"/>
+    <w:lsdException w:name="Light Shading" w:semiHidden="0" w:uiPriority="60" w:unhideWhenUsed="0"/>
+    <w:lsdException w:name="Light List" w:semiHidden="0" w:uiPriority="61" w:unhideWhenUsed="0"/>
+    <w:lsdException w:name="Light Grid" w:semiHidden="0" w:uiPriority="62" w:unhideWhenUsed="0"/>
+    <w:lsdException w:name="Medium Shading 1" w:semiHidden="0" w:uiPriority="63" w:unhideWhenUsed="0"/>
+    <w:lsdException w:name="Medium Shading 2" w:semiHidden="0" w:uiPriority="64" w:unhideWhenUsed="0"/>
+    <w:lsdException w:name="Medium List 1" w:semiHidden="0" w:uiPriority="65" w:unhideWhenUsed="0"/>
+    <w:lsdException w:name="Medium List 2" w:semiHidden="0" w:uiPriority="66" w:unhideWhenUsed="0"/>
+    <w:lsdException w:name="Medium Grid 1" w:semiHidden="0" w:uiPriority="67" w:unhideWhenUsed="0"/>
+    <w:lsdException w:name="Medium Grid 2" w:semiHidden="0" w:uiPriority="68" w:unhideWhenUsed="0"/>
+    <w:lsdException w:name="Medium Grid 3" w:semiHidden="0" w:uiPriority="69" w:unhideWhenUsed="0"/>
+    <w:lsdException w:name="Dark List" w:semiHidden="0" w:uiPriority="70" w:unhideWhenUsed="0"/>
+    <w:lsdException w:name="Colorful Shading" w:semiHidden="0" w:uiPriority="71" w:unhideWhenUsed="0"/>
+    <w:lsdException w:name="Colorful List" w:semiHidden="0" w:uiPriority="72" w:unhideWhenUsed="0"/>
+    <w:lsdException w:name="Colorful Grid" w:semiHidden="0" w:uiPriority="73" w:unhideWhenUsed="0"/>
+    <w:lsdException w:name="Light Shading Accent 1" w:semiHidden="0" w:uiPriority="60" w:unhideWhenUsed="0"/>
+    <w:lsdException w:name="Light List Accent 1" w:semiHidden="0" w:uiPriority="61" w:unhideWhenUsed="0"/>
+    <w:lsdException w:name="Light Grid Accent 1" w:semiHidden="0" w:uiPriority="62" w:unhideWhenUsed="0"/>
+    <w:lsdException w:name="Medium Shading 1 Accent 1" w:semiHidden="0" w:uiPriority="63" w:unhideWhenUsed="0"/>
+    <w:lsdException w:name="Medium Shading 2 Accent 1" w:semiHidden="0" w:uiPriority="64" w:unhideWhenUsed="0"/>
+    <w:lsdException w:name="Medium List 1 Accent 1" w:semiHidden="0" w:uiPriority="65" w:unhideWhenUsed="0"/>
+    <w:lsdException w:name="Revision" w:unhideWhenUsed="0"/>
+    <w:lsdException w:name="List Paragraph" w:semiHidden="0" w:uiPriority="34" w:unhideWhenUsed="0" w:qFormat="1"/>
+    <w:lsdException w:name="Quote" w:semiHidden="0" w:uiPriority="29" w:unhideWhenUsed="0" w:qFormat="1"/>
+    <w:lsdException w:name="Intense Quote" w:semiHidden="0" w:uiPriority="30" w:unhideWhenUsed="0" w:qFormat="1"/>
+    <w:lsdException w:name="Medium List 2 Accent 1" w:semiHidden="0" w:uiPriority="66" w:unhideWhenUsed="0"/>
+    <w:lsdException w:name="Medium Grid 1 Accent 1" w:semiHidden="0" w:uiPriority="67" w:unhideWhenUsed="0"/>
+    <w:lsdException w:name="Medium Grid 2 Accent 1" w:semiHidden="0" w:uiPriority="68" w:unhideWhenUsed="0"/>
+    <w:lsdException w:name="Medium Grid 3 Accent 1" w:semiHidden="0" w:uiPriority="69" w:unhideWhenUsed="0"/>
+    <w:lsdException w:name="Dark List Accent 1" w:semiHidden="0" w:uiPriority="70" w:unhideWhenUsed="0"/>
+    <w:lsdException w:name="Colorful Shading Accent 1" w:semiHidden="0" w:uiPriority="71" w:unhideWhenUsed="0"/>
+    <w:lsdException w:name="Colorful List Accent 1" w:semiHidden="0" w:uiPriority="72" w:unhideWhenUsed="0"/>
+    <w:lsdException w:name="Colorful Grid Accent 1" w:semiHidden="0" w:uiPriority="73" w:unhideWhenUsed="0"/>
+    <w:lsdException w:name="Light Shading Accent 2" w:semiHidden="0" w:uiPriority="60" w:unhideWhenUsed="0"/>
+    <w:lsdException w:name="Light List Accent 2" w:semiHidden="0" w:uiPriority="61" w:unhideWhenUsed="0"/>
+    <w:lsdException w:name="Light Grid Accent 2" w:semiHidden="0" w:uiPriority="62" w:unhideWhenUsed="0"/>
+    <w:lsdException w:name="Medium Shading 1 Accent 2" w:semiHidden="0" w:uiPriority="63" w:unhideWhenUsed="0"/>
+    <w:lsdException w:name="Medium Shading 2 Accent 2" w:semiHidden="0" w:uiPriority="64" w:unhideWhenUsed="0"/>
+    <w:lsdException w:name="Medium List 1 Accent 2" w:semiHidden="0" w:uiPriority="65" w:unhideWhenUsed="0"/>
+    <w:lsdException w:name="Medium List 2 Accent 2" w:semiHidden="0" w:uiPriority="66" w:unhideWhenUsed="0"/>
+    <w:lsdException w:name="Medium Grid 1 Accent 2" w:semiHidden="0" w:uiPriority="67" w:unhideWhenUsed="0"/>
+    <w:lsdException w:name="Medium Grid 2 Accent 2" w:semiHidden="0" w:uiPriority="68" w:unhideWhenUsed="0"/>
+    <w:lsdException w:name="Medium Grid 3 Accent 2" w:semiHidden="0" w:uiPriority="69" w:unhideWhenUsed="0"/>
+    <w:lsdException w:name="Dark List Accent 2" w:semiHidden="0" w:uiPriority="70" w:unhideWhenUsed="0"/>
+    <w:lsdException w:name="Colorful Shading Accent 2" w:semiHidden="0" w:uiPriority="71" w:unhideWhenUsed="0"/>
+    <w:lsdException w:name="Colorful List Accent 2" w:semiHidden="0" w:uiPriority="72" w:unhideWhenUsed="0"/>
+    <w:lsdException w:name="Colorful Grid Accent 2" w:semiHidden="0" w:uiPriority="73" w:unhideWhenUsed="0"/>
+    <w:lsdException w:name="Light Shading Accent 3" w:semiHidden="0" w:uiPriority="60" w:unhideWhenUsed="0"/>
+    <w:lsdException w:name="Light List Accent 3" w:semiHidden="0" w:uiPriority="61" w:unhideWhenUsed="0"/>
+    <w:lsdException w:name="Light Grid Accent 3" w:semiHidden="0" w:uiPriority="62" w:unhideWhenUsed="0"/>
+    <w:lsdException w:name="Medium Shading 1 Accent 3" w:semiHidden="0" w:uiPriority="63" w:unhideWhenUsed="0"/>
+    <w:lsdException w:name="Medium Shading 2 Accent 3" w:semiHidden="0" w:uiPriority="64" w:unhideWhenUsed="0"/>
+    <w:lsdException w:name="Medium List 1 Accent 3" w:semiHidden="0" w:uiPriority="65" w:unhideWhenUsed="0"/>
+    <w:lsdException w:name="Medium List 2 Accent 3" w:semiHidden="0" w:uiPriority="66" w:unhideWhenUsed="0"/>
+    <w:lsdException w:name="Medium Grid 1 Accent 3" w:semiHidden="0" w:uiPriority="67" w:unhideWhenUsed="0"/>
+    <w:lsdException w:name="Medium Grid 2 Accent 3" w:semiHidden="0" w:uiPriority="68" w:unhideWhenUsed="0"/>
+    <w:lsdException w:name="Medium Grid 3 Accent 3" w:semiHidden="0" w:uiPriority="69" w:unhideWhenUsed="0"/>
+    <w:lsdException w:name="Dark List Accent 3" w:semiHidden="0" w:uiPriority="70" w:unhideWhenUsed="0"/>
+    <w:lsdException w:name="Colorful Shading Accent 3" w:semiHidden="0" w:uiPriority="71" w:unhideWhenUsed="0"/>
+    <w:lsdException w:name="Colorful List Accent 3" w:semiHidden="0" w:uiPriority="72" w:unhideWhenUsed="0"/>
+    <w:lsdException w:name="Colorful Grid Accent 3" w:semiHidden="0" w:uiPriority="73" w:unhideWhenUsed="0"/>
+    <w:lsdException w:name="Light Shading Accent 4" w:semiHidden="0" w:uiPriority="60" w:unhideWhenUsed="0"/>
+    <w:lsdException w:name="Light List Accent 4" w:semiHidden="0" w:uiPriority="61" w:unhideWhenUsed="0"/>
+    <w:lsdException w:name="Light Grid Accent 4" w:semiHidden="0" w:uiPriority="62" w:unhideWhenUsed="0"/>
+    <w:lsdException w:name="Medium Shading 1 Accent 4" w:semiHidden="0" w:uiPriority="63" w:unhideWhenUsed="0"/>
+    <w:lsdException w:name="Medium Shading 2 Accent 4" w:semiHidden="0" w:uiPriority="64" w:unhideWhenUsed="0"/>
+    <w:lsdException w:name="Medium List 1 Accent 4" w:semiHidden="0" w:uiPriority="65" w:unhideWhenUsed="0"/>
+    <w:lsdException w:name="Medium List 2 Accent 4" w:semiHidden="0" w:uiPriority="66" w:unhideWhenUsed="0"/>
+    <w:lsdException w:name="Medium Grid 1 Accent 4" w:semiHidden="0" w:uiPriority="67" w:unhideWhenUsed="0"/>
+    <w:lsdException w:name="Medium Grid 2 Accent 4" w:semiHidden="0" w:uiPriority="68" w:unhideWhenUsed="0"/>
+    <w:lsdException w:name="Medium Grid 3 Accent 4" w:semiHidden="0" w:uiPriority="69" w:unhideWhenUsed="0"/>
+    <w:lsdException w:name="Dark List Accent 4" w:semiHidden="0" w:uiPriority="70" w:unhideWhenUsed="0"/>
+    <w:lsdException w:name="Colorful Shading Accent 4" w:semiHidden="0" w:uiPriority="71" w:unhideWhenUsed="0"/>
+    <w:lsdException w:name="Colorful List Accent 4" w:semiHidden="0" w:uiPriority="72" w:unhideWhenUsed="0"/>
+    <w:lsdException w:name="Colorful Grid Accent 4" w:semiHidden="0" w:uiPriority="73" w:unhideWhenUsed="0"/>
+    <w:lsdException w:name="Light Shading Accent 5" w:semiHidden="0" w:uiPriority="60" w:unhideWhenUsed="0"/>
+    <w:lsdException w:name="Light List Accent 5" w:semiHidden="0" w:uiPriority="61" w:unhideWhenUsed="0"/>
+    <w:lsdException w:name="Light Grid Accent 5" w:semiHidden="0" w:uiPriority="62" w:unhideWhenUsed="0"/>
+    <w:lsdException w:name="Medium Shading 1 Accent 5" w:semiHidden="0" w:uiPriority="63" w:unhideWhenUsed="0"/>
+    <w:lsdException w:name="Medium Shading 2 Accent 5" w:semiHidden="0" w:uiPriority="64" w:unhideWhenUsed="0"/>
+    <w:lsdException w:name="Medium List 1 Accent 5" w:semiHidden="0" w:uiPriority="65" w:unhideWhenUsed="0"/>
+    <w:lsdException w:name="Medium List 2 Accent 5" w:semiHidden="0" w:uiPriority="66" w:unhideWhenUsed="0"/>
+    <w:lsdException w:name="Medium Grid 1 Accent 5" w:semiHidden="0" w:uiPriority="67" w:unhideWhenUsed="0"/>
+    <w:lsdException w:name="Medium Grid 2 Accent 5" w:semiHidden="0" w:uiPriority="68" w:unhideWhenUsed="0"/>
+    <w:lsdException w:name="Medium Grid 3 Accent 5" w:semiHidden="0" w:uiPriority="69" w:unhideWhenUsed="0"/>
+    <w:lsdException w:name="Dark List Accent 5" w:semiHidden="0" w:uiPriority="70" w:unhideWhenUsed="0"/>
+    <w:lsdException w:name="Colorful Shading Accent 5" w:semiHidden="0" w:uiPriority="71" w:unhideWhenUsed="0"/>
+    <w:lsdException w:name="Colorful List Accent 5" w:semiHidden="0" w:uiPriority="72" w:unhideWhenUsed="0"/>
+    <w:lsdException w:name="Colorful Grid Accent 5" w:semiHidden="0" w:uiPriority="73" w:unhideWhenUsed="0"/>
+    <w:lsdException w:name="Light Shading Accent 6" w:semiHidden="0" w:uiPriority="60" w:unhideWhenUsed="0"/>
+    <w:lsdException w:name="Light List Accent 6" w:semiHidden="0" w:uiPriority="61" w:unhideWhenUsed="0"/>
+    <w:lsdException w:name="Light Grid Accent 6" w:semiHidden="0" w:uiPriority="62" w:unhideWhenUsed="0"/>
+    <w:lsdException w:name="Medium Shading 1 Accent 6" w:semiHidden="0" w:uiPriority="63" w:unhideWhenUsed="0"/>
+    <w:lsdException w:name="Medium Shading 2 Accent 6" w:semiHidden="0" w:uiPriority="64" w:unhideWhenUsed="0"/>
+    <w:lsdException w:name="Medium List 1 Accent 6" w:semiHidden="0" w:uiPriority="65" w:unhideWhenUsed="0"/>
+    <w:lsdException w:name="Medium List 2 Accent 6" w:semiHidden="0" w:uiPriority="66" w:unhideWhenUsed="0"/>
+    <w:lsdException w:name="Medium Grid 1 Accent 6" w:semiHidden="0" w:uiPriority="67" w:unhideWhenUsed="0"/>
+    <w:lsdException w:name="Medium Grid 2 Accent 6" w:semiHidden="0" w:uiPriority="68" w:unhideWhenUsed="0"/>
+    <w:lsdException w:name="Medium Grid 3 Accent 6" w:semiHidden="0" w:uiPriority="69" w:unhideWhenUsed="0"/>
+    <w:lsdException w:name="Dark List Accent 6" w:semiHidden="0" w:uiPriority="70" w:unhideWhenUsed="0"/>
+    <w:lsdException w:name="Colorful Shading Accent 6" w:semiHidden="0" w:uiPriority="71" w:unhideWhenUsed="0"/>
+    <w:lsdException w:name="Colorful List Accent 6" w:semiHidden="0" w:uiPriority="72" w:unhideWhenUsed="0"/>
+    <w:lsdException w:name="Colorful Grid Accent 6" w:semiHidden="0" w:uiPriority="73" w:unhideWhenUsed="0"/>
+    <w:lsdException w:name="Subtle Emphasis" w:semiHidden="0" w:uiPriority="19" w:unhideWhenUsed="0" w:qFormat="1"/>
+    <w:lsdException w:name="Intense Emphasis" w:semiHidden="0" w:uiPriority="21" w:unhideWhenUsed="0" w:qFormat="1"/>
+    <w:lsdException w:name="Subtle Reference" w:semiHidden="0" w:uiPriority="31" w:unhideWhenUsed="0" w:qFormat="1"/>
+    <w:lsdException w:name="Intense Reference" w:semiHidden="0" w:uiPriority="32" w:unhideWhenUsed="0" w:qFormat="1"/>
+    <w:lsdException w:name="Book Title" w:semiHidden="0" w:uiPriority="33" w:unhideWhenUsed="0" w:qFormat="1"/>
+    <w:lsdException w:name="Bibliography" w:uiPriority="37"/>
+    <w:lsdException w:name="TOC Heading" w:uiPriority="39" w:qFormat="1"/>
   </w:latentStyles>
   <w:style w:type="paragraph" w:default="1" w:styleId="Normal">
     <w:name w:val="Normal"/>
@@ -6924,6 +7682,267 @@
       <w:sz w:val="18"/>
       <w:szCs w:val="18"/>
       <w:lang w:eastAsia="en-US"/>
+    </w:rPr>
+  </w:style>
+  <w:style w:type="character" w:styleId="Hyperlink">
+    <w:name w:val="Hyperlink"/>
+    <w:basedOn w:val="DefaultParagraphFont"/>
+    <w:uiPriority w:val="99"/>
+    <w:unhideWhenUsed/>
+    <w:rsid w:val="00CF396C"/>
+    <w:rPr>
+      <w:color w:val="0000FF" w:themeColor="hyperlink"/>
+      <w:u w:val="single"/>
+    </w:rPr>
+  </w:style>
+</w:styles>
+</file>
+
+<file path=word/stylesWithEffects.xml><?xml version="1.0" encoding="utf-8"?>
+<w:styles xmlns:wpc="http://schemas.microsoft.com/office/word/2010/wordprocessingCanvas" xmlns:mo="http://schemas.microsoft.com/office/mac/office/2008/main" xmlns:mc="http://schemas.openxmlformats.org/markup-compatibility/2006" xmlns:mv="urn:schemas-microsoft-com:mac:vml" xmlns:o="urn:schemas-microsoft-com:office:office" xmlns:r="http://schemas.openxmlformats.org/officeDocument/2006/relationships" xmlns:m="http://schemas.openxmlformats.org/officeDocument/2006/math" xmlns:v="urn:schemas-microsoft-com:vml" xmlns:wp14="http://schemas.microsoft.com/office/word/2010/wordprocessingDrawing" xmlns:wp="http://schemas.openxmlformats.org/drawingml/2006/wordprocessingDrawing" xmlns:w10="urn:schemas-microsoft-com:office:word" xmlns:w="http://schemas.openxmlformats.org/wordprocessingml/2006/main" xmlns:w14="http://schemas.microsoft.com/office/word/2010/wordml" xmlns:wpg="http://schemas.microsoft.com/office/word/2010/wordprocessingGroup" xmlns:wpi="http://schemas.microsoft.com/office/word/2010/wordprocessingInk" xmlns:wne="http://schemas.microsoft.com/office/word/2006/wordml" xmlns:wps="http://schemas.microsoft.com/office/word/2010/wordprocessingShape" mc:Ignorable="w14 wp14">
+  <w:docDefaults>
+    <w:rPrDefault>
+      <w:rPr>
+        <w:rFonts w:asciiTheme="minorHAnsi" w:eastAsiaTheme="minorEastAsia" w:hAnsiTheme="minorHAnsi" w:cstheme="minorBidi"/>
+        <w:sz w:val="24"/>
+        <w:szCs w:val="24"/>
+        <w:lang w:val="en-US" w:eastAsia="ja-JP" w:bidi="ar-SA"/>
+      </w:rPr>
+    </w:rPrDefault>
+    <w:pPrDefault>
+      <w:pPr>
+        <w:spacing w:after="200"/>
+      </w:pPr>
+    </w:pPrDefault>
+  </w:docDefaults>
+  <w:latentStyles w:defLockedState="0" w:defUIPriority="99" w:defSemiHidden="1" w:defUnhideWhenUsed="1" w:defQFormat="0" w:count="276">
+    <w:lsdException w:name="Normal" w:semiHidden="0" w:uiPriority="0" w:unhideWhenUsed="0" w:qFormat="1"/>
+    <w:lsdException w:name="heading 1" w:semiHidden="0" w:uiPriority="9" w:unhideWhenUsed="0" w:qFormat="1"/>
+    <w:lsdException w:name="heading 2" w:uiPriority="9" w:qFormat="1"/>
+    <w:lsdException w:name="heading 3" w:uiPriority="9" w:qFormat="1"/>
+    <w:lsdException w:name="heading 4" w:uiPriority="9" w:qFormat="1"/>
+    <w:lsdException w:name="heading 5" w:uiPriority="9" w:qFormat="1"/>
+    <w:lsdException w:name="heading 6" w:uiPriority="9" w:qFormat="1"/>
+    <w:lsdException w:name="heading 7" w:uiPriority="9" w:qFormat="1"/>
+    <w:lsdException w:name="heading 8" w:uiPriority="9" w:qFormat="1"/>
+    <w:lsdException w:name="heading 9" w:uiPriority="9" w:qFormat="1"/>
+    <w:lsdException w:name="toc 1" w:uiPriority="39"/>
+    <w:lsdException w:name="toc 2" w:uiPriority="39"/>
+    <w:lsdException w:name="toc 3" w:uiPriority="39"/>
+    <w:lsdException w:name="toc 4" w:uiPriority="39"/>
+    <w:lsdException w:name="toc 5" w:uiPriority="39"/>
+    <w:lsdException w:name="toc 6" w:uiPriority="39"/>
+    <w:lsdException w:name="toc 7" w:uiPriority="39"/>
+    <w:lsdException w:name="toc 8" w:uiPriority="39"/>
+    <w:lsdException w:name="toc 9" w:uiPriority="39"/>
+    <w:lsdException w:name="caption" w:uiPriority="35" w:qFormat="1"/>
+    <w:lsdException w:name="Title" w:semiHidden="0" w:uiPriority="10" w:unhideWhenUsed="0" w:qFormat="1"/>
+    <w:lsdException w:name="Default Paragraph Font" w:uiPriority="1"/>
+    <w:lsdException w:name="Subtitle" w:semiHidden="0" w:uiPriority="11" w:unhideWhenUsed="0" w:qFormat="1"/>
+    <w:lsdException w:name="Strong" w:semiHidden="0" w:uiPriority="22" w:unhideWhenUsed="0" w:qFormat="1"/>
+    <w:lsdException w:name="Emphasis" w:semiHidden="0" w:uiPriority="20" w:unhideWhenUsed="0" w:qFormat="1"/>
+    <w:lsdException w:name="Table Grid" w:semiHidden="0" w:uiPriority="59" w:unhideWhenUsed="0"/>
+    <w:lsdException w:name="Placeholder Text" w:unhideWhenUsed="0"/>
+    <w:lsdException w:name="No Spacing" w:semiHidden="0" w:uiPriority="1" w:unhideWhenUsed="0" w:qFormat="1"/>
+    <w:lsdException w:name="Light Shading" w:semiHidden="0" w:uiPriority="60" w:unhideWhenUsed="0"/>
+    <w:lsdException w:name="Light List" w:semiHidden="0" w:uiPriority="61" w:unhideWhenUsed="0"/>
+    <w:lsdException w:name="Light Grid" w:semiHidden="0" w:uiPriority="62" w:unhideWhenUsed="0"/>
+    <w:lsdException w:name="Medium Shading 1" w:semiHidden="0" w:uiPriority="63" w:unhideWhenUsed="0"/>
+    <w:lsdException w:name="Medium Shading 2" w:semiHidden="0" w:uiPriority="64" w:unhideWhenUsed="0"/>
+    <w:lsdException w:name="Medium List 1" w:semiHidden="0" w:uiPriority="65" w:unhideWhenUsed="0"/>
+    <w:lsdException w:name="Medium List 2" w:semiHidden="0" w:uiPriority="66" w:unhideWhenUsed="0"/>
+    <w:lsdException w:name="Medium Grid 1" w:semiHidden="0" w:uiPriority="67" w:unhideWhenUsed="0"/>
+    <w:lsdException w:name="Medium Grid 2" w:semiHidden="0" w:uiPriority="68" w:unhideWhenUsed="0"/>
+    <w:lsdException w:name="Medium Grid 3" w:semiHidden="0" w:uiPriority="69" w:unhideWhenUsed="0"/>
+    <w:lsdException w:name="Dark List" w:semiHidden="0" w:uiPriority="70" w:unhideWhenUsed="0"/>
+    <w:lsdException w:name="Colorful Shading" w:semiHidden="0" w:uiPriority="71" w:unhideWhenUsed="0"/>
+    <w:lsdException w:name="Colorful List" w:semiHidden="0" w:uiPriority="72" w:unhideWhenUsed="0"/>
+    <w:lsdException w:name="Colorful Grid" w:semiHidden="0" w:uiPriority="73" w:unhideWhenUsed="0"/>
+    <w:lsdException w:name="Light Shading Accent 1" w:semiHidden="0" w:uiPriority="60" w:unhideWhenUsed="0"/>
+    <w:lsdException w:name="Light List Accent 1" w:semiHidden="0" w:uiPriority="61" w:unhideWhenUsed="0"/>
+    <w:lsdException w:name="Light Grid Accent 1" w:semiHidden="0" w:uiPriority="62" w:unhideWhenUsed="0"/>
+    <w:lsdException w:name="Medium Shading 1 Accent 1" w:semiHidden="0" w:uiPriority="63" w:unhideWhenUsed="0"/>
+    <w:lsdException w:name="Medium Shading 2 Accent 1" w:semiHidden="0" w:uiPriority="64" w:unhideWhenUsed="0"/>
+    <w:lsdException w:name="Medium List 1 Accent 1" w:semiHidden="0" w:uiPriority="65" w:unhideWhenUsed="0"/>
+    <w:lsdException w:name="Revision" w:unhideWhenUsed="0"/>
+    <w:lsdException w:name="List Paragraph" w:semiHidden="0" w:uiPriority="34" w:unhideWhenUsed="0" w:qFormat="1"/>
+    <w:lsdException w:name="Quote" w:semiHidden="0" w:uiPriority="29" w:unhideWhenUsed="0" w:qFormat="1"/>
+    <w:lsdException w:name="Intense Quote" w:semiHidden="0" w:uiPriority="30" w:unhideWhenUsed="0" w:qFormat="1"/>
+    <w:lsdException w:name="Medium List 2 Accent 1" w:semiHidden="0" w:uiPriority="66" w:unhideWhenUsed="0"/>
+    <w:lsdException w:name="Medium Grid 1 Accent 1" w:semiHidden="0" w:uiPriority="67" w:unhideWhenUsed="0"/>
+    <w:lsdException w:name="Medium Grid 2 Accent 1" w:semiHidden="0" w:uiPriority="68" w:unhideWhenUsed="0"/>
+    <w:lsdException w:name="Medium Grid 3 Accent 1" w:semiHidden="0" w:uiPriority="69" w:unhideWhenUsed="0"/>
+    <w:lsdException w:name="Dark List Accent 1" w:semiHidden="0" w:uiPriority="70" w:unhideWhenUsed="0"/>
+    <w:lsdException w:name="Colorful Shading Accent 1" w:semiHidden="0" w:uiPriority="71" w:unhideWhenUsed="0"/>
+    <w:lsdException w:name="Colorful List Accent 1" w:semiHidden="0" w:uiPriority="72" w:unhideWhenUsed="0"/>
+    <w:lsdException w:name="Colorful Grid Accent 1" w:semiHidden="0" w:uiPriority="73" w:unhideWhenUsed="0"/>
+    <w:lsdException w:name="Light Shading Accent 2" w:semiHidden="0" w:uiPriority="60" w:unhideWhenUsed="0"/>
+    <w:lsdException w:name="Light List Accent 2" w:semiHidden="0" w:uiPriority="61" w:unhideWhenUsed="0"/>
+    <w:lsdException w:name="Light Grid Accent 2" w:semiHidden="0" w:uiPriority="62" w:unhideWhenUsed="0"/>
+    <w:lsdException w:name="Medium Shading 1 Accent 2" w:semiHidden="0" w:uiPriority="63" w:unhideWhenUsed="0"/>
+    <w:lsdException w:name="Medium Shading 2 Accent 2" w:semiHidden="0" w:uiPriority="64" w:unhideWhenUsed="0"/>
+    <w:lsdException w:name="Medium List 1 Accent 2" w:semiHidden="0" w:uiPriority="65" w:unhideWhenUsed="0"/>
+    <w:lsdException w:name="Medium List 2 Accent 2" w:semiHidden="0" w:uiPriority="66" w:unhideWhenUsed="0"/>
+    <w:lsdException w:name="Medium Grid 1 Accent 2" w:semiHidden="0" w:uiPriority="67" w:unhideWhenUsed="0"/>
+    <w:lsdException w:name="Medium Grid 2 Accent 2" w:semiHidden="0" w:uiPriority="68" w:unhideWhenUsed="0"/>
+    <w:lsdException w:name="Medium Grid 3 Accent 2" w:semiHidden="0" w:uiPriority="69" w:unhideWhenUsed="0"/>
+    <w:lsdException w:name="Dark List Accent 2" w:semiHidden="0" w:uiPriority="70" w:unhideWhenUsed="0"/>
+    <w:lsdException w:name="Colorful Shading Accent 2" w:semiHidden="0" w:uiPriority="71" w:unhideWhenUsed="0"/>
+    <w:lsdException w:name="Colorful List Accent 2" w:semiHidden="0" w:uiPriority="72" w:unhideWhenUsed="0"/>
+    <w:lsdException w:name="Colorful Grid Accent 2" w:semiHidden="0" w:uiPriority="73" w:unhideWhenUsed="0"/>
+    <w:lsdException w:name="Light Shading Accent 3" w:semiHidden="0" w:uiPriority="60" w:unhideWhenUsed="0"/>
+    <w:lsdException w:name="Light List Accent 3" w:semiHidden="0" w:uiPriority="61" w:unhideWhenUsed="0"/>
+    <w:lsdException w:name="Light Grid Accent 3" w:semiHidden="0" w:uiPriority="62" w:unhideWhenUsed="0"/>
+    <w:lsdException w:name="Medium Shading 1 Accent 3" w:semiHidden="0" w:uiPriority="63" w:unhideWhenUsed="0"/>
+    <w:lsdException w:name="Medium Shading 2 Accent 3" w:semiHidden="0" w:uiPriority="64" w:unhideWhenUsed="0"/>
+    <w:lsdException w:name="Medium List 1 Accent 3" w:semiHidden="0" w:uiPriority="65" w:unhideWhenUsed="0"/>
+    <w:lsdException w:name="Medium List 2 Accent 3" w:semiHidden="0" w:uiPriority="66" w:unhideWhenUsed="0"/>
+    <w:lsdException w:name="Medium Grid 1 Accent 3" w:semiHidden="0" w:uiPriority="67" w:unhideWhenUsed="0"/>
+    <w:lsdException w:name="Medium Grid 2 Accent 3" w:semiHidden="0" w:uiPriority="68" w:unhideWhenUsed="0"/>
+    <w:lsdException w:name="Medium Grid 3 Accent 3" w:semiHidden="0" w:uiPriority="69" w:unhideWhenUsed="0"/>
+    <w:lsdException w:name="Dark List Accent 3" w:semiHidden="0" w:uiPriority="70" w:unhideWhenUsed="0"/>
+    <w:lsdException w:name="Colorful Shading Accent 3" w:semiHidden="0" w:uiPriority="71" w:unhideWhenUsed="0"/>
+    <w:lsdException w:name="Colorful List Accent 3" w:semiHidden="0" w:uiPriority="72" w:unhideWhenUsed="0"/>
+    <w:lsdException w:name="Colorful Grid Accent 3" w:semiHidden="0" w:uiPriority="73" w:unhideWhenUsed="0"/>
+    <w:lsdException w:name="Light Shading Accent 4" w:semiHidden="0" w:uiPriority="60" w:unhideWhenUsed="0"/>
+    <w:lsdException w:name="Light List Accent 4" w:semiHidden="0" w:uiPriority="61" w:unhideWhenUsed="0"/>
+    <w:lsdException w:name="Light Grid Accent 4" w:semiHidden="0" w:uiPriority="62" w:unhideWhenUsed="0"/>
+    <w:lsdException w:name="Medium Shading 1 Accent 4" w:semiHidden="0" w:uiPriority="63" w:unhideWhenUsed="0"/>
+    <w:lsdException w:name="Medium Shading 2 Accent 4" w:semiHidden="0" w:uiPriority="64" w:unhideWhenUsed="0"/>
+    <w:lsdException w:name="Medium List 1 Accent 4" w:semiHidden="0" w:uiPriority="65" w:unhideWhenUsed="0"/>
+    <w:lsdException w:name="Medium List 2 Accent 4" w:semiHidden="0" w:uiPriority="66" w:unhideWhenUsed="0"/>
+    <w:lsdException w:name="Medium Grid 1 Accent 4" w:semiHidden="0" w:uiPriority="67" w:unhideWhenUsed="0"/>
+    <w:lsdException w:name="Medium Grid 2 Accent 4" w:semiHidden="0" w:uiPriority="68" w:unhideWhenUsed="0"/>
+    <w:lsdException w:name="Medium Grid 3 Accent 4" w:semiHidden="0" w:uiPriority="69" w:unhideWhenUsed="0"/>
+    <w:lsdException w:name="Dark List Accent 4" w:semiHidden="0" w:uiPriority="70" w:unhideWhenUsed="0"/>
+    <w:lsdException w:name="Colorful Shading Accent 4" w:semiHidden="0" w:uiPriority="71" w:unhideWhenUsed="0"/>
+    <w:lsdException w:name="Colorful List Accent 4" w:semiHidden="0" w:uiPriority="72" w:unhideWhenUsed="0"/>
+    <w:lsdException w:name="Colorful Grid Accent 4" w:semiHidden="0" w:uiPriority="73" w:unhideWhenUsed="0"/>
+    <w:lsdException w:name="Light Shading Accent 5" w:semiHidden="0" w:uiPriority="60" w:unhideWhenUsed="0"/>
+    <w:lsdException w:name="Light List Accent 5" w:semiHidden="0" w:uiPriority="61" w:unhideWhenUsed="0"/>
+    <w:lsdException w:name="Light Grid Accent 5" w:semiHidden="0" w:uiPriority="62" w:unhideWhenUsed="0"/>
+    <w:lsdException w:name="Medium Shading 1 Accent 5" w:semiHidden="0" w:uiPriority="63" w:unhideWhenUsed="0"/>
+    <w:lsdException w:name="Medium Shading 2 Accent 5" w:semiHidden="0" w:uiPriority="64" w:unhideWhenUsed="0"/>
+    <w:lsdException w:name="Medium List 1 Accent 5" w:semiHidden="0" w:uiPriority="65" w:unhideWhenUsed="0"/>
+    <w:lsdException w:name="Medium List 2 Accent 5" w:semiHidden="0" w:uiPriority="66" w:unhideWhenUsed="0"/>
+    <w:lsdException w:name="Medium Grid 1 Accent 5" w:semiHidden="0" w:uiPriority="67" w:unhideWhenUsed="0"/>
+    <w:lsdException w:name="Medium Grid 2 Accent 5" w:semiHidden="0" w:uiPriority="68" w:unhideWhenUsed="0"/>
+    <w:lsdException w:name="Medium Grid 3 Accent 5" w:semiHidden="0" w:uiPriority="69" w:unhideWhenUsed="0"/>
+    <w:lsdException w:name="Dark List Accent 5" w:semiHidden="0" w:uiPriority="70" w:unhideWhenUsed="0"/>
+    <w:lsdException w:name="Colorful Shading Accent 5" w:semiHidden="0" w:uiPriority="71" w:unhideWhenUsed="0"/>
+    <w:lsdException w:name="Colorful List Accent 5" w:semiHidden="0" w:uiPriority="72" w:unhideWhenUsed="0"/>
+    <w:lsdException w:name="Colorful Grid Accent 5" w:semiHidden="0" w:uiPriority="73" w:unhideWhenUsed="0"/>
+    <w:lsdException w:name="Light Shading Accent 6" w:semiHidden="0" w:uiPriority="60" w:unhideWhenUsed="0"/>
+    <w:lsdException w:name="Light List Accent 6" w:semiHidden="0" w:uiPriority="61" w:unhideWhenUsed="0"/>
+    <w:lsdException w:name="Light Grid Accent 6" w:semiHidden="0" w:uiPriority="62" w:unhideWhenUsed="0"/>
+    <w:lsdException w:name="Medium Shading 1 Accent 6" w:semiHidden="0" w:uiPriority="63" w:unhideWhenUsed="0"/>
+    <w:lsdException w:name="Medium Shading 2 Accent 6" w:semiHidden="0" w:uiPriority="64" w:unhideWhenUsed="0"/>
+    <w:lsdException w:name="Medium List 1 Accent 6" w:semiHidden="0" w:uiPriority="65" w:unhideWhenUsed="0"/>
+    <w:lsdException w:name="Medium List 2 Accent 6" w:semiHidden="0" w:uiPriority="66" w:unhideWhenUsed="0"/>
+    <w:lsdException w:name="Medium Grid 1 Accent 6" w:semiHidden="0" w:uiPriority="67" w:unhideWhenUsed="0"/>
+    <w:lsdException w:name="Medium Grid 2 Accent 6" w:semiHidden="0" w:uiPriority="68" w:unhideWhenUsed="0"/>
+    <w:lsdException w:name="Medium Grid 3 Accent 6" w:semiHidden="0" w:uiPriority="69" w:unhideWhenUsed="0"/>
+    <w:lsdException w:name="Dark List Accent 6" w:semiHidden="0" w:uiPriority="70" w:unhideWhenUsed="0"/>
+    <w:lsdException w:name="Colorful Shading Accent 6" w:semiHidden="0" w:uiPriority="71" w:unhideWhenUsed="0"/>
+    <w:lsdException w:name="Colorful List Accent 6" w:semiHidden="0" w:uiPriority="72" w:unhideWhenUsed="0"/>
+    <w:lsdException w:name="Colorful Grid Accent 6" w:semiHidden="0" w:uiPriority="73" w:unhideWhenUsed="0"/>
+    <w:lsdException w:name="Subtle Emphasis" w:semiHidden="0" w:uiPriority="19" w:unhideWhenUsed="0" w:qFormat="1"/>
+    <w:lsdException w:name="Intense Emphasis" w:semiHidden="0" w:uiPriority="21" w:unhideWhenUsed="0" w:qFormat="1"/>
+    <w:lsdException w:name="Subtle Reference" w:semiHidden="0" w:uiPriority="31" w:unhideWhenUsed="0" w:qFormat="1"/>
+    <w:lsdException w:name="Intense Reference" w:semiHidden="0" w:uiPriority="32" w:unhideWhenUsed="0" w:qFormat="1"/>
+    <w:lsdException w:name="Book Title" w:semiHidden="0" w:uiPriority="33" w:unhideWhenUsed="0" w:qFormat="1"/>
+    <w:lsdException w:name="Bibliography" w:uiPriority="37"/>
+    <w:lsdException w:name="TOC Heading" w:uiPriority="39" w:qFormat="1"/>
+  </w:latentStyles>
+  <w:style w:type="paragraph" w:default="1" w:styleId="Normal">
+    <w:name w:val="Normal"/>
+    <w:qFormat/>
+    <w:rsid w:val="00115571"/>
+    <w:pPr>
+      <w:spacing w:after="0"/>
+    </w:pPr>
+    <w:rPr>
+      <w:rFonts w:ascii="Times New Roman" w:eastAsia="Times New Roman" w:hAnsi="Times New Roman" w:cs="Times New Roman"/>
+      <w:sz w:val="20"/>
+      <w:szCs w:val="20"/>
+      <w:lang w:eastAsia="en-US"/>
+    </w:rPr>
+  </w:style>
+  <w:style w:type="character" w:default="1" w:styleId="DefaultParagraphFont">
+    <w:name w:val="Default Paragraph Font"/>
+    <w:uiPriority w:val="1"/>
+    <w:semiHidden/>
+    <w:unhideWhenUsed/>
+  </w:style>
+  <w:style w:type="table" w:default="1" w:styleId="TableNormal">
+    <w:name w:val="Normal Table"/>
+    <w:uiPriority w:val="99"/>
+    <w:semiHidden/>
+    <w:unhideWhenUsed/>
+    <w:tblPr>
+      <w:tblInd w:w="0" w:type="dxa"/>
+      <w:tblCellMar>
+        <w:top w:w="0" w:type="dxa"/>
+        <w:left w:w="108" w:type="dxa"/>
+        <w:bottom w:w="0" w:type="dxa"/>
+        <w:right w:w="108" w:type="dxa"/>
+      </w:tblCellMar>
+    </w:tblPr>
+  </w:style>
+  <w:style w:type="numbering" w:default="1" w:styleId="NoList">
+    <w:name w:val="No List"/>
+    <w:uiPriority w:val="99"/>
+    <w:semiHidden/>
+    <w:unhideWhenUsed/>
+  </w:style>
+  <w:style w:type="paragraph" w:styleId="ListParagraph">
+    <w:name w:val="List Paragraph"/>
+    <w:basedOn w:val="Normal"/>
+    <w:uiPriority w:val="34"/>
+    <w:qFormat/>
+    <w:rsid w:val="00115571"/>
+    <w:pPr>
+      <w:ind w:left="720"/>
+      <w:contextualSpacing/>
+    </w:pPr>
+  </w:style>
+  <w:style w:type="paragraph" w:styleId="BalloonText">
+    <w:name w:val="Balloon Text"/>
+    <w:basedOn w:val="Normal"/>
+    <w:link w:val="BalloonTextChar"/>
+    <w:uiPriority w:val="99"/>
+    <w:semiHidden/>
+    <w:unhideWhenUsed/>
+    <w:rsid w:val="00115571"/>
+    <w:rPr>
+      <w:rFonts w:ascii="Lucida Grande" w:hAnsi="Lucida Grande" w:cs="Lucida Grande"/>
+      <w:sz w:val="18"/>
+      <w:szCs w:val="18"/>
+    </w:rPr>
+  </w:style>
+  <w:style w:type="character" w:customStyle="1" w:styleId="BalloonTextChar">
+    <w:name w:val="Balloon Text Char"/>
+    <w:basedOn w:val="DefaultParagraphFont"/>
+    <w:link w:val="BalloonText"/>
+    <w:uiPriority w:val="99"/>
+    <w:semiHidden/>
+    <w:rsid w:val="00115571"/>
+    <w:rPr>
+      <w:rFonts w:ascii="Lucida Grande" w:eastAsia="Times New Roman" w:hAnsi="Lucida Grande" w:cs="Lucida Grande"/>
+      <w:sz w:val="18"/>
+      <w:szCs w:val="18"/>
+      <w:lang w:eastAsia="en-US"/>
+    </w:rPr>
+  </w:style>
+  <w:style w:type="character" w:styleId="Hyperlink">
+    <w:name w:val="Hyperlink"/>
+    <w:basedOn w:val="DefaultParagraphFont"/>
+    <w:uiPriority w:val="99"/>
+    <w:unhideWhenUsed/>
+    <w:rsid w:val="00CF396C"/>
+    <w:rPr>
+      <w:color w:val="0000FF" w:themeColor="hyperlink"/>
+      <w:u w:val="single"/>
     </w:rPr>
   </w:style>
 </w:styles>

</xml_diff>